<commit_message>
scritto capitolo analisi dei requisiti
</commit_message>
<xml_diff>
--- a/documentazione/ValutazioneLPI_Documentazione.docx
+++ b/documentazione/ValutazioneLPI_Documentazione.docx
@@ -1872,6 +1872,7 @@
     <w:p>
       <w:pPr>
         <w:numPr>
+          <w:ilvl w:val="0"/>
           <w:numId w:val="0"/>
         </w:numPr>
         <w:jc w:val="both"/>
@@ -1891,6 +1892,7 @@
     <w:p>
       <w:pPr>
         <w:numPr>
+          <w:ilvl w:val="0"/>
           <w:numId w:val="0"/>
         </w:numPr>
         <w:jc w:val="both"/>
@@ -1919,8 +1921,6 @@
         <w:t>Analisi e specifica dei requisiti</w:t>
       </w:r>
       <w:bookmarkEnd w:id="6"/>
-      <w:bookmarkStart w:id="52" w:name="_GoBack"/>
-      <w:bookmarkEnd w:id="52"/>
     </w:p>
     <w:p>
       <w:pPr>
@@ -1985,6 +1985,7 @@
               <w:top w:val="outset" w:color="000000" w:sz="6" w:space="0"/>
               <w:bottom w:val="outset" w:color="000000" w:sz="6" w:space="0"/>
             </w:tcBorders>
+            <w:shd w:val="clear" w:color="auto" w:fill="D7D7D7" w:themeFill="background1" w:themeFillShade="D8"/>
             <w:noWrap w:val="0"/>
             <w:vAlign w:val="top"/>
           </w:tcPr>
@@ -1994,17 +1995,23 @@
               <w:jc w:val="center"/>
               <w:rPr>
                 <w:b/>
-                <w:sz w:val="16"/>
-                <w:szCs w:val="16"/>
+                <w:color w:val="auto"/>
+                <w:sz w:val="16"/>
+                <w:szCs w:val="16"/>
+                <w:highlight w:val="none"/>
+                <w:shd w:val="clear" w:color="auto" w:fill="auto"/>
               </w:rPr>
             </w:pPr>
             <w:r>
               <w:rPr>
                 <w:b/>
-                <w:sz w:val="16"/>
-                <w:szCs w:val="16"/>
-              </w:rPr>
-              <w:t>ID: REQ-012</w:t>
+                <w:color w:val="auto"/>
+                <w:sz w:val="16"/>
+                <w:szCs w:val="16"/>
+                <w:highlight w:val="none"/>
+                <w:shd w:val="clear" w:color="auto" w:fill="auto"/>
+              </w:rPr>
+              <w:t>ID: REQ-01</w:t>
             </w:r>
           </w:p>
         </w:tc>
@@ -2038,6 +2045,7 @@
               <w:bottom w:val="outset" w:color="000000" w:sz="6" w:space="0"/>
               <w:right w:val="outset" w:color="000000" w:sz="6" w:space="0"/>
             </w:tcBorders>
+            <w:shd w:val="clear" w:color="auto" w:fill="D7D7D7" w:themeFill="background1" w:themeFillShade="D8"/>
             <w:noWrap w:val="0"/>
             <w:vAlign w:val="top"/>
           </w:tcPr>
@@ -2046,15 +2054,21 @@
               <w:spacing w:before="100" w:beforeAutospacing="1"/>
               <w:rPr>
                 <w:b/>
-                <w:sz w:val="16"/>
-                <w:szCs w:val="16"/>
+                <w:color w:val="auto"/>
+                <w:sz w:val="16"/>
+                <w:szCs w:val="16"/>
+                <w:highlight w:val="none"/>
+                <w:shd w:val="clear" w:color="auto" w:fill="auto"/>
               </w:rPr>
             </w:pPr>
             <w:r>
               <w:rPr>
                 <w:b/>
-                <w:sz w:val="16"/>
-                <w:szCs w:val="16"/>
+                <w:color w:val="auto"/>
+                <w:sz w:val="16"/>
+                <w:szCs w:val="16"/>
+                <w:highlight w:val="none"/>
+                <w:shd w:val="clear" w:color="auto" w:fill="auto"/>
               </w:rPr>
               <w:t>Nome</w:t>
             </w:r>
@@ -2075,8 +2089,10 @@
             <w:pPr>
               <w:spacing w:before="100" w:beforeAutospacing="1"/>
               <w:rPr>
-                <w:sz w:val="16"/>
-                <w:szCs w:val="16"/>
+                <w:rFonts w:hint="default"/>
+                <w:sz w:val="16"/>
+                <w:szCs w:val="16"/>
+                <w:lang w:val="en"/>
               </w:rPr>
             </w:pPr>
             <w:r>
@@ -2084,7 +2100,16 @@
                 <w:sz w:val="16"/>
                 <w:szCs w:val="16"/>
               </w:rPr>
-              <w:t>Creazione interfaccia banca dati</w:t>
+              <w:t xml:space="preserve">Creazione </w:t>
+            </w:r>
+            <w:r>
+              <w:rPr>
+                <w:rFonts w:hint="default"/>
+                <w:sz w:val="16"/>
+                <w:szCs w:val="16"/>
+                <w:lang w:val="en"/>
+              </w:rPr>
+              <w:t>database</w:t>
             </w:r>
           </w:p>
         </w:tc>
@@ -2118,6 +2143,7 @@
               <w:bottom w:val="outset" w:color="000000" w:sz="6" w:space="0"/>
               <w:right w:val="outset" w:color="000000" w:sz="6" w:space="0"/>
             </w:tcBorders>
+            <w:shd w:val="clear" w:color="auto" w:fill="D7D7D7" w:themeFill="background1" w:themeFillShade="D8"/>
             <w:noWrap w:val="0"/>
             <w:vAlign w:val="top"/>
           </w:tcPr>
@@ -2126,15 +2152,21 @@
               <w:spacing w:before="100" w:beforeAutospacing="1"/>
               <w:rPr>
                 <w:b/>
-                <w:sz w:val="16"/>
-                <w:szCs w:val="16"/>
+                <w:color w:val="auto"/>
+                <w:sz w:val="16"/>
+                <w:szCs w:val="16"/>
+                <w:highlight w:val="none"/>
+                <w:shd w:val="clear" w:color="auto" w:fill="auto"/>
               </w:rPr>
             </w:pPr>
             <w:r>
               <w:rPr>
                 <w:b/>
-                <w:sz w:val="16"/>
-                <w:szCs w:val="16"/>
+                <w:color w:val="auto"/>
+                <w:sz w:val="16"/>
+                <w:szCs w:val="16"/>
+                <w:highlight w:val="none"/>
+                <w:shd w:val="clear" w:color="auto" w:fill="auto"/>
               </w:rPr>
               <w:t>Priorità</w:t>
             </w:r>
@@ -2198,6 +2230,7 @@
               <w:bottom w:val="outset" w:color="000000" w:sz="6" w:space="0"/>
               <w:right w:val="outset" w:color="000000" w:sz="6" w:space="0"/>
             </w:tcBorders>
+            <w:shd w:val="clear" w:color="auto" w:fill="D7D7D7" w:themeFill="background1" w:themeFillShade="D8"/>
             <w:noWrap w:val="0"/>
             <w:vAlign w:val="top"/>
           </w:tcPr>
@@ -2206,15 +2239,21 @@
               <w:spacing w:before="100" w:beforeAutospacing="1"/>
               <w:rPr>
                 <w:b/>
-                <w:sz w:val="16"/>
-                <w:szCs w:val="16"/>
+                <w:color w:val="auto"/>
+                <w:sz w:val="16"/>
+                <w:szCs w:val="16"/>
+                <w:highlight w:val="none"/>
+                <w:shd w:val="clear" w:color="auto" w:fill="auto"/>
               </w:rPr>
             </w:pPr>
             <w:r>
               <w:rPr>
                 <w:b/>
-                <w:sz w:val="16"/>
-                <w:szCs w:val="16"/>
+                <w:color w:val="auto"/>
+                <w:sz w:val="16"/>
+                <w:szCs w:val="16"/>
+                <w:highlight w:val="none"/>
+                <w:shd w:val="clear" w:color="auto" w:fill="auto"/>
               </w:rPr>
               <w:t>Versione</w:t>
             </w:r>
@@ -2278,6 +2317,7 @@
               <w:bottom w:val="outset" w:color="000000" w:sz="6" w:space="0"/>
               <w:right w:val="outset" w:color="000000" w:sz="6" w:space="0"/>
             </w:tcBorders>
+            <w:shd w:val="clear" w:color="auto" w:fill="D7D7D7" w:themeFill="background1" w:themeFillShade="D8"/>
             <w:noWrap w:val="0"/>
             <w:vAlign w:val="top"/>
           </w:tcPr>
@@ -2286,15 +2326,21 @@
               <w:spacing w:before="100" w:beforeAutospacing="1"/>
               <w:rPr>
                 <w:b/>
-                <w:sz w:val="16"/>
-                <w:szCs w:val="16"/>
+                <w:color w:val="auto"/>
+                <w:sz w:val="16"/>
+                <w:szCs w:val="16"/>
+                <w:highlight w:val="none"/>
+                <w:shd w:val="clear" w:color="auto" w:fill="auto"/>
               </w:rPr>
             </w:pPr>
             <w:r>
               <w:rPr>
                 <w:b/>
-                <w:sz w:val="16"/>
-                <w:szCs w:val="16"/>
+                <w:color w:val="auto"/>
+                <w:sz w:val="16"/>
+                <w:szCs w:val="16"/>
+                <w:highlight w:val="none"/>
+                <w:shd w:val="clear" w:color="auto" w:fill="auto"/>
               </w:rPr>
               <w:t>Note</w:t>
             </w:r>
@@ -2315,16 +2361,20 @@
             <w:pPr>
               <w:spacing w:before="100" w:beforeAutospacing="1"/>
               <w:rPr>
-                <w:sz w:val="16"/>
-                <w:szCs w:val="16"/>
+                <w:rFonts w:hint="default"/>
+                <w:sz w:val="16"/>
+                <w:szCs w:val="16"/>
+                <w:lang w:val="en"/>
               </w:rPr>
             </w:pPr>
             <w:r>
               <w:rPr>
-                <w:sz w:val="16"/>
-                <w:szCs w:val="16"/>
-              </w:rPr>
-              <w:t>Si necessitano i permessi di root / Dipende dal requisito REQ-001 (Creazione DB)</w:t>
+                <w:rFonts w:hint="default"/>
+                <w:sz w:val="16"/>
+                <w:szCs w:val="16"/>
+                <w:lang w:val="en"/>
+              </w:rPr>
+              <w:t>-</w:t>
             </w:r>
           </w:p>
         </w:tc>
@@ -2411,6 +2461,7 @@
               <w:bottom w:val="outset" w:color="000000" w:sz="6" w:space="0"/>
               <w:right w:val="outset" w:color="000000" w:sz="6" w:space="0"/>
             </w:tcBorders>
+            <w:shd w:val="clear" w:color="auto" w:fill="D7D7D7" w:themeFill="background1" w:themeFillShade="D8"/>
             <w:noWrap w:val="0"/>
             <w:vAlign w:val="top"/>
           </w:tcPr>
@@ -2419,16 +2470,22 @@
               <w:spacing w:before="100" w:beforeAutospacing="1"/>
               <w:rPr>
                 <w:b/>
-                <w:sz w:val="16"/>
-                <w:szCs w:val="16"/>
+                <w:color w:val="auto"/>
+                <w:sz w:val="16"/>
+                <w:szCs w:val="16"/>
+                <w:highlight w:val="none"/>
+                <w:shd w:val="clear" w:color="auto" w:fill="auto"/>
               </w:rPr>
             </w:pPr>
             <w:r>
               <w:rPr>
                 <w:b/>
                 <w:bCs/>
-                <w:sz w:val="16"/>
-                <w:szCs w:val="16"/>
+                <w:color w:val="auto"/>
+                <w:sz w:val="16"/>
+                <w:szCs w:val="16"/>
+                <w:highlight w:val="none"/>
+                <w:shd w:val="clear" w:color="auto" w:fill="auto"/>
               </w:rPr>
               <w:t>001</w:t>
             </w:r>
@@ -2449,16 +2506,130 @@
             <w:pPr>
               <w:spacing w:before="100" w:beforeAutospacing="1"/>
               <w:rPr>
-                <w:sz w:val="16"/>
-                <w:szCs w:val="16"/>
+                <w:rFonts w:hint="default"/>
+                <w:sz w:val="16"/>
+                <w:szCs w:val="16"/>
+                <w:lang w:val="en"/>
               </w:rPr>
             </w:pPr>
             <w:r>
               <w:rPr>
-                <w:sz w:val="16"/>
-                <w:szCs w:val="16"/>
-              </w:rPr>
-              <w:t>Si necessita una maschera di login</w:t>
+                <w:rFonts w:hint="default"/>
+                <w:sz w:val="16"/>
+                <w:szCs w:val="16"/>
+                <w:lang w:val="en"/>
+              </w:rPr>
+              <w:t>Bisognerà inserire in maniera hard-coded i punti di valutazione</w:t>
+            </w:r>
+          </w:p>
+        </w:tc>
+      </w:tr>
+    </w:tbl>
+    <w:p>
+      <w:pPr>
+        <w:rPr>
+          <w:lang w:val="it-IT"/>
+        </w:rPr>
+      </w:pPr>
+    </w:p>
+    <w:tbl>
+      <w:tblPr>
+        <w:tblStyle w:val="30"/>
+        <w:tblW w:w="9630" w:type="dxa"/>
+        <w:tblCellSpacing w:w="0" w:type="dxa"/>
+        <w:tblInd w:w="-58" w:type="dxa"/>
+        <w:tblBorders>
+          <w:top w:val="outset" w:color="000000" w:sz="6" w:space="0"/>
+          <w:left w:val="outset" w:color="000000" w:sz="6" w:space="0"/>
+          <w:bottom w:val="outset" w:color="000000" w:sz="6" w:space="0"/>
+          <w:right w:val="outset" w:color="000000" w:sz="6" w:space="0"/>
+          <w:insideH w:val="none" w:color="auto" w:sz="0" w:space="0"/>
+          <w:insideV w:val="none" w:color="auto" w:sz="0" w:space="0"/>
+        </w:tblBorders>
+        <w:tblLayout w:type="fixed"/>
+        <w:tblCellMar>
+          <w:top w:w="60" w:type="dxa"/>
+          <w:left w:w="60" w:type="dxa"/>
+          <w:bottom w:w="60" w:type="dxa"/>
+          <w:right w:w="60" w:type="dxa"/>
+        </w:tblCellMar>
+      </w:tblPr>
+      <w:tblGrid>
+        <w:gridCol w:w="1945"/>
+        <w:gridCol w:w="7685"/>
+      </w:tblGrid>
+      <w:tr>
+        <w:tblPrEx>
+          <w:tblBorders>
+            <w:top w:val="outset" w:color="000000" w:sz="6" w:space="0"/>
+            <w:left w:val="outset" w:color="000000" w:sz="6" w:space="0"/>
+            <w:bottom w:val="outset" w:color="000000" w:sz="6" w:space="0"/>
+            <w:right w:val="outset" w:color="000000" w:sz="6" w:space="0"/>
+            <w:insideH w:val="none" w:color="auto" w:sz="0" w:space="0"/>
+            <w:insideV w:val="none" w:color="auto" w:sz="0" w:space="0"/>
+          </w:tblBorders>
+          <w:tblLayout w:type="fixed"/>
+          <w:tblCellMar>
+            <w:top w:w="60" w:type="dxa"/>
+            <w:left w:w="60" w:type="dxa"/>
+            <w:bottom w:w="60" w:type="dxa"/>
+            <w:right w:w="60" w:type="dxa"/>
+          </w:tblCellMar>
+        </w:tblPrEx>
+        <w:trPr>
+          <w:trHeight w:val="251" w:hRule="atLeast"/>
+          <w:tblCellSpacing w:w="0" w:type="dxa"/>
+        </w:trPr>
+        <w:tc>
+          <w:tcPr>
+            <w:tcW w:w="9630" w:type="dxa"/>
+            <w:gridSpan w:val="2"/>
+            <w:tcBorders>
+              <w:top w:val="outset" w:color="000000" w:sz="6" w:space="0"/>
+              <w:bottom w:val="outset" w:color="000000" w:sz="6" w:space="0"/>
+            </w:tcBorders>
+            <w:shd w:val="clear" w:color="auto" w:fill="D7D7D7" w:themeFill="background1" w:themeFillShade="D8"/>
+            <w:noWrap w:val="0"/>
+            <w:vAlign w:val="top"/>
+          </w:tcPr>
+          <w:p>
+            <w:pPr>
+              <w:spacing w:before="100" w:beforeAutospacing="1"/>
+              <w:jc w:val="center"/>
+              <w:rPr>
+                <w:rFonts w:hint="default"/>
+                <w:b/>
+                <w:color w:val="auto"/>
+                <w:sz w:val="16"/>
+                <w:szCs w:val="16"/>
+                <w:highlight w:val="none"/>
+                <w:shd w:val="clear" w:color="auto" w:fill="auto"/>
+                <w:lang w:val="en"/>
+              </w:rPr>
+            </w:pPr>
+            <w:r>
+              <w:rPr>
+                <w:b/>
+                <w:color w:val="auto"/>
+                <w:sz w:val="16"/>
+                <w:szCs w:val="16"/>
+                <w:highlight w:val="none"/>
+                <w:shd w:val="clear" w:color="auto" w:fill="auto"/>
+              </w:rPr>
+              <w:t>ID: REQ-0</w:t>
+            </w:r>
+            <w:r>
+              <w:rPr>
+                <w:rFonts w:hint="default"/>
+                <w:b/>
+                <w:color w:val="auto"/>
+                <w:sz w:val="16"/>
+                <w:szCs w:val="16"/>
+                <w:highlight w:val="none"/>
+                <w:shd w:val="clear" w:color="auto" w:fill="auto"/>
+                <w:lang w:val="en"/>
+              </w:rPr>
+              <w:t>2</w:t>
             </w:r>
           </w:p>
         </w:tc>
@@ -2492,6 +2663,7 @@
               <w:bottom w:val="outset" w:color="000000" w:sz="6" w:space="0"/>
               <w:right w:val="outset" w:color="000000" w:sz="6" w:space="0"/>
             </w:tcBorders>
+            <w:shd w:val="clear" w:color="auto" w:fill="D7D7D7" w:themeFill="background1" w:themeFillShade="D8"/>
             <w:noWrap w:val="0"/>
             <w:vAlign w:val="top"/>
           </w:tcPr>
@@ -2500,18 +2672,23 @@
               <w:spacing w:before="100" w:beforeAutospacing="1"/>
               <w:rPr>
                 <w:b/>
-                <w:sz w:val="16"/>
-                <w:szCs w:val="16"/>
+                <w:color w:val="auto"/>
+                <w:sz w:val="16"/>
+                <w:szCs w:val="16"/>
+                <w:highlight w:val="none"/>
+                <w:shd w:val="clear" w:color="auto" w:fill="auto"/>
               </w:rPr>
             </w:pPr>
             <w:r>
               <w:rPr>
                 <w:b/>
-                <w:bCs/>
-                <w:sz w:val="16"/>
-                <w:szCs w:val="16"/>
-              </w:rPr>
-              <w:t>002</w:t>
+                <w:color w:val="auto"/>
+                <w:sz w:val="16"/>
+                <w:szCs w:val="16"/>
+                <w:highlight w:val="none"/>
+                <w:shd w:val="clear" w:color="auto" w:fill="auto"/>
+              </w:rPr>
+              <w:t>Nome</w:t>
             </w:r>
           </w:p>
         </w:tc>
@@ -2530,8 +2707,10 @@
             <w:pPr>
               <w:spacing w:before="100" w:beforeAutospacing="1"/>
               <w:rPr>
-                <w:sz w:val="16"/>
-                <w:szCs w:val="16"/>
+                <w:rFonts w:hint="default"/>
+                <w:sz w:val="16"/>
+                <w:szCs w:val="16"/>
+                <w:lang w:val="en"/>
               </w:rPr>
             </w:pPr>
             <w:r>
@@ -2539,7 +2718,16 @@
                 <w:sz w:val="16"/>
                 <w:szCs w:val="16"/>
               </w:rPr>
-              <w:t>Si dovranno poter immettere nuovi allievi</w:t>
+              <w:t xml:space="preserve">Creazione </w:t>
+            </w:r>
+            <w:r>
+              <w:rPr>
+                <w:rFonts w:hint="default"/>
+                <w:sz w:val="16"/>
+                <w:szCs w:val="16"/>
+                <w:lang w:val="en"/>
+              </w:rPr>
+              <w:t>interfaccia di registrazione</w:t>
             </w:r>
           </w:p>
         </w:tc>
@@ -2573,6 +2761,7 @@
               <w:bottom w:val="outset" w:color="000000" w:sz="6" w:space="0"/>
               <w:right w:val="outset" w:color="000000" w:sz="6" w:space="0"/>
             </w:tcBorders>
+            <w:shd w:val="clear" w:color="auto" w:fill="D7D7D7" w:themeFill="background1" w:themeFillShade="D8"/>
             <w:noWrap w:val="0"/>
             <w:vAlign w:val="top"/>
           </w:tcPr>
@@ -2581,18 +2770,23 @@
               <w:spacing w:before="100" w:beforeAutospacing="1"/>
               <w:rPr>
                 <w:b/>
-                <w:sz w:val="16"/>
-                <w:szCs w:val="16"/>
+                <w:color w:val="auto"/>
+                <w:sz w:val="16"/>
+                <w:szCs w:val="16"/>
+                <w:highlight w:val="none"/>
+                <w:shd w:val="clear" w:color="auto" w:fill="auto"/>
               </w:rPr>
             </w:pPr>
             <w:r>
               <w:rPr>
                 <w:b/>
-                <w:bCs/>
-                <w:sz w:val="16"/>
-                <w:szCs w:val="16"/>
-              </w:rPr>
-              <w:t>003</w:t>
+                <w:color w:val="auto"/>
+                <w:sz w:val="16"/>
+                <w:szCs w:val="16"/>
+                <w:highlight w:val="none"/>
+                <w:shd w:val="clear" w:color="auto" w:fill="auto"/>
+              </w:rPr>
+              <w:t>Priorità</w:t>
             </w:r>
           </w:p>
         </w:tc>
@@ -2620,119 +2814,3573 @@
                 <w:sz w:val="16"/>
                 <w:szCs w:val="16"/>
               </w:rPr>
-              <w:t>Dovrà essere possibile la ricerca di allievi</w:t>
+              <w:t>1</w:t>
+            </w:r>
+          </w:p>
+        </w:tc>
+      </w:tr>
+      <w:tr>
+        <w:tblPrEx>
+          <w:tblBorders>
+            <w:top w:val="outset" w:color="000000" w:sz="6" w:space="0"/>
+            <w:left w:val="outset" w:color="000000" w:sz="6" w:space="0"/>
+            <w:bottom w:val="outset" w:color="000000" w:sz="6" w:space="0"/>
+            <w:right w:val="outset" w:color="000000" w:sz="6" w:space="0"/>
+            <w:insideH w:val="none" w:color="auto" w:sz="0" w:space="0"/>
+            <w:insideV w:val="none" w:color="auto" w:sz="0" w:space="0"/>
+          </w:tblBorders>
+          <w:tblLayout w:type="fixed"/>
+          <w:tblCellMar>
+            <w:top w:w="60" w:type="dxa"/>
+            <w:left w:w="60" w:type="dxa"/>
+            <w:bottom w:w="60" w:type="dxa"/>
+            <w:right w:w="60" w:type="dxa"/>
+          </w:tblCellMar>
+        </w:tblPrEx>
+        <w:trPr>
+          <w:tblCellSpacing w:w="0" w:type="dxa"/>
+        </w:trPr>
+        <w:tc>
+          <w:tcPr>
+            <w:tcW w:w="1945" w:type="dxa"/>
+            <w:tcBorders>
+              <w:top w:val="outset" w:color="000000" w:sz="6" w:space="0"/>
+              <w:bottom w:val="outset" w:color="000000" w:sz="6" w:space="0"/>
+              <w:right w:val="outset" w:color="000000" w:sz="6" w:space="0"/>
+            </w:tcBorders>
+            <w:shd w:val="clear" w:color="auto" w:fill="D7D7D7" w:themeFill="background1" w:themeFillShade="D8"/>
+            <w:noWrap w:val="0"/>
+            <w:vAlign w:val="top"/>
+          </w:tcPr>
+          <w:p>
+            <w:pPr>
+              <w:spacing w:before="100" w:beforeAutospacing="1"/>
+              <w:rPr>
+                <w:b/>
+                <w:color w:val="auto"/>
+                <w:sz w:val="16"/>
+                <w:szCs w:val="16"/>
+                <w:highlight w:val="none"/>
+                <w:shd w:val="clear" w:color="auto" w:fill="auto"/>
+              </w:rPr>
+            </w:pPr>
+            <w:r>
+              <w:rPr>
+                <w:b/>
+                <w:color w:val="auto"/>
+                <w:sz w:val="16"/>
+                <w:szCs w:val="16"/>
+                <w:highlight w:val="none"/>
+                <w:shd w:val="clear" w:color="auto" w:fill="auto"/>
+              </w:rPr>
+              <w:t>Versione</w:t>
+            </w:r>
+          </w:p>
+        </w:tc>
+        <w:tc>
+          <w:tcPr>
+            <w:tcW w:w="7685" w:type="dxa"/>
+            <w:tcBorders>
+              <w:top w:val="outset" w:color="000000" w:sz="6" w:space="0"/>
+              <w:left w:val="outset" w:color="000000" w:sz="6" w:space="0"/>
+              <w:bottom w:val="outset" w:color="000000" w:sz="6" w:space="0"/>
+            </w:tcBorders>
+            <w:noWrap w:val="0"/>
+            <w:vAlign w:val="top"/>
+          </w:tcPr>
+          <w:p>
+            <w:pPr>
+              <w:spacing w:before="100" w:beforeAutospacing="1"/>
+              <w:rPr>
+                <w:sz w:val="16"/>
+                <w:szCs w:val="16"/>
+              </w:rPr>
+            </w:pPr>
+            <w:r>
+              <w:rPr>
+                <w:sz w:val="16"/>
+                <w:szCs w:val="16"/>
+              </w:rPr>
+              <w:t>1.0</w:t>
+            </w:r>
+          </w:p>
+        </w:tc>
+      </w:tr>
+      <w:tr>
+        <w:tblPrEx>
+          <w:tblBorders>
+            <w:top w:val="outset" w:color="000000" w:sz="6" w:space="0"/>
+            <w:left w:val="outset" w:color="000000" w:sz="6" w:space="0"/>
+            <w:bottom w:val="outset" w:color="000000" w:sz="6" w:space="0"/>
+            <w:right w:val="outset" w:color="000000" w:sz="6" w:space="0"/>
+            <w:insideH w:val="none" w:color="auto" w:sz="0" w:space="0"/>
+            <w:insideV w:val="none" w:color="auto" w:sz="0" w:space="0"/>
+          </w:tblBorders>
+          <w:tblLayout w:type="fixed"/>
+          <w:tblCellMar>
+            <w:top w:w="60" w:type="dxa"/>
+            <w:left w:w="60" w:type="dxa"/>
+            <w:bottom w:w="60" w:type="dxa"/>
+            <w:right w:w="60" w:type="dxa"/>
+          </w:tblCellMar>
+        </w:tblPrEx>
+        <w:trPr>
+          <w:tblCellSpacing w:w="0" w:type="dxa"/>
+        </w:trPr>
+        <w:tc>
+          <w:tcPr>
+            <w:tcW w:w="1945" w:type="dxa"/>
+            <w:tcBorders>
+              <w:top w:val="outset" w:color="000000" w:sz="6" w:space="0"/>
+              <w:bottom w:val="outset" w:color="000000" w:sz="6" w:space="0"/>
+              <w:right w:val="outset" w:color="000000" w:sz="6" w:space="0"/>
+            </w:tcBorders>
+            <w:shd w:val="clear" w:color="auto" w:fill="D7D7D7" w:themeFill="background1" w:themeFillShade="D8"/>
+            <w:noWrap w:val="0"/>
+            <w:vAlign w:val="top"/>
+          </w:tcPr>
+          <w:p>
+            <w:pPr>
+              <w:spacing w:before="100" w:beforeAutospacing="1"/>
+              <w:rPr>
+                <w:b/>
+                <w:color w:val="auto"/>
+                <w:sz w:val="16"/>
+                <w:szCs w:val="16"/>
+                <w:highlight w:val="none"/>
+                <w:shd w:val="clear" w:color="auto" w:fill="auto"/>
+              </w:rPr>
+            </w:pPr>
+            <w:r>
+              <w:rPr>
+                <w:b/>
+                <w:color w:val="auto"/>
+                <w:sz w:val="16"/>
+                <w:szCs w:val="16"/>
+                <w:highlight w:val="none"/>
+                <w:shd w:val="clear" w:color="auto" w:fill="auto"/>
+              </w:rPr>
+              <w:t>Note</w:t>
+            </w:r>
+          </w:p>
+        </w:tc>
+        <w:tc>
+          <w:tcPr>
+            <w:tcW w:w="7685" w:type="dxa"/>
+            <w:tcBorders>
+              <w:top w:val="outset" w:color="000000" w:sz="6" w:space="0"/>
+              <w:left w:val="outset" w:color="000000" w:sz="6" w:space="0"/>
+              <w:bottom w:val="outset" w:color="000000" w:sz="6" w:space="0"/>
+            </w:tcBorders>
+            <w:noWrap w:val="0"/>
+            <w:vAlign w:val="top"/>
+          </w:tcPr>
+          <w:p>
+            <w:pPr>
+              <w:spacing w:before="100" w:beforeAutospacing="1"/>
+              <w:rPr>
+                <w:rFonts w:hint="default"/>
+                <w:sz w:val="16"/>
+                <w:szCs w:val="16"/>
+                <w:lang w:val="en"/>
+              </w:rPr>
+            </w:pPr>
+            <w:r>
+              <w:rPr>
+                <w:rFonts w:hint="default"/>
+                <w:sz w:val="16"/>
+                <w:szCs w:val="16"/>
+                <w:lang w:val="en"/>
+              </w:rPr>
+              <w:t>-</w:t>
+            </w:r>
+          </w:p>
+        </w:tc>
+      </w:tr>
+      <w:tr>
+        <w:tblPrEx>
+          <w:tblBorders>
+            <w:top w:val="outset" w:color="000000" w:sz="6" w:space="0"/>
+            <w:left w:val="outset" w:color="000000" w:sz="6" w:space="0"/>
+            <w:bottom w:val="outset" w:color="000000" w:sz="6" w:space="0"/>
+            <w:right w:val="outset" w:color="000000" w:sz="6" w:space="0"/>
+            <w:insideH w:val="none" w:color="auto" w:sz="0" w:space="0"/>
+            <w:insideV w:val="none" w:color="auto" w:sz="0" w:space="0"/>
+          </w:tblBorders>
+          <w:tblLayout w:type="fixed"/>
+          <w:tblCellMar>
+            <w:top w:w="60" w:type="dxa"/>
+            <w:left w:w="60" w:type="dxa"/>
+            <w:bottom w:w="60" w:type="dxa"/>
+            <w:right w:w="60" w:type="dxa"/>
+          </w:tblCellMar>
+        </w:tblPrEx>
+        <w:trPr>
+          <w:tblCellSpacing w:w="0" w:type="dxa"/>
+        </w:trPr>
+        <w:tc>
+          <w:tcPr>
+            <w:tcW w:w="9630" w:type="dxa"/>
+            <w:gridSpan w:val="2"/>
+            <w:tcBorders>
+              <w:top w:val="outset" w:color="000000" w:sz="6" w:space="0"/>
+              <w:bottom w:val="outset" w:color="000000" w:sz="6" w:space="0"/>
+            </w:tcBorders>
+            <w:noWrap w:val="0"/>
+            <w:vAlign w:val="top"/>
+          </w:tcPr>
+          <w:p>
+            <w:pPr>
+              <w:spacing w:before="100" w:beforeAutospacing="1"/>
+              <w:jc w:val="center"/>
+              <w:rPr>
+                <w:sz w:val="16"/>
+                <w:szCs w:val="16"/>
+              </w:rPr>
+            </w:pPr>
+            <w:r>
+              <w:rPr>
+                <w:b/>
+                <w:bCs/>
+                <w:sz w:val="16"/>
+                <w:szCs w:val="16"/>
+              </w:rPr>
+              <w:t>Sotto requisiti</w:t>
+            </w:r>
+          </w:p>
+        </w:tc>
+      </w:tr>
+      <w:tr>
+        <w:tblPrEx>
+          <w:tblBorders>
+            <w:top w:val="outset" w:color="000000" w:sz="6" w:space="0"/>
+            <w:left w:val="outset" w:color="000000" w:sz="6" w:space="0"/>
+            <w:bottom w:val="outset" w:color="000000" w:sz="6" w:space="0"/>
+            <w:right w:val="outset" w:color="000000" w:sz="6" w:space="0"/>
+            <w:insideH w:val="none" w:color="auto" w:sz="0" w:space="0"/>
+            <w:insideV w:val="none" w:color="auto" w:sz="0" w:space="0"/>
+          </w:tblBorders>
+          <w:tblLayout w:type="fixed"/>
+          <w:tblCellMar>
+            <w:top w:w="60" w:type="dxa"/>
+            <w:left w:w="60" w:type="dxa"/>
+            <w:bottom w:w="60" w:type="dxa"/>
+            <w:right w:w="60" w:type="dxa"/>
+          </w:tblCellMar>
+        </w:tblPrEx>
+        <w:trPr>
+          <w:tblCellSpacing w:w="0" w:type="dxa"/>
+        </w:trPr>
+        <w:tc>
+          <w:tcPr>
+            <w:tcW w:w="1945" w:type="dxa"/>
+            <w:tcBorders>
+              <w:top w:val="outset" w:color="000000" w:sz="6" w:space="0"/>
+              <w:bottom w:val="outset" w:color="000000" w:sz="6" w:space="0"/>
+              <w:right w:val="outset" w:color="000000" w:sz="6" w:space="0"/>
+            </w:tcBorders>
+            <w:shd w:val="clear" w:color="auto" w:fill="D7D7D7" w:themeFill="background1" w:themeFillShade="D8"/>
+            <w:noWrap w:val="0"/>
+            <w:vAlign w:val="top"/>
+          </w:tcPr>
+          <w:p>
+            <w:pPr>
+              <w:spacing w:before="100" w:beforeAutospacing="1"/>
+              <w:rPr>
+                <w:b/>
+                <w:color w:val="auto"/>
+                <w:sz w:val="16"/>
+                <w:szCs w:val="16"/>
+                <w:highlight w:val="none"/>
+                <w:shd w:val="clear" w:color="auto" w:fill="auto"/>
+              </w:rPr>
+            </w:pPr>
+            <w:r>
+              <w:rPr>
+                <w:b/>
+                <w:bCs/>
+                <w:color w:val="auto"/>
+                <w:sz w:val="16"/>
+                <w:szCs w:val="16"/>
+                <w:highlight w:val="none"/>
+                <w:shd w:val="clear" w:color="auto" w:fill="auto"/>
+              </w:rPr>
+              <w:t>001</w:t>
+            </w:r>
+          </w:p>
+        </w:tc>
+        <w:tc>
+          <w:tcPr>
+            <w:tcW w:w="7685" w:type="dxa"/>
+            <w:tcBorders>
+              <w:top w:val="outset" w:color="000000" w:sz="6" w:space="0"/>
+              <w:left w:val="outset" w:color="000000" w:sz="6" w:space="0"/>
+              <w:bottom w:val="outset" w:color="000000" w:sz="6" w:space="0"/>
+            </w:tcBorders>
+            <w:noWrap w:val="0"/>
+            <w:vAlign w:val="top"/>
+          </w:tcPr>
+          <w:p>
+            <w:pPr>
+              <w:spacing w:before="100" w:beforeAutospacing="1"/>
+              <w:rPr>
+                <w:rFonts w:hint="default"/>
+                <w:sz w:val="16"/>
+                <w:szCs w:val="16"/>
+                <w:lang w:val="en"/>
+              </w:rPr>
+            </w:pPr>
+            <w:r>
+              <w:rPr>
+                <w:rFonts w:hint="default"/>
+                <w:sz w:val="16"/>
+                <w:szCs w:val="16"/>
+                <w:lang w:val="en"/>
+              </w:rPr>
+              <w:t>Bisognerà inserire i campi nome, cognome, email e telefono</w:t>
             </w:r>
           </w:p>
         </w:tc>
       </w:tr>
     </w:tbl>
-    <w:p/>
-    <w:p>
-      <w:pPr>
-        <w:rPr>
-          <w:b/>
-        </w:rPr>
-      </w:pPr>
-      <w:r>
-        <w:rPr>
-          <w:b/>
-        </w:rPr>
-        <w:t>Spiegazione elementi tabella dei requisiti:</w:t>
-      </w:r>
-    </w:p>
-    <w:p/>
-    <w:p>
-      <w:r>
-        <w:rPr>
-          <w:b/>
-        </w:rPr>
-        <w:t>ID</w:t>
-      </w:r>
-      <w:r>
-        <w:t>: identificativo univoco del requisito</w:t>
-      </w:r>
-    </w:p>
-    <w:p>
-      <w:r>
-        <w:rPr>
-          <w:b/>
-        </w:rPr>
-        <w:t>Nome</w:t>
-      </w:r>
-      <w:r>
-        <w:t>: breve descrizione del requisito</w:t>
-      </w:r>
-    </w:p>
-    <w:p>
-      <w:r>
-        <w:rPr>
-          <w:b/>
-        </w:rPr>
-        <w:t>Priorità</w:t>
-      </w:r>
-      <w:r>
-        <w:t>: indica l’importanza di un requisito nell’insieme del progetto, definita assieme al committente. Ad esempio poter disporre di report con colonne di colori diversi ha priorità minore rispetto al fatto di avere un database con gli elementi al suo interno. Solitamente si definiscono al massimo di 2-3 livelli di priorità.</w:t>
-      </w:r>
-    </w:p>
-    <w:p>
-      <w:r>
-        <w:rPr>
-          <w:b/>
-        </w:rPr>
-        <w:t>Versione</w:t>
-      </w:r>
-      <w:r>
-        <w:t xml:space="preserve">: indica la versione del requisito. Ogni modifica del requisito avrà una versione aggiornata. </w:t>
-      </w:r>
-    </w:p>
-    <w:p>
-      <w:r>
-        <w:t>Sulla documentazione apparirà solamente l’ultima versione, mentre le vecchie dovranno essere inserite nei diari.</w:t>
-      </w:r>
-    </w:p>
-    <w:p>
-      <w:r>
-        <w:rPr>
-          <w:b/>
-        </w:rPr>
-        <w:t>Note</w:t>
-      </w:r>
-      <w:r>
-        <w:t>: eventuali osservazioni importanti o riferimenti ad altri requisiti.</w:t>
-      </w:r>
-    </w:p>
-    <w:p>
-      <w:r>
-        <w:rPr>
-          <w:b/>
-        </w:rPr>
-        <w:t>Sotto requisiti</w:t>
-      </w:r>
-      <w:r>
-        <w:t xml:space="preserve">: elementi che compongono il requisito. </w:t>
-      </w:r>
-    </w:p>
-    <w:p>
-      <w:pPr>
-        <w:rPr>
-          <w:lang w:val="it-IT"/>
-        </w:rPr>
-      </w:pPr>
-    </w:p>
-    <w:p>
-      <w:pPr>
-        <w:rPr>
-          <w:lang w:val="it-IT"/>
-        </w:rPr>
-      </w:pPr>
-    </w:p>
-    <w:p>
-      <w:pPr>
-        <w:rPr>
-          <w:lang w:val="it-IT"/>
-        </w:rPr>
-      </w:pPr>
-    </w:p>
+    <w:p>
+      <w:pPr>
+        <w:rPr>
+          <w:lang w:val="it-IT"/>
+        </w:rPr>
+      </w:pPr>
+    </w:p>
+    <w:tbl>
+      <w:tblPr>
+        <w:tblStyle w:val="30"/>
+        <w:tblW w:w="9630" w:type="dxa"/>
+        <w:tblCellSpacing w:w="0" w:type="dxa"/>
+        <w:tblInd w:w="-58" w:type="dxa"/>
+        <w:tblBorders>
+          <w:top w:val="outset" w:color="000000" w:sz="6" w:space="0"/>
+          <w:left w:val="outset" w:color="000000" w:sz="6" w:space="0"/>
+          <w:bottom w:val="outset" w:color="000000" w:sz="6" w:space="0"/>
+          <w:right w:val="outset" w:color="000000" w:sz="6" w:space="0"/>
+          <w:insideH w:val="none" w:color="auto" w:sz="0" w:space="0"/>
+          <w:insideV w:val="none" w:color="auto" w:sz="0" w:space="0"/>
+        </w:tblBorders>
+        <w:tblLayout w:type="fixed"/>
+        <w:tblCellMar>
+          <w:top w:w="60" w:type="dxa"/>
+          <w:left w:w="60" w:type="dxa"/>
+          <w:bottom w:w="60" w:type="dxa"/>
+          <w:right w:w="60" w:type="dxa"/>
+        </w:tblCellMar>
+      </w:tblPr>
+      <w:tblGrid>
+        <w:gridCol w:w="1945"/>
+        <w:gridCol w:w="7685"/>
+      </w:tblGrid>
+      <w:tr>
+        <w:tblPrEx>
+          <w:tblBorders>
+            <w:top w:val="outset" w:color="000000" w:sz="6" w:space="0"/>
+            <w:left w:val="outset" w:color="000000" w:sz="6" w:space="0"/>
+            <w:bottom w:val="outset" w:color="000000" w:sz="6" w:space="0"/>
+            <w:right w:val="outset" w:color="000000" w:sz="6" w:space="0"/>
+            <w:insideH w:val="none" w:color="auto" w:sz="0" w:space="0"/>
+            <w:insideV w:val="none" w:color="auto" w:sz="0" w:space="0"/>
+          </w:tblBorders>
+          <w:tblLayout w:type="fixed"/>
+          <w:tblCellMar>
+            <w:top w:w="60" w:type="dxa"/>
+            <w:left w:w="60" w:type="dxa"/>
+            <w:bottom w:w="60" w:type="dxa"/>
+            <w:right w:w="60" w:type="dxa"/>
+          </w:tblCellMar>
+        </w:tblPrEx>
+        <w:trPr>
+          <w:trHeight w:val="251" w:hRule="atLeast"/>
+          <w:tblCellSpacing w:w="0" w:type="dxa"/>
+        </w:trPr>
+        <w:tc>
+          <w:tcPr>
+            <w:tcW w:w="9630" w:type="dxa"/>
+            <w:gridSpan w:val="2"/>
+            <w:tcBorders>
+              <w:top w:val="outset" w:color="000000" w:sz="6" w:space="0"/>
+              <w:bottom w:val="outset" w:color="000000" w:sz="6" w:space="0"/>
+            </w:tcBorders>
+            <w:shd w:val="clear" w:color="auto" w:fill="D7D7D7" w:themeFill="background1" w:themeFillShade="D8"/>
+            <w:noWrap w:val="0"/>
+            <w:vAlign w:val="top"/>
+          </w:tcPr>
+          <w:p>
+            <w:pPr>
+              <w:spacing w:before="100" w:beforeAutospacing="1"/>
+              <w:jc w:val="center"/>
+              <w:rPr>
+                <w:rFonts w:hint="default"/>
+                <w:b/>
+                <w:color w:val="auto"/>
+                <w:sz w:val="16"/>
+                <w:szCs w:val="16"/>
+                <w:highlight w:val="none"/>
+                <w:shd w:val="clear" w:color="auto" w:fill="auto"/>
+                <w:lang w:val="en"/>
+              </w:rPr>
+            </w:pPr>
+            <w:r>
+              <w:rPr>
+                <w:b/>
+                <w:color w:val="auto"/>
+                <w:sz w:val="16"/>
+                <w:szCs w:val="16"/>
+                <w:highlight w:val="none"/>
+                <w:shd w:val="clear" w:color="auto" w:fill="auto"/>
+              </w:rPr>
+              <w:t>ID: REQ-0</w:t>
+            </w:r>
+            <w:r>
+              <w:rPr>
+                <w:rFonts w:hint="default"/>
+                <w:b/>
+                <w:color w:val="auto"/>
+                <w:sz w:val="16"/>
+                <w:szCs w:val="16"/>
+                <w:highlight w:val="none"/>
+                <w:shd w:val="clear" w:color="auto" w:fill="auto"/>
+                <w:lang w:val="en"/>
+              </w:rPr>
+              <w:t>3</w:t>
+            </w:r>
+          </w:p>
+        </w:tc>
+      </w:tr>
+      <w:tr>
+        <w:tblPrEx>
+          <w:tblBorders>
+            <w:top w:val="outset" w:color="000000" w:sz="6" w:space="0"/>
+            <w:left w:val="outset" w:color="000000" w:sz="6" w:space="0"/>
+            <w:bottom w:val="outset" w:color="000000" w:sz="6" w:space="0"/>
+            <w:right w:val="outset" w:color="000000" w:sz="6" w:space="0"/>
+            <w:insideH w:val="none" w:color="auto" w:sz="0" w:space="0"/>
+            <w:insideV w:val="none" w:color="auto" w:sz="0" w:space="0"/>
+          </w:tblBorders>
+          <w:tblLayout w:type="fixed"/>
+          <w:tblCellMar>
+            <w:top w:w="60" w:type="dxa"/>
+            <w:left w:w="60" w:type="dxa"/>
+            <w:bottom w:w="60" w:type="dxa"/>
+            <w:right w:w="60" w:type="dxa"/>
+          </w:tblCellMar>
+        </w:tblPrEx>
+        <w:trPr>
+          <w:tblCellSpacing w:w="0" w:type="dxa"/>
+        </w:trPr>
+        <w:tc>
+          <w:tcPr>
+            <w:tcW w:w="1945" w:type="dxa"/>
+            <w:tcBorders>
+              <w:top w:val="outset" w:color="000000" w:sz="6" w:space="0"/>
+              <w:bottom w:val="outset" w:color="000000" w:sz="6" w:space="0"/>
+              <w:right w:val="outset" w:color="000000" w:sz="6" w:space="0"/>
+            </w:tcBorders>
+            <w:shd w:val="clear" w:color="auto" w:fill="D7D7D7" w:themeFill="background1" w:themeFillShade="D8"/>
+            <w:noWrap w:val="0"/>
+            <w:vAlign w:val="top"/>
+          </w:tcPr>
+          <w:p>
+            <w:pPr>
+              <w:spacing w:before="100" w:beforeAutospacing="1"/>
+              <w:rPr>
+                <w:b/>
+                <w:color w:val="auto"/>
+                <w:sz w:val="16"/>
+                <w:szCs w:val="16"/>
+                <w:highlight w:val="none"/>
+                <w:shd w:val="clear" w:color="auto" w:fill="auto"/>
+              </w:rPr>
+            </w:pPr>
+            <w:r>
+              <w:rPr>
+                <w:b/>
+                <w:color w:val="auto"/>
+                <w:sz w:val="16"/>
+                <w:szCs w:val="16"/>
+                <w:highlight w:val="none"/>
+                <w:shd w:val="clear" w:color="auto" w:fill="auto"/>
+              </w:rPr>
+              <w:t>Nome</w:t>
+            </w:r>
+          </w:p>
+        </w:tc>
+        <w:tc>
+          <w:tcPr>
+            <w:tcW w:w="7685" w:type="dxa"/>
+            <w:tcBorders>
+              <w:top w:val="outset" w:color="000000" w:sz="6" w:space="0"/>
+              <w:left w:val="outset" w:color="000000" w:sz="6" w:space="0"/>
+              <w:bottom w:val="outset" w:color="000000" w:sz="6" w:space="0"/>
+            </w:tcBorders>
+            <w:noWrap w:val="0"/>
+            <w:vAlign w:val="top"/>
+          </w:tcPr>
+          <w:p>
+            <w:pPr>
+              <w:spacing w:before="100" w:beforeAutospacing="1"/>
+              <w:rPr>
+                <w:rFonts w:hint="default"/>
+                <w:sz w:val="16"/>
+                <w:szCs w:val="16"/>
+                <w:lang w:val="en"/>
+              </w:rPr>
+            </w:pPr>
+            <w:r>
+              <w:rPr>
+                <w:sz w:val="16"/>
+                <w:szCs w:val="16"/>
+              </w:rPr>
+              <w:t xml:space="preserve">Creazione </w:t>
+            </w:r>
+            <w:r>
+              <w:rPr>
+                <w:rFonts w:hint="default"/>
+                <w:sz w:val="16"/>
+                <w:szCs w:val="16"/>
+                <w:lang w:val="en"/>
+              </w:rPr>
+              <w:t>interfaccia di login</w:t>
+            </w:r>
+          </w:p>
+        </w:tc>
+      </w:tr>
+      <w:tr>
+        <w:tblPrEx>
+          <w:tblBorders>
+            <w:top w:val="outset" w:color="000000" w:sz="6" w:space="0"/>
+            <w:left w:val="outset" w:color="000000" w:sz="6" w:space="0"/>
+            <w:bottom w:val="outset" w:color="000000" w:sz="6" w:space="0"/>
+            <w:right w:val="outset" w:color="000000" w:sz="6" w:space="0"/>
+            <w:insideH w:val="none" w:color="auto" w:sz="0" w:space="0"/>
+            <w:insideV w:val="none" w:color="auto" w:sz="0" w:space="0"/>
+          </w:tblBorders>
+          <w:tblLayout w:type="fixed"/>
+          <w:tblCellMar>
+            <w:top w:w="60" w:type="dxa"/>
+            <w:left w:w="60" w:type="dxa"/>
+            <w:bottom w:w="60" w:type="dxa"/>
+            <w:right w:w="60" w:type="dxa"/>
+          </w:tblCellMar>
+        </w:tblPrEx>
+        <w:trPr>
+          <w:tblCellSpacing w:w="0" w:type="dxa"/>
+        </w:trPr>
+        <w:tc>
+          <w:tcPr>
+            <w:tcW w:w="1945" w:type="dxa"/>
+            <w:tcBorders>
+              <w:top w:val="outset" w:color="000000" w:sz="6" w:space="0"/>
+              <w:bottom w:val="outset" w:color="000000" w:sz="6" w:space="0"/>
+              <w:right w:val="outset" w:color="000000" w:sz="6" w:space="0"/>
+            </w:tcBorders>
+            <w:shd w:val="clear" w:color="auto" w:fill="D7D7D7" w:themeFill="background1" w:themeFillShade="D8"/>
+            <w:noWrap w:val="0"/>
+            <w:vAlign w:val="top"/>
+          </w:tcPr>
+          <w:p>
+            <w:pPr>
+              <w:spacing w:before="100" w:beforeAutospacing="1"/>
+              <w:rPr>
+                <w:b/>
+                <w:color w:val="auto"/>
+                <w:sz w:val="16"/>
+                <w:szCs w:val="16"/>
+                <w:highlight w:val="none"/>
+                <w:shd w:val="clear" w:color="auto" w:fill="auto"/>
+              </w:rPr>
+            </w:pPr>
+            <w:r>
+              <w:rPr>
+                <w:b/>
+                <w:color w:val="auto"/>
+                <w:sz w:val="16"/>
+                <w:szCs w:val="16"/>
+                <w:highlight w:val="none"/>
+                <w:shd w:val="clear" w:color="auto" w:fill="auto"/>
+              </w:rPr>
+              <w:t>Priorità</w:t>
+            </w:r>
+          </w:p>
+        </w:tc>
+        <w:tc>
+          <w:tcPr>
+            <w:tcW w:w="7685" w:type="dxa"/>
+            <w:tcBorders>
+              <w:top w:val="outset" w:color="000000" w:sz="6" w:space="0"/>
+              <w:left w:val="outset" w:color="000000" w:sz="6" w:space="0"/>
+              <w:bottom w:val="outset" w:color="000000" w:sz="6" w:space="0"/>
+            </w:tcBorders>
+            <w:noWrap w:val="0"/>
+            <w:vAlign w:val="top"/>
+          </w:tcPr>
+          <w:p>
+            <w:pPr>
+              <w:spacing w:before="100" w:beforeAutospacing="1"/>
+              <w:rPr>
+                <w:sz w:val="16"/>
+                <w:szCs w:val="16"/>
+              </w:rPr>
+            </w:pPr>
+            <w:r>
+              <w:rPr>
+                <w:sz w:val="16"/>
+                <w:szCs w:val="16"/>
+              </w:rPr>
+              <w:t>1</w:t>
+            </w:r>
+          </w:p>
+        </w:tc>
+      </w:tr>
+      <w:tr>
+        <w:tblPrEx>
+          <w:tblBorders>
+            <w:top w:val="outset" w:color="000000" w:sz="6" w:space="0"/>
+            <w:left w:val="outset" w:color="000000" w:sz="6" w:space="0"/>
+            <w:bottom w:val="outset" w:color="000000" w:sz="6" w:space="0"/>
+            <w:right w:val="outset" w:color="000000" w:sz="6" w:space="0"/>
+            <w:insideH w:val="none" w:color="auto" w:sz="0" w:space="0"/>
+            <w:insideV w:val="none" w:color="auto" w:sz="0" w:space="0"/>
+          </w:tblBorders>
+          <w:tblLayout w:type="fixed"/>
+          <w:tblCellMar>
+            <w:top w:w="60" w:type="dxa"/>
+            <w:left w:w="60" w:type="dxa"/>
+            <w:bottom w:w="60" w:type="dxa"/>
+            <w:right w:w="60" w:type="dxa"/>
+          </w:tblCellMar>
+        </w:tblPrEx>
+        <w:trPr>
+          <w:tblCellSpacing w:w="0" w:type="dxa"/>
+        </w:trPr>
+        <w:tc>
+          <w:tcPr>
+            <w:tcW w:w="1945" w:type="dxa"/>
+            <w:tcBorders>
+              <w:top w:val="outset" w:color="000000" w:sz="6" w:space="0"/>
+              <w:bottom w:val="outset" w:color="000000" w:sz="6" w:space="0"/>
+              <w:right w:val="outset" w:color="000000" w:sz="6" w:space="0"/>
+            </w:tcBorders>
+            <w:shd w:val="clear" w:color="auto" w:fill="D7D7D7" w:themeFill="background1" w:themeFillShade="D8"/>
+            <w:noWrap w:val="0"/>
+            <w:vAlign w:val="top"/>
+          </w:tcPr>
+          <w:p>
+            <w:pPr>
+              <w:spacing w:before="100" w:beforeAutospacing="1"/>
+              <w:rPr>
+                <w:b/>
+                <w:color w:val="auto"/>
+                <w:sz w:val="16"/>
+                <w:szCs w:val="16"/>
+                <w:highlight w:val="none"/>
+                <w:shd w:val="clear" w:color="auto" w:fill="auto"/>
+              </w:rPr>
+            </w:pPr>
+            <w:r>
+              <w:rPr>
+                <w:b/>
+                <w:color w:val="auto"/>
+                <w:sz w:val="16"/>
+                <w:szCs w:val="16"/>
+                <w:highlight w:val="none"/>
+                <w:shd w:val="clear" w:color="auto" w:fill="auto"/>
+              </w:rPr>
+              <w:t>Versione</w:t>
+            </w:r>
+          </w:p>
+        </w:tc>
+        <w:tc>
+          <w:tcPr>
+            <w:tcW w:w="7685" w:type="dxa"/>
+            <w:tcBorders>
+              <w:top w:val="outset" w:color="000000" w:sz="6" w:space="0"/>
+              <w:left w:val="outset" w:color="000000" w:sz="6" w:space="0"/>
+              <w:bottom w:val="outset" w:color="000000" w:sz="6" w:space="0"/>
+            </w:tcBorders>
+            <w:noWrap w:val="0"/>
+            <w:vAlign w:val="top"/>
+          </w:tcPr>
+          <w:p>
+            <w:pPr>
+              <w:spacing w:before="100" w:beforeAutospacing="1"/>
+              <w:rPr>
+                <w:sz w:val="16"/>
+                <w:szCs w:val="16"/>
+              </w:rPr>
+            </w:pPr>
+            <w:r>
+              <w:rPr>
+                <w:sz w:val="16"/>
+                <w:szCs w:val="16"/>
+              </w:rPr>
+              <w:t>1.0</w:t>
+            </w:r>
+          </w:p>
+        </w:tc>
+      </w:tr>
+      <w:tr>
+        <w:tblPrEx>
+          <w:tblBorders>
+            <w:top w:val="outset" w:color="000000" w:sz="6" w:space="0"/>
+            <w:left w:val="outset" w:color="000000" w:sz="6" w:space="0"/>
+            <w:bottom w:val="outset" w:color="000000" w:sz="6" w:space="0"/>
+            <w:right w:val="outset" w:color="000000" w:sz="6" w:space="0"/>
+            <w:insideH w:val="none" w:color="auto" w:sz="0" w:space="0"/>
+            <w:insideV w:val="none" w:color="auto" w:sz="0" w:space="0"/>
+          </w:tblBorders>
+          <w:tblLayout w:type="fixed"/>
+          <w:tblCellMar>
+            <w:top w:w="60" w:type="dxa"/>
+            <w:left w:w="60" w:type="dxa"/>
+            <w:bottom w:w="60" w:type="dxa"/>
+            <w:right w:w="60" w:type="dxa"/>
+          </w:tblCellMar>
+        </w:tblPrEx>
+        <w:trPr>
+          <w:tblCellSpacing w:w="0" w:type="dxa"/>
+        </w:trPr>
+        <w:tc>
+          <w:tcPr>
+            <w:tcW w:w="1945" w:type="dxa"/>
+            <w:tcBorders>
+              <w:top w:val="outset" w:color="000000" w:sz="6" w:space="0"/>
+              <w:bottom w:val="outset" w:color="000000" w:sz="6" w:space="0"/>
+              <w:right w:val="outset" w:color="000000" w:sz="6" w:space="0"/>
+            </w:tcBorders>
+            <w:shd w:val="clear" w:color="auto" w:fill="D7D7D7" w:themeFill="background1" w:themeFillShade="D8"/>
+            <w:noWrap w:val="0"/>
+            <w:vAlign w:val="top"/>
+          </w:tcPr>
+          <w:p>
+            <w:pPr>
+              <w:spacing w:before="100" w:beforeAutospacing="1"/>
+              <w:rPr>
+                <w:b/>
+                <w:color w:val="auto"/>
+                <w:sz w:val="16"/>
+                <w:szCs w:val="16"/>
+                <w:highlight w:val="none"/>
+                <w:shd w:val="clear" w:color="auto" w:fill="auto"/>
+              </w:rPr>
+            </w:pPr>
+            <w:r>
+              <w:rPr>
+                <w:b/>
+                <w:color w:val="auto"/>
+                <w:sz w:val="16"/>
+                <w:szCs w:val="16"/>
+                <w:highlight w:val="none"/>
+                <w:shd w:val="clear" w:color="auto" w:fill="auto"/>
+              </w:rPr>
+              <w:t>Note</w:t>
+            </w:r>
+          </w:p>
+        </w:tc>
+        <w:tc>
+          <w:tcPr>
+            <w:tcW w:w="7685" w:type="dxa"/>
+            <w:tcBorders>
+              <w:top w:val="outset" w:color="000000" w:sz="6" w:space="0"/>
+              <w:left w:val="outset" w:color="000000" w:sz="6" w:space="0"/>
+              <w:bottom w:val="outset" w:color="000000" w:sz="6" w:space="0"/>
+            </w:tcBorders>
+            <w:noWrap w:val="0"/>
+            <w:vAlign w:val="top"/>
+          </w:tcPr>
+          <w:p>
+            <w:pPr>
+              <w:spacing w:before="100" w:beforeAutospacing="1"/>
+              <w:rPr>
+                <w:rFonts w:hint="default"/>
+                <w:sz w:val="16"/>
+                <w:szCs w:val="16"/>
+                <w:lang w:val="en"/>
+              </w:rPr>
+            </w:pPr>
+            <w:r>
+              <w:rPr>
+                <w:rFonts w:hint="default"/>
+                <w:sz w:val="16"/>
+                <w:szCs w:val="16"/>
+                <w:lang w:val="en"/>
+              </w:rPr>
+              <w:t>Si dovrà avere un account per poter accedere</w:t>
+            </w:r>
+          </w:p>
+        </w:tc>
+      </w:tr>
+    </w:tbl>
+    <w:p>
+      <w:pPr>
+        <w:rPr>
+          <w:lang w:val="it-IT"/>
+        </w:rPr>
+      </w:pPr>
+    </w:p>
+    <w:tbl>
+      <w:tblPr>
+        <w:tblStyle w:val="30"/>
+        <w:tblW w:w="9630" w:type="dxa"/>
+        <w:tblCellSpacing w:w="0" w:type="dxa"/>
+        <w:tblInd w:w="-58" w:type="dxa"/>
+        <w:tblBorders>
+          <w:top w:val="outset" w:color="000000" w:sz="6" w:space="0"/>
+          <w:left w:val="outset" w:color="000000" w:sz="6" w:space="0"/>
+          <w:bottom w:val="outset" w:color="000000" w:sz="6" w:space="0"/>
+          <w:right w:val="outset" w:color="000000" w:sz="6" w:space="0"/>
+          <w:insideH w:val="none" w:color="auto" w:sz="0" w:space="0"/>
+          <w:insideV w:val="none" w:color="auto" w:sz="0" w:space="0"/>
+        </w:tblBorders>
+        <w:tblLayout w:type="fixed"/>
+        <w:tblCellMar>
+          <w:top w:w="60" w:type="dxa"/>
+          <w:left w:w="60" w:type="dxa"/>
+          <w:bottom w:w="60" w:type="dxa"/>
+          <w:right w:w="60" w:type="dxa"/>
+        </w:tblCellMar>
+      </w:tblPr>
+      <w:tblGrid>
+        <w:gridCol w:w="1945"/>
+        <w:gridCol w:w="7685"/>
+      </w:tblGrid>
+      <w:tr>
+        <w:tblPrEx>
+          <w:tblBorders>
+            <w:top w:val="outset" w:color="000000" w:sz="6" w:space="0"/>
+            <w:left w:val="outset" w:color="000000" w:sz="6" w:space="0"/>
+            <w:bottom w:val="outset" w:color="000000" w:sz="6" w:space="0"/>
+            <w:right w:val="outset" w:color="000000" w:sz="6" w:space="0"/>
+            <w:insideH w:val="none" w:color="auto" w:sz="0" w:space="0"/>
+            <w:insideV w:val="none" w:color="auto" w:sz="0" w:space="0"/>
+          </w:tblBorders>
+          <w:tblLayout w:type="fixed"/>
+          <w:tblCellMar>
+            <w:top w:w="60" w:type="dxa"/>
+            <w:left w:w="60" w:type="dxa"/>
+            <w:bottom w:w="60" w:type="dxa"/>
+            <w:right w:w="60" w:type="dxa"/>
+          </w:tblCellMar>
+        </w:tblPrEx>
+        <w:trPr>
+          <w:trHeight w:val="251" w:hRule="atLeast"/>
+          <w:tblCellSpacing w:w="0" w:type="dxa"/>
+        </w:trPr>
+        <w:tc>
+          <w:tcPr>
+            <w:tcW w:w="9630" w:type="dxa"/>
+            <w:gridSpan w:val="2"/>
+            <w:tcBorders>
+              <w:top w:val="outset" w:color="000000" w:sz="6" w:space="0"/>
+              <w:bottom w:val="outset" w:color="000000" w:sz="6" w:space="0"/>
+            </w:tcBorders>
+            <w:shd w:val="clear" w:color="auto" w:fill="D7D7D7" w:themeFill="background1" w:themeFillShade="D8"/>
+            <w:noWrap w:val="0"/>
+            <w:vAlign w:val="top"/>
+          </w:tcPr>
+          <w:p>
+            <w:pPr>
+              <w:spacing w:before="100" w:beforeAutospacing="1"/>
+              <w:jc w:val="center"/>
+              <w:rPr>
+                <w:rFonts w:hint="default"/>
+                <w:b/>
+                <w:color w:val="auto"/>
+                <w:sz w:val="16"/>
+                <w:szCs w:val="16"/>
+                <w:highlight w:val="none"/>
+                <w:shd w:val="clear" w:color="auto" w:fill="auto"/>
+                <w:lang w:val="en"/>
+              </w:rPr>
+            </w:pPr>
+            <w:r>
+              <w:rPr>
+                <w:b/>
+                <w:color w:val="auto"/>
+                <w:sz w:val="16"/>
+                <w:szCs w:val="16"/>
+                <w:highlight w:val="none"/>
+                <w:shd w:val="clear" w:color="auto" w:fill="auto"/>
+              </w:rPr>
+              <w:t>ID: REQ-0</w:t>
+            </w:r>
+            <w:r>
+              <w:rPr>
+                <w:rFonts w:hint="default"/>
+                <w:b/>
+                <w:color w:val="auto"/>
+                <w:sz w:val="16"/>
+                <w:szCs w:val="16"/>
+                <w:highlight w:val="none"/>
+                <w:shd w:val="clear" w:color="auto" w:fill="auto"/>
+                <w:lang w:val="en"/>
+              </w:rPr>
+              <w:t>4</w:t>
+            </w:r>
+          </w:p>
+        </w:tc>
+      </w:tr>
+      <w:tr>
+        <w:tblPrEx>
+          <w:tblBorders>
+            <w:top w:val="outset" w:color="000000" w:sz="6" w:space="0"/>
+            <w:left w:val="outset" w:color="000000" w:sz="6" w:space="0"/>
+            <w:bottom w:val="outset" w:color="000000" w:sz="6" w:space="0"/>
+            <w:right w:val="outset" w:color="000000" w:sz="6" w:space="0"/>
+            <w:insideH w:val="none" w:color="auto" w:sz="0" w:space="0"/>
+            <w:insideV w:val="none" w:color="auto" w:sz="0" w:space="0"/>
+          </w:tblBorders>
+          <w:tblLayout w:type="fixed"/>
+          <w:tblCellMar>
+            <w:top w:w="60" w:type="dxa"/>
+            <w:left w:w="60" w:type="dxa"/>
+            <w:bottom w:w="60" w:type="dxa"/>
+            <w:right w:w="60" w:type="dxa"/>
+          </w:tblCellMar>
+        </w:tblPrEx>
+        <w:trPr>
+          <w:tblCellSpacing w:w="0" w:type="dxa"/>
+        </w:trPr>
+        <w:tc>
+          <w:tcPr>
+            <w:tcW w:w="1945" w:type="dxa"/>
+            <w:tcBorders>
+              <w:top w:val="outset" w:color="000000" w:sz="6" w:space="0"/>
+              <w:bottom w:val="outset" w:color="000000" w:sz="6" w:space="0"/>
+              <w:right w:val="outset" w:color="000000" w:sz="6" w:space="0"/>
+            </w:tcBorders>
+            <w:shd w:val="clear" w:color="auto" w:fill="D7D7D7" w:themeFill="background1" w:themeFillShade="D8"/>
+            <w:noWrap w:val="0"/>
+            <w:vAlign w:val="top"/>
+          </w:tcPr>
+          <w:p>
+            <w:pPr>
+              <w:spacing w:before="100" w:beforeAutospacing="1"/>
+              <w:rPr>
+                <w:b/>
+                <w:color w:val="auto"/>
+                <w:sz w:val="16"/>
+                <w:szCs w:val="16"/>
+                <w:highlight w:val="none"/>
+                <w:shd w:val="clear" w:color="auto" w:fill="auto"/>
+              </w:rPr>
+            </w:pPr>
+            <w:r>
+              <w:rPr>
+                <w:b/>
+                <w:color w:val="auto"/>
+                <w:sz w:val="16"/>
+                <w:szCs w:val="16"/>
+                <w:highlight w:val="none"/>
+                <w:shd w:val="clear" w:color="auto" w:fill="auto"/>
+              </w:rPr>
+              <w:t>Nome</w:t>
+            </w:r>
+          </w:p>
+        </w:tc>
+        <w:tc>
+          <w:tcPr>
+            <w:tcW w:w="7685" w:type="dxa"/>
+            <w:tcBorders>
+              <w:top w:val="outset" w:color="000000" w:sz="6" w:space="0"/>
+              <w:left w:val="outset" w:color="000000" w:sz="6" w:space="0"/>
+              <w:bottom w:val="outset" w:color="000000" w:sz="6" w:space="0"/>
+            </w:tcBorders>
+            <w:noWrap w:val="0"/>
+            <w:vAlign w:val="top"/>
+          </w:tcPr>
+          <w:p>
+            <w:pPr>
+              <w:spacing w:before="100" w:beforeAutospacing="1"/>
+              <w:rPr>
+                <w:rFonts w:hint="default"/>
+                <w:sz w:val="16"/>
+                <w:szCs w:val="16"/>
+                <w:lang w:val="en"/>
+              </w:rPr>
+            </w:pPr>
+            <w:r>
+              <w:rPr>
+                <w:sz w:val="16"/>
+                <w:szCs w:val="16"/>
+              </w:rPr>
+              <w:t xml:space="preserve">Creazione </w:t>
+            </w:r>
+            <w:r>
+              <w:rPr>
+                <w:rFonts w:hint="default"/>
+                <w:sz w:val="16"/>
+                <w:szCs w:val="16"/>
+                <w:lang w:val="en"/>
+              </w:rPr>
+              <w:t>interfaccia di amministrazione</w:t>
+            </w:r>
+          </w:p>
+        </w:tc>
+      </w:tr>
+      <w:tr>
+        <w:tblPrEx>
+          <w:tblBorders>
+            <w:top w:val="outset" w:color="000000" w:sz="6" w:space="0"/>
+            <w:left w:val="outset" w:color="000000" w:sz="6" w:space="0"/>
+            <w:bottom w:val="outset" w:color="000000" w:sz="6" w:space="0"/>
+            <w:right w:val="outset" w:color="000000" w:sz="6" w:space="0"/>
+            <w:insideH w:val="none" w:color="auto" w:sz="0" w:space="0"/>
+            <w:insideV w:val="none" w:color="auto" w:sz="0" w:space="0"/>
+          </w:tblBorders>
+          <w:tblLayout w:type="fixed"/>
+          <w:tblCellMar>
+            <w:top w:w="60" w:type="dxa"/>
+            <w:left w:w="60" w:type="dxa"/>
+            <w:bottom w:w="60" w:type="dxa"/>
+            <w:right w:w="60" w:type="dxa"/>
+          </w:tblCellMar>
+        </w:tblPrEx>
+        <w:trPr>
+          <w:tblCellSpacing w:w="0" w:type="dxa"/>
+        </w:trPr>
+        <w:tc>
+          <w:tcPr>
+            <w:tcW w:w="1945" w:type="dxa"/>
+            <w:tcBorders>
+              <w:top w:val="outset" w:color="000000" w:sz="6" w:space="0"/>
+              <w:bottom w:val="outset" w:color="000000" w:sz="6" w:space="0"/>
+              <w:right w:val="outset" w:color="000000" w:sz="6" w:space="0"/>
+            </w:tcBorders>
+            <w:shd w:val="clear" w:color="auto" w:fill="D7D7D7" w:themeFill="background1" w:themeFillShade="D8"/>
+            <w:noWrap w:val="0"/>
+            <w:vAlign w:val="top"/>
+          </w:tcPr>
+          <w:p>
+            <w:pPr>
+              <w:spacing w:before="100" w:beforeAutospacing="1"/>
+              <w:rPr>
+                <w:b/>
+                <w:color w:val="auto"/>
+                <w:sz w:val="16"/>
+                <w:szCs w:val="16"/>
+                <w:highlight w:val="none"/>
+                <w:shd w:val="clear" w:color="auto" w:fill="auto"/>
+              </w:rPr>
+            </w:pPr>
+            <w:r>
+              <w:rPr>
+                <w:b/>
+                <w:color w:val="auto"/>
+                <w:sz w:val="16"/>
+                <w:szCs w:val="16"/>
+                <w:highlight w:val="none"/>
+                <w:shd w:val="clear" w:color="auto" w:fill="auto"/>
+              </w:rPr>
+              <w:t>Priorità</w:t>
+            </w:r>
+          </w:p>
+        </w:tc>
+        <w:tc>
+          <w:tcPr>
+            <w:tcW w:w="7685" w:type="dxa"/>
+            <w:tcBorders>
+              <w:top w:val="outset" w:color="000000" w:sz="6" w:space="0"/>
+              <w:left w:val="outset" w:color="000000" w:sz="6" w:space="0"/>
+              <w:bottom w:val="outset" w:color="000000" w:sz="6" w:space="0"/>
+            </w:tcBorders>
+            <w:noWrap w:val="0"/>
+            <w:vAlign w:val="top"/>
+          </w:tcPr>
+          <w:p>
+            <w:pPr>
+              <w:spacing w:before="100" w:beforeAutospacing="1"/>
+              <w:rPr>
+                <w:sz w:val="16"/>
+                <w:szCs w:val="16"/>
+              </w:rPr>
+            </w:pPr>
+            <w:r>
+              <w:rPr>
+                <w:sz w:val="16"/>
+                <w:szCs w:val="16"/>
+              </w:rPr>
+              <w:t>1</w:t>
+            </w:r>
+          </w:p>
+        </w:tc>
+      </w:tr>
+      <w:tr>
+        <w:tblPrEx>
+          <w:tblBorders>
+            <w:top w:val="outset" w:color="000000" w:sz="6" w:space="0"/>
+            <w:left w:val="outset" w:color="000000" w:sz="6" w:space="0"/>
+            <w:bottom w:val="outset" w:color="000000" w:sz="6" w:space="0"/>
+            <w:right w:val="outset" w:color="000000" w:sz="6" w:space="0"/>
+            <w:insideH w:val="none" w:color="auto" w:sz="0" w:space="0"/>
+            <w:insideV w:val="none" w:color="auto" w:sz="0" w:space="0"/>
+          </w:tblBorders>
+          <w:tblLayout w:type="fixed"/>
+          <w:tblCellMar>
+            <w:top w:w="60" w:type="dxa"/>
+            <w:left w:w="60" w:type="dxa"/>
+            <w:bottom w:w="60" w:type="dxa"/>
+            <w:right w:w="60" w:type="dxa"/>
+          </w:tblCellMar>
+        </w:tblPrEx>
+        <w:trPr>
+          <w:tblCellSpacing w:w="0" w:type="dxa"/>
+        </w:trPr>
+        <w:tc>
+          <w:tcPr>
+            <w:tcW w:w="1945" w:type="dxa"/>
+            <w:tcBorders>
+              <w:top w:val="outset" w:color="000000" w:sz="6" w:space="0"/>
+              <w:bottom w:val="outset" w:color="000000" w:sz="6" w:space="0"/>
+              <w:right w:val="outset" w:color="000000" w:sz="6" w:space="0"/>
+            </w:tcBorders>
+            <w:shd w:val="clear" w:color="auto" w:fill="D7D7D7" w:themeFill="background1" w:themeFillShade="D8"/>
+            <w:noWrap w:val="0"/>
+            <w:vAlign w:val="top"/>
+          </w:tcPr>
+          <w:p>
+            <w:pPr>
+              <w:spacing w:before="100" w:beforeAutospacing="1"/>
+              <w:rPr>
+                <w:b/>
+                <w:color w:val="auto"/>
+                <w:sz w:val="16"/>
+                <w:szCs w:val="16"/>
+                <w:highlight w:val="none"/>
+                <w:shd w:val="clear" w:color="auto" w:fill="auto"/>
+              </w:rPr>
+            </w:pPr>
+            <w:r>
+              <w:rPr>
+                <w:b/>
+                <w:color w:val="auto"/>
+                <w:sz w:val="16"/>
+                <w:szCs w:val="16"/>
+                <w:highlight w:val="none"/>
+                <w:shd w:val="clear" w:color="auto" w:fill="auto"/>
+              </w:rPr>
+              <w:t>Versione</w:t>
+            </w:r>
+          </w:p>
+        </w:tc>
+        <w:tc>
+          <w:tcPr>
+            <w:tcW w:w="7685" w:type="dxa"/>
+            <w:tcBorders>
+              <w:top w:val="outset" w:color="000000" w:sz="6" w:space="0"/>
+              <w:left w:val="outset" w:color="000000" w:sz="6" w:space="0"/>
+              <w:bottom w:val="outset" w:color="000000" w:sz="6" w:space="0"/>
+            </w:tcBorders>
+            <w:noWrap w:val="0"/>
+            <w:vAlign w:val="top"/>
+          </w:tcPr>
+          <w:p>
+            <w:pPr>
+              <w:spacing w:before="100" w:beforeAutospacing="1"/>
+              <w:rPr>
+                <w:sz w:val="16"/>
+                <w:szCs w:val="16"/>
+              </w:rPr>
+            </w:pPr>
+            <w:r>
+              <w:rPr>
+                <w:sz w:val="16"/>
+                <w:szCs w:val="16"/>
+              </w:rPr>
+              <w:t>1.0</w:t>
+            </w:r>
+          </w:p>
+        </w:tc>
+      </w:tr>
+      <w:tr>
+        <w:tblPrEx>
+          <w:tblBorders>
+            <w:top w:val="outset" w:color="000000" w:sz="6" w:space="0"/>
+            <w:left w:val="outset" w:color="000000" w:sz="6" w:space="0"/>
+            <w:bottom w:val="outset" w:color="000000" w:sz="6" w:space="0"/>
+            <w:right w:val="outset" w:color="000000" w:sz="6" w:space="0"/>
+            <w:insideH w:val="none" w:color="auto" w:sz="0" w:space="0"/>
+            <w:insideV w:val="none" w:color="auto" w:sz="0" w:space="0"/>
+          </w:tblBorders>
+          <w:tblLayout w:type="fixed"/>
+          <w:tblCellMar>
+            <w:top w:w="60" w:type="dxa"/>
+            <w:left w:w="60" w:type="dxa"/>
+            <w:bottom w:w="60" w:type="dxa"/>
+            <w:right w:w="60" w:type="dxa"/>
+          </w:tblCellMar>
+        </w:tblPrEx>
+        <w:trPr>
+          <w:tblCellSpacing w:w="0" w:type="dxa"/>
+        </w:trPr>
+        <w:tc>
+          <w:tcPr>
+            <w:tcW w:w="1945" w:type="dxa"/>
+            <w:tcBorders>
+              <w:top w:val="outset" w:color="000000" w:sz="6" w:space="0"/>
+              <w:bottom w:val="outset" w:color="000000" w:sz="6" w:space="0"/>
+              <w:right w:val="outset" w:color="000000" w:sz="6" w:space="0"/>
+            </w:tcBorders>
+            <w:shd w:val="clear" w:color="auto" w:fill="D7D7D7" w:themeFill="background1" w:themeFillShade="D8"/>
+            <w:noWrap w:val="0"/>
+            <w:vAlign w:val="top"/>
+          </w:tcPr>
+          <w:p>
+            <w:pPr>
+              <w:spacing w:before="100" w:beforeAutospacing="1"/>
+              <w:rPr>
+                <w:b/>
+                <w:color w:val="auto"/>
+                <w:sz w:val="16"/>
+                <w:szCs w:val="16"/>
+                <w:highlight w:val="none"/>
+                <w:shd w:val="clear" w:color="auto" w:fill="auto"/>
+              </w:rPr>
+            </w:pPr>
+            <w:r>
+              <w:rPr>
+                <w:b/>
+                <w:color w:val="auto"/>
+                <w:sz w:val="16"/>
+                <w:szCs w:val="16"/>
+                <w:highlight w:val="none"/>
+                <w:shd w:val="clear" w:color="auto" w:fill="auto"/>
+              </w:rPr>
+              <w:t>Note</w:t>
+            </w:r>
+          </w:p>
+        </w:tc>
+        <w:tc>
+          <w:tcPr>
+            <w:tcW w:w="7685" w:type="dxa"/>
+            <w:tcBorders>
+              <w:top w:val="outset" w:color="000000" w:sz="6" w:space="0"/>
+              <w:left w:val="outset" w:color="000000" w:sz="6" w:space="0"/>
+              <w:bottom w:val="outset" w:color="000000" w:sz="6" w:space="0"/>
+            </w:tcBorders>
+            <w:noWrap w:val="0"/>
+            <w:vAlign w:val="top"/>
+          </w:tcPr>
+          <w:p>
+            <w:pPr>
+              <w:spacing w:before="100" w:beforeAutospacing="1"/>
+              <w:rPr>
+                <w:rFonts w:hint="default"/>
+                <w:sz w:val="16"/>
+                <w:szCs w:val="16"/>
+                <w:lang w:val="en"/>
+              </w:rPr>
+            </w:pPr>
+            <w:r>
+              <w:rPr>
+                <w:rFonts w:hint="default"/>
+                <w:sz w:val="16"/>
+                <w:szCs w:val="16"/>
+                <w:lang w:val="en"/>
+              </w:rPr>
+              <w:t>Per accedervi si dovranno avere i permessi di amministratore (REQ-03)</w:t>
+            </w:r>
+          </w:p>
+        </w:tc>
+      </w:tr>
+      <w:tr>
+        <w:tblPrEx>
+          <w:tblBorders>
+            <w:top w:val="outset" w:color="000000" w:sz="6" w:space="0"/>
+            <w:left w:val="outset" w:color="000000" w:sz="6" w:space="0"/>
+            <w:bottom w:val="outset" w:color="000000" w:sz="6" w:space="0"/>
+            <w:right w:val="outset" w:color="000000" w:sz="6" w:space="0"/>
+            <w:insideH w:val="none" w:color="auto" w:sz="0" w:space="0"/>
+            <w:insideV w:val="none" w:color="auto" w:sz="0" w:space="0"/>
+          </w:tblBorders>
+          <w:tblLayout w:type="fixed"/>
+          <w:tblCellMar>
+            <w:top w:w="60" w:type="dxa"/>
+            <w:left w:w="60" w:type="dxa"/>
+            <w:bottom w:w="60" w:type="dxa"/>
+            <w:right w:w="60" w:type="dxa"/>
+          </w:tblCellMar>
+        </w:tblPrEx>
+        <w:trPr>
+          <w:tblCellSpacing w:w="0" w:type="dxa"/>
+        </w:trPr>
+        <w:tc>
+          <w:tcPr>
+            <w:tcW w:w="9630" w:type="dxa"/>
+            <w:gridSpan w:val="2"/>
+            <w:tcBorders>
+              <w:top w:val="outset" w:color="000000" w:sz="6" w:space="0"/>
+              <w:bottom w:val="outset" w:color="000000" w:sz="6" w:space="0"/>
+            </w:tcBorders>
+            <w:noWrap w:val="0"/>
+            <w:vAlign w:val="top"/>
+          </w:tcPr>
+          <w:p>
+            <w:pPr>
+              <w:spacing w:before="100" w:beforeAutospacing="1"/>
+              <w:jc w:val="center"/>
+              <w:rPr>
+                <w:sz w:val="16"/>
+                <w:szCs w:val="16"/>
+              </w:rPr>
+            </w:pPr>
+            <w:r>
+              <w:rPr>
+                <w:b/>
+                <w:bCs/>
+                <w:sz w:val="16"/>
+                <w:szCs w:val="16"/>
+              </w:rPr>
+              <w:t>Sotto requisiti</w:t>
+            </w:r>
+          </w:p>
+        </w:tc>
+      </w:tr>
+      <w:tr>
+        <w:tblPrEx>
+          <w:tblBorders>
+            <w:top w:val="outset" w:color="000000" w:sz="6" w:space="0"/>
+            <w:left w:val="outset" w:color="000000" w:sz="6" w:space="0"/>
+            <w:bottom w:val="outset" w:color="000000" w:sz="6" w:space="0"/>
+            <w:right w:val="outset" w:color="000000" w:sz="6" w:space="0"/>
+            <w:insideH w:val="none" w:color="auto" w:sz="0" w:space="0"/>
+            <w:insideV w:val="none" w:color="auto" w:sz="0" w:space="0"/>
+          </w:tblBorders>
+          <w:tblLayout w:type="fixed"/>
+          <w:tblCellMar>
+            <w:top w:w="60" w:type="dxa"/>
+            <w:left w:w="60" w:type="dxa"/>
+            <w:bottom w:w="60" w:type="dxa"/>
+            <w:right w:w="60" w:type="dxa"/>
+          </w:tblCellMar>
+        </w:tblPrEx>
+        <w:trPr>
+          <w:tblCellSpacing w:w="0" w:type="dxa"/>
+        </w:trPr>
+        <w:tc>
+          <w:tcPr>
+            <w:tcW w:w="1945" w:type="dxa"/>
+            <w:tcBorders>
+              <w:top w:val="outset" w:color="000000" w:sz="6" w:space="0"/>
+              <w:bottom w:val="outset" w:color="000000" w:sz="6" w:space="0"/>
+              <w:right w:val="outset" w:color="000000" w:sz="6" w:space="0"/>
+            </w:tcBorders>
+            <w:shd w:val="clear" w:color="auto" w:fill="D7D7D7" w:themeFill="background1" w:themeFillShade="D8"/>
+            <w:noWrap w:val="0"/>
+            <w:vAlign w:val="top"/>
+          </w:tcPr>
+          <w:p>
+            <w:pPr>
+              <w:spacing w:before="100" w:beforeAutospacing="1"/>
+              <w:rPr>
+                <w:b/>
+                <w:color w:val="auto"/>
+                <w:sz w:val="16"/>
+                <w:szCs w:val="16"/>
+                <w:highlight w:val="none"/>
+                <w:shd w:val="clear" w:color="auto" w:fill="auto"/>
+              </w:rPr>
+            </w:pPr>
+            <w:r>
+              <w:rPr>
+                <w:b/>
+                <w:bCs/>
+                <w:color w:val="auto"/>
+                <w:sz w:val="16"/>
+                <w:szCs w:val="16"/>
+                <w:highlight w:val="none"/>
+                <w:shd w:val="clear" w:color="auto" w:fill="auto"/>
+              </w:rPr>
+              <w:t>001</w:t>
+            </w:r>
+          </w:p>
+        </w:tc>
+        <w:tc>
+          <w:tcPr>
+            <w:tcW w:w="7685" w:type="dxa"/>
+            <w:tcBorders>
+              <w:top w:val="outset" w:color="000000" w:sz="6" w:space="0"/>
+              <w:left w:val="outset" w:color="000000" w:sz="6" w:space="0"/>
+              <w:bottom w:val="outset" w:color="000000" w:sz="6" w:space="0"/>
+            </w:tcBorders>
+            <w:noWrap w:val="0"/>
+            <w:vAlign w:val="top"/>
+          </w:tcPr>
+          <w:p>
+            <w:pPr>
+              <w:spacing w:before="100" w:beforeAutospacing="1"/>
+              <w:rPr>
+                <w:rFonts w:hint="default"/>
+                <w:sz w:val="16"/>
+                <w:szCs w:val="16"/>
+                <w:lang w:val="en"/>
+              </w:rPr>
+            </w:pPr>
+            <w:r>
+              <w:rPr>
+                <w:rFonts w:hint="default"/>
+                <w:sz w:val="16"/>
+                <w:szCs w:val="16"/>
+                <w:lang w:val="en"/>
+              </w:rPr>
+              <w:t>Si dovrà poter inserire/modificare/eliminare le motivazioni</w:t>
+            </w:r>
+          </w:p>
+        </w:tc>
+      </w:tr>
+      <w:tr>
+        <w:tblPrEx>
+          <w:tblBorders>
+            <w:top w:val="outset" w:color="000000" w:sz="6" w:space="0"/>
+            <w:left w:val="outset" w:color="000000" w:sz="6" w:space="0"/>
+            <w:bottom w:val="outset" w:color="000000" w:sz="6" w:space="0"/>
+            <w:right w:val="outset" w:color="000000" w:sz="6" w:space="0"/>
+            <w:insideH w:val="none" w:color="auto" w:sz="0" w:space="0"/>
+            <w:insideV w:val="none" w:color="auto" w:sz="0" w:space="0"/>
+          </w:tblBorders>
+          <w:tblLayout w:type="fixed"/>
+          <w:tblCellMar>
+            <w:top w:w="60" w:type="dxa"/>
+            <w:left w:w="60" w:type="dxa"/>
+            <w:bottom w:w="60" w:type="dxa"/>
+            <w:right w:w="60" w:type="dxa"/>
+          </w:tblCellMar>
+        </w:tblPrEx>
+        <w:trPr>
+          <w:tblCellSpacing w:w="0" w:type="dxa"/>
+        </w:trPr>
+        <w:tc>
+          <w:tcPr>
+            <w:tcW w:w="1945" w:type="dxa"/>
+            <w:tcBorders>
+              <w:top w:val="outset" w:color="000000" w:sz="6" w:space="0"/>
+              <w:bottom w:val="outset" w:color="000000" w:sz="6" w:space="0"/>
+              <w:right w:val="outset" w:color="000000" w:sz="6" w:space="0"/>
+            </w:tcBorders>
+            <w:shd w:val="clear" w:color="auto" w:fill="D7D7D7" w:themeFill="background1" w:themeFillShade="D8"/>
+            <w:noWrap w:val="0"/>
+            <w:vAlign w:val="top"/>
+          </w:tcPr>
+          <w:p>
+            <w:pPr>
+              <w:spacing w:before="100" w:beforeAutospacing="1"/>
+              <w:rPr>
+                <w:rFonts w:hint="default"/>
+                <w:b/>
+                <w:bCs/>
+                <w:color w:val="auto"/>
+                <w:sz w:val="16"/>
+                <w:szCs w:val="16"/>
+                <w:highlight w:val="none"/>
+                <w:shd w:val="clear" w:color="auto" w:fill="auto"/>
+                <w:lang w:val="en"/>
+              </w:rPr>
+            </w:pPr>
+            <w:r>
+              <w:rPr>
+                <w:rFonts w:hint="default"/>
+                <w:b/>
+                <w:bCs/>
+                <w:color w:val="auto"/>
+                <w:sz w:val="16"/>
+                <w:szCs w:val="16"/>
+                <w:highlight w:val="none"/>
+                <w:shd w:val="clear" w:color="auto" w:fill="auto"/>
+                <w:lang w:val="en"/>
+              </w:rPr>
+              <w:t>002</w:t>
+            </w:r>
+          </w:p>
+        </w:tc>
+        <w:tc>
+          <w:tcPr>
+            <w:tcW w:w="7685" w:type="dxa"/>
+            <w:tcBorders>
+              <w:top w:val="outset" w:color="000000" w:sz="6" w:space="0"/>
+              <w:left w:val="outset" w:color="000000" w:sz="6" w:space="0"/>
+              <w:bottom w:val="outset" w:color="000000" w:sz="6" w:space="0"/>
+            </w:tcBorders>
+            <w:noWrap w:val="0"/>
+            <w:vAlign w:val="top"/>
+          </w:tcPr>
+          <w:p>
+            <w:pPr>
+              <w:spacing w:before="100" w:beforeAutospacing="1"/>
+              <w:rPr>
+                <w:rFonts w:hint="default"/>
+                <w:sz w:val="16"/>
+                <w:szCs w:val="16"/>
+                <w:lang w:val="en"/>
+              </w:rPr>
+            </w:pPr>
+            <w:r>
+              <w:rPr>
+                <w:rFonts w:hint="default"/>
+                <w:sz w:val="16"/>
+                <w:szCs w:val="16"/>
+                <w:lang w:val="en"/>
+              </w:rPr>
+              <w:t>Le motivazioni potranno essere abbinate a un solo punto</w:t>
+            </w:r>
+          </w:p>
+        </w:tc>
+      </w:tr>
+    </w:tbl>
+    <w:p>
+      <w:pPr>
+        <w:rPr>
+          <w:lang w:val="it-IT"/>
+        </w:rPr>
+      </w:pPr>
+    </w:p>
+    <w:tbl>
+      <w:tblPr>
+        <w:tblStyle w:val="30"/>
+        <w:tblW w:w="9630" w:type="dxa"/>
+        <w:tblCellSpacing w:w="0" w:type="dxa"/>
+        <w:tblInd w:w="-58" w:type="dxa"/>
+        <w:tblBorders>
+          <w:top w:val="outset" w:color="000000" w:sz="6" w:space="0"/>
+          <w:left w:val="outset" w:color="000000" w:sz="6" w:space="0"/>
+          <w:bottom w:val="outset" w:color="000000" w:sz="6" w:space="0"/>
+          <w:right w:val="outset" w:color="000000" w:sz="6" w:space="0"/>
+          <w:insideH w:val="none" w:color="auto" w:sz="0" w:space="0"/>
+          <w:insideV w:val="none" w:color="auto" w:sz="0" w:space="0"/>
+        </w:tblBorders>
+        <w:tblLayout w:type="fixed"/>
+        <w:tblCellMar>
+          <w:top w:w="60" w:type="dxa"/>
+          <w:left w:w="60" w:type="dxa"/>
+          <w:bottom w:w="60" w:type="dxa"/>
+          <w:right w:w="60" w:type="dxa"/>
+        </w:tblCellMar>
+      </w:tblPr>
+      <w:tblGrid>
+        <w:gridCol w:w="1945"/>
+        <w:gridCol w:w="7685"/>
+      </w:tblGrid>
+      <w:tr>
+        <w:tblPrEx>
+          <w:tblBorders>
+            <w:top w:val="outset" w:color="000000" w:sz="6" w:space="0"/>
+            <w:left w:val="outset" w:color="000000" w:sz="6" w:space="0"/>
+            <w:bottom w:val="outset" w:color="000000" w:sz="6" w:space="0"/>
+            <w:right w:val="outset" w:color="000000" w:sz="6" w:space="0"/>
+            <w:insideH w:val="none" w:color="auto" w:sz="0" w:space="0"/>
+            <w:insideV w:val="none" w:color="auto" w:sz="0" w:space="0"/>
+          </w:tblBorders>
+          <w:tblLayout w:type="fixed"/>
+          <w:tblCellMar>
+            <w:top w:w="60" w:type="dxa"/>
+            <w:left w:w="60" w:type="dxa"/>
+            <w:bottom w:w="60" w:type="dxa"/>
+            <w:right w:w="60" w:type="dxa"/>
+          </w:tblCellMar>
+        </w:tblPrEx>
+        <w:trPr>
+          <w:trHeight w:val="251" w:hRule="atLeast"/>
+          <w:tblCellSpacing w:w="0" w:type="dxa"/>
+        </w:trPr>
+        <w:tc>
+          <w:tcPr>
+            <w:tcW w:w="9630" w:type="dxa"/>
+            <w:gridSpan w:val="2"/>
+            <w:tcBorders>
+              <w:top w:val="outset" w:color="000000" w:sz="6" w:space="0"/>
+              <w:bottom w:val="outset" w:color="000000" w:sz="6" w:space="0"/>
+            </w:tcBorders>
+            <w:shd w:val="clear" w:color="auto" w:fill="D7D7D7" w:themeFill="background1" w:themeFillShade="D8"/>
+            <w:noWrap w:val="0"/>
+            <w:vAlign w:val="top"/>
+          </w:tcPr>
+          <w:p>
+            <w:pPr>
+              <w:spacing w:before="100" w:beforeAutospacing="1"/>
+              <w:jc w:val="center"/>
+              <w:rPr>
+                <w:rFonts w:hint="default"/>
+                <w:b/>
+                <w:color w:val="auto"/>
+                <w:sz w:val="16"/>
+                <w:szCs w:val="16"/>
+                <w:highlight w:val="none"/>
+                <w:shd w:val="clear" w:color="auto" w:fill="auto"/>
+                <w:lang w:val="en"/>
+              </w:rPr>
+            </w:pPr>
+            <w:r>
+              <w:rPr>
+                <w:b/>
+                <w:color w:val="auto"/>
+                <w:sz w:val="16"/>
+                <w:szCs w:val="16"/>
+                <w:highlight w:val="none"/>
+                <w:shd w:val="clear" w:color="auto" w:fill="auto"/>
+              </w:rPr>
+              <w:t>ID: REQ-0</w:t>
+            </w:r>
+            <w:r>
+              <w:rPr>
+                <w:rFonts w:hint="default"/>
+                <w:b/>
+                <w:color w:val="auto"/>
+                <w:sz w:val="16"/>
+                <w:szCs w:val="16"/>
+                <w:highlight w:val="none"/>
+                <w:shd w:val="clear" w:color="auto" w:fill="auto"/>
+                <w:lang w:val="en"/>
+              </w:rPr>
+              <w:t>5</w:t>
+            </w:r>
+          </w:p>
+        </w:tc>
+      </w:tr>
+      <w:tr>
+        <w:tblPrEx>
+          <w:tblBorders>
+            <w:top w:val="outset" w:color="000000" w:sz="6" w:space="0"/>
+            <w:left w:val="outset" w:color="000000" w:sz="6" w:space="0"/>
+            <w:bottom w:val="outset" w:color="000000" w:sz="6" w:space="0"/>
+            <w:right w:val="outset" w:color="000000" w:sz="6" w:space="0"/>
+            <w:insideH w:val="none" w:color="auto" w:sz="0" w:space="0"/>
+            <w:insideV w:val="none" w:color="auto" w:sz="0" w:space="0"/>
+          </w:tblBorders>
+          <w:tblLayout w:type="fixed"/>
+          <w:tblCellMar>
+            <w:top w:w="60" w:type="dxa"/>
+            <w:left w:w="60" w:type="dxa"/>
+            <w:bottom w:w="60" w:type="dxa"/>
+            <w:right w:w="60" w:type="dxa"/>
+          </w:tblCellMar>
+        </w:tblPrEx>
+        <w:trPr>
+          <w:tblCellSpacing w:w="0" w:type="dxa"/>
+        </w:trPr>
+        <w:tc>
+          <w:tcPr>
+            <w:tcW w:w="1945" w:type="dxa"/>
+            <w:tcBorders>
+              <w:top w:val="outset" w:color="000000" w:sz="6" w:space="0"/>
+              <w:bottom w:val="outset" w:color="000000" w:sz="6" w:space="0"/>
+              <w:right w:val="outset" w:color="000000" w:sz="6" w:space="0"/>
+            </w:tcBorders>
+            <w:shd w:val="clear" w:color="auto" w:fill="D7D7D7" w:themeFill="background1" w:themeFillShade="D8"/>
+            <w:noWrap w:val="0"/>
+            <w:vAlign w:val="top"/>
+          </w:tcPr>
+          <w:p>
+            <w:pPr>
+              <w:spacing w:before="100" w:beforeAutospacing="1"/>
+              <w:rPr>
+                <w:b/>
+                <w:color w:val="auto"/>
+                <w:sz w:val="16"/>
+                <w:szCs w:val="16"/>
+                <w:highlight w:val="none"/>
+                <w:shd w:val="clear" w:color="auto" w:fill="auto"/>
+              </w:rPr>
+            </w:pPr>
+            <w:r>
+              <w:rPr>
+                <w:b/>
+                <w:color w:val="auto"/>
+                <w:sz w:val="16"/>
+                <w:szCs w:val="16"/>
+                <w:highlight w:val="none"/>
+                <w:shd w:val="clear" w:color="auto" w:fill="auto"/>
+              </w:rPr>
+              <w:t>Nome</w:t>
+            </w:r>
+          </w:p>
+        </w:tc>
+        <w:tc>
+          <w:tcPr>
+            <w:tcW w:w="7685" w:type="dxa"/>
+            <w:tcBorders>
+              <w:top w:val="outset" w:color="000000" w:sz="6" w:space="0"/>
+              <w:left w:val="outset" w:color="000000" w:sz="6" w:space="0"/>
+              <w:bottom w:val="outset" w:color="000000" w:sz="6" w:space="0"/>
+            </w:tcBorders>
+            <w:noWrap w:val="0"/>
+            <w:vAlign w:val="top"/>
+          </w:tcPr>
+          <w:p>
+            <w:pPr>
+              <w:spacing w:before="100" w:beforeAutospacing="1"/>
+              <w:rPr>
+                <w:rFonts w:hint="default"/>
+                <w:sz w:val="16"/>
+                <w:szCs w:val="16"/>
+                <w:lang w:val="en"/>
+              </w:rPr>
+            </w:pPr>
+            <w:r>
+              <w:rPr>
+                <w:sz w:val="16"/>
+                <w:szCs w:val="16"/>
+              </w:rPr>
+              <w:t xml:space="preserve">Creazione </w:t>
+            </w:r>
+            <w:r>
+              <w:rPr>
+                <w:rFonts w:hint="default"/>
+                <w:sz w:val="16"/>
+                <w:szCs w:val="16"/>
+                <w:lang w:val="en"/>
+              </w:rPr>
+              <w:t>interfaccia per i docenti</w:t>
+            </w:r>
+          </w:p>
+        </w:tc>
+      </w:tr>
+      <w:tr>
+        <w:tblPrEx>
+          <w:tblBorders>
+            <w:top w:val="outset" w:color="000000" w:sz="6" w:space="0"/>
+            <w:left w:val="outset" w:color="000000" w:sz="6" w:space="0"/>
+            <w:bottom w:val="outset" w:color="000000" w:sz="6" w:space="0"/>
+            <w:right w:val="outset" w:color="000000" w:sz="6" w:space="0"/>
+            <w:insideH w:val="none" w:color="auto" w:sz="0" w:space="0"/>
+            <w:insideV w:val="none" w:color="auto" w:sz="0" w:space="0"/>
+          </w:tblBorders>
+          <w:tblLayout w:type="fixed"/>
+          <w:tblCellMar>
+            <w:top w:w="60" w:type="dxa"/>
+            <w:left w:w="60" w:type="dxa"/>
+            <w:bottom w:w="60" w:type="dxa"/>
+            <w:right w:w="60" w:type="dxa"/>
+          </w:tblCellMar>
+        </w:tblPrEx>
+        <w:trPr>
+          <w:tblCellSpacing w:w="0" w:type="dxa"/>
+        </w:trPr>
+        <w:tc>
+          <w:tcPr>
+            <w:tcW w:w="1945" w:type="dxa"/>
+            <w:tcBorders>
+              <w:top w:val="outset" w:color="000000" w:sz="6" w:space="0"/>
+              <w:bottom w:val="outset" w:color="000000" w:sz="6" w:space="0"/>
+              <w:right w:val="outset" w:color="000000" w:sz="6" w:space="0"/>
+            </w:tcBorders>
+            <w:shd w:val="clear" w:color="auto" w:fill="D7D7D7" w:themeFill="background1" w:themeFillShade="D8"/>
+            <w:noWrap w:val="0"/>
+            <w:vAlign w:val="top"/>
+          </w:tcPr>
+          <w:p>
+            <w:pPr>
+              <w:spacing w:before="100" w:beforeAutospacing="1"/>
+              <w:rPr>
+                <w:b/>
+                <w:color w:val="auto"/>
+                <w:sz w:val="16"/>
+                <w:szCs w:val="16"/>
+                <w:highlight w:val="none"/>
+                <w:shd w:val="clear" w:color="auto" w:fill="auto"/>
+              </w:rPr>
+            </w:pPr>
+            <w:r>
+              <w:rPr>
+                <w:b/>
+                <w:color w:val="auto"/>
+                <w:sz w:val="16"/>
+                <w:szCs w:val="16"/>
+                <w:highlight w:val="none"/>
+                <w:shd w:val="clear" w:color="auto" w:fill="auto"/>
+              </w:rPr>
+              <w:t>Priorità</w:t>
+            </w:r>
+          </w:p>
+        </w:tc>
+        <w:tc>
+          <w:tcPr>
+            <w:tcW w:w="7685" w:type="dxa"/>
+            <w:tcBorders>
+              <w:top w:val="outset" w:color="000000" w:sz="6" w:space="0"/>
+              <w:left w:val="outset" w:color="000000" w:sz="6" w:space="0"/>
+              <w:bottom w:val="outset" w:color="000000" w:sz="6" w:space="0"/>
+            </w:tcBorders>
+            <w:noWrap w:val="0"/>
+            <w:vAlign w:val="top"/>
+          </w:tcPr>
+          <w:p>
+            <w:pPr>
+              <w:spacing w:before="100" w:beforeAutospacing="1"/>
+              <w:rPr>
+                <w:sz w:val="16"/>
+                <w:szCs w:val="16"/>
+              </w:rPr>
+            </w:pPr>
+            <w:r>
+              <w:rPr>
+                <w:sz w:val="16"/>
+                <w:szCs w:val="16"/>
+              </w:rPr>
+              <w:t>1</w:t>
+            </w:r>
+          </w:p>
+        </w:tc>
+      </w:tr>
+      <w:tr>
+        <w:tblPrEx>
+          <w:tblBorders>
+            <w:top w:val="outset" w:color="000000" w:sz="6" w:space="0"/>
+            <w:left w:val="outset" w:color="000000" w:sz="6" w:space="0"/>
+            <w:bottom w:val="outset" w:color="000000" w:sz="6" w:space="0"/>
+            <w:right w:val="outset" w:color="000000" w:sz="6" w:space="0"/>
+            <w:insideH w:val="none" w:color="auto" w:sz="0" w:space="0"/>
+            <w:insideV w:val="none" w:color="auto" w:sz="0" w:space="0"/>
+          </w:tblBorders>
+          <w:tblLayout w:type="fixed"/>
+          <w:tblCellMar>
+            <w:top w:w="60" w:type="dxa"/>
+            <w:left w:w="60" w:type="dxa"/>
+            <w:bottom w:w="60" w:type="dxa"/>
+            <w:right w:w="60" w:type="dxa"/>
+          </w:tblCellMar>
+        </w:tblPrEx>
+        <w:trPr>
+          <w:tblCellSpacing w:w="0" w:type="dxa"/>
+        </w:trPr>
+        <w:tc>
+          <w:tcPr>
+            <w:tcW w:w="1945" w:type="dxa"/>
+            <w:tcBorders>
+              <w:top w:val="outset" w:color="000000" w:sz="6" w:space="0"/>
+              <w:bottom w:val="outset" w:color="000000" w:sz="6" w:space="0"/>
+              <w:right w:val="outset" w:color="000000" w:sz="6" w:space="0"/>
+            </w:tcBorders>
+            <w:shd w:val="clear" w:color="auto" w:fill="D7D7D7" w:themeFill="background1" w:themeFillShade="D8"/>
+            <w:noWrap w:val="0"/>
+            <w:vAlign w:val="top"/>
+          </w:tcPr>
+          <w:p>
+            <w:pPr>
+              <w:spacing w:before="100" w:beforeAutospacing="1"/>
+              <w:rPr>
+                <w:b/>
+                <w:color w:val="auto"/>
+                <w:sz w:val="16"/>
+                <w:szCs w:val="16"/>
+                <w:highlight w:val="none"/>
+                <w:shd w:val="clear" w:color="auto" w:fill="auto"/>
+              </w:rPr>
+            </w:pPr>
+            <w:r>
+              <w:rPr>
+                <w:b/>
+                <w:color w:val="auto"/>
+                <w:sz w:val="16"/>
+                <w:szCs w:val="16"/>
+                <w:highlight w:val="none"/>
+                <w:shd w:val="clear" w:color="auto" w:fill="auto"/>
+              </w:rPr>
+              <w:t>Versione</w:t>
+            </w:r>
+          </w:p>
+        </w:tc>
+        <w:tc>
+          <w:tcPr>
+            <w:tcW w:w="7685" w:type="dxa"/>
+            <w:tcBorders>
+              <w:top w:val="outset" w:color="000000" w:sz="6" w:space="0"/>
+              <w:left w:val="outset" w:color="000000" w:sz="6" w:space="0"/>
+              <w:bottom w:val="outset" w:color="000000" w:sz="6" w:space="0"/>
+            </w:tcBorders>
+            <w:noWrap w:val="0"/>
+            <w:vAlign w:val="top"/>
+          </w:tcPr>
+          <w:p>
+            <w:pPr>
+              <w:spacing w:before="100" w:beforeAutospacing="1"/>
+              <w:rPr>
+                <w:sz w:val="16"/>
+                <w:szCs w:val="16"/>
+              </w:rPr>
+            </w:pPr>
+            <w:r>
+              <w:rPr>
+                <w:sz w:val="16"/>
+                <w:szCs w:val="16"/>
+              </w:rPr>
+              <w:t>1.0</w:t>
+            </w:r>
+          </w:p>
+        </w:tc>
+      </w:tr>
+      <w:tr>
+        <w:tblPrEx>
+          <w:tblBorders>
+            <w:top w:val="outset" w:color="000000" w:sz="6" w:space="0"/>
+            <w:left w:val="outset" w:color="000000" w:sz="6" w:space="0"/>
+            <w:bottom w:val="outset" w:color="000000" w:sz="6" w:space="0"/>
+            <w:right w:val="outset" w:color="000000" w:sz="6" w:space="0"/>
+            <w:insideH w:val="none" w:color="auto" w:sz="0" w:space="0"/>
+            <w:insideV w:val="none" w:color="auto" w:sz="0" w:space="0"/>
+          </w:tblBorders>
+          <w:tblLayout w:type="fixed"/>
+          <w:tblCellMar>
+            <w:top w:w="60" w:type="dxa"/>
+            <w:left w:w="60" w:type="dxa"/>
+            <w:bottom w:w="60" w:type="dxa"/>
+            <w:right w:w="60" w:type="dxa"/>
+          </w:tblCellMar>
+        </w:tblPrEx>
+        <w:trPr>
+          <w:tblCellSpacing w:w="0" w:type="dxa"/>
+        </w:trPr>
+        <w:tc>
+          <w:tcPr>
+            <w:tcW w:w="1945" w:type="dxa"/>
+            <w:tcBorders>
+              <w:top w:val="outset" w:color="000000" w:sz="6" w:space="0"/>
+              <w:bottom w:val="outset" w:color="000000" w:sz="6" w:space="0"/>
+              <w:right w:val="outset" w:color="000000" w:sz="6" w:space="0"/>
+            </w:tcBorders>
+            <w:shd w:val="clear" w:color="auto" w:fill="D7D7D7" w:themeFill="background1" w:themeFillShade="D8"/>
+            <w:noWrap w:val="0"/>
+            <w:vAlign w:val="top"/>
+          </w:tcPr>
+          <w:p>
+            <w:pPr>
+              <w:spacing w:before="100" w:beforeAutospacing="1"/>
+              <w:rPr>
+                <w:b/>
+                <w:color w:val="auto"/>
+                <w:sz w:val="16"/>
+                <w:szCs w:val="16"/>
+                <w:highlight w:val="none"/>
+                <w:shd w:val="clear" w:color="auto" w:fill="auto"/>
+              </w:rPr>
+            </w:pPr>
+            <w:r>
+              <w:rPr>
+                <w:b/>
+                <w:color w:val="auto"/>
+                <w:sz w:val="16"/>
+                <w:szCs w:val="16"/>
+                <w:highlight w:val="none"/>
+                <w:shd w:val="clear" w:color="auto" w:fill="auto"/>
+              </w:rPr>
+              <w:t>Note</w:t>
+            </w:r>
+          </w:p>
+        </w:tc>
+        <w:tc>
+          <w:tcPr>
+            <w:tcW w:w="7685" w:type="dxa"/>
+            <w:tcBorders>
+              <w:top w:val="outset" w:color="000000" w:sz="6" w:space="0"/>
+              <w:left w:val="outset" w:color="000000" w:sz="6" w:space="0"/>
+              <w:bottom w:val="outset" w:color="000000" w:sz="6" w:space="0"/>
+            </w:tcBorders>
+            <w:noWrap w:val="0"/>
+            <w:vAlign w:val="top"/>
+          </w:tcPr>
+          <w:p>
+            <w:pPr>
+              <w:spacing w:before="100" w:beforeAutospacing="1"/>
+              <w:rPr>
+                <w:rFonts w:hint="default"/>
+                <w:sz w:val="16"/>
+                <w:szCs w:val="16"/>
+                <w:lang w:val="en"/>
+              </w:rPr>
+            </w:pPr>
+            <w:r>
+              <w:rPr>
+                <w:rFonts w:hint="default"/>
+                <w:sz w:val="16"/>
+                <w:szCs w:val="16"/>
+                <w:lang w:val="en"/>
+              </w:rPr>
+              <w:t>Per accedervi si dovrà aver creato un account</w:t>
+            </w:r>
+          </w:p>
+        </w:tc>
+      </w:tr>
+      <w:tr>
+        <w:tblPrEx>
+          <w:tblBorders>
+            <w:top w:val="outset" w:color="000000" w:sz="6" w:space="0"/>
+            <w:left w:val="outset" w:color="000000" w:sz="6" w:space="0"/>
+            <w:bottom w:val="outset" w:color="000000" w:sz="6" w:space="0"/>
+            <w:right w:val="outset" w:color="000000" w:sz="6" w:space="0"/>
+            <w:insideH w:val="none" w:color="auto" w:sz="0" w:space="0"/>
+            <w:insideV w:val="none" w:color="auto" w:sz="0" w:space="0"/>
+          </w:tblBorders>
+          <w:tblLayout w:type="fixed"/>
+          <w:tblCellMar>
+            <w:top w:w="60" w:type="dxa"/>
+            <w:left w:w="60" w:type="dxa"/>
+            <w:bottom w:w="60" w:type="dxa"/>
+            <w:right w:w="60" w:type="dxa"/>
+          </w:tblCellMar>
+        </w:tblPrEx>
+        <w:trPr>
+          <w:tblCellSpacing w:w="0" w:type="dxa"/>
+        </w:trPr>
+        <w:tc>
+          <w:tcPr>
+            <w:tcW w:w="9630" w:type="dxa"/>
+            <w:gridSpan w:val="2"/>
+            <w:tcBorders>
+              <w:top w:val="outset" w:color="000000" w:sz="6" w:space="0"/>
+              <w:bottom w:val="outset" w:color="000000" w:sz="6" w:space="0"/>
+            </w:tcBorders>
+            <w:noWrap w:val="0"/>
+            <w:vAlign w:val="top"/>
+          </w:tcPr>
+          <w:p>
+            <w:pPr>
+              <w:spacing w:before="100" w:beforeAutospacing="1"/>
+              <w:jc w:val="center"/>
+              <w:rPr>
+                <w:sz w:val="16"/>
+                <w:szCs w:val="16"/>
+              </w:rPr>
+            </w:pPr>
+            <w:r>
+              <w:rPr>
+                <w:b/>
+                <w:bCs/>
+                <w:sz w:val="16"/>
+                <w:szCs w:val="16"/>
+              </w:rPr>
+              <w:t>Sotto requisiti</w:t>
+            </w:r>
+          </w:p>
+        </w:tc>
+      </w:tr>
+      <w:tr>
+        <w:tblPrEx>
+          <w:tblBorders>
+            <w:top w:val="outset" w:color="000000" w:sz="6" w:space="0"/>
+            <w:left w:val="outset" w:color="000000" w:sz="6" w:space="0"/>
+            <w:bottom w:val="outset" w:color="000000" w:sz="6" w:space="0"/>
+            <w:right w:val="outset" w:color="000000" w:sz="6" w:space="0"/>
+            <w:insideH w:val="none" w:color="auto" w:sz="0" w:space="0"/>
+            <w:insideV w:val="none" w:color="auto" w:sz="0" w:space="0"/>
+          </w:tblBorders>
+          <w:tblLayout w:type="fixed"/>
+          <w:tblCellMar>
+            <w:top w:w="60" w:type="dxa"/>
+            <w:left w:w="60" w:type="dxa"/>
+            <w:bottom w:w="60" w:type="dxa"/>
+            <w:right w:w="60" w:type="dxa"/>
+          </w:tblCellMar>
+        </w:tblPrEx>
+        <w:trPr>
+          <w:tblCellSpacing w:w="0" w:type="dxa"/>
+        </w:trPr>
+        <w:tc>
+          <w:tcPr>
+            <w:tcW w:w="1945" w:type="dxa"/>
+            <w:tcBorders>
+              <w:top w:val="outset" w:color="000000" w:sz="6" w:space="0"/>
+              <w:bottom w:val="outset" w:color="000000" w:sz="6" w:space="0"/>
+              <w:right w:val="outset" w:color="000000" w:sz="6" w:space="0"/>
+            </w:tcBorders>
+            <w:shd w:val="clear" w:color="auto" w:fill="D7D7D7" w:themeFill="background1" w:themeFillShade="D8"/>
+            <w:noWrap w:val="0"/>
+            <w:vAlign w:val="top"/>
+          </w:tcPr>
+          <w:p>
+            <w:pPr>
+              <w:spacing w:before="100" w:beforeAutospacing="1"/>
+              <w:rPr>
+                <w:b/>
+                <w:color w:val="auto"/>
+                <w:sz w:val="16"/>
+                <w:szCs w:val="16"/>
+                <w:highlight w:val="none"/>
+                <w:shd w:val="clear" w:color="auto" w:fill="auto"/>
+              </w:rPr>
+            </w:pPr>
+            <w:r>
+              <w:rPr>
+                <w:b/>
+                <w:bCs/>
+                <w:color w:val="auto"/>
+                <w:sz w:val="16"/>
+                <w:szCs w:val="16"/>
+                <w:highlight w:val="none"/>
+                <w:shd w:val="clear" w:color="auto" w:fill="auto"/>
+              </w:rPr>
+              <w:t>001</w:t>
+            </w:r>
+          </w:p>
+        </w:tc>
+        <w:tc>
+          <w:tcPr>
+            <w:tcW w:w="7685" w:type="dxa"/>
+            <w:tcBorders>
+              <w:top w:val="outset" w:color="000000" w:sz="6" w:space="0"/>
+              <w:left w:val="outset" w:color="000000" w:sz="6" w:space="0"/>
+              <w:bottom w:val="outset" w:color="000000" w:sz="6" w:space="0"/>
+            </w:tcBorders>
+            <w:noWrap w:val="0"/>
+            <w:vAlign w:val="top"/>
+          </w:tcPr>
+          <w:p>
+            <w:pPr>
+              <w:spacing w:before="100" w:beforeAutospacing="1"/>
+              <w:rPr>
+                <w:rFonts w:hint="default"/>
+                <w:sz w:val="16"/>
+                <w:szCs w:val="16"/>
+                <w:lang w:val="en"/>
+              </w:rPr>
+            </w:pPr>
+            <w:r>
+              <w:rPr>
+                <w:rFonts w:hint="default"/>
+                <w:sz w:val="16"/>
+                <w:szCs w:val="16"/>
+                <w:lang w:val="en"/>
+              </w:rPr>
+              <w:t>Si dovrà poter inserire/modificare/eliminare dei formulari</w:t>
+            </w:r>
+          </w:p>
+        </w:tc>
+      </w:tr>
+      <w:tr>
+        <w:tblPrEx>
+          <w:tblBorders>
+            <w:top w:val="outset" w:color="000000" w:sz="6" w:space="0"/>
+            <w:left w:val="outset" w:color="000000" w:sz="6" w:space="0"/>
+            <w:bottom w:val="outset" w:color="000000" w:sz="6" w:space="0"/>
+            <w:right w:val="outset" w:color="000000" w:sz="6" w:space="0"/>
+            <w:insideH w:val="none" w:color="auto" w:sz="0" w:space="0"/>
+            <w:insideV w:val="none" w:color="auto" w:sz="0" w:space="0"/>
+          </w:tblBorders>
+          <w:tblLayout w:type="fixed"/>
+          <w:tblCellMar>
+            <w:top w:w="60" w:type="dxa"/>
+            <w:left w:w="60" w:type="dxa"/>
+            <w:bottom w:w="60" w:type="dxa"/>
+            <w:right w:w="60" w:type="dxa"/>
+          </w:tblCellMar>
+        </w:tblPrEx>
+        <w:trPr>
+          <w:tblCellSpacing w:w="0" w:type="dxa"/>
+        </w:trPr>
+        <w:tc>
+          <w:tcPr>
+            <w:tcW w:w="1945" w:type="dxa"/>
+            <w:tcBorders>
+              <w:top w:val="outset" w:color="000000" w:sz="6" w:space="0"/>
+              <w:bottom w:val="outset" w:color="000000" w:sz="6" w:space="0"/>
+              <w:right w:val="outset" w:color="000000" w:sz="6" w:space="0"/>
+            </w:tcBorders>
+            <w:shd w:val="clear" w:color="auto" w:fill="D7D7D7" w:themeFill="background1" w:themeFillShade="D8"/>
+            <w:noWrap w:val="0"/>
+            <w:vAlign w:val="top"/>
+          </w:tcPr>
+          <w:p>
+            <w:pPr>
+              <w:spacing w:before="100" w:beforeAutospacing="1"/>
+              <w:rPr>
+                <w:rFonts w:hint="default"/>
+                <w:b/>
+                <w:bCs/>
+                <w:color w:val="auto"/>
+                <w:sz w:val="16"/>
+                <w:szCs w:val="16"/>
+                <w:highlight w:val="none"/>
+                <w:shd w:val="clear" w:color="auto" w:fill="auto"/>
+                <w:lang w:val="en"/>
+              </w:rPr>
+            </w:pPr>
+            <w:r>
+              <w:rPr>
+                <w:rFonts w:hint="default"/>
+                <w:b/>
+                <w:bCs/>
+                <w:color w:val="auto"/>
+                <w:sz w:val="16"/>
+                <w:szCs w:val="16"/>
+                <w:highlight w:val="none"/>
+                <w:shd w:val="clear" w:color="auto" w:fill="auto"/>
+                <w:lang w:val="en"/>
+              </w:rPr>
+              <w:t>002</w:t>
+            </w:r>
+          </w:p>
+        </w:tc>
+        <w:tc>
+          <w:tcPr>
+            <w:tcW w:w="7685" w:type="dxa"/>
+            <w:tcBorders>
+              <w:top w:val="outset" w:color="000000" w:sz="6" w:space="0"/>
+              <w:left w:val="outset" w:color="000000" w:sz="6" w:space="0"/>
+              <w:bottom w:val="outset" w:color="000000" w:sz="6" w:space="0"/>
+            </w:tcBorders>
+            <w:noWrap w:val="0"/>
+            <w:vAlign w:val="top"/>
+          </w:tcPr>
+          <w:p>
+            <w:pPr>
+              <w:spacing w:before="100" w:beforeAutospacing="1"/>
+              <w:rPr>
+                <w:rFonts w:hint="default"/>
+                <w:sz w:val="16"/>
+                <w:szCs w:val="16"/>
+                <w:lang w:val="en"/>
+              </w:rPr>
+            </w:pPr>
+            <w:r>
+              <w:rPr>
+                <w:rFonts w:hint="default"/>
+                <w:sz w:val="16"/>
+                <w:szCs w:val="16"/>
+                <w:lang w:val="en"/>
+              </w:rPr>
+              <w:t>Si dovrà poter scegliere le motivazioni in base alla sezione, punto o parola chiave</w:t>
+            </w:r>
+          </w:p>
+        </w:tc>
+      </w:tr>
+    </w:tbl>
+    <w:p>
+      <w:pPr>
+        <w:rPr>
+          <w:lang w:val="it-IT"/>
+        </w:rPr>
+      </w:pPr>
+    </w:p>
+    <w:tbl>
+      <w:tblPr>
+        <w:tblStyle w:val="30"/>
+        <w:tblW w:w="9630" w:type="dxa"/>
+        <w:tblCellSpacing w:w="0" w:type="dxa"/>
+        <w:tblInd w:w="-58" w:type="dxa"/>
+        <w:tblBorders>
+          <w:top w:val="outset" w:color="000000" w:sz="6" w:space="0"/>
+          <w:left w:val="outset" w:color="000000" w:sz="6" w:space="0"/>
+          <w:bottom w:val="outset" w:color="000000" w:sz="6" w:space="0"/>
+          <w:right w:val="outset" w:color="000000" w:sz="6" w:space="0"/>
+          <w:insideH w:val="none" w:color="auto" w:sz="0" w:space="0"/>
+          <w:insideV w:val="none" w:color="auto" w:sz="0" w:space="0"/>
+        </w:tblBorders>
+        <w:tblLayout w:type="fixed"/>
+        <w:tblCellMar>
+          <w:top w:w="60" w:type="dxa"/>
+          <w:left w:w="60" w:type="dxa"/>
+          <w:bottom w:w="60" w:type="dxa"/>
+          <w:right w:w="60" w:type="dxa"/>
+        </w:tblCellMar>
+      </w:tblPr>
+      <w:tblGrid>
+        <w:gridCol w:w="1945"/>
+        <w:gridCol w:w="7685"/>
+      </w:tblGrid>
+      <w:tr>
+        <w:tblPrEx>
+          <w:tblBorders>
+            <w:top w:val="outset" w:color="000000" w:sz="6" w:space="0"/>
+            <w:left w:val="outset" w:color="000000" w:sz="6" w:space="0"/>
+            <w:bottom w:val="outset" w:color="000000" w:sz="6" w:space="0"/>
+            <w:right w:val="outset" w:color="000000" w:sz="6" w:space="0"/>
+            <w:insideH w:val="none" w:color="auto" w:sz="0" w:space="0"/>
+            <w:insideV w:val="none" w:color="auto" w:sz="0" w:space="0"/>
+          </w:tblBorders>
+          <w:tblLayout w:type="fixed"/>
+          <w:tblCellMar>
+            <w:top w:w="60" w:type="dxa"/>
+            <w:left w:w="60" w:type="dxa"/>
+            <w:bottom w:w="60" w:type="dxa"/>
+            <w:right w:w="60" w:type="dxa"/>
+          </w:tblCellMar>
+        </w:tblPrEx>
+        <w:trPr>
+          <w:trHeight w:val="251" w:hRule="atLeast"/>
+          <w:tblCellSpacing w:w="0" w:type="dxa"/>
+        </w:trPr>
+        <w:tc>
+          <w:tcPr>
+            <w:tcW w:w="9630" w:type="dxa"/>
+            <w:gridSpan w:val="2"/>
+            <w:tcBorders>
+              <w:top w:val="outset" w:color="000000" w:sz="6" w:space="0"/>
+              <w:bottom w:val="outset" w:color="000000" w:sz="6" w:space="0"/>
+            </w:tcBorders>
+            <w:shd w:val="clear" w:color="auto" w:fill="D7D7D7" w:themeFill="background1" w:themeFillShade="D8"/>
+            <w:noWrap w:val="0"/>
+            <w:vAlign w:val="top"/>
+          </w:tcPr>
+          <w:p>
+            <w:pPr>
+              <w:spacing w:before="100" w:beforeAutospacing="1"/>
+              <w:jc w:val="center"/>
+              <w:rPr>
+                <w:rFonts w:hint="default"/>
+                <w:b/>
+                <w:color w:val="auto"/>
+                <w:sz w:val="16"/>
+                <w:szCs w:val="16"/>
+                <w:highlight w:val="none"/>
+                <w:shd w:val="clear" w:color="auto" w:fill="auto"/>
+                <w:lang w:val="en"/>
+              </w:rPr>
+            </w:pPr>
+            <w:r>
+              <w:rPr>
+                <w:b/>
+                <w:color w:val="auto"/>
+                <w:sz w:val="16"/>
+                <w:szCs w:val="16"/>
+                <w:highlight w:val="none"/>
+                <w:shd w:val="clear" w:color="auto" w:fill="auto"/>
+              </w:rPr>
+              <w:t>ID: REQ-0</w:t>
+            </w:r>
+            <w:r>
+              <w:rPr>
+                <w:rFonts w:hint="default"/>
+                <w:b/>
+                <w:color w:val="auto"/>
+                <w:sz w:val="16"/>
+                <w:szCs w:val="16"/>
+                <w:highlight w:val="none"/>
+                <w:shd w:val="clear" w:color="auto" w:fill="auto"/>
+                <w:lang w:val="en"/>
+              </w:rPr>
+              <w:t>6</w:t>
+            </w:r>
+          </w:p>
+        </w:tc>
+      </w:tr>
+      <w:tr>
+        <w:tblPrEx>
+          <w:tblBorders>
+            <w:top w:val="outset" w:color="000000" w:sz="6" w:space="0"/>
+            <w:left w:val="outset" w:color="000000" w:sz="6" w:space="0"/>
+            <w:bottom w:val="outset" w:color="000000" w:sz="6" w:space="0"/>
+            <w:right w:val="outset" w:color="000000" w:sz="6" w:space="0"/>
+            <w:insideH w:val="none" w:color="auto" w:sz="0" w:space="0"/>
+            <w:insideV w:val="none" w:color="auto" w:sz="0" w:space="0"/>
+          </w:tblBorders>
+          <w:tblLayout w:type="fixed"/>
+          <w:tblCellMar>
+            <w:top w:w="60" w:type="dxa"/>
+            <w:left w:w="60" w:type="dxa"/>
+            <w:bottom w:w="60" w:type="dxa"/>
+            <w:right w:w="60" w:type="dxa"/>
+          </w:tblCellMar>
+        </w:tblPrEx>
+        <w:trPr>
+          <w:tblCellSpacing w:w="0" w:type="dxa"/>
+        </w:trPr>
+        <w:tc>
+          <w:tcPr>
+            <w:tcW w:w="1945" w:type="dxa"/>
+            <w:tcBorders>
+              <w:top w:val="outset" w:color="000000" w:sz="6" w:space="0"/>
+              <w:bottom w:val="outset" w:color="000000" w:sz="6" w:space="0"/>
+              <w:right w:val="outset" w:color="000000" w:sz="6" w:space="0"/>
+            </w:tcBorders>
+            <w:shd w:val="clear" w:color="auto" w:fill="D7D7D7" w:themeFill="background1" w:themeFillShade="D8"/>
+            <w:noWrap w:val="0"/>
+            <w:vAlign w:val="top"/>
+          </w:tcPr>
+          <w:p>
+            <w:pPr>
+              <w:spacing w:before="100" w:beforeAutospacing="1"/>
+              <w:rPr>
+                <w:b/>
+                <w:color w:val="auto"/>
+                <w:sz w:val="16"/>
+                <w:szCs w:val="16"/>
+                <w:highlight w:val="none"/>
+                <w:shd w:val="clear" w:color="auto" w:fill="auto"/>
+              </w:rPr>
+            </w:pPr>
+            <w:r>
+              <w:rPr>
+                <w:b/>
+                <w:color w:val="auto"/>
+                <w:sz w:val="16"/>
+                <w:szCs w:val="16"/>
+                <w:highlight w:val="none"/>
+                <w:shd w:val="clear" w:color="auto" w:fill="auto"/>
+              </w:rPr>
+              <w:t>Nome</w:t>
+            </w:r>
+          </w:p>
+        </w:tc>
+        <w:tc>
+          <w:tcPr>
+            <w:tcW w:w="7685" w:type="dxa"/>
+            <w:tcBorders>
+              <w:top w:val="outset" w:color="000000" w:sz="6" w:space="0"/>
+              <w:left w:val="outset" w:color="000000" w:sz="6" w:space="0"/>
+              <w:bottom w:val="outset" w:color="000000" w:sz="6" w:space="0"/>
+            </w:tcBorders>
+            <w:noWrap w:val="0"/>
+            <w:vAlign w:val="top"/>
+          </w:tcPr>
+          <w:p>
+            <w:pPr>
+              <w:spacing w:before="100" w:beforeAutospacing="1"/>
+              <w:rPr>
+                <w:rFonts w:hint="default"/>
+                <w:sz w:val="16"/>
+                <w:szCs w:val="16"/>
+                <w:lang w:val="en"/>
+              </w:rPr>
+            </w:pPr>
+            <w:r>
+              <w:rPr>
+                <w:sz w:val="16"/>
+                <w:szCs w:val="16"/>
+              </w:rPr>
+              <w:t>C</w:t>
+            </w:r>
+            <w:r>
+              <w:rPr>
+                <w:rFonts w:hint="default"/>
+                <w:sz w:val="16"/>
+                <w:szCs w:val="16"/>
+                <w:lang w:val="en"/>
+              </w:rPr>
+              <w:t>alcolo dei risultati</w:t>
+            </w:r>
+          </w:p>
+        </w:tc>
+      </w:tr>
+      <w:tr>
+        <w:tblPrEx>
+          <w:tblBorders>
+            <w:top w:val="outset" w:color="000000" w:sz="6" w:space="0"/>
+            <w:left w:val="outset" w:color="000000" w:sz="6" w:space="0"/>
+            <w:bottom w:val="outset" w:color="000000" w:sz="6" w:space="0"/>
+            <w:right w:val="outset" w:color="000000" w:sz="6" w:space="0"/>
+            <w:insideH w:val="none" w:color="auto" w:sz="0" w:space="0"/>
+            <w:insideV w:val="none" w:color="auto" w:sz="0" w:space="0"/>
+          </w:tblBorders>
+          <w:tblLayout w:type="fixed"/>
+          <w:tblCellMar>
+            <w:top w:w="60" w:type="dxa"/>
+            <w:left w:w="60" w:type="dxa"/>
+            <w:bottom w:w="60" w:type="dxa"/>
+            <w:right w:w="60" w:type="dxa"/>
+          </w:tblCellMar>
+        </w:tblPrEx>
+        <w:trPr>
+          <w:tblCellSpacing w:w="0" w:type="dxa"/>
+        </w:trPr>
+        <w:tc>
+          <w:tcPr>
+            <w:tcW w:w="1945" w:type="dxa"/>
+            <w:tcBorders>
+              <w:top w:val="outset" w:color="000000" w:sz="6" w:space="0"/>
+              <w:bottom w:val="outset" w:color="000000" w:sz="6" w:space="0"/>
+              <w:right w:val="outset" w:color="000000" w:sz="6" w:space="0"/>
+            </w:tcBorders>
+            <w:shd w:val="clear" w:color="auto" w:fill="D7D7D7" w:themeFill="background1" w:themeFillShade="D8"/>
+            <w:noWrap w:val="0"/>
+            <w:vAlign w:val="top"/>
+          </w:tcPr>
+          <w:p>
+            <w:pPr>
+              <w:spacing w:before="100" w:beforeAutospacing="1"/>
+              <w:rPr>
+                <w:b/>
+                <w:color w:val="auto"/>
+                <w:sz w:val="16"/>
+                <w:szCs w:val="16"/>
+                <w:highlight w:val="none"/>
+                <w:shd w:val="clear" w:color="auto" w:fill="auto"/>
+              </w:rPr>
+            </w:pPr>
+            <w:r>
+              <w:rPr>
+                <w:b/>
+                <w:color w:val="auto"/>
+                <w:sz w:val="16"/>
+                <w:szCs w:val="16"/>
+                <w:highlight w:val="none"/>
+                <w:shd w:val="clear" w:color="auto" w:fill="auto"/>
+              </w:rPr>
+              <w:t>Priorità</w:t>
+            </w:r>
+          </w:p>
+        </w:tc>
+        <w:tc>
+          <w:tcPr>
+            <w:tcW w:w="7685" w:type="dxa"/>
+            <w:tcBorders>
+              <w:top w:val="outset" w:color="000000" w:sz="6" w:space="0"/>
+              <w:left w:val="outset" w:color="000000" w:sz="6" w:space="0"/>
+              <w:bottom w:val="outset" w:color="000000" w:sz="6" w:space="0"/>
+            </w:tcBorders>
+            <w:noWrap w:val="0"/>
+            <w:vAlign w:val="top"/>
+          </w:tcPr>
+          <w:p>
+            <w:pPr>
+              <w:spacing w:before="100" w:beforeAutospacing="1"/>
+              <w:rPr>
+                <w:sz w:val="16"/>
+                <w:szCs w:val="16"/>
+              </w:rPr>
+            </w:pPr>
+            <w:r>
+              <w:rPr>
+                <w:sz w:val="16"/>
+                <w:szCs w:val="16"/>
+              </w:rPr>
+              <w:t>1</w:t>
+            </w:r>
+          </w:p>
+        </w:tc>
+      </w:tr>
+      <w:tr>
+        <w:tblPrEx>
+          <w:tblBorders>
+            <w:top w:val="outset" w:color="000000" w:sz="6" w:space="0"/>
+            <w:left w:val="outset" w:color="000000" w:sz="6" w:space="0"/>
+            <w:bottom w:val="outset" w:color="000000" w:sz="6" w:space="0"/>
+            <w:right w:val="outset" w:color="000000" w:sz="6" w:space="0"/>
+            <w:insideH w:val="none" w:color="auto" w:sz="0" w:space="0"/>
+            <w:insideV w:val="none" w:color="auto" w:sz="0" w:space="0"/>
+          </w:tblBorders>
+          <w:tblLayout w:type="fixed"/>
+          <w:tblCellMar>
+            <w:top w:w="60" w:type="dxa"/>
+            <w:left w:w="60" w:type="dxa"/>
+            <w:bottom w:w="60" w:type="dxa"/>
+            <w:right w:w="60" w:type="dxa"/>
+          </w:tblCellMar>
+        </w:tblPrEx>
+        <w:trPr>
+          <w:tblCellSpacing w:w="0" w:type="dxa"/>
+        </w:trPr>
+        <w:tc>
+          <w:tcPr>
+            <w:tcW w:w="1945" w:type="dxa"/>
+            <w:tcBorders>
+              <w:top w:val="outset" w:color="000000" w:sz="6" w:space="0"/>
+              <w:bottom w:val="outset" w:color="000000" w:sz="6" w:space="0"/>
+              <w:right w:val="outset" w:color="000000" w:sz="6" w:space="0"/>
+            </w:tcBorders>
+            <w:shd w:val="clear" w:color="auto" w:fill="D7D7D7" w:themeFill="background1" w:themeFillShade="D8"/>
+            <w:noWrap w:val="0"/>
+            <w:vAlign w:val="top"/>
+          </w:tcPr>
+          <w:p>
+            <w:pPr>
+              <w:spacing w:before="100" w:beforeAutospacing="1"/>
+              <w:rPr>
+                <w:b/>
+                <w:color w:val="auto"/>
+                <w:sz w:val="16"/>
+                <w:szCs w:val="16"/>
+                <w:highlight w:val="none"/>
+                <w:shd w:val="clear" w:color="auto" w:fill="auto"/>
+              </w:rPr>
+            </w:pPr>
+            <w:r>
+              <w:rPr>
+                <w:b/>
+                <w:color w:val="auto"/>
+                <w:sz w:val="16"/>
+                <w:szCs w:val="16"/>
+                <w:highlight w:val="none"/>
+                <w:shd w:val="clear" w:color="auto" w:fill="auto"/>
+              </w:rPr>
+              <w:t>Versione</w:t>
+            </w:r>
+          </w:p>
+        </w:tc>
+        <w:tc>
+          <w:tcPr>
+            <w:tcW w:w="7685" w:type="dxa"/>
+            <w:tcBorders>
+              <w:top w:val="outset" w:color="000000" w:sz="6" w:space="0"/>
+              <w:left w:val="outset" w:color="000000" w:sz="6" w:space="0"/>
+              <w:bottom w:val="outset" w:color="000000" w:sz="6" w:space="0"/>
+            </w:tcBorders>
+            <w:noWrap w:val="0"/>
+            <w:vAlign w:val="top"/>
+          </w:tcPr>
+          <w:p>
+            <w:pPr>
+              <w:spacing w:before="100" w:beforeAutospacing="1"/>
+              <w:rPr>
+                <w:sz w:val="16"/>
+                <w:szCs w:val="16"/>
+              </w:rPr>
+            </w:pPr>
+            <w:r>
+              <w:rPr>
+                <w:sz w:val="16"/>
+                <w:szCs w:val="16"/>
+              </w:rPr>
+              <w:t>1.0</w:t>
+            </w:r>
+          </w:p>
+        </w:tc>
+      </w:tr>
+      <w:tr>
+        <w:tblPrEx>
+          <w:tblBorders>
+            <w:top w:val="outset" w:color="000000" w:sz="6" w:space="0"/>
+            <w:left w:val="outset" w:color="000000" w:sz="6" w:space="0"/>
+            <w:bottom w:val="outset" w:color="000000" w:sz="6" w:space="0"/>
+            <w:right w:val="outset" w:color="000000" w:sz="6" w:space="0"/>
+            <w:insideH w:val="none" w:color="auto" w:sz="0" w:space="0"/>
+            <w:insideV w:val="none" w:color="auto" w:sz="0" w:space="0"/>
+          </w:tblBorders>
+          <w:tblLayout w:type="fixed"/>
+          <w:tblCellMar>
+            <w:top w:w="60" w:type="dxa"/>
+            <w:left w:w="60" w:type="dxa"/>
+            <w:bottom w:w="60" w:type="dxa"/>
+            <w:right w:w="60" w:type="dxa"/>
+          </w:tblCellMar>
+        </w:tblPrEx>
+        <w:trPr>
+          <w:tblCellSpacing w:w="0" w:type="dxa"/>
+        </w:trPr>
+        <w:tc>
+          <w:tcPr>
+            <w:tcW w:w="1945" w:type="dxa"/>
+            <w:tcBorders>
+              <w:top w:val="outset" w:color="000000" w:sz="6" w:space="0"/>
+              <w:bottom w:val="outset" w:color="000000" w:sz="6" w:space="0"/>
+              <w:right w:val="outset" w:color="000000" w:sz="6" w:space="0"/>
+            </w:tcBorders>
+            <w:shd w:val="clear" w:color="auto" w:fill="D7D7D7" w:themeFill="background1" w:themeFillShade="D8"/>
+            <w:noWrap w:val="0"/>
+            <w:vAlign w:val="top"/>
+          </w:tcPr>
+          <w:p>
+            <w:pPr>
+              <w:spacing w:before="100" w:beforeAutospacing="1"/>
+              <w:rPr>
+                <w:b/>
+                <w:color w:val="auto"/>
+                <w:sz w:val="16"/>
+                <w:szCs w:val="16"/>
+                <w:highlight w:val="none"/>
+                <w:shd w:val="clear" w:color="auto" w:fill="auto"/>
+              </w:rPr>
+            </w:pPr>
+            <w:r>
+              <w:rPr>
+                <w:b/>
+                <w:color w:val="auto"/>
+                <w:sz w:val="16"/>
+                <w:szCs w:val="16"/>
+                <w:highlight w:val="none"/>
+                <w:shd w:val="clear" w:color="auto" w:fill="auto"/>
+              </w:rPr>
+              <w:t>Note</w:t>
+            </w:r>
+          </w:p>
+        </w:tc>
+        <w:tc>
+          <w:tcPr>
+            <w:tcW w:w="7685" w:type="dxa"/>
+            <w:tcBorders>
+              <w:top w:val="outset" w:color="000000" w:sz="6" w:space="0"/>
+              <w:left w:val="outset" w:color="000000" w:sz="6" w:space="0"/>
+              <w:bottom w:val="outset" w:color="000000" w:sz="6" w:space="0"/>
+            </w:tcBorders>
+            <w:noWrap w:val="0"/>
+            <w:vAlign w:val="top"/>
+          </w:tcPr>
+          <w:p>
+            <w:pPr>
+              <w:spacing w:before="100" w:beforeAutospacing="1"/>
+              <w:rPr>
+                <w:rFonts w:hint="default"/>
+                <w:sz w:val="16"/>
+                <w:szCs w:val="16"/>
+                <w:lang w:val="en"/>
+              </w:rPr>
+            </w:pPr>
+            <w:r>
+              <w:rPr>
+                <w:rFonts w:hint="default"/>
+                <w:sz w:val="16"/>
+                <w:szCs w:val="16"/>
+                <w:lang w:val="en"/>
+              </w:rPr>
+              <w:t>Bisognerà calcolare i risultati secondo il nuovo modello</w:t>
+            </w:r>
+          </w:p>
+        </w:tc>
+      </w:tr>
+      <w:tr>
+        <w:tblPrEx>
+          <w:tblBorders>
+            <w:top w:val="outset" w:color="000000" w:sz="6" w:space="0"/>
+            <w:left w:val="outset" w:color="000000" w:sz="6" w:space="0"/>
+            <w:bottom w:val="outset" w:color="000000" w:sz="6" w:space="0"/>
+            <w:right w:val="outset" w:color="000000" w:sz="6" w:space="0"/>
+            <w:insideH w:val="none" w:color="auto" w:sz="0" w:space="0"/>
+            <w:insideV w:val="none" w:color="auto" w:sz="0" w:space="0"/>
+          </w:tblBorders>
+          <w:tblLayout w:type="fixed"/>
+          <w:tblCellMar>
+            <w:top w:w="60" w:type="dxa"/>
+            <w:left w:w="60" w:type="dxa"/>
+            <w:bottom w:w="60" w:type="dxa"/>
+            <w:right w:w="60" w:type="dxa"/>
+          </w:tblCellMar>
+        </w:tblPrEx>
+        <w:trPr>
+          <w:tblCellSpacing w:w="0" w:type="dxa"/>
+        </w:trPr>
+        <w:tc>
+          <w:tcPr>
+            <w:tcW w:w="9630" w:type="dxa"/>
+            <w:gridSpan w:val="2"/>
+            <w:tcBorders>
+              <w:top w:val="outset" w:color="000000" w:sz="6" w:space="0"/>
+              <w:bottom w:val="outset" w:color="000000" w:sz="6" w:space="0"/>
+            </w:tcBorders>
+            <w:noWrap w:val="0"/>
+            <w:vAlign w:val="top"/>
+          </w:tcPr>
+          <w:p>
+            <w:pPr>
+              <w:spacing w:before="100" w:beforeAutospacing="1"/>
+              <w:jc w:val="center"/>
+              <w:rPr>
+                <w:sz w:val="16"/>
+                <w:szCs w:val="16"/>
+              </w:rPr>
+            </w:pPr>
+            <w:r>
+              <w:rPr>
+                <w:b/>
+                <w:bCs/>
+                <w:sz w:val="16"/>
+                <w:szCs w:val="16"/>
+              </w:rPr>
+              <w:t>Sotto requisiti</w:t>
+            </w:r>
+          </w:p>
+        </w:tc>
+      </w:tr>
+      <w:tr>
+        <w:tblPrEx>
+          <w:tblBorders>
+            <w:top w:val="outset" w:color="000000" w:sz="6" w:space="0"/>
+            <w:left w:val="outset" w:color="000000" w:sz="6" w:space="0"/>
+            <w:bottom w:val="outset" w:color="000000" w:sz="6" w:space="0"/>
+            <w:right w:val="outset" w:color="000000" w:sz="6" w:space="0"/>
+            <w:insideH w:val="none" w:color="auto" w:sz="0" w:space="0"/>
+            <w:insideV w:val="none" w:color="auto" w:sz="0" w:space="0"/>
+          </w:tblBorders>
+          <w:tblLayout w:type="fixed"/>
+          <w:tblCellMar>
+            <w:top w:w="60" w:type="dxa"/>
+            <w:left w:w="60" w:type="dxa"/>
+            <w:bottom w:w="60" w:type="dxa"/>
+            <w:right w:w="60" w:type="dxa"/>
+          </w:tblCellMar>
+        </w:tblPrEx>
+        <w:trPr>
+          <w:tblCellSpacing w:w="0" w:type="dxa"/>
+        </w:trPr>
+        <w:tc>
+          <w:tcPr>
+            <w:tcW w:w="1945" w:type="dxa"/>
+            <w:tcBorders>
+              <w:top w:val="outset" w:color="000000" w:sz="6" w:space="0"/>
+              <w:bottom w:val="outset" w:color="000000" w:sz="6" w:space="0"/>
+              <w:right w:val="outset" w:color="000000" w:sz="6" w:space="0"/>
+            </w:tcBorders>
+            <w:shd w:val="clear" w:color="auto" w:fill="D7D7D7" w:themeFill="background1" w:themeFillShade="D8"/>
+            <w:noWrap w:val="0"/>
+            <w:vAlign w:val="top"/>
+          </w:tcPr>
+          <w:p>
+            <w:pPr>
+              <w:spacing w:before="100" w:beforeAutospacing="1"/>
+              <w:rPr>
+                <w:b/>
+                <w:color w:val="auto"/>
+                <w:sz w:val="16"/>
+                <w:szCs w:val="16"/>
+                <w:highlight w:val="none"/>
+                <w:shd w:val="clear" w:color="auto" w:fill="auto"/>
+              </w:rPr>
+            </w:pPr>
+            <w:r>
+              <w:rPr>
+                <w:b/>
+                <w:bCs/>
+                <w:color w:val="auto"/>
+                <w:sz w:val="16"/>
+                <w:szCs w:val="16"/>
+                <w:highlight w:val="none"/>
+                <w:shd w:val="clear" w:color="auto" w:fill="auto"/>
+              </w:rPr>
+              <w:t>001</w:t>
+            </w:r>
+          </w:p>
+        </w:tc>
+        <w:tc>
+          <w:tcPr>
+            <w:tcW w:w="7685" w:type="dxa"/>
+            <w:tcBorders>
+              <w:top w:val="outset" w:color="000000" w:sz="6" w:space="0"/>
+              <w:left w:val="outset" w:color="000000" w:sz="6" w:space="0"/>
+              <w:bottom w:val="outset" w:color="000000" w:sz="6" w:space="0"/>
+            </w:tcBorders>
+            <w:noWrap w:val="0"/>
+            <w:vAlign w:val="top"/>
+          </w:tcPr>
+          <w:p>
+            <w:pPr>
+              <w:spacing w:before="100" w:beforeAutospacing="1"/>
+              <w:rPr>
+                <w:rFonts w:hint="default"/>
+                <w:sz w:val="16"/>
+                <w:szCs w:val="16"/>
+                <w:lang w:val="en"/>
+              </w:rPr>
+            </w:pPr>
+            <w:r>
+              <w:rPr>
+                <w:rFonts w:hint="default"/>
+                <w:sz w:val="16"/>
+                <w:szCs w:val="16"/>
+                <w:lang w:val="en"/>
+              </w:rPr>
+              <w:t>Si dovranno calcolare i risultati in base alle motivazioni inserite</w:t>
+            </w:r>
+          </w:p>
+        </w:tc>
+      </w:tr>
+    </w:tbl>
+    <w:p>
+      <w:pPr>
+        <w:rPr>
+          <w:lang w:val="it-IT"/>
+        </w:rPr>
+      </w:pPr>
+    </w:p>
+    <w:tbl>
+      <w:tblPr>
+        <w:tblStyle w:val="30"/>
+        <w:tblW w:w="9630" w:type="dxa"/>
+        <w:tblCellSpacing w:w="0" w:type="dxa"/>
+        <w:tblInd w:w="-58" w:type="dxa"/>
+        <w:tblBorders>
+          <w:top w:val="outset" w:color="000000" w:sz="6" w:space="0"/>
+          <w:left w:val="outset" w:color="000000" w:sz="6" w:space="0"/>
+          <w:bottom w:val="outset" w:color="000000" w:sz="6" w:space="0"/>
+          <w:right w:val="outset" w:color="000000" w:sz="6" w:space="0"/>
+          <w:insideH w:val="none" w:color="auto" w:sz="0" w:space="0"/>
+          <w:insideV w:val="none" w:color="auto" w:sz="0" w:space="0"/>
+        </w:tblBorders>
+        <w:tblLayout w:type="fixed"/>
+        <w:tblCellMar>
+          <w:top w:w="60" w:type="dxa"/>
+          <w:left w:w="60" w:type="dxa"/>
+          <w:bottom w:w="60" w:type="dxa"/>
+          <w:right w:w="60" w:type="dxa"/>
+        </w:tblCellMar>
+      </w:tblPr>
+      <w:tblGrid>
+        <w:gridCol w:w="1945"/>
+        <w:gridCol w:w="7685"/>
+      </w:tblGrid>
+      <w:tr>
+        <w:tblPrEx>
+          <w:tblBorders>
+            <w:top w:val="outset" w:color="000000" w:sz="6" w:space="0"/>
+            <w:left w:val="outset" w:color="000000" w:sz="6" w:space="0"/>
+            <w:bottom w:val="outset" w:color="000000" w:sz="6" w:space="0"/>
+            <w:right w:val="outset" w:color="000000" w:sz="6" w:space="0"/>
+            <w:insideH w:val="none" w:color="auto" w:sz="0" w:space="0"/>
+            <w:insideV w:val="none" w:color="auto" w:sz="0" w:space="0"/>
+          </w:tblBorders>
+          <w:tblLayout w:type="fixed"/>
+          <w:tblCellMar>
+            <w:top w:w="60" w:type="dxa"/>
+            <w:left w:w="60" w:type="dxa"/>
+            <w:bottom w:w="60" w:type="dxa"/>
+            <w:right w:w="60" w:type="dxa"/>
+          </w:tblCellMar>
+        </w:tblPrEx>
+        <w:trPr>
+          <w:trHeight w:val="251" w:hRule="atLeast"/>
+          <w:tblCellSpacing w:w="0" w:type="dxa"/>
+        </w:trPr>
+        <w:tc>
+          <w:tcPr>
+            <w:tcW w:w="9630" w:type="dxa"/>
+            <w:gridSpan w:val="2"/>
+            <w:tcBorders>
+              <w:top w:val="outset" w:color="000000" w:sz="6" w:space="0"/>
+              <w:bottom w:val="outset" w:color="000000" w:sz="6" w:space="0"/>
+            </w:tcBorders>
+            <w:shd w:val="clear" w:color="auto" w:fill="D7D7D7" w:themeFill="background1" w:themeFillShade="D8"/>
+            <w:noWrap w:val="0"/>
+            <w:vAlign w:val="top"/>
+          </w:tcPr>
+          <w:p>
+            <w:pPr>
+              <w:spacing w:before="100" w:beforeAutospacing="1"/>
+              <w:jc w:val="center"/>
+              <w:rPr>
+                <w:rFonts w:hint="default"/>
+                <w:b/>
+                <w:color w:val="auto"/>
+                <w:sz w:val="16"/>
+                <w:szCs w:val="16"/>
+                <w:highlight w:val="none"/>
+                <w:shd w:val="clear" w:color="auto" w:fill="auto"/>
+                <w:lang w:val="en"/>
+              </w:rPr>
+            </w:pPr>
+            <w:r>
+              <w:rPr>
+                <w:b/>
+                <w:color w:val="auto"/>
+                <w:sz w:val="16"/>
+                <w:szCs w:val="16"/>
+                <w:highlight w:val="none"/>
+                <w:shd w:val="clear" w:color="auto" w:fill="auto"/>
+              </w:rPr>
+              <w:t>ID: REQ-0</w:t>
+            </w:r>
+            <w:r>
+              <w:rPr>
+                <w:rFonts w:hint="default"/>
+                <w:b/>
+                <w:color w:val="auto"/>
+                <w:sz w:val="16"/>
+                <w:szCs w:val="16"/>
+                <w:highlight w:val="none"/>
+                <w:shd w:val="clear" w:color="auto" w:fill="auto"/>
+                <w:lang w:val="en"/>
+              </w:rPr>
+              <w:t>7</w:t>
+            </w:r>
+          </w:p>
+        </w:tc>
+      </w:tr>
+      <w:tr>
+        <w:tblPrEx>
+          <w:tblBorders>
+            <w:top w:val="outset" w:color="000000" w:sz="6" w:space="0"/>
+            <w:left w:val="outset" w:color="000000" w:sz="6" w:space="0"/>
+            <w:bottom w:val="outset" w:color="000000" w:sz="6" w:space="0"/>
+            <w:right w:val="outset" w:color="000000" w:sz="6" w:space="0"/>
+            <w:insideH w:val="none" w:color="auto" w:sz="0" w:space="0"/>
+            <w:insideV w:val="none" w:color="auto" w:sz="0" w:space="0"/>
+          </w:tblBorders>
+          <w:tblLayout w:type="fixed"/>
+          <w:tblCellMar>
+            <w:top w:w="60" w:type="dxa"/>
+            <w:left w:w="60" w:type="dxa"/>
+            <w:bottom w:w="60" w:type="dxa"/>
+            <w:right w:w="60" w:type="dxa"/>
+          </w:tblCellMar>
+        </w:tblPrEx>
+        <w:trPr>
+          <w:tblCellSpacing w:w="0" w:type="dxa"/>
+        </w:trPr>
+        <w:tc>
+          <w:tcPr>
+            <w:tcW w:w="1945" w:type="dxa"/>
+            <w:tcBorders>
+              <w:top w:val="outset" w:color="000000" w:sz="6" w:space="0"/>
+              <w:bottom w:val="outset" w:color="000000" w:sz="6" w:space="0"/>
+              <w:right w:val="outset" w:color="000000" w:sz="6" w:space="0"/>
+            </w:tcBorders>
+            <w:shd w:val="clear" w:color="auto" w:fill="D7D7D7" w:themeFill="background1" w:themeFillShade="D8"/>
+            <w:noWrap w:val="0"/>
+            <w:vAlign w:val="top"/>
+          </w:tcPr>
+          <w:p>
+            <w:pPr>
+              <w:spacing w:before="100" w:beforeAutospacing="1"/>
+              <w:rPr>
+                <w:b/>
+                <w:color w:val="auto"/>
+                <w:sz w:val="16"/>
+                <w:szCs w:val="16"/>
+                <w:highlight w:val="none"/>
+                <w:shd w:val="clear" w:color="auto" w:fill="auto"/>
+              </w:rPr>
+            </w:pPr>
+            <w:r>
+              <w:rPr>
+                <w:b/>
+                <w:color w:val="auto"/>
+                <w:sz w:val="16"/>
+                <w:szCs w:val="16"/>
+                <w:highlight w:val="none"/>
+                <w:shd w:val="clear" w:color="auto" w:fill="auto"/>
+              </w:rPr>
+              <w:t>Nome</w:t>
+            </w:r>
+          </w:p>
+        </w:tc>
+        <w:tc>
+          <w:tcPr>
+            <w:tcW w:w="7685" w:type="dxa"/>
+            <w:tcBorders>
+              <w:top w:val="outset" w:color="000000" w:sz="6" w:space="0"/>
+              <w:left w:val="outset" w:color="000000" w:sz="6" w:space="0"/>
+              <w:bottom w:val="outset" w:color="000000" w:sz="6" w:space="0"/>
+            </w:tcBorders>
+            <w:noWrap w:val="0"/>
+            <w:vAlign w:val="top"/>
+          </w:tcPr>
+          <w:p>
+            <w:pPr>
+              <w:spacing w:before="100" w:beforeAutospacing="1"/>
+              <w:rPr>
+                <w:rFonts w:hint="default"/>
+                <w:sz w:val="16"/>
+                <w:szCs w:val="16"/>
+                <w:lang w:val="en"/>
+              </w:rPr>
+            </w:pPr>
+            <w:r>
+              <w:rPr>
+                <w:sz w:val="16"/>
+                <w:szCs w:val="16"/>
+              </w:rPr>
+              <w:t>C</w:t>
+            </w:r>
+            <w:r>
+              <w:rPr>
+                <w:rFonts w:hint="default"/>
+                <w:sz w:val="16"/>
+                <w:szCs w:val="16"/>
+                <w:lang w:val="en"/>
+              </w:rPr>
+              <w:t>reazione dei PDF</w:t>
+            </w:r>
+          </w:p>
+        </w:tc>
+      </w:tr>
+      <w:tr>
+        <w:tblPrEx>
+          <w:tblBorders>
+            <w:top w:val="outset" w:color="000000" w:sz="6" w:space="0"/>
+            <w:left w:val="outset" w:color="000000" w:sz="6" w:space="0"/>
+            <w:bottom w:val="outset" w:color="000000" w:sz="6" w:space="0"/>
+            <w:right w:val="outset" w:color="000000" w:sz="6" w:space="0"/>
+            <w:insideH w:val="none" w:color="auto" w:sz="0" w:space="0"/>
+            <w:insideV w:val="none" w:color="auto" w:sz="0" w:space="0"/>
+          </w:tblBorders>
+          <w:tblLayout w:type="fixed"/>
+          <w:tblCellMar>
+            <w:top w:w="60" w:type="dxa"/>
+            <w:left w:w="60" w:type="dxa"/>
+            <w:bottom w:w="60" w:type="dxa"/>
+            <w:right w:w="60" w:type="dxa"/>
+          </w:tblCellMar>
+        </w:tblPrEx>
+        <w:trPr>
+          <w:tblCellSpacing w:w="0" w:type="dxa"/>
+        </w:trPr>
+        <w:tc>
+          <w:tcPr>
+            <w:tcW w:w="1945" w:type="dxa"/>
+            <w:tcBorders>
+              <w:top w:val="outset" w:color="000000" w:sz="6" w:space="0"/>
+              <w:bottom w:val="outset" w:color="000000" w:sz="6" w:space="0"/>
+              <w:right w:val="outset" w:color="000000" w:sz="6" w:space="0"/>
+            </w:tcBorders>
+            <w:shd w:val="clear" w:color="auto" w:fill="D7D7D7" w:themeFill="background1" w:themeFillShade="D8"/>
+            <w:noWrap w:val="0"/>
+            <w:vAlign w:val="top"/>
+          </w:tcPr>
+          <w:p>
+            <w:pPr>
+              <w:spacing w:before="100" w:beforeAutospacing="1"/>
+              <w:rPr>
+                <w:b/>
+                <w:color w:val="auto"/>
+                <w:sz w:val="16"/>
+                <w:szCs w:val="16"/>
+                <w:highlight w:val="none"/>
+                <w:shd w:val="clear" w:color="auto" w:fill="auto"/>
+              </w:rPr>
+            </w:pPr>
+            <w:r>
+              <w:rPr>
+                <w:b/>
+                <w:color w:val="auto"/>
+                <w:sz w:val="16"/>
+                <w:szCs w:val="16"/>
+                <w:highlight w:val="none"/>
+                <w:shd w:val="clear" w:color="auto" w:fill="auto"/>
+              </w:rPr>
+              <w:t>Priorità</w:t>
+            </w:r>
+          </w:p>
+        </w:tc>
+        <w:tc>
+          <w:tcPr>
+            <w:tcW w:w="7685" w:type="dxa"/>
+            <w:tcBorders>
+              <w:top w:val="outset" w:color="000000" w:sz="6" w:space="0"/>
+              <w:left w:val="outset" w:color="000000" w:sz="6" w:space="0"/>
+              <w:bottom w:val="outset" w:color="000000" w:sz="6" w:space="0"/>
+            </w:tcBorders>
+            <w:noWrap w:val="0"/>
+            <w:vAlign w:val="top"/>
+          </w:tcPr>
+          <w:p>
+            <w:pPr>
+              <w:spacing w:before="100" w:beforeAutospacing="1"/>
+              <w:rPr>
+                <w:sz w:val="16"/>
+                <w:szCs w:val="16"/>
+              </w:rPr>
+            </w:pPr>
+            <w:r>
+              <w:rPr>
+                <w:sz w:val="16"/>
+                <w:szCs w:val="16"/>
+              </w:rPr>
+              <w:t>1</w:t>
+            </w:r>
+          </w:p>
+        </w:tc>
+      </w:tr>
+      <w:tr>
+        <w:tblPrEx>
+          <w:tblBorders>
+            <w:top w:val="outset" w:color="000000" w:sz="6" w:space="0"/>
+            <w:left w:val="outset" w:color="000000" w:sz="6" w:space="0"/>
+            <w:bottom w:val="outset" w:color="000000" w:sz="6" w:space="0"/>
+            <w:right w:val="outset" w:color="000000" w:sz="6" w:space="0"/>
+            <w:insideH w:val="none" w:color="auto" w:sz="0" w:space="0"/>
+            <w:insideV w:val="none" w:color="auto" w:sz="0" w:space="0"/>
+          </w:tblBorders>
+          <w:tblLayout w:type="fixed"/>
+          <w:tblCellMar>
+            <w:top w:w="60" w:type="dxa"/>
+            <w:left w:w="60" w:type="dxa"/>
+            <w:bottom w:w="60" w:type="dxa"/>
+            <w:right w:w="60" w:type="dxa"/>
+          </w:tblCellMar>
+        </w:tblPrEx>
+        <w:trPr>
+          <w:tblCellSpacing w:w="0" w:type="dxa"/>
+        </w:trPr>
+        <w:tc>
+          <w:tcPr>
+            <w:tcW w:w="1945" w:type="dxa"/>
+            <w:tcBorders>
+              <w:top w:val="outset" w:color="000000" w:sz="6" w:space="0"/>
+              <w:bottom w:val="outset" w:color="000000" w:sz="6" w:space="0"/>
+              <w:right w:val="outset" w:color="000000" w:sz="6" w:space="0"/>
+            </w:tcBorders>
+            <w:shd w:val="clear" w:color="auto" w:fill="D7D7D7" w:themeFill="background1" w:themeFillShade="D8"/>
+            <w:noWrap w:val="0"/>
+            <w:vAlign w:val="top"/>
+          </w:tcPr>
+          <w:p>
+            <w:pPr>
+              <w:spacing w:before="100" w:beforeAutospacing="1"/>
+              <w:rPr>
+                <w:b/>
+                <w:color w:val="auto"/>
+                <w:sz w:val="16"/>
+                <w:szCs w:val="16"/>
+                <w:highlight w:val="none"/>
+                <w:shd w:val="clear" w:color="auto" w:fill="auto"/>
+              </w:rPr>
+            </w:pPr>
+            <w:r>
+              <w:rPr>
+                <w:b/>
+                <w:color w:val="auto"/>
+                <w:sz w:val="16"/>
+                <w:szCs w:val="16"/>
+                <w:highlight w:val="none"/>
+                <w:shd w:val="clear" w:color="auto" w:fill="auto"/>
+              </w:rPr>
+              <w:t>Versione</w:t>
+            </w:r>
+          </w:p>
+        </w:tc>
+        <w:tc>
+          <w:tcPr>
+            <w:tcW w:w="7685" w:type="dxa"/>
+            <w:tcBorders>
+              <w:top w:val="outset" w:color="000000" w:sz="6" w:space="0"/>
+              <w:left w:val="outset" w:color="000000" w:sz="6" w:space="0"/>
+              <w:bottom w:val="outset" w:color="000000" w:sz="6" w:space="0"/>
+            </w:tcBorders>
+            <w:noWrap w:val="0"/>
+            <w:vAlign w:val="top"/>
+          </w:tcPr>
+          <w:p>
+            <w:pPr>
+              <w:spacing w:before="100" w:beforeAutospacing="1"/>
+              <w:rPr>
+                <w:sz w:val="16"/>
+                <w:szCs w:val="16"/>
+              </w:rPr>
+            </w:pPr>
+            <w:r>
+              <w:rPr>
+                <w:sz w:val="16"/>
+                <w:szCs w:val="16"/>
+              </w:rPr>
+              <w:t>1.0</w:t>
+            </w:r>
+          </w:p>
+        </w:tc>
+      </w:tr>
+      <w:tr>
+        <w:tblPrEx>
+          <w:tblBorders>
+            <w:top w:val="outset" w:color="000000" w:sz="6" w:space="0"/>
+            <w:left w:val="outset" w:color="000000" w:sz="6" w:space="0"/>
+            <w:bottom w:val="outset" w:color="000000" w:sz="6" w:space="0"/>
+            <w:right w:val="outset" w:color="000000" w:sz="6" w:space="0"/>
+            <w:insideH w:val="none" w:color="auto" w:sz="0" w:space="0"/>
+            <w:insideV w:val="none" w:color="auto" w:sz="0" w:space="0"/>
+          </w:tblBorders>
+          <w:tblLayout w:type="fixed"/>
+          <w:tblCellMar>
+            <w:top w:w="60" w:type="dxa"/>
+            <w:left w:w="60" w:type="dxa"/>
+            <w:bottom w:w="60" w:type="dxa"/>
+            <w:right w:w="60" w:type="dxa"/>
+          </w:tblCellMar>
+        </w:tblPrEx>
+        <w:trPr>
+          <w:tblCellSpacing w:w="0" w:type="dxa"/>
+        </w:trPr>
+        <w:tc>
+          <w:tcPr>
+            <w:tcW w:w="1945" w:type="dxa"/>
+            <w:tcBorders>
+              <w:top w:val="outset" w:color="000000" w:sz="6" w:space="0"/>
+              <w:bottom w:val="outset" w:color="000000" w:sz="6" w:space="0"/>
+              <w:right w:val="outset" w:color="000000" w:sz="6" w:space="0"/>
+            </w:tcBorders>
+            <w:shd w:val="clear" w:color="auto" w:fill="D7D7D7" w:themeFill="background1" w:themeFillShade="D8"/>
+            <w:noWrap w:val="0"/>
+            <w:vAlign w:val="top"/>
+          </w:tcPr>
+          <w:p>
+            <w:pPr>
+              <w:spacing w:before="100" w:beforeAutospacing="1"/>
+              <w:rPr>
+                <w:b/>
+                <w:color w:val="auto"/>
+                <w:sz w:val="16"/>
+                <w:szCs w:val="16"/>
+                <w:highlight w:val="none"/>
+                <w:shd w:val="clear" w:color="auto" w:fill="auto"/>
+              </w:rPr>
+            </w:pPr>
+            <w:r>
+              <w:rPr>
+                <w:b/>
+                <w:color w:val="auto"/>
+                <w:sz w:val="16"/>
+                <w:szCs w:val="16"/>
+                <w:highlight w:val="none"/>
+                <w:shd w:val="clear" w:color="auto" w:fill="auto"/>
+              </w:rPr>
+              <w:t>Note</w:t>
+            </w:r>
+          </w:p>
+        </w:tc>
+        <w:tc>
+          <w:tcPr>
+            <w:tcW w:w="7685" w:type="dxa"/>
+            <w:tcBorders>
+              <w:top w:val="outset" w:color="000000" w:sz="6" w:space="0"/>
+              <w:left w:val="outset" w:color="000000" w:sz="6" w:space="0"/>
+              <w:bottom w:val="outset" w:color="000000" w:sz="6" w:space="0"/>
+            </w:tcBorders>
+            <w:noWrap w:val="0"/>
+            <w:vAlign w:val="top"/>
+          </w:tcPr>
+          <w:p>
+            <w:pPr>
+              <w:spacing w:before="100" w:beforeAutospacing="1"/>
+              <w:rPr>
+                <w:rFonts w:hint="default"/>
+                <w:sz w:val="16"/>
+                <w:szCs w:val="16"/>
+                <w:lang w:val="en"/>
+              </w:rPr>
+            </w:pPr>
+            <w:r>
+              <w:rPr>
+                <w:rFonts w:hint="default"/>
+                <w:sz w:val="16"/>
+                <w:szCs w:val="16"/>
+                <w:lang w:val="en"/>
+              </w:rPr>
+              <w:t>-</w:t>
+            </w:r>
+          </w:p>
+        </w:tc>
+      </w:tr>
+      <w:tr>
+        <w:tblPrEx>
+          <w:tblBorders>
+            <w:top w:val="outset" w:color="000000" w:sz="6" w:space="0"/>
+            <w:left w:val="outset" w:color="000000" w:sz="6" w:space="0"/>
+            <w:bottom w:val="outset" w:color="000000" w:sz="6" w:space="0"/>
+            <w:right w:val="outset" w:color="000000" w:sz="6" w:space="0"/>
+            <w:insideH w:val="none" w:color="auto" w:sz="0" w:space="0"/>
+            <w:insideV w:val="none" w:color="auto" w:sz="0" w:space="0"/>
+          </w:tblBorders>
+          <w:tblLayout w:type="fixed"/>
+          <w:tblCellMar>
+            <w:top w:w="60" w:type="dxa"/>
+            <w:left w:w="60" w:type="dxa"/>
+            <w:bottom w:w="60" w:type="dxa"/>
+            <w:right w:w="60" w:type="dxa"/>
+          </w:tblCellMar>
+        </w:tblPrEx>
+        <w:trPr>
+          <w:tblCellSpacing w:w="0" w:type="dxa"/>
+        </w:trPr>
+        <w:tc>
+          <w:tcPr>
+            <w:tcW w:w="9630" w:type="dxa"/>
+            <w:gridSpan w:val="2"/>
+            <w:tcBorders>
+              <w:top w:val="outset" w:color="000000" w:sz="6" w:space="0"/>
+              <w:bottom w:val="outset" w:color="000000" w:sz="6" w:space="0"/>
+            </w:tcBorders>
+            <w:noWrap w:val="0"/>
+            <w:vAlign w:val="top"/>
+          </w:tcPr>
+          <w:p>
+            <w:pPr>
+              <w:spacing w:before="100" w:beforeAutospacing="1"/>
+              <w:jc w:val="center"/>
+              <w:rPr>
+                <w:sz w:val="16"/>
+                <w:szCs w:val="16"/>
+              </w:rPr>
+            </w:pPr>
+            <w:r>
+              <w:rPr>
+                <w:b/>
+                <w:bCs/>
+                <w:sz w:val="16"/>
+                <w:szCs w:val="16"/>
+              </w:rPr>
+              <w:t>Sotto requisiti</w:t>
+            </w:r>
+          </w:p>
+        </w:tc>
+      </w:tr>
+      <w:tr>
+        <w:tblPrEx>
+          <w:tblBorders>
+            <w:top w:val="outset" w:color="000000" w:sz="6" w:space="0"/>
+            <w:left w:val="outset" w:color="000000" w:sz="6" w:space="0"/>
+            <w:bottom w:val="outset" w:color="000000" w:sz="6" w:space="0"/>
+            <w:right w:val="outset" w:color="000000" w:sz="6" w:space="0"/>
+            <w:insideH w:val="none" w:color="auto" w:sz="0" w:space="0"/>
+            <w:insideV w:val="none" w:color="auto" w:sz="0" w:space="0"/>
+          </w:tblBorders>
+          <w:tblLayout w:type="fixed"/>
+          <w:tblCellMar>
+            <w:top w:w="60" w:type="dxa"/>
+            <w:left w:w="60" w:type="dxa"/>
+            <w:bottom w:w="60" w:type="dxa"/>
+            <w:right w:w="60" w:type="dxa"/>
+          </w:tblCellMar>
+        </w:tblPrEx>
+        <w:trPr>
+          <w:tblCellSpacing w:w="0" w:type="dxa"/>
+        </w:trPr>
+        <w:tc>
+          <w:tcPr>
+            <w:tcW w:w="1945" w:type="dxa"/>
+            <w:tcBorders>
+              <w:top w:val="outset" w:color="000000" w:sz="6" w:space="0"/>
+              <w:bottom w:val="outset" w:color="000000" w:sz="6" w:space="0"/>
+              <w:right w:val="outset" w:color="000000" w:sz="6" w:space="0"/>
+            </w:tcBorders>
+            <w:shd w:val="clear" w:color="auto" w:fill="D7D7D7" w:themeFill="background1" w:themeFillShade="D8"/>
+            <w:noWrap w:val="0"/>
+            <w:vAlign w:val="top"/>
+          </w:tcPr>
+          <w:p>
+            <w:pPr>
+              <w:spacing w:before="100" w:beforeAutospacing="1"/>
+              <w:rPr>
+                <w:b/>
+                <w:color w:val="auto"/>
+                <w:sz w:val="16"/>
+                <w:szCs w:val="16"/>
+                <w:highlight w:val="none"/>
+                <w:shd w:val="clear" w:color="auto" w:fill="auto"/>
+              </w:rPr>
+            </w:pPr>
+            <w:r>
+              <w:rPr>
+                <w:b/>
+                <w:bCs/>
+                <w:color w:val="auto"/>
+                <w:sz w:val="16"/>
+                <w:szCs w:val="16"/>
+                <w:highlight w:val="none"/>
+                <w:shd w:val="clear" w:color="auto" w:fill="auto"/>
+              </w:rPr>
+              <w:t>001</w:t>
+            </w:r>
+          </w:p>
+        </w:tc>
+        <w:tc>
+          <w:tcPr>
+            <w:tcW w:w="7685" w:type="dxa"/>
+            <w:tcBorders>
+              <w:top w:val="outset" w:color="000000" w:sz="6" w:space="0"/>
+              <w:left w:val="outset" w:color="000000" w:sz="6" w:space="0"/>
+              <w:bottom w:val="outset" w:color="000000" w:sz="6" w:space="0"/>
+            </w:tcBorders>
+            <w:noWrap w:val="0"/>
+            <w:vAlign w:val="top"/>
+          </w:tcPr>
+          <w:p>
+            <w:pPr>
+              <w:spacing w:before="100" w:beforeAutospacing="1"/>
+              <w:rPr>
+                <w:rFonts w:hint="default"/>
+                <w:sz w:val="16"/>
+                <w:szCs w:val="16"/>
+                <w:lang w:val="en"/>
+              </w:rPr>
+            </w:pPr>
+            <w:r>
+              <w:rPr>
+                <w:rFonts w:hint="default"/>
+                <w:sz w:val="16"/>
+                <w:szCs w:val="16"/>
+                <w:lang w:val="en"/>
+              </w:rPr>
+              <w:t>Si dovranno generare i PDF contenenti i risultati con il formato del nuovo modello</w:t>
+            </w:r>
+          </w:p>
+        </w:tc>
+      </w:tr>
+      <w:tr>
+        <w:tblPrEx>
+          <w:tblBorders>
+            <w:top w:val="outset" w:color="000000" w:sz="6" w:space="0"/>
+            <w:left w:val="outset" w:color="000000" w:sz="6" w:space="0"/>
+            <w:bottom w:val="outset" w:color="000000" w:sz="6" w:space="0"/>
+            <w:right w:val="outset" w:color="000000" w:sz="6" w:space="0"/>
+            <w:insideH w:val="none" w:color="auto" w:sz="0" w:space="0"/>
+            <w:insideV w:val="none" w:color="auto" w:sz="0" w:space="0"/>
+          </w:tblBorders>
+          <w:tblLayout w:type="fixed"/>
+          <w:tblCellMar>
+            <w:top w:w="60" w:type="dxa"/>
+            <w:left w:w="60" w:type="dxa"/>
+            <w:bottom w:w="60" w:type="dxa"/>
+            <w:right w:w="60" w:type="dxa"/>
+          </w:tblCellMar>
+        </w:tblPrEx>
+        <w:trPr>
+          <w:tblCellSpacing w:w="0" w:type="dxa"/>
+        </w:trPr>
+        <w:tc>
+          <w:tcPr>
+            <w:tcW w:w="1945" w:type="dxa"/>
+            <w:tcBorders>
+              <w:top w:val="outset" w:color="000000" w:sz="6" w:space="0"/>
+              <w:bottom w:val="outset" w:color="000000" w:sz="6" w:space="0"/>
+              <w:right w:val="outset" w:color="000000" w:sz="6" w:space="0"/>
+            </w:tcBorders>
+            <w:shd w:val="clear" w:color="auto" w:fill="D7D7D7" w:themeFill="background1" w:themeFillShade="D8"/>
+            <w:noWrap w:val="0"/>
+            <w:vAlign w:val="top"/>
+          </w:tcPr>
+          <w:p>
+            <w:pPr>
+              <w:spacing w:before="100" w:beforeAutospacing="1"/>
+              <w:rPr>
+                <w:rFonts w:hint="default"/>
+                <w:b/>
+                <w:bCs/>
+                <w:color w:val="auto"/>
+                <w:sz w:val="16"/>
+                <w:szCs w:val="16"/>
+                <w:highlight w:val="none"/>
+                <w:shd w:val="clear" w:color="auto" w:fill="auto"/>
+                <w:lang w:val="en"/>
+              </w:rPr>
+            </w:pPr>
+            <w:r>
+              <w:rPr>
+                <w:rFonts w:hint="default"/>
+                <w:b/>
+                <w:bCs/>
+                <w:color w:val="auto"/>
+                <w:sz w:val="16"/>
+                <w:szCs w:val="16"/>
+                <w:highlight w:val="none"/>
+                <w:shd w:val="clear" w:color="auto" w:fill="auto"/>
+                <w:lang w:val="en"/>
+              </w:rPr>
+              <w:t>002</w:t>
+            </w:r>
+          </w:p>
+        </w:tc>
+        <w:tc>
+          <w:tcPr>
+            <w:tcW w:w="7685" w:type="dxa"/>
+            <w:tcBorders>
+              <w:top w:val="outset" w:color="000000" w:sz="6" w:space="0"/>
+              <w:left w:val="outset" w:color="000000" w:sz="6" w:space="0"/>
+              <w:bottom w:val="outset" w:color="000000" w:sz="6" w:space="0"/>
+            </w:tcBorders>
+            <w:noWrap w:val="0"/>
+            <w:vAlign w:val="top"/>
+          </w:tcPr>
+          <w:p>
+            <w:pPr>
+              <w:spacing w:before="100" w:beforeAutospacing="1"/>
+              <w:rPr>
+                <w:rFonts w:hint="default"/>
+                <w:sz w:val="16"/>
+                <w:szCs w:val="16"/>
+                <w:lang w:val="en"/>
+              </w:rPr>
+            </w:pPr>
+            <w:r>
+              <w:rPr>
+                <w:rFonts w:hint="default"/>
+                <w:sz w:val="16"/>
+                <w:szCs w:val="16"/>
+                <w:lang w:val="en"/>
+              </w:rPr>
+              <w:t>Si dovrà poter salvare i file</w:t>
+            </w:r>
+            <w:bookmarkStart w:id="52" w:name="_GoBack"/>
+            <w:bookmarkEnd w:id="52"/>
+          </w:p>
+        </w:tc>
+      </w:tr>
+    </w:tbl>
     <w:p>
       <w:pPr>
         <w:rPr>
@@ -3065,8 +6713,8 @@
       <w:pPr>
         <w:pStyle w:val="4"/>
       </w:pPr>
-      <w:bookmarkStart w:id="12" w:name="_Toc413411420"/>
-      <w:bookmarkStart w:id="13" w:name="_Toc30764174"/>
+      <w:bookmarkStart w:id="12" w:name="_Toc30764174"/>
+      <w:bookmarkStart w:id="13" w:name="_Toc413411420"/>
       <w:r>
         <w:t>Hardware</w:t>
       </w:r>
@@ -4355,8 +8003,8 @@
       <w:pPr>
         <w:pStyle w:val="3"/>
       </w:pPr>
-      <w:bookmarkStart w:id="30" w:name="_Toc461179225"/>
-      <w:bookmarkStart w:id="31" w:name="_Toc30764183"/>
+      <w:bookmarkStart w:id="30" w:name="_Toc30764183"/>
+      <w:bookmarkStart w:id="31" w:name="_Toc461179225"/>
       <w:r>
         <w:t>Risultati test</w:t>
       </w:r>
@@ -4520,8 +8168,8 @@
           <w:lang w:val="it-IT"/>
         </w:rPr>
       </w:pPr>
-      <w:bookmarkStart w:id="42" w:name="_Toc30764189"/>
-      <w:bookmarkStart w:id="43" w:name="_Toc461179231"/>
+      <w:bookmarkStart w:id="42" w:name="_Toc461179231"/>
+      <w:bookmarkStart w:id="43" w:name="_Toc30764189"/>
       <w:r>
         <w:rPr>
           <w:lang w:val="it-IT"/>
@@ -4535,8 +8183,8 @@
       <w:pPr>
         <w:pStyle w:val="3"/>
       </w:pPr>
-      <w:bookmarkStart w:id="44" w:name="_Toc30764190"/>
-      <w:bookmarkStart w:id="45" w:name="_Toc461179232"/>
+      <w:bookmarkStart w:id="44" w:name="_Toc461179232"/>
+      <w:bookmarkStart w:id="45" w:name="_Toc30764190"/>
       <w:r>
         <w:t>Bibliografia per articoli di riviste:</w:t>
       </w:r>
@@ -4746,8 +8394,8 @@
       <w:pPr>
         <w:pStyle w:val="3"/>
       </w:pPr>
-      <w:bookmarkStart w:id="48" w:name="_Toc461179234"/>
-      <w:bookmarkStart w:id="49" w:name="_Toc30764192"/>
+      <w:bookmarkStart w:id="48" w:name="_Toc30764192"/>
+      <w:bookmarkStart w:id="49" w:name="_Toc461179234"/>
       <w:r>
         <w:t>Sitografia</w:t>
       </w:r>
@@ -4865,8 +8513,8 @@
           <w:lang w:val="it-IT"/>
         </w:rPr>
       </w:pPr>
-      <w:bookmarkStart w:id="50" w:name="_Toc30764193"/>
-      <w:bookmarkStart w:id="51" w:name="_Toc461179235"/>
+      <w:bookmarkStart w:id="50" w:name="_Toc461179235"/>
+      <w:bookmarkStart w:id="51" w:name="_Toc30764193"/>
       <w:r>
         <w:rPr>
           <w:lang w:val="it-IT"/>
@@ -5437,6 +9085,12 @@
           <w:insideV w:val="none" w:color="auto" w:sz="0" w:space="0"/>
         </w:tblBorders>
         <w:tblLayout w:type="fixed"/>
+        <w:tblCellMar>
+          <w:top w:w="0" w:type="dxa"/>
+          <w:left w:w="70" w:type="dxa"/>
+          <w:bottom w:w="0" w:type="dxa"/>
+          <w:right w:w="70" w:type="dxa"/>
+        </w:tblCellMar>
       </w:tblPrEx>
       <w:trPr>
         <w:trHeight w:val="482" w:hRule="exact"/>

</xml_diff>

<commit_message>
aggiornato la documentezione: capitolo 'progettazione'
</commit_message>
<xml_diff>
--- a/documentazione/ValutazioneLPI_Documentazione.docx
+++ b/documentazione/ValutazioneLPI_Documentazione.docx
@@ -4330,6 +4330,103 @@
           </w:p>
         </w:tc>
       </w:tr>
+      <w:tr>
+        <w:tblPrEx>
+          <w:tblBorders>
+            <w:top w:val="outset" w:color="000000" w:sz="6" w:space="0"/>
+            <w:left w:val="outset" w:color="000000" w:sz="6" w:space="0"/>
+            <w:bottom w:val="outset" w:color="000000" w:sz="6" w:space="0"/>
+            <w:right w:val="outset" w:color="000000" w:sz="6" w:space="0"/>
+            <w:insideH w:val="none" w:color="auto" w:sz="0" w:space="0"/>
+            <w:insideV w:val="none" w:color="auto" w:sz="0" w:space="0"/>
+          </w:tblBorders>
+          <w:tblLayout w:type="fixed"/>
+          <w:tblCellMar>
+            <w:top w:w="60" w:type="dxa"/>
+            <w:left w:w="60" w:type="dxa"/>
+            <w:bottom w:w="60" w:type="dxa"/>
+            <w:right w:w="60" w:type="dxa"/>
+          </w:tblCellMar>
+        </w:tblPrEx>
+        <w:trPr>
+          <w:tblCellSpacing w:w="0" w:type="dxa"/>
+        </w:trPr>
+        <w:tc>
+          <w:tcPr>
+            <w:tcW w:w="1945" w:type="dxa"/>
+            <w:tcBorders>
+              <w:top w:val="outset" w:color="000000" w:sz="6" w:space="0"/>
+              <w:bottom w:val="outset" w:color="000000" w:sz="6" w:space="0"/>
+              <w:right w:val="outset" w:color="000000" w:sz="6" w:space="0"/>
+            </w:tcBorders>
+            <w:shd w:val="clear" w:color="auto" w:fill="D7D7D7" w:themeFill="background1" w:themeFillShade="D8"/>
+            <w:noWrap w:val="0"/>
+            <w:vAlign w:val="top"/>
+          </w:tcPr>
+          <w:p>
+            <w:pPr>
+              <w:spacing w:before="100" w:beforeAutospacing="1"/>
+              <w:rPr>
+                <w:rFonts w:hint="default"/>
+                <w:b/>
+                <w:bCs/>
+                <w:color w:val="auto"/>
+                <w:sz w:val="16"/>
+                <w:szCs w:val="16"/>
+                <w:highlight w:val="none"/>
+                <w:shd w:val="clear" w:color="auto" w:fill="auto"/>
+                <w:lang w:val="en"/>
+              </w:rPr>
+            </w:pPr>
+            <w:r>
+              <w:rPr>
+                <w:rFonts w:hint="default"/>
+                <w:b/>
+                <w:bCs/>
+                <w:color w:val="auto"/>
+                <w:sz w:val="16"/>
+                <w:szCs w:val="16"/>
+                <w:highlight w:val="none"/>
+                <w:shd w:val="clear" w:color="auto" w:fill="auto"/>
+                <w:lang w:val="en"/>
+              </w:rPr>
+              <w:t>003</w:t>
+            </w:r>
+          </w:p>
+        </w:tc>
+        <w:tc>
+          <w:tcPr>
+            <w:tcW w:w="7685" w:type="dxa"/>
+            <w:tcBorders>
+              <w:top w:val="outset" w:color="000000" w:sz="6" w:space="0"/>
+              <w:left w:val="outset" w:color="000000" w:sz="6" w:space="0"/>
+              <w:bottom w:val="outset" w:color="000000" w:sz="6" w:space="0"/>
+            </w:tcBorders>
+            <w:noWrap w:val="0"/>
+            <w:vAlign w:val="top"/>
+          </w:tcPr>
+          <w:p>
+            <w:pPr>
+              <w:spacing w:before="100" w:beforeAutospacing="1"/>
+              <w:rPr>
+                <w:rFonts w:hint="default"/>
+                <w:sz w:val="16"/>
+                <w:szCs w:val="16"/>
+                <w:lang w:val="en"/>
+              </w:rPr>
+            </w:pPr>
+            <w:r>
+              <w:rPr>
+                <w:rFonts w:hint="default"/>
+                <w:sz w:val="16"/>
+                <w:szCs w:val="16"/>
+                <w:lang w:val="en"/>
+              </w:rPr>
+              <w:t>Si dovrà poter inserire/modificare/eliminare i docenti</w:t>
+            </w:r>
+          </w:p>
+        </w:tc>
+      </w:tr>
     </w:tbl>
     <w:p>
       <w:pPr>
@@ -4943,7 +5040,7 @@
                 <w:szCs w:val="16"/>
                 <w:lang w:val="en"/>
               </w:rPr>
-              <w:t>Si dovrà poter inserire/modificare/eliminare dei formulari</w:t>
+              <w:t>Si dovrà poter creare dei formulari</w:t>
             </w:r>
           </w:p>
         </w:tc>
@@ -6375,8 +6472,6 @@
               </w:rPr>
               <w:t>Si dovrà poter salvare i file</w:t>
             </w:r>
-            <w:bookmarkStart w:id="52" w:name="_GoBack"/>
-            <w:bookmarkEnd w:id="52"/>
           </w:p>
         </w:tc>
       </w:tr>
@@ -6393,6 +6488,9 @@
       <w:pPr>
         <w:pStyle w:val="3"/>
         <w:ind w:left="578" w:hanging="578"/>
+        <w:rPr>
+          <w:lang w:val="it-IT"/>
+        </w:rPr>
       </w:pPr>
       <w:r>
         <w:br w:type="page"/>
@@ -6405,214 +6503,257 @@
     </w:p>
     <w:p>
       <w:pPr>
-        <w:rPr>
-          <w:lang w:val="it-IT"/>
-        </w:rPr>
-      </w:pPr>
-      <w:r>
-        <w:rPr>
-          <w:lang w:val="it-IT"/>
-        </w:rPr>
-        <w:t>I casi d’uso rappresentano l’interazione tra i vari attori e le funzionalità del prodotto.</w:t>
-      </w:r>
-    </w:p>
-    <w:p>
-      <w:pPr>
-        <w:rPr>
-          <w:lang w:val="it-IT"/>
-        </w:rPr>
-      </w:pPr>
+        <w:jc w:val="center"/>
+        <w:rPr>
+          <w:rFonts w:hint="default"/>
+          <w:lang w:val="en"/>
+        </w:rPr>
+      </w:pPr>
+      <w:r>
+        <w:rPr>
+          <w:rFonts w:hint="default"/>
+          <w:lang w:val="en"/>
+        </w:rPr>
+        <w:drawing>
+          <wp:inline distT="0" distB="0" distL="114300" distR="114300">
+            <wp:extent cx="4505325" cy="3518535"/>
+            <wp:effectExtent l="0" t="0" r="9525" b="5715"/>
+            <wp:docPr id="6" name="Picture 6" descr="ValutazioneLPI_UseCase_Final"/>
+            <wp:cNvGraphicFramePr>
+              <a:graphicFrameLocks xmlns:a="http://schemas.openxmlformats.org/drawingml/2006/main" noChangeAspect="1"/>
+            </wp:cNvGraphicFramePr>
+            <a:graphic xmlns:a="http://schemas.openxmlformats.org/drawingml/2006/main">
+              <a:graphicData uri="http://schemas.openxmlformats.org/drawingml/2006/picture">
+                <pic:pic xmlns:pic="http://schemas.openxmlformats.org/drawingml/2006/picture">
+                  <pic:nvPicPr>
+                    <pic:cNvPr id="6" name="Picture 6" descr="ValutazioneLPI_UseCase_Final"/>
+                    <pic:cNvPicPr>
+                      <a:picLocks noChangeAspect="1"/>
+                    </pic:cNvPicPr>
+                  </pic:nvPicPr>
+                  <pic:blipFill>
+                    <a:blip r:embed="rId8"/>
+                    <a:stretch>
+                      <a:fillRect/>
+                    </a:stretch>
+                  </pic:blipFill>
+                  <pic:spPr>
+                    <a:xfrm>
+                      <a:off x="0" y="0"/>
+                      <a:ext cx="4505325" cy="3518535"/>
+                    </a:xfrm>
+                    <a:prstGeom prst="rect">
+                      <a:avLst/>
+                    </a:prstGeom>
+                  </pic:spPr>
+                </pic:pic>
+              </a:graphicData>
+            </a:graphic>
+          </wp:inline>
+        </w:drawing>
+      </w:r>
+    </w:p>
+    <w:p>
+      <w:pPr>
+        <w:pStyle w:val="13"/>
+        <w:jc w:val="center"/>
+        <w:rPr>
+          <w:lang w:val="en"/>
+        </w:rPr>
+      </w:pPr>
+      <w:r>
+        <w:t xml:space="preserve">Figure </w:t>
+      </w:r>
+      <w:r>
+        <w:fldChar w:fldCharType="begin"/>
+      </w:r>
+      <w:r>
+        <w:instrText xml:space="preserve"> SEQ Figure \* ARABIC </w:instrText>
+      </w:r>
+      <w:r>
+        <w:fldChar w:fldCharType="separate"/>
+      </w:r>
+      <w:r>
+        <w:t>1</w:t>
+      </w:r>
+      <w:r>
+        <w:fldChar w:fldCharType="end"/>
+      </w:r>
+      <w:r>
+        <w:rPr>
+          <w:lang w:val="en"/>
+        </w:rPr>
+        <w:t xml:space="preserve"> Diagramma degli use case</w:t>
+      </w:r>
+    </w:p>
+    <w:p>
+      <w:pPr>
+        <w:jc w:val="both"/>
+        <w:rPr>
+          <w:rFonts w:hint="default"/>
+          <w:lang w:val="en"/>
+        </w:rPr>
+      </w:pPr>
+      <w:r>
+        <w:rPr>
+          <w:rFonts w:hint="default"/>
+          <w:lang w:val="en"/>
+        </w:rPr>
+        <w:t>La foto soprastante rappresenta gli use case del prodotto, come si può vedere vi saranno due attori che saranno rispettivamente gli amministratori e i docenti. Entrambi gli attori rappresentati nel diagramma avranno già creato un account valido ed effettuato il login con esso.</w:t>
+      </w:r>
+    </w:p>
+    <w:p>
+      <w:pPr>
+        <w:jc w:val="both"/>
+        <w:rPr>
+          <w:rFonts w:hint="default"/>
+          <w:lang w:val="en"/>
+        </w:rPr>
+      </w:pPr>
+      <w:r>
+        <w:rPr>
+          <w:rFonts w:hint="default"/>
+          <w:lang w:val="en"/>
+        </w:rPr>
+        <w:t>Gli admin del sistema potranno aggiungere, modificare ed eliminare gli utenti dei docenti oltre ad avere la possibilità di inserire, modificare ed eliminare delle motivazioni ed assegnarle ai rispettivi punti. I docenti potranno invece generare dei formulari a cui andranno ad assegnare delle motivazioni scelte fra quelle inserite in precedenza dagli amministratori ai vari punti di valutazione. Inoltre potranno, una volta terminata la valutazione, salvare il risultato in PDF.</w:t>
+      </w:r>
+    </w:p>
+    <w:p>
+      <w:pPr>
+        <w:jc w:val="both"/>
+        <w:rPr>
+          <w:rFonts w:hint="default"/>
+          <w:lang w:val="en"/>
+        </w:rPr>
+      </w:pPr>
+    </w:p>
+    <w:p>
+      <w:pPr>
+        <w:jc w:val="both"/>
+        <w:rPr>
+          <w:rFonts w:hint="default"/>
+          <w:lang w:val="en"/>
+        </w:rPr>
+      </w:pPr>
+    </w:p>
+    <w:p>
+      <w:pPr>
+        <w:jc w:val="both"/>
+        <w:rPr>
+          <w:rFonts w:hint="default"/>
+          <w:lang w:val="en"/>
+        </w:rPr>
+      </w:pPr>
+    </w:p>
+    <w:p>
+      <w:pPr>
+        <w:jc w:val="both"/>
+        <w:rPr>
+          <w:rFonts w:hint="default"/>
+          <w:lang w:val="en"/>
+        </w:rPr>
+      </w:pPr>
+      <w:bookmarkStart w:id="52" w:name="_GoBack"/>
+      <w:bookmarkEnd w:id="52"/>
     </w:p>
     <w:p>
       <w:pPr>
         <w:pStyle w:val="3"/>
+        <w:rPr>
+          <w:lang w:val="it-IT"/>
+        </w:rPr>
+        <w:sectPr>
+          <w:headerReference r:id="rId4" w:type="first"/>
+          <w:footerReference r:id="rId6" w:type="first"/>
+          <w:headerReference r:id="rId3" w:type="default"/>
+          <w:footerReference r:id="rId5" w:type="default"/>
+          <w:pgSz w:w="11906" w:h="16838"/>
+          <w:pgMar w:top="1985" w:right="1134" w:bottom="1418" w:left="1134" w:header="567" w:footer="567" w:gutter="0"/>
+          <w:pgNumType w:start="1"/>
+          <w:cols w:space="720" w:num="1"/>
+          <w:titlePg/>
+        </w:sectPr>
       </w:pPr>
       <w:bookmarkStart w:id="8" w:name="_Toc30764171"/>
       <w:r>
-        <w:t>Pianificazione</w:t>
+        <w:t>Pianificazion</w:t>
       </w:r>
       <w:bookmarkEnd w:id="8"/>
-    </w:p>
-    <w:p>
-      <w:pPr>
-        <w:rPr>
-          <w:lang w:val="it-IT"/>
-        </w:rPr>
-      </w:pPr>
-      <w:r>
-        <w:rPr>
-          <w:lang w:val="it-IT"/>
-        </w:rPr>
-        <w:t>Prima di stabilire una pianificazione bisogna avere almeno una vaga idea del modello di sviluppo che si intende adottare. In questa sezione bisognerà inserire il modello concettuale di sviluppo che si seguirà durante il progetto. Gli elementi di riferimento per una buona pianificazione derivano da una scomposizione top-down della problematica del progetto.</w:t>
-      </w:r>
-    </w:p>
-    <w:p>
-      <w:pPr>
-        <w:rPr>
-          <w:lang w:val="it-IT"/>
-        </w:rPr>
-      </w:pPr>
-    </w:p>
-    <w:p>
-      <w:pPr>
-        <w:rPr>
-          <w:lang w:val="it-IT"/>
-        </w:rPr>
-      </w:pPr>
-      <w:r>
-        <w:rPr>
-          <w:lang w:val="it-IT"/>
-        </w:rPr>
-        <w:t>La pianificazione può essere rappresentata mediante un diagramma di Gantt:</w:t>
-      </w:r>
-    </w:p>
-    <w:p>
-      <w:pPr>
-        <w:rPr>
-          <w:lang w:val="it-IT"/>
-        </w:rPr>
-      </w:pPr>
-    </w:p>
-    <w:tbl>
-      <w:tblPr>
-        <w:tblStyle w:val="30"/>
-        <w:tblW w:w="9778" w:type="dxa"/>
-        <w:tblInd w:w="0" w:type="dxa"/>
-        <w:tblBorders>
-          <w:top w:val="single" w:color="auto" w:sz="4" w:space="0"/>
-          <w:left w:val="single" w:color="auto" w:sz="4" w:space="0"/>
-          <w:bottom w:val="single" w:color="auto" w:sz="4" w:space="0"/>
-          <w:right w:val="single" w:color="auto" w:sz="4" w:space="0"/>
-          <w:insideH w:val="single" w:color="auto" w:sz="4" w:space="0"/>
-          <w:insideV w:val="single" w:color="auto" w:sz="4" w:space="0"/>
-        </w:tblBorders>
-        <w:tblLayout w:type="fixed"/>
-        <w:tblCellMar>
-          <w:top w:w="0" w:type="dxa"/>
-          <w:left w:w="108" w:type="dxa"/>
-          <w:bottom w:w="0" w:type="dxa"/>
-          <w:right w:w="108" w:type="dxa"/>
-        </w:tblCellMar>
-      </w:tblPr>
-      <w:tblGrid>
-        <w:gridCol w:w="9778"/>
-      </w:tblGrid>
-      <w:tr>
-        <w:tblPrEx>
-          <w:tblBorders>
-            <w:top w:val="single" w:color="auto" w:sz="4" w:space="0"/>
-            <w:left w:val="single" w:color="auto" w:sz="4" w:space="0"/>
-            <w:bottom w:val="single" w:color="auto" w:sz="4" w:space="0"/>
-            <w:right w:val="single" w:color="auto" w:sz="4" w:space="0"/>
-            <w:insideH w:val="single" w:color="auto" w:sz="4" w:space="0"/>
-            <w:insideV w:val="single" w:color="auto" w:sz="4" w:space="0"/>
-          </w:tblBorders>
-          <w:tblLayout w:type="fixed"/>
-          <w:tblCellMar>
-            <w:top w:w="0" w:type="dxa"/>
-            <w:left w:w="108" w:type="dxa"/>
-            <w:bottom w:w="0" w:type="dxa"/>
-            <w:right w:w="108" w:type="dxa"/>
-          </w:tblCellMar>
-        </w:tblPrEx>
-        <w:tc>
-          <w:tcPr>
-            <w:tcW w:w="9778" w:type="dxa"/>
-            <w:noWrap w:val="0"/>
-            <w:vAlign w:val="top"/>
-          </w:tcPr>
-          <w:p>
-            <w:pPr>
-              <w:rPr>
-                <w:lang w:val="it-IT"/>
-              </w:rPr>
-            </w:pPr>
-            <w:r>
-              <w:rPr>
-                <w:lang w:val="it-IT"/>
-              </w:rPr>
-              <w:drawing>
-                <wp:inline distT="0" distB="0" distL="114300" distR="114300">
-                  <wp:extent cx="5967730" cy="2877820"/>
-                  <wp:effectExtent l="0" t="0" r="13970" b="17780"/>
-                  <wp:docPr id="1" name="Picture 4" descr="gantt"/>
-                  <wp:cNvGraphicFramePr>
-                    <a:graphicFrameLocks xmlns:a="http://schemas.openxmlformats.org/drawingml/2006/main" noChangeAspect="1"/>
-                  </wp:cNvGraphicFramePr>
-                  <a:graphic xmlns:a="http://schemas.openxmlformats.org/drawingml/2006/main">
-                    <a:graphicData uri="http://schemas.openxmlformats.org/drawingml/2006/picture">
-                      <pic:pic xmlns:pic="http://schemas.openxmlformats.org/drawingml/2006/picture">
-                        <pic:nvPicPr>
-                          <pic:cNvPr id="1" name="Picture 4" descr="gantt"/>
-                          <pic:cNvPicPr>
-                            <a:picLocks noChangeAspect="1"/>
-                          </pic:cNvPicPr>
-                        </pic:nvPicPr>
-                        <pic:blipFill>
-                          <a:blip r:embed="rId8"/>
-                          <a:srcRect r="6310"/>
-                          <a:stretch>
-                            <a:fillRect/>
-                          </a:stretch>
-                        </pic:blipFill>
-                        <pic:spPr>
-                          <a:xfrm>
-                            <a:off x="0" y="0"/>
-                            <a:ext cx="5967730" cy="2877820"/>
-                          </a:xfrm>
-                          <a:prstGeom prst="rect">
-                            <a:avLst/>
-                          </a:prstGeom>
-                          <a:noFill/>
-                          <a:ln>
-                            <a:noFill/>
-                          </a:ln>
-                        </pic:spPr>
-                      </pic:pic>
-                    </a:graphicData>
-                  </a:graphic>
-                </wp:inline>
-              </w:drawing>
-            </w:r>
-          </w:p>
-          <w:p>
-            <w:pPr>
-              <w:pStyle w:val="13"/>
-              <w:rPr>
-                <w:lang w:val="it-IT"/>
-              </w:rPr>
-            </w:pPr>
-            <w:r>
-              <w:t xml:space="preserve">Figura </w:t>
-            </w:r>
-            <w:r>
-              <w:fldChar w:fldCharType="begin"/>
-            </w:r>
-            <w:r>
-              <w:instrText xml:space="preserve"> SEQ Figura \* ARABIC </w:instrText>
-            </w:r>
-            <w:r>
-              <w:fldChar w:fldCharType="separate"/>
-            </w:r>
-            <w:r>
-              <w:t>2</w:t>
-            </w:r>
-            <w:r>
-              <w:fldChar w:fldCharType="end"/>
-            </w:r>
-            <w:r>
-              <w:t>: Esempio di diagramma di Gantt.</w:t>
-            </w:r>
-          </w:p>
-        </w:tc>
-      </w:tr>
-    </w:tbl>
-    <w:p>
-      <w:pPr>
-        <w:rPr>
-          <w:lang w:val="it-IT"/>
-        </w:rPr>
-      </w:pPr>
+      <w:r>
+        <w:rPr>
+          <w:rFonts w:hint="default"/>
+          <w:lang w:val="en"/>
+        </w:rPr>
+        <w:t>e</w:t>
+      </w:r>
+    </w:p>
+    <w:p>
+      <w:pPr>
+        <w:jc w:val="center"/>
+        <w:rPr>
+          <w:lang w:val="it-IT"/>
+        </w:rPr>
+      </w:pPr>
+    </w:p>
+    <w:p>
+      <w:pPr>
+        <w:jc w:val="center"/>
+        <w:rPr>
+          <w:lang w:val="it-IT"/>
+        </w:rPr>
+        <w:sectPr>
+          <w:pgSz w:w="16838" w:h="11906" w:orient="landscape"/>
+          <w:pgMar w:top="1138" w:right="1985" w:bottom="1138" w:left="1411" w:header="562" w:footer="562" w:gutter="0"/>
+          <w:paperSrc/>
+          <w:pgNumType w:start="1"/>
+          <w:cols w:space="0" w:num="1"/>
+          <w:rtlGutter w:val="0"/>
+          <w:docGrid w:linePitch="0" w:charSpace="0"/>
+        </w:sectPr>
+      </w:pPr>
+      <w:r>
+        <w:rPr>
+          <w:lang w:val="it-IT"/>
+        </w:rPr>
+        <w:drawing>
+          <wp:inline distT="0" distB="0" distL="114300" distR="114300">
+            <wp:extent cx="8185150" cy="5635625"/>
+            <wp:effectExtent l="0" t="0" r="6350" b="3175"/>
+            <wp:docPr id="7" name="Picture 7" descr="ValutazioneLPI_Gantt_Iniziale"/>
+            <wp:cNvGraphicFramePr>
+              <a:graphicFrameLocks xmlns:a="http://schemas.openxmlformats.org/drawingml/2006/main" noChangeAspect="1"/>
+            </wp:cNvGraphicFramePr>
+            <a:graphic xmlns:a="http://schemas.openxmlformats.org/drawingml/2006/main">
+              <a:graphicData uri="http://schemas.openxmlformats.org/drawingml/2006/picture">
+                <pic:pic xmlns:pic="http://schemas.openxmlformats.org/drawingml/2006/picture">
+                  <pic:nvPicPr>
+                    <pic:cNvPr id="7" name="Picture 7" descr="ValutazioneLPI_Gantt_Iniziale"/>
+                    <pic:cNvPicPr>
+                      <a:picLocks noChangeAspect="1"/>
+                    </pic:cNvPicPr>
+                  </pic:nvPicPr>
+                  <pic:blipFill>
+                    <a:blip r:embed="rId9"/>
+                    <a:srcRect l="2921" t="4130" r="3071" b="4342"/>
+                    <a:stretch>
+                      <a:fillRect/>
+                    </a:stretch>
+                  </pic:blipFill>
+                  <pic:spPr>
+                    <a:xfrm>
+                      <a:off x="0" y="0"/>
+                      <a:ext cx="8185150" cy="5635625"/>
+                    </a:xfrm>
+                    <a:prstGeom prst="rect">
+                      <a:avLst/>
+                    </a:prstGeom>
+                  </pic:spPr>
+                </pic:pic>
+              </a:graphicData>
+            </a:graphic>
+          </wp:inline>
+        </w:drawing>
+      </w:r>
     </w:p>
     <w:p>
       <w:pPr>
@@ -6713,8 +6854,8 @@
       <w:pPr>
         <w:pStyle w:val="4"/>
       </w:pPr>
-      <w:bookmarkStart w:id="12" w:name="_Toc30764174"/>
-      <w:bookmarkStart w:id="13" w:name="_Toc413411420"/>
+      <w:bookmarkStart w:id="12" w:name="_Toc413411420"/>
+      <w:bookmarkStart w:id="13" w:name="_Toc30764174"/>
       <w:r>
         <w:t>Hardware</w:t>
       </w:r>
@@ -6745,8 +6886,8 @@
       <w:pPr>
         <w:pStyle w:val="2"/>
       </w:pPr>
-      <w:bookmarkStart w:id="14" w:name="_Toc429059808"/>
-      <w:bookmarkStart w:id="15" w:name="_Toc30764175"/>
+      <w:bookmarkStart w:id="14" w:name="_Toc30764175"/>
+      <w:bookmarkStart w:id="15" w:name="_Toc429059808"/>
       <w:r>
         <w:t>Progettazione</w:t>
       </w:r>
@@ -7116,8 +7257,8 @@
           <w:bottom w:val="single" w:color="auto" w:sz="4" w:space="1"/>
         </w:pBdr>
       </w:pPr>
-      <w:bookmarkStart w:id="24" w:name="_Toc30764180"/>
-      <w:bookmarkStart w:id="25" w:name="_Toc461179222"/>
+      <w:bookmarkStart w:id="24" w:name="_Toc461179222"/>
+      <w:bookmarkStart w:id="25" w:name="_Toc30764180"/>
       <w:r>
         <w:t>Implementazione</w:t>
       </w:r>
@@ -8003,8 +8144,8 @@
       <w:pPr>
         <w:pStyle w:val="3"/>
       </w:pPr>
-      <w:bookmarkStart w:id="30" w:name="_Toc30764183"/>
-      <w:bookmarkStart w:id="31" w:name="_Toc461179225"/>
+      <w:bookmarkStart w:id="30" w:name="_Toc461179225"/>
+      <w:bookmarkStart w:id="31" w:name="_Toc30764183"/>
       <w:r>
         <w:t>Risultati test</w:t>
       </w:r>
@@ -8056,8 +8197,8 @@
           <w:lang w:val="it-IT"/>
         </w:rPr>
       </w:pPr>
-      <w:bookmarkStart w:id="34" w:name="_Toc30764185"/>
-      <w:bookmarkStart w:id="35" w:name="_Toc461179227"/>
+      <w:bookmarkStart w:id="34" w:name="_Toc461179227"/>
+      <w:bookmarkStart w:id="35" w:name="_Toc30764185"/>
       <w:r>
         <w:rPr>
           <w:lang w:val="it-IT"/>
@@ -8087,8 +8228,8 @@
           <w:lang w:val="it-IT"/>
         </w:rPr>
       </w:pPr>
-      <w:bookmarkStart w:id="36" w:name="_Toc461179228"/>
-      <w:bookmarkStart w:id="37" w:name="_Toc30764186"/>
+      <w:bookmarkStart w:id="36" w:name="_Toc30764186"/>
+      <w:bookmarkStart w:id="37" w:name="_Toc461179228"/>
       <w:r>
         <w:rPr>
           <w:lang w:val="it-IT"/>
@@ -8280,8 +8421,8 @@
       <w:pPr>
         <w:pStyle w:val="3"/>
       </w:pPr>
-      <w:bookmarkStart w:id="46" w:name="_Toc30764191"/>
-      <w:bookmarkStart w:id="47" w:name="_Toc461179233"/>
+      <w:bookmarkStart w:id="46" w:name="_Toc461179233"/>
+      <w:bookmarkStart w:id="47" w:name="_Toc30764191"/>
       <w:r>
         <w:t>Bibliografia per libri</w:t>
       </w:r>
@@ -8394,8 +8535,8 @@
       <w:pPr>
         <w:pStyle w:val="3"/>
       </w:pPr>
-      <w:bookmarkStart w:id="48" w:name="_Toc30764192"/>
-      <w:bookmarkStart w:id="49" w:name="_Toc461179234"/>
+      <w:bookmarkStart w:id="48" w:name="_Toc461179234"/>
+      <w:bookmarkStart w:id="49" w:name="_Toc30764192"/>
       <w:r>
         <w:t>Sitografia</w:t>
       </w:r>
@@ -8513,8 +8654,8 @@
           <w:lang w:val="it-IT"/>
         </w:rPr>
       </w:pPr>
-      <w:bookmarkStart w:id="50" w:name="_Toc461179235"/>
-      <w:bookmarkStart w:id="51" w:name="_Toc30764193"/>
+      <w:bookmarkStart w:id="50" w:name="_Toc30764193"/>
+      <w:bookmarkStart w:id="51" w:name="_Toc461179235"/>
       <w:r>
         <w:rPr>
           <w:lang w:val="it-IT"/>
@@ -8665,15 +8806,13 @@
       </w:pPr>
     </w:p>
     <w:sectPr>
-      <w:headerReference r:id="rId4" w:type="first"/>
-      <w:footerReference r:id="rId6" w:type="first"/>
-      <w:headerReference r:id="rId3" w:type="default"/>
-      <w:footerReference r:id="rId5" w:type="default"/>
       <w:pgSz w:w="11906" w:h="16838"/>
-      <w:pgMar w:top="1985" w:right="1134" w:bottom="1418" w:left="1134" w:header="567" w:footer="567" w:gutter="0"/>
+      <w:pgMar w:top="1987" w:right="1138" w:bottom="1411" w:left="1138" w:header="562" w:footer="562" w:gutter="0"/>
+      <w:paperSrc/>
       <w:pgNumType w:start="1"/>
-      <w:cols w:space="720" w:num="1"/>
-      <w:titlePg/>
+      <w:cols w:space="0" w:num="1"/>
+      <w:rtlGutter w:val="0"/>
+      <w:docGrid w:linePitch="0" w:charSpace="0"/>
     </w:sectPr>
   </w:body>
 </w:document>
@@ -8686,31 +8825,37 @@
       <w:pStyle w:val="16"/>
     </w:pPr>
     <w:r>
-      <w:t>Pinco Pallino</w:t>
+      <w:rPr>
+        <w:rFonts w:hint="default"/>
+        <w:lang w:val="en"/>
+      </w:rPr>
+      <w:t>Matteo Forni</w:t>
     </w:r>
     <w:r>
       <w:tab/>
     </w:r>
     <w:r>
-      <w:fldChar w:fldCharType="begin"/>
-    </w:r>
-    <w:r>
-      <w:instrText xml:space="preserve"> FILENAME </w:instrText>
-    </w:r>
-    <w:r>
-      <w:fldChar w:fldCharType="separate"/>
-    </w:r>
-    <w:r>
-      <w:t>7._EsempioDocumentazione.doc</w:t>
-    </w:r>
-    <w:r>
-      <w:fldChar w:fldCharType="end"/>
+      <w:rPr>
+        <w:rFonts w:hint="default"/>
+        <w:lang w:val="en"/>
+      </w:rPr>
+      <w:t>ValutazioneLPI_Documentazione.docx</w:t>
     </w:r>
     <w:r>
       <w:tab/>
     </w:r>
     <w:r>
-      <w:t xml:space="preserve">Versione: 02.09.2015 </w:t>
+      <w:t xml:space="preserve">Versione: </w:t>
+    </w:r>
+    <w:r>
+      <w:rPr>
+        <w:rFonts w:hint="default"/>
+        <w:lang w:val="en"/>
+      </w:rPr>
+      <w:t>20.01.2020</w:t>
+    </w:r>
+    <w:r>
+      <w:t xml:space="preserve"> </w:t>
     </w:r>
   </w:p>
 </w:ftr>
@@ -12142,6 +12287,8 @@
 <s:customData xmlns="http://www.wps.cn/officeDocument/2013/wpsCustomData" xmlns:s="http://www.wps.cn/officeDocument/2013/wpsCustomData">
   <customSectProps>
     <customSectPr/>
+    <customSectPr/>
+    <customSectPr/>
   </customSectProps>
 </s:customData>
 </file>

</xml_diff>

<commit_message>
aggiornato documentazione: capitolo hardware
</commit_message>
<xml_diff>
--- a/documentazione/ValutazioneLPI_Documentazione.docx
+++ b/documentazione/ValutazioneLPI_Documentazione.docx
@@ -6703,7 +6703,6 @@
           <w:type w:val="oddPage"/>
           <w:pgSz w:w="16838" w:h="11906" w:orient="landscape"/>
           <w:pgMar w:top="1138" w:right="1985" w:bottom="1138" w:left="1411" w:header="562" w:footer="562" w:gutter="0"/>
-          <w:paperSrc/>
           <w:pgNumType w:fmt="decimal"/>
           <w:cols w:space="0" w:num="1"/>
           <w:rtlGutter w:val="0"/>
@@ -6986,7 +6985,6 @@
           <w:lang w:val="en"/>
         </w:rPr>
       </w:pPr>
-      <w:bookmarkStart w:id="52" w:name="_GoBack"/>
       <w:r>
         <w:rPr>
           <w:rFonts w:hint="default"/>
@@ -6994,7 +6992,6 @@
         </w:rPr>
         <w:t>L’ultima parte del progetto sarà riservata ai test di funzionamento del sistema inizialmente specifici per le pagine ed infine generali per verificare l’integrazione dei vari componenti. Essi occuperanno circa una settimana lavorativa ed al loro termine finirà pure il progetto come rappresentato dalla milestone situata al 3 aprile.</w:t>
       </w:r>
-      <w:bookmarkEnd w:id="52"/>
     </w:p>
     <w:p>
       <w:pPr>
@@ -7008,36 +7005,10 @@
     </w:p>
     <w:p>
       <w:pPr>
-        <w:rPr>
-          <w:lang w:val="it-IT"/>
-        </w:rPr>
-      </w:pPr>
-      <w:r>
-        <w:rPr>
-          <w:lang w:val="it-IT"/>
-        </w:rPr>
-        <w:t xml:space="preserve">Elencare e </w:t>
-      </w:r>
-      <w:r>
-        <w:rPr>
-          <w:u w:val="single"/>
-          <w:lang w:val="it-IT"/>
-        </w:rPr>
-        <w:t>descrivere</w:t>
-      </w:r>
-      <w:r>
-        <w:rPr>
-          <w:lang w:val="it-IT"/>
-        </w:rPr>
-        <w:t xml:space="preserve"> i mezzi disponibili per la realizzazione del progetto. Ricordarsi di sempre descrivere nel dettaglio le versioni e il modello di riferimento.</w:t>
-      </w:r>
-    </w:p>
-    <w:p>
-      <w:pPr>
         <w:pStyle w:val="4"/>
       </w:pPr>
-      <w:bookmarkStart w:id="10" w:name="_Toc30764173"/>
-      <w:bookmarkStart w:id="11" w:name="_Toc413411419"/>
+      <w:bookmarkStart w:id="10" w:name="_Toc413411419"/>
+      <w:bookmarkStart w:id="11" w:name="_Toc30764173"/>
       <w:r>
         <w:t>Software</w:t>
       </w:r>
@@ -7082,8 +7053,8 @@
       <w:pPr>
         <w:pStyle w:val="4"/>
       </w:pPr>
-      <w:bookmarkStart w:id="12" w:name="_Toc413411420"/>
-      <w:bookmarkStart w:id="13" w:name="_Toc30764174"/>
+      <w:bookmarkStart w:id="12" w:name="_Toc30764174"/>
+      <w:bookmarkStart w:id="13" w:name="_Toc413411420"/>
       <w:r>
         <w:t>Hardware</w:t>
       </w:r>
@@ -7099,17 +7070,22 @@
     </w:p>
     <w:p>
       <w:pPr>
-        <w:rPr>
-          <w:lang w:val="it-IT"/>
-        </w:rPr>
-      </w:pPr>
-      <w:r>
-        <w:rPr>
-          <w:lang w:val="it-IT"/>
-        </w:rPr>
-        <w:t>Su quale piattaforma dovrà essere eseguito il prodotto? Che hardware particolare è coinvolto nel progetto? Che particolarità e limitazioni presenta? Che hw sarà disponibile durante lo sviluppo?</w:t>
-      </w:r>
-    </w:p>
+        <w:jc w:val="both"/>
+        <w:rPr>
+          <w:rFonts w:hint="default"/>
+          <w:lang w:val="en"/>
+        </w:rPr>
+      </w:pPr>
+      <w:bookmarkStart w:id="52" w:name="_GoBack"/>
+      <w:r>
+        <w:rPr>
+          <w:rFonts w:hint="default"/>
+          <w:lang w:val="en"/>
+        </w:rPr>
+        <w:t>L’hardware su cui verrà svolto il progetto e su cui potrà essere utilizzato in futuro è un normale PC, in questo caso un laptop Dell XPS 15 9570, su cui vi è installato un webserver funzionante che funzioni con il pattern MVC di PHP, quindi con il modulo di rewrite attivato e l’override delle cartelle consentito.</w:t>
+      </w:r>
+    </w:p>
+    <w:bookmarkEnd w:id="52"/>
     <w:p>
       <w:pPr>
         <w:pStyle w:val="2"/>
@@ -7335,8 +7311,8 @@
       <w:pPr>
         <w:pStyle w:val="3"/>
       </w:pPr>
-      <w:bookmarkStart w:id="22" w:name="_Toc30764179"/>
-      <w:bookmarkStart w:id="23" w:name="_Toc429059812"/>
+      <w:bookmarkStart w:id="22" w:name="_Toc429059812"/>
+      <w:bookmarkStart w:id="23" w:name="_Toc30764179"/>
       <w:r>
         <w:t>Design procedurale</w:t>
       </w:r>
@@ -7530,8 +7506,8 @@
           <w:lang w:val="it-IT"/>
         </w:rPr>
       </w:pPr>
-      <w:bookmarkStart w:id="26" w:name="_Toc30764181"/>
-      <w:bookmarkStart w:id="27" w:name="_Toc461179223"/>
+      <w:bookmarkStart w:id="26" w:name="_Toc461179223"/>
+      <w:bookmarkStart w:id="27" w:name="_Toc30764181"/>
       <w:r>
         <w:rPr>
           <w:lang w:val="it-IT"/>
@@ -7545,8 +7521,8 @@
       <w:pPr>
         <w:pStyle w:val="3"/>
       </w:pPr>
-      <w:bookmarkStart w:id="28" w:name="_Toc461179224"/>
-      <w:bookmarkStart w:id="29" w:name="_Toc30764182"/>
+      <w:bookmarkStart w:id="28" w:name="_Toc30764182"/>
+      <w:bookmarkStart w:id="29" w:name="_Toc461179224"/>
       <w:r>
         <w:t>Protocollo di test</w:t>
       </w:r>
@@ -7984,12 +7960,6 @@
             <w:insideV w:val="single" w:color="auto" w:sz="4" w:space="0"/>
           </w:tblBorders>
           <w:tblLayout w:type="fixed"/>
-          <w:tblCellMar>
-            <w:top w:w="0" w:type="dxa"/>
-            <w:left w:w="108" w:type="dxa"/>
-            <w:bottom w:w="0" w:type="dxa"/>
-            <w:right w:w="108" w:type="dxa"/>
-          </w:tblCellMar>
         </w:tblPrEx>
         <w:tc>
           <w:tcPr>
@@ -8431,8 +8401,8 @@
           <w:lang w:val="it-IT"/>
         </w:rPr>
       </w:pPr>
-      <w:bookmarkStart w:id="34" w:name="_Toc30764185"/>
-      <w:bookmarkStart w:id="35" w:name="_Toc461179227"/>
+      <w:bookmarkStart w:id="34" w:name="_Toc461179227"/>
+      <w:bookmarkStart w:id="35" w:name="_Toc30764185"/>
       <w:r>
         <w:rPr>
           <w:lang w:val="it-IT"/>
@@ -8490,8 +8460,8 @@
       <w:pPr>
         <w:pStyle w:val="3"/>
       </w:pPr>
-      <w:bookmarkStart w:id="38" w:name="_Toc30764187"/>
-      <w:bookmarkStart w:id="39" w:name="_Toc461179229"/>
+      <w:bookmarkStart w:id="38" w:name="_Toc461179229"/>
+      <w:bookmarkStart w:id="39" w:name="_Toc30764187"/>
       <w:r>
         <w:t>Sviluppi futuri</w:t>
       </w:r>
@@ -8543,8 +8513,8 @@
           <w:lang w:val="it-IT"/>
         </w:rPr>
       </w:pPr>
-      <w:bookmarkStart w:id="42" w:name="_Toc461179231"/>
-      <w:bookmarkStart w:id="43" w:name="_Toc30764189"/>
+      <w:bookmarkStart w:id="42" w:name="_Toc30764189"/>
+      <w:bookmarkStart w:id="43" w:name="_Toc461179231"/>
       <w:r>
         <w:rPr>
           <w:lang w:val="it-IT"/>
@@ -8655,8 +8625,8 @@
       <w:pPr>
         <w:pStyle w:val="3"/>
       </w:pPr>
-      <w:bookmarkStart w:id="46" w:name="_Toc30764191"/>
-      <w:bookmarkStart w:id="47" w:name="_Toc461179233"/>
+      <w:bookmarkStart w:id="46" w:name="_Toc461179233"/>
+      <w:bookmarkStart w:id="47" w:name="_Toc30764191"/>
       <w:r>
         <w:t>Bibliografia per libri</w:t>
       </w:r>
@@ -8888,8 +8858,8 @@
           <w:lang w:val="it-IT"/>
         </w:rPr>
       </w:pPr>
-      <w:bookmarkStart w:id="50" w:name="_Toc30764193"/>
-      <w:bookmarkStart w:id="51" w:name="_Toc461179235"/>
+      <w:bookmarkStart w:id="50" w:name="_Toc461179235"/>
+      <w:bookmarkStart w:id="51" w:name="_Toc30764193"/>
       <w:r>
         <w:rPr>
           <w:lang w:val="it-IT"/>
@@ -9662,22 +9632,6 @@
                             <a:ln w="6350">
                               <a:noFill/>
                             </a:ln>
-                            <a:extLst>
-                              <a:ext uri="{909E8E84-426E-40DD-AFC4-6F175D3DCCD1}">
-                                <a14:hiddenFill xmlns:a14="http://schemas.microsoft.com/office/drawing/2010/main">
-                                  <a:solidFill>
-                                    <a:schemeClr val="lt1"/>
-                                  </a:solidFill>
-                                </a14:hiddenFill>
-                              </a:ext>
-                              <a:ext uri="{91240B29-F687-4F45-9708-019B960494DF}">
-                                <a14:hiddenLine xmlns:a14="http://schemas.microsoft.com/office/drawing/2010/main" w="6350">
-                                  <a:solidFill>
-                                    <a:prstClr val="black"/>
-                                  </a:solidFill>
-                                </a14:hiddenLine>
-                              </a:ext>
-                            </a:extLst>
                           </wps:spPr>
                           <wps:style>
                             <a:lnRef idx="0">
@@ -9798,7 +9752,7 @@
               </mc:Choice>
               <mc:Fallback>
                 <w:pict>
-                  <v:shape id="_x0000_s1026" o:spid="_x0000_s1026" o:spt="202" type="#_x0000_t202" style="position:absolute;left:0pt;margin-top:0pt;height:144pt;width:144pt;mso-position-horizontal:center;mso-position-horizontal-relative:margin;mso-wrap-style:none;z-index:251658240;mso-width-relative:page;mso-height-relative:page;" filled="f" stroked="f" coordsize="21600,21600" o:gfxdata="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">
+                  <v:shape id="_x0000_s1026" o:spid="_x0000_s1026" o:spt="202" type="#_x0000_t202" style="position:absolute;left:0pt;margin-top:0pt;height:144pt;width:144pt;mso-position-horizontal:center;mso-position-horizontal-relative:margin;mso-wrap-style:none;z-index:251658240;mso-width-relative:page;mso-height-relative:page;" filled="f" stroked="f" coordsize="21600,21600" o:gfxdata="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">
                     <v:fill on="f" focussize="0,0"/>
                     <v:stroke on="f" weight="0.5pt"/>
                     <v:imagedata o:title=""/>
@@ -10166,22 +10120,6 @@
                             <a:ln w="6350">
                               <a:noFill/>
                             </a:ln>
-                            <a:extLst>
-                              <a:ext uri="{909E8E84-426E-40DD-AFC4-6F175D3DCCD1}">
-                                <a14:hiddenFill xmlns:a14="http://schemas.microsoft.com/office/drawing/2010/main">
-                                  <a:solidFill>
-                                    <a:schemeClr val="lt1"/>
-                                  </a:solidFill>
-                                </a14:hiddenFill>
-                              </a:ext>
-                              <a:ext uri="{91240B29-F687-4F45-9708-019B960494DF}">
-                                <a14:hiddenLine xmlns:a14="http://schemas.microsoft.com/office/drawing/2010/main" w="6350">
-                                  <a:solidFill>
-                                    <a:prstClr val="black"/>
-                                  </a:solidFill>
-                                </a14:hiddenLine>
-                              </a:ext>
-                            </a:extLst>
                           </wps:spPr>
                           <wps:style>
                             <a:lnRef idx="0">
@@ -10251,7 +10189,7 @@
               </mc:Choice>
               <mc:Fallback>
                 <w:pict>
-                  <v:shape id="_x0000_s1026" o:spid="_x0000_s1026" o:spt="202" type="#_x0000_t202" style="position:absolute;left:0pt;margin-top:0pt;height:144pt;width:144pt;mso-position-horizontal:center;mso-position-horizontal-relative:margin;mso-wrap-style:none;z-index:251659264;mso-width-relative:page;mso-height-relative:page;" filled="f" stroked="f" coordsize="21600,21600" o:gfxdata="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">
+                  <v:shape id="_x0000_s1026" o:spid="_x0000_s1026" o:spt="202" type="#_x0000_t202" style="position:absolute;left:0pt;margin-top:0pt;height:144pt;width:144pt;mso-position-horizontal:center;mso-position-horizontal-relative:margin;mso-wrap-style:none;z-index:251659264;mso-width-relative:page;mso-height-relative:page;" filled="f" stroked="f" coordsize="21600,21600" o:gfxdata="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">
                     <v:fill on="f" focussize="0,0"/>
                     <v:stroke on="f" weight="0.5pt"/>
                     <v:imagedata o:title=""/>

</xml_diff>

<commit_message>
aggiornato diagramma ER e relativa documentazione
</commit_message>
<xml_diff>
--- a/documentazione/ValutazioneLPI_Documentazione.docx
+++ b/documentazione/ValutazioneLPI_Documentazione.docx
@@ -6699,15 +6699,6 @@
         <w:rPr>
           <w:lang w:val="it-IT"/>
         </w:rPr>
-        <w:sectPr>
-          <w:type w:val="oddPage"/>
-          <w:pgSz w:w="16838" w:h="11906" w:orient="landscape"/>
-          <w:pgMar w:top="1138" w:right="1985" w:bottom="1138" w:left="1411" w:header="562" w:footer="562" w:gutter="0"/>
-          <w:pgNumType w:fmt="decimal"/>
-          <w:cols w:space="0" w:num="1"/>
-          <w:rtlGutter w:val="0"/>
-          <w:docGrid w:linePitch="0" w:charSpace="0"/>
-        </w:sectPr>
       </w:pPr>
       <w:r>
         <w:rPr>
@@ -6715,8 +6706,8 @@
         </w:rPr>
         <w:drawing>
           <wp:inline distT="0" distB="0" distL="114300" distR="114300">
-            <wp:extent cx="8185150" cy="5635625"/>
-            <wp:effectExtent l="0" t="0" r="6350" b="3175"/>
+            <wp:extent cx="7872095" cy="5420360"/>
+            <wp:effectExtent l="0" t="0" r="14605" b="8890"/>
             <wp:docPr id="7" name="Picture 7" descr="ValutazioneLPI_Gantt_Iniziale"/>
             <wp:cNvGraphicFramePr>
               <a:graphicFrameLocks xmlns:a="http://schemas.openxmlformats.org/drawingml/2006/main" noChangeAspect="1"/>
@@ -6740,7 +6731,7 @@
                   <pic:spPr>
                     <a:xfrm>
                       <a:off x="0" y="0"/>
-                      <a:ext cx="8185150" cy="5635625"/>
+                      <a:ext cx="7872095" cy="5420360"/>
                     </a:xfrm>
                     <a:prstGeom prst="rect">
                       <a:avLst/>
@@ -6755,31 +6746,60 @@
     </w:p>
     <w:p>
       <w:pPr>
-        <w:jc w:val="both"/>
-        <w:rPr>
-          <w:lang w:val="it-IT"/>
-        </w:rPr>
-      </w:pPr>
-      <w:r>
-        <w:rPr>
-          <w:rFonts w:hint="default"/>
-          <w:lang w:val="it-IT"/>
-        </w:rPr>
-        <w:t>Nella figura superiore si può vedere il diagramma di Gantt completo, esso rappresenta in</w:t>
-      </w:r>
-      <w:r>
+        <w:pStyle w:val="13"/>
+        <w:jc w:val="center"/>
         <w:rPr>
           <w:rFonts w:hint="default"/>
           <w:lang w:val="en"/>
         </w:rPr>
-        <w:t xml:space="preserve"> </w:t>
-      </w:r>
+        <w:sectPr>
+          <w:type w:val="oddPage"/>
+          <w:pgSz w:w="16838" w:h="11906" w:orient="landscape"/>
+          <w:pgMar w:top="1138" w:right="1985" w:bottom="1138" w:left="1411" w:header="562" w:footer="562" w:gutter="0"/>
+          <w:pgNumType w:fmt="decimal"/>
+          <w:cols w:space="0" w:num="1"/>
+          <w:rtlGutter w:val="0"/>
+          <w:docGrid w:linePitch="0" w:charSpace="0"/>
+        </w:sectPr>
+      </w:pPr>
+      <w:r>
+        <w:t xml:space="preserve">Figure </w:t>
+      </w:r>
+      <w:r>
+        <w:fldChar w:fldCharType="begin"/>
+      </w:r>
+      <w:r>
+        <w:instrText xml:space="preserve"> SEQ Figure \* ARABIC </w:instrText>
+      </w:r>
+      <w:r>
+        <w:fldChar w:fldCharType="separate"/>
+      </w:r>
+      <w:r>
+        <w:t>2</w:t>
+      </w:r>
+      <w:r>
+        <w:fldChar w:fldCharType="end"/>
+      </w:r>
+      <w:r>
+        <w:rPr>
+          <w:lang w:val="en"/>
+        </w:rPr>
+        <w:t xml:space="preserve"> Diagramma di gantt preventivo</w:t>
+      </w:r>
+    </w:p>
+    <w:p>
+      <w:pPr>
+        <w:jc w:val="both"/>
+        <w:rPr>
+          <w:lang w:val="it-IT"/>
+        </w:rPr>
+      </w:pPr>
       <w:r>
         <w:rPr>
           <w:rFonts w:hint="default"/>
           <w:lang w:val="it-IT"/>
         </w:rPr>
-        <w:t>maniera indicativa come dovrebbe andare il progetto. Esso è stato diviso in quattro grandi</w:t>
+        <w:t>Nella figura superiore si può vedere il diagramma di Gantt completo, esso rappresenta in</w:t>
       </w:r>
       <w:r>
         <w:rPr>
@@ -6793,27 +6813,41 @@
           <w:rFonts w:hint="default"/>
           <w:lang w:val="it-IT"/>
         </w:rPr>
-        <w:t>categorie che sono Analisi, Progettazione, Implementazione e Test, oltre ad esse vi è la</w:t>
+        <w:t>maniera indicativa come dovrebbe andare il progetto. Esso è stato diviso in quattro grandi</w:t>
       </w:r>
       <w:r>
         <w:rPr>
           <w:rFonts w:hint="default"/>
           <w:lang w:val="en"/>
         </w:rPr>
-        <w:t xml:space="preserve"> d</w:t>
+        <w:t xml:space="preserve"> </w:t>
       </w:r>
       <w:r>
         <w:rPr>
           <w:rFonts w:hint="default"/>
           <w:lang w:val="it-IT"/>
         </w:rPr>
-        <w:t>ocumentazione che procede lungo tutto il progetto dato che verrà completata con l’avanzare</w:t>
+        <w:t>categorie che sono Analisi, Progettazione, Implementazione e Test, oltre ad esse vi è la</w:t>
       </w:r>
       <w:r>
         <w:rPr>
           <w:rFonts w:hint="default"/>
           <w:lang w:val="en"/>
         </w:rPr>
+        <w:t xml:space="preserve"> d</w:t>
+      </w:r>
+      <w:r>
+        <w:rPr>
+          <w:rFonts w:hint="default"/>
+          <w:lang w:val="it-IT"/>
+        </w:rPr>
+        <w:t>ocumentazione che procede lungo tutto il progetto dato che verrà completata con l’avanzare</w:t>
+      </w:r>
+      <w:r>
+        <w:rPr>
+          <w:rFonts w:hint="default"/>
+          <w:lang w:val="en"/>
+        </w:rPr>
         <w:t xml:space="preserve"> </w:t>
       </w:r>
       <w:r>
@@ -7076,7 +7110,6 @@
           <w:lang w:val="en"/>
         </w:rPr>
       </w:pPr>
-      <w:bookmarkStart w:id="52" w:name="_GoBack"/>
       <w:r>
         <w:rPr>
           <w:rFonts w:hint="default"/>
@@ -7085,13 +7118,12 @@
         <w:t>L’hardware su cui verrà svolto il progetto e su cui potrà essere utilizzato in futuro è un normale PC, in questo caso un laptop Dell XPS 15 9570, su cui vi è installato un webserver funzionante che funzioni con il pattern MVC di PHP, quindi con il modulo di rewrite attivato e l’override delle cartelle consentito.</w:t>
       </w:r>
     </w:p>
-    <w:bookmarkEnd w:id="52"/>
     <w:p>
       <w:pPr>
         <w:pStyle w:val="2"/>
       </w:pPr>
-      <w:bookmarkStart w:id="14" w:name="_Toc30764175"/>
-      <w:bookmarkStart w:id="15" w:name="_Toc429059808"/>
+      <w:bookmarkStart w:id="14" w:name="_Toc429059808"/>
+      <w:bookmarkStart w:id="15" w:name="_Toc30764175"/>
       <w:r>
         <w:t>Progettazione</w:t>
       </w:r>
@@ -7245,49 +7277,182 @@
     </w:p>
     <w:p>
       <w:pPr>
-        <w:rPr>
-          <w:lang w:val="it-IT"/>
-        </w:rPr>
-      </w:pPr>
-      <w:r>
-        <w:rPr>
-          <w:lang w:val="it-IT"/>
-        </w:rPr>
-        <w:t>Descrizione delle strutture di dati utilizzate dal programma in base agli attributi e le relazioni degli oggetti in uso.</w:t>
-      </w:r>
-    </w:p>
-    <w:p>
-      <w:pPr>
-        <w:rPr>
-          <w:lang w:val="it-IT"/>
-        </w:rPr>
-      </w:pPr>
-      <w:r>
-        <w:rPr>
-          <w:lang w:val="it-IT"/>
-        </w:rPr>
-        <w:t>Schema E-R, schema logico e descrizione.</w:t>
-      </w:r>
-    </w:p>
-    <w:p>
-      <w:pPr>
-        <w:rPr>
-          <w:lang w:val="it-IT"/>
-        </w:rPr>
-      </w:pPr>
-      <w:r>
-        <w:rPr>
-          <w:lang w:val="it-IT"/>
-        </w:rPr>
-        <w:t>Se il diagramma E-R viene modificato, sulla doc dovrà apparire l’ultima versione, mentre le vecchie saranno sui diari.</w:t>
-      </w:r>
+        <w:jc w:val="center"/>
+        <w:rPr>
+          <w:rFonts w:hint="default"/>
+          <w:lang w:val="en"/>
+        </w:rPr>
+      </w:pPr>
+      <w:r>
+        <w:rPr>
+          <w:rFonts w:hint="default"/>
+          <w:lang w:val="en"/>
+        </w:rPr>
+        <w:drawing>
+          <wp:inline distT="0" distB="0" distL="114300" distR="114300">
+            <wp:extent cx="4785360" cy="2304415"/>
+            <wp:effectExtent l="0" t="0" r="15240" b="635"/>
+            <wp:docPr id="10" name="Picture 10" descr="ValutazioneLPI_ER_Iniziale"/>
+            <wp:cNvGraphicFramePr>
+              <a:graphicFrameLocks xmlns:a="http://schemas.openxmlformats.org/drawingml/2006/main" noChangeAspect="1"/>
+            </wp:cNvGraphicFramePr>
+            <a:graphic xmlns:a="http://schemas.openxmlformats.org/drawingml/2006/main">
+              <a:graphicData uri="http://schemas.openxmlformats.org/drawingml/2006/picture">
+                <pic:pic xmlns:pic="http://schemas.openxmlformats.org/drawingml/2006/picture">
+                  <pic:nvPicPr>
+                    <pic:cNvPr id="10" name="Picture 10" descr="ValutazioneLPI_ER_Iniziale"/>
+                    <pic:cNvPicPr>
+                      <a:picLocks noChangeAspect="1"/>
+                    </pic:cNvPicPr>
+                  </pic:nvPicPr>
+                  <pic:blipFill>
+                    <a:blip r:embed="rId10"/>
+                    <a:stretch>
+                      <a:fillRect/>
+                    </a:stretch>
+                  </pic:blipFill>
+                  <pic:spPr>
+                    <a:xfrm>
+                      <a:off x="0" y="0"/>
+                      <a:ext cx="4785360" cy="2304415"/>
+                    </a:xfrm>
+                    <a:prstGeom prst="rect">
+                      <a:avLst/>
+                    </a:prstGeom>
+                  </pic:spPr>
+                </pic:pic>
+              </a:graphicData>
+            </a:graphic>
+          </wp:inline>
+        </w:drawing>
+      </w:r>
+    </w:p>
+    <w:p>
+      <w:pPr>
+        <w:pStyle w:val="13"/>
+        <w:jc w:val="center"/>
+        <w:rPr>
+          <w:lang w:val="en"/>
+        </w:rPr>
+      </w:pPr>
+      <w:r>
+        <w:t xml:space="preserve">Figure </w:t>
+      </w:r>
+      <w:r>
+        <w:fldChar w:fldCharType="begin"/>
+      </w:r>
+      <w:r>
+        <w:instrText xml:space="preserve"> SEQ Figure \* ARABIC </w:instrText>
+      </w:r>
+      <w:r>
+        <w:fldChar w:fldCharType="separate"/>
+      </w:r>
+      <w:r>
+        <w:t>3</w:t>
+      </w:r>
+      <w:r>
+        <w:fldChar w:fldCharType="end"/>
+      </w:r>
+      <w:r>
+        <w:rPr>
+          <w:lang w:val="en"/>
+        </w:rPr>
+        <w:t xml:space="preserve"> Diagramma ER del database</w:t>
+      </w:r>
+    </w:p>
+    <w:p>
+      <w:pPr>
+        <w:jc w:val="both"/>
+        <w:rPr>
+          <w:rFonts w:hint="default"/>
+          <w:lang w:val="en"/>
+        </w:rPr>
+      </w:pPr>
+      <w:r>
+        <w:rPr>
+          <w:rFonts w:hint="default"/>
+          <w:lang w:val="en"/>
+        </w:rPr>
+        <w:t>Il diagramma ER del database è piuttosto semplice e, come si può vedere dallo schema soprastante, comprende cinque tabelle che rappresentano rispettivamente: gli utenti del sistema, il ruolo che ricoprono, i punti di valutazione del LPI, le motivazioni a loro collegate e il tipo del punto.</w:t>
+      </w:r>
+    </w:p>
+    <w:p>
+      <w:pPr>
+        <w:jc w:val="both"/>
+        <w:rPr>
+          <w:rFonts w:hint="default"/>
+          <w:lang w:val="en"/>
+        </w:rPr>
+      </w:pPr>
+      <w:r>
+        <w:rPr>
+          <w:rFonts w:hint="default"/>
+          <w:lang w:val="en"/>
+        </w:rPr>
+        <w:t>La prima tabella contiene le informazioni relative agli utenti che utilizzano il prodotto con le loro informazioni di base, essa prende il ruolo di ogni account dalla tabella ruolo. Questo poteva essere sostituito con un attributo nella tabella utente compilato manualmente alla creazione di ogni account ma avrebbe reso piuttosto complicato un futuro sviluppo del progetto. Il campo confermato contiene un booleano che indicherà se l’utente avrà eseguito la conferma della propria email o meno.</w:t>
+      </w:r>
+    </w:p>
+    <w:p>
+      <w:pPr>
+        <w:jc w:val="both"/>
+        <w:rPr>
+          <w:rFonts w:hint="default"/>
+          <w:i w:val="0"/>
+          <w:iCs w:val="0"/>
+          <w:lang w:val="en"/>
+        </w:rPr>
+      </w:pPr>
+      <w:r>
+        <w:rPr>
+          <w:rFonts w:hint="default"/>
+          <w:lang w:val="en"/>
+        </w:rPr>
+        <w:t xml:space="preserve">La tabella punto contiene le informazioni dei punti di valutazione presi dai criteri di valutazione LPI (estesi) e li identifica secondo il codice a loro assegnata nel file di provenienza, il campo non sarà quindi un intero ma una stringa. Ogni punto avrà un tipo che sarà o </w:t>
+      </w:r>
+      <w:r>
+        <w:rPr>
+          <w:rFonts w:hint="default"/>
+          <w:i/>
+          <w:iCs/>
+          <w:lang w:val="en"/>
+        </w:rPr>
+        <w:t xml:space="preserve">generale </w:t>
+      </w:r>
+      <w:r>
+        <w:rPr>
+          <w:rFonts w:hint="default"/>
+          <w:lang w:val="en"/>
+        </w:rPr>
+        <w:t xml:space="preserve">oppure </w:t>
+      </w:r>
+      <w:r>
+        <w:rPr>
+          <w:rFonts w:hint="default"/>
+          <w:i/>
+          <w:iCs/>
+          <w:lang w:val="en"/>
+        </w:rPr>
+        <w:t xml:space="preserve">specifico </w:t>
+      </w:r>
+      <w:r>
+        <w:rPr>
+          <w:rFonts w:hint="default"/>
+          <w:i w:val="0"/>
+          <w:iCs w:val="0"/>
+          <w:lang w:val="en"/>
+        </w:rPr>
+        <w:t>ed esso viene specificato nel campo specifico che verrà settato a true se il punto sarà uno dei sette che potranno aggiungere i docenti o uno generico di base.</w:t>
+      </w:r>
+      <w:bookmarkStart w:id="52" w:name="_GoBack"/>
+      <w:bookmarkEnd w:id="52"/>
     </w:p>
     <w:p>
       <w:pPr>
         <w:pStyle w:val="3"/>
-      </w:pPr>
-      <w:bookmarkStart w:id="20" w:name="_Toc30764178"/>
-      <w:bookmarkStart w:id="21" w:name="_Toc429059811"/>
+        <w:jc w:val="both"/>
+      </w:pPr>
+      <w:bookmarkStart w:id="20" w:name="_Toc429059811"/>
+      <w:bookmarkStart w:id="21" w:name="_Toc30764178"/>
       <w:r>
         <w:t>Design delle interfacce</w:t>
       </w:r>
@@ -7506,8 +7671,8 @@
           <w:lang w:val="it-IT"/>
         </w:rPr>
       </w:pPr>
-      <w:bookmarkStart w:id="26" w:name="_Toc461179223"/>
-      <w:bookmarkStart w:id="27" w:name="_Toc30764181"/>
+      <w:bookmarkStart w:id="26" w:name="_Toc30764181"/>
+      <w:bookmarkStart w:id="27" w:name="_Toc461179223"/>
       <w:r>
         <w:rPr>
           <w:lang w:val="it-IT"/>
@@ -7521,8 +7686,8 @@
       <w:pPr>
         <w:pStyle w:val="3"/>
       </w:pPr>
-      <w:bookmarkStart w:id="28" w:name="_Toc30764182"/>
-      <w:bookmarkStart w:id="29" w:name="_Toc461179224"/>
+      <w:bookmarkStart w:id="28" w:name="_Toc461179224"/>
+      <w:bookmarkStart w:id="29" w:name="_Toc30764182"/>
       <w:r>
         <w:t>Protocollo di test</w:t>
       </w:r>
@@ -8348,8 +8513,8 @@
       <w:pPr>
         <w:pStyle w:val="3"/>
       </w:pPr>
-      <w:bookmarkStart w:id="30" w:name="_Toc30764183"/>
-      <w:bookmarkStart w:id="31" w:name="_Toc461179225"/>
+      <w:bookmarkStart w:id="30" w:name="_Toc461179225"/>
+      <w:bookmarkStart w:id="31" w:name="_Toc30764183"/>
       <w:r>
         <w:t>Risultati test</w:t>
       </w:r>
@@ -8373,8 +8538,8 @@
       <w:pPr>
         <w:pStyle w:val="3"/>
       </w:pPr>
-      <w:bookmarkStart w:id="32" w:name="_Toc461179226"/>
-      <w:bookmarkStart w:id="33" w:name="_Toc30764184"/>
+      <w:bookmarkStart w:id="32" w:name="_Toc30764184"/>
+      <w:bookmarkStart w:id="33" w:name="_Toc461179226"/>
       <w:r>
         <w:t>Mancanze/limitazioni conosciute</w:t>
       </w:r>
@@ -8401,8 +8566,8 @@
           <w:lang w:val="it-IT"/>
         </w:rPr>
       </w:pPr>
-      <w:bookmarkStart w:id="34" w:name="_Toc461179227"/>
-      <w:bookmarkStart w:id="35" w:name="_Toc30764185"/>
+      <w:bookmarkStart w:id="34" w:name="_Toc30764185"/>
+      <w:bookmarkStart w:id="35" w:name="_Toc461179227"/>
       <w:r>
         <w:rPr>
           <w:lang w:val="it-IT"/>
@@ -8485,8 +8650,8 @@
       <w:pPr>
         <w:pStyle w:val="3"/>
       </w:pPr>
-      <w:bookmarkStart w:id="40" w:name="_Toc30764188"/>
-      <w:bookmarkStart w:id="41" w:name="_Toc461179230"/>
+      <w:bookmarkStart w:id="40" w:name="_Toc461179230"/>
+      <w:bookmarkStart w:id="41" w:name="_Toc30764188"/>
       <w:r>
         <w:t>Considerazioni personali</w:t>
       </w:r>
@@ -8625,8 +8790,8 @@
       <w:pPr>
         <w:pStyle w:val="3"/>
       </w:pPr>
-      <w:bookmarkStart w:id="46" w:name="_Toc461179233"/>
-      <w:bookmarkStart w:id="47" w:name="_Toc30764191"/>
+      <w:bookmarkStart w:id="46" w:name="_Toc30764191"/>
+      <w:bookmarkStart w:id="47" w:name="_Toc461179233"/>
       <w:r>
         <w:t>Bibliografia per libri</w:t>
       </w:r>
@@ -8739,8 +8904,8 @@
       <w:pPr>
         <w:pStyle w:val="3"/>
       </w:pPr>
-      <w:bookmarkStart w:id="48" w:name="_Toc30764192"/>
-      <w:bookmarkStart w:id="49" w:name="_Toc461179234"/>
+      <w:bookmarkStart w:id="48" w:name="_Toc461179234"/>
+      <w:bookmarkStart w:id="49" w:name="_Toc30764192"/>
       <w:r>
         <w:t>Sitografia</w:t>
       </w:r>
@@ -8858,8 +9023,8 @@
           <w:lang w:val="it-IT"/>
         </w:rPr>
       </w:pPr>
-      <w:bookmarkStart w:id="50" w:name="_Toc461179235"/>
-      <w:bookmarkStart w:id="51" w:name="_Toc30764193"/>
+      <w:bookmarkStart w:id="50" w:name="_Toc30764193"/>
+      <w:bookmarkStart w:id="51" w:name="_Toc461179235"/>
       <w:r>
         <w:rPr>
           <w:lang w:val="it-IT"/>

</xml_diff>

<commit_message>
modificato capitolo 'design delle interfacce'
</commit_message>
<xml_diff>
--- a/documentazione/ValutazioneLPI_Documentazione.docx
+++ b/documentazione/ValutazioneLPI_Documentazione.docx
@@ -7041,8 +7041,8 @@
       <w:pPr>
         <w:pStyle w:val="4"/>
       </w:pPr>
-      <w:bookmarkStart w:id="10" w:name="_Toc413411419"/>
-      <w:bookmarkStart w:id="11" w:name="_Toc30764173"/>
+      <w:bookmarkStart w:id="10" w:name="_Toc30764173"/>
+      <w:bookmarkStart w:id="11" w:name="_Toc413411419"/>
       <w:r>
         <w:t>Software</w:t>
       </w:r>
@@ -7087,8 +7087,8 @@
       <w:pPr>
         <w:pStyle w:val="4"/>
       </w:pPr>
-      <w:bookmarkStart w:id="12" w:name="_Toc30764174"/>
-      <w:bookmarkStart w:id="13" w:name="_Toc413411420"/>
+      <w:bookmarkStart w:id="12" w:name="_Toc413411420"/>
+      <w:bookmarkStart w:id="13" w:name="_Toc30764174"/>
       <w:r>
         <w:t>Hardware</w:t>
       </w:r>
@@ -7443,16 +7443,14 @@
         </w:rPr>
         <w:t>ed esso viene specificato nel campo specifico che verrà settato a true se il punto sarà uno dei sette che potranno aggiungere i docenti o uno generico di base.</w:t>
       </w:r>
-      <w:bookmarkStart w:id="52" w:name="_GoBack"/>
-      <w:bookmarkEnd w:id="52"/>
     </w:p>
     <w:p>
       <w:pPr>
         <w:pStyle w:val="3"/>
         <w:jc w:val="both"/>
       </w:pPr>
-      <w:bookmarkStart w:id="20" w:name="_Toc429059811"/>
-      <w:bookmarkStart w:id="21" w:name="_Toc30764178"/>
+      <w:bookmarkStart w:id="20" w:name="_Toc30764178"/>
+      <w:bookmarkStart w:id="21" w:name="_Toc429059811"/>
       <w:r>
         <w:t>Design delle interfacce</w:t>
       </w:r>
@@ -7461,41 +7459,559 @@
     </w:p>
     <w:p>
       <w:pPr>
-        <w:rPr>
-          <w:lang w:val="it-IT"/>
-        </w:rPr>
-      </w:pPr>
-      <w:r>
-        <w:rPr>
-          <w:lang w:val="it-IT"/>
-        </w:rPr>
-        <w:t>Descrizione delle interfacce interne ed esterne del sistema e dell’interfaccia utente. La progettazione delle interfacce è basata sulle informazioni ricavate durante la fase di analisi e realizzata tramite mockups.</w:t>
-      </w:r>
-    </w:p>
-    <w:p>
-      <w:pPr>
-        <w:pStyle w:val="3"/>
-      </w:pPr>
-      <w:bookmarkStart w:id="22" w:name="_Toc429059812"/>
-      <w:bookmarkStart w:id="23" w:name="_Toc30764179"/>
-      <w:r>
-        <w:t>Design procedurale</w:t>
-      </w:r>
-      <w:bookmarkEnd w:id="22"/>
-      <w:bookmarkEnd w:id="23"/>
-    </w:p>
-    <w:p>
-      <w:pPr>
-        <w:rPr>
-          <w:lang w:val="it-IT"/>
-        </w:rPr>
-      </w:pPr>
-      <w:r>
-        <w:rPr>
-          <w:lang w:val="it-IT"/>
-        </w:rPr>
-        <w:t>Descrive i concetti dettagliati dell’architettura/sviluppo utilizzando ad esempio:</w:t>
-      </w:r>
+        <w:pStyle w:val="4"/>
+        <w:bidi w:val="0"/>
+      </w:pPr>
+      <w:r>
+        <w:rPr>
+          <w:rFonts w:hint="default"/>
+          <w:lang w:val="en"/>
+        </w:rPr>
+        <w:t>Pagina di login</w:t>
+      </w:r>
+    </w:p>
+    <w:p>
+      <w:pPr>
+        <w:jc w:val="center"/>
+      </w:pPr>
+      <w:r>
+        <w:drawing>
+          <wp:inline distT="0" distB="0" distL="114300" distR="114300">
+            <wp:extent cx="2842895" cy="3242945"/>
+            <wp:effectExtent l="0" t="0" r="14605" b="14605"/>
+            <wp:docPr id="1" name="Picture 1" descr="ValutazioneLPI_Design_Login"/>
+            <wp:cNvGraphicFramePr>
+              <a:graphicFrameLocks xmlns:a="http://schemas.openxmlformats.org/drawingml/2006/main" noChangeAspect="1"/>
+            </wp:cNvGraphicFramePr>
+            <a:graphic xmlns:a="http://schemas.openxmlformats.org/drawingml/2006/main">
+              <a:graphicData uri="http://schemas.openxmlformats.org/drawingml/2006/picture">
+                <pic:pic xmlns:pic="http://schemas.openxmlformats.org/drawingml/2006/picture">
+                  <pic:nvPicPr>
+                    <pic:cNvPr id="1" name="Picture 1" descr="ValutazioneLPI_Design_Login"/>
+                    <pic:cNvPicPr>
+                      <a:picLocks noChangeAspect="1"/>
+                    </pic:cNvPicPr>
+                  </pic:nvPicPr>
+                  <pic:blipFill>
+                    <a:blip r:embed="rId11"/>
+                    <a:stretch>
+                      <a:fillRect/>
+                    </a:stretch>
+                  </pic:blipFill>
+                  <pic:spPr>
+                    <a:xfrm>
+                      <a:off x="0" y="0"/>
+                      <a:ext cx="2842895" cy="3242945"/>
+                    </a:xfrm>
+                    <a:prstGeom prst="rect">
+                      <a:avLst/>
+                    </a:prstGeom>
+                  </pic:spPr>
+                </pic:pic>
+              </a:graphicData>
+            </a:graphic>
+          </wp:inline>
+        </w:drawing>
+      </w:r>
+    </w:p>
+    <w:p>
+      <w:pPr>
+        <w:pStyle w:val="13"/>
+        <w:jc w:val="center"/>
+        <w:rPr>
+          <w:b w:val="0"/>
+          <w:bCs w:val="0"/>
+          <w:lang w:val="en"/>
+        </w:rPr>
+      </w:pPr>
+      <w:r>
+        <w:t xml:space="preserve">Figure </w:t>
+      </w:r>
+      <w:r>
+        <w:fldChar w:fldCharType="begin"/>
+      </w:r>
+      <w:r>
+        <w:instrText xml:space="preserve"> SEQ Figure \* ARABIC </w:instrText>
+      </w:r>
+      <w:r>
+        <w:fldChar w:fldCharType="separate"/>
+      </w:r>
+      <w:r>
+        <w:t>4</w:t>
+      </w:r>
+      <w:r>
+        <w:fldChar w:fldCharType="end"/>
+      </w:r>
+      <w:r>
+        <w:rPr>
+          <w:lang w:val="en"/>
+        </w:rPr>
+        <w:t xml:space="preserve"> Mockup della pagina di login</w:t>
+      </w:r>
+    </w:p>
+    <w:p>
+      <w:pPr>
+        <w:jc w:val="both"/>
+        <w:rPr>
+          <w:b w:val="0"/>
+          <w:bCs w:val="0"/>
+          <w:lang w:val="en"/>
+        </w:rPr>
+      </w:pPr>
+    </w:p>
+    <w:p>
+      <w:pPr>
+        <w:jc w:val="both"/>
+        <w:rPr>
+          <w:rFonts w:hint="default"/>
+          <w:b w:val="0"/>
+          <w:bCs w:val="0"/>
+          <w:lang w:val="en"/>
+        </w:rPr>
+      </w:pPr>
+      <w:r>
+        <w:rPr>
+          <w:rFonts w:hint="default"/>
+          <w:b w:val="0"/>
+          <w:bCs w:val="0"/>
+          <w:lang w:val="en"/>
+        </w:rPr>
+        <w:t>La pagina di login dovrà essere semplice e chiara, conterrà semplicemente un form di inserimento che consentirà all’utente di inserire la propria email e la relativa password. Sotto i due campi vi saranno due bottoni che consentiranno rispettivamente di accedere all’account o di modificare la propria password. Il form verrà validato sia in maniera interattiva tramite Javascript sia nel backend con PHP.</w:t>
+      </w:r>
+    </w:p>
+    <w:p>
+      <w:pPr>
+        <w:jc w:val="both"/>
+        <w:rPr>
+          <w:rFonts w:hint="default"/>
+          <w:b w:val="0"/>
+          <w:bCs w:val="0"/>
+          <w:lang w:val="en"/>
+        </w:rPr>
+      </w:pPr>
+      <w:r>
+        <w:rPr>
+          <w:rFonts w:hint="default"/>
+          <w:b w:val="0"/>
+          <w:bCs w:val="0"/>
+          <w:lang w:val="en"/>
+        </w:rPr>
+        <w:t>Per chi non avesse un account vi sarà un link in nel menu che consentirà di spostarsi alla pagina di registrazione.</w:t>
+      </w:r>
+    </w:p>
+    <w:p>
+      <w:pPr>
+        <w:jc w:val="both"/>
+        <w:rPr>
+          <w:rFonts w:hint="default"/>
+          <w:b w:val="0"/>
+          <w:bCs w:val="0"/>
+          <w:lang w:val="en"/>
+        </w:rPr>
+      </w:pPr>
+    </w:p>
+    <w:p>
+      <w:pPr>
+        <w:pStyle w:val="4"/>
+        <w:bidi w:val="0"/>
+        <w:rPr>
+          <w:rFonts w:hint="default"/>
+          <w:lang w:val="en"/>
+        </w:rPr>
+      </w:pPr>
+      <w:r>
+        <w:rPr>
+          <w:rFonts w:hint="default"/>
+          <w:lang w:val="en"/>
+        </w:rPr>
+        <w:t>Pagina di registrazione</w:t>
+      </w:r>
+    </w:p>
+    <w:p>
+      <w:pPr>
+        <w:jc w:val="center"/>
+        <w:rPr>
+          <w:rFonts w:hint="default"/>
+          <w:lang w:val="en"/>
+        </w:rPr>
+      </w:pPr>
+      <w:r>
+        <w:rPr>
+          <w:rFonts w:hint="default"/>
+          <w:lang w:val="en"/>
+        </w:rPr>
+        <w:drawing>
+          <wp:inline distT="0" distB="0" distL="114300" distR="114300">
+            <wp:extent cx="2632075" cy="3003550"/>
+            <wp:effectExtent l="0" t="0" r="15875" b="6350"/>
+            <wp:docPr id="8" name="Picture 8" descr="ValutazioneLPI_Design_Registrazione"/>
+            <wp:cNvGraphicFramePr>
+              <a:graphicFrameLocks xmlns:a="http://schemas.openxmlformats.org/drawingml/2006/main" noChangeAspect="1"/>
+            </wp:cNvGraphicFramePr>
+            <a:graphic xmlns:a="http://schemas.openxmlformats.org/drawingml/2006/main">
+              <a:graphicData uri="http://schemas.openxmlformats.org/drawingml/2006/picture">
+                <pic:pic xmlns:pic="http://schemas.openxmlformats.org/drawingml/2006/picture">
+                  <pic:nvPicPr>
+                    <pic:cNvPr id="8" name="Picture 8" descr="ValutazioneLPI_Design_Registrazione"/>
+                    <pic:cNvPicPr>
+                      <a:picLocks noChangeAspect="1"/>
+                    </pic:cNvPicPr>
+                  </pic:nvPicPr>
+                  <pic:blipFill>
+                    <a:blip r:embed="rId12"/>
+                    <a:stretch>
+                      <a:fillRect/>
+                    </a:stretch>
+                  </pic:blipFill>
+                  <pic:spPr>
+                    <a:xfrm>
+                      <a:off x="0" y="0"/>
+                      <a:ext cx="2632075" cy="3003550"/>
+                    </a:xfrm>
+                    <a:prstGeom prst="rect">
+                      <a:avLst/>
+                    </a:prstGeom>
+                  </pic:spPr>
+                </pic:pic>
+              </a:graphicData>
+            </a:graphic>
+          </wp:inline>
+        </w:drawing>
+      </w:r>
+    </w:p>
+    <w:p>
+      <w:pPr>
+        <w:pStyle w:val="13"/>
+        <w:jc w:val="center"/>
+        <w:rPr>
+          <w:lang w:val="en"/>
+        </w:rPr>
+      </w:pPr>
+      <w:r>
+        <w:t xml:space="preserve">Figure </w:t>
+      </w:r>
+      <w:r>
+        <w:fldChar w:fldCharType="begin"/>
+      </w:r>
+      <w:r>
+        <w:instrText xml:space="preserve"> SEQ Figure \* ARABIC </w:instrText>
+      </w:r>
+      <w:r>
+        <w:fldChar w:fldCharType="separate"/>
+      </w:r>
+      <w:r>
+        <w:t>5</w:t>
+      </w:r>
+      <w:r>
+        <w:fldChar w:fldCharType="end"/>
+      </w:r>
+      <w:r>
+        <w:rPr>
+          <w:lang w:val="en"/>
+        </w:rPr>
+        <w:t xml:space="preserve"> Mockup della pagina di registrazione</w:t>
+      </w:r>
+    </w:p>
+    <w:p>
+      <w:pPr>
+        <w:rPr>
+          <w:lang w:val="en"/>
+        </w:rPr>
+      </w:pPr>
+    </w:p>
+    <w:p>
+      <w:pPr>
+        <w:jc w:val="both"/>
+        <w:rPr>
+          <w:rFonts w:hint="default"/>
+          <w:b w:val="0"/>
+          <w:bCs w:val="0"/>
+          <w:lang w:val="en"/>
+        </w:rPr>
+      </w:pPr>
+      <w:r>
+        <w:rPr>
+          <w:rFonts w:hint="default"/>
+          <w:lang w:val="en"/>
+        </w:rPr>
+        <w:t xml:space="preserve">La pagina di registrazione sarà piuttosto chiara e intuitiva e conterrà unicamente un form che consentirà di inserire tutti i campi richiesti per compilare il formulario di valutazione degli LPI più una password. </w:t>
+      </w:r>
+      <w:r>
+        <w:rPr>
+          <w:rFonts w:hint="default"/>
+          <w:b w:val="0"/>
+          <w:bCs w:val="0"/>
+          <w:lang w:val="en"/>
+        </w:rPr>
+        <w:t>Il form verrà validato sia in maniera interattiva tramite Javascript sia nel backend con PHP.</w:t>
+      </w:r>
+    </w:p>
+    <w:p>
+      <w:pPr>
+        <w:pStyle w:val="4"/>
+        <w:bidi w:val="0"/>
+        <w:rPr>
+          <w:rFonts w:hint="default"/>
+          <w:lang w:val="en"/>
+        </w:rPr>
+      </w:pPr>
+      <w:r>
+        <w:rPr>
+          <w:rFonts w:hint="default"/>
+          <w:lang w:val="en"/>
+        </w:rPr>
+        <w:t>Pagina di reset della propria password</w:t>
+      </w:r>
+    </w:p>
+    <w:p>
+      <w:pPr>
+        <w:jc w:val="center"/>
+        <w:rPr>
+          <w:rFonts w:hint="default"/>
+          <w:b w:val="0"/>
+          <w:bCs w:val="0"/>
+          <w:lang w:val="en"/>
+        </w:rPr>
+      </w:pPr>
+      <w:r>
+        <w:rPr>
+          <w:rFonts w:hint="default"/>
+          <w:b w:val="0"/>
+          <w:bCs w:val="0"/>
+          <w:lang w:val="en"/>
+        </w:rPr>
+        <w:drawing>
+          <wp:inline distT="0" distB="0" distL="114300" distR="114300">
+            <wp:extent cx="2646680" cy="3014345"/>
+            <wp:effectExtent l="0" t="0" r="1270" b="14605"/>
+            <wp:docPr id="9" name="Picture 9" descr="ValutazioneLPI_Design_Reset"/>
+            <wp:cNvGraphicFramePr>
+              <a:graphicFrameLocks xmlns:a="http://schemas.openxmlformats.org/drawingml/2006/main" noChangeAspect="1"/>
+            </wp:cNvGraphicFramePr>
+            <a:graphic xmlns:a="http://schemas.openxmlformats.org/drawingml/2006/main">
+              <a:graphicData uri="http://schemas.openxmlformats.org/drawingml/2006/picture">
+                <pic:pic xmlns:pic="http://schemas.openxmlformats.org/drawingml/2006/picture">
+                  <pic:nvPicPr>
+                    <pic:cNvPr id="9" name="Picture 9" descr="ValutazioneLPI_Design_Reset"/>
+                    <pic:cNvPicPr>
+                      <a:picLocks noChangeAspect="1"/>
+                    </pic:cNvPicPr>
+                  </pic:nvPicPr>
+                  <pic:blipFill>
+                    <a:blip r:embed="rId13"/>
+                    <a:stretch>
+                      <a:fillRect/>
+                    </a:stretch>
+                  </pic:blipFill>
+                  <pic:spPr>
+                    <a:xfrm>
+                      <a:off x="0" y="0"/>
+                      <a:ext cx="2646680" cy="3014345"/>
+                    </a:xfrm>
+                    <a:prstGeom prst="rect">
+                      <a:avLst/>
+                    </a:prstGeom>
+                  </pic:spPr>
+                </pic:pic>
+              </a:graphicData>
+            </a:graphic>
+          </wp:inline>
+        </w:drawing>
+      </w:r>
+    </w:p>
+    <w:p>
+      <w:pPr>
+        <w:pStyle w:val="13"/>
+        <w:jc w:val="center"/>
+        <w:rPr>
+          <w:lang w:val="en"/>
+        </w:rPr>
+      </w:pPr>
+      <w:r>
+        <w:t xml:space="preserve">Figure </w:t>
+      </w:r>
+      <w:r>
+        <w:fldChar w:fldCharType="begin"/>
+      </w:r>
+      <w:r>
+        <w:instrText xml:space="preserve"> SEQ Figure \* ARABIC </w:instrText>
+      </w:r>
+      <w:r>
+        <w:fldChar w:fldCharType="separate"/>
+      </w:r>
+      <w:r>
+        <w:t>6</w:t>
+      </w:r>
+      <w:r>
+        <w:fldChar w:fldCharType="end"/>
+      </w:r>
+      <w:r>
+        <w:rPr>
+          <w:lang w:val="en"/>
+        </w:rPr>
+        <w:t xml:space="preserve"> Mockup della pagina di reset della password</w:t>
+      </w:r>
+    </w:p>
+    <w:p>
+      <w:pPr>
+        <w:jc w:val="both"/>
+        <w:rPr>
+          <w:rFonts w:hint="default"/>
+          <w:lang w:val="en"/>
+        </w:rPr>
+      </w:pPr>
+    </w:p>
+    <w:p>
+      <w:pPr>
+        <w:jc w:val="both"/>
+        <w:rPr>
+          <w:rFonts w:hint="default"/>
+          <w:lang w:val="en"/>
+        </w:rPr>
+      </w:pPr>
+      <w:r>
+        <w:rPr>
+          <w:rFonts w:hint="default"/>
+          <w:lang w:val="en"/>
+        </w:rPr>
+        <w:t>La pagina di reset della password consentirà di inserire il proprio indirizzo email alla quale verrà inviato un messaggio contenente un link, seguendo tale link l’utente si troverà in una pagina contenente due campi d’inserimento che gli consentiranno di inserire una nuova password e ripeterla.</w:t>
+      </w:r>
+    </w:p>
+    <w:p>
+      <w:pPr>
+        <w:pStyle w:val="4"/>
+        <w:bidi w:val="0"/>
+        <w:rPr>
+          <w:rFonts w:hint="default"/>
+          <w:lang w:val="en"/>
+        </w:rPr>
+      </w:pPr>
+      <w:r>
+        <w:rPr>
+          <w:rFonts w:hint="default"/>
+          <w:lang w:val="en"/>
+        </w:rPr>
+        <w:t>Pagina di aggiunta di un formulario</w:t>
+      </w:r>
+    </w:p>
+    <w:p>
+      <w:pPr>
+        <w:jc w:val="center"/>
+        <w:rPr>
+          <w:rFonts w:hint="default"/>
+          <w:lang w:val="en"/>
+        </w:rPr>
+      </w:pPr>
+      <w:r>
+        <w:rPr>
+          <w:rFonts w:hint="default"/>
+          <w:lang w:val="en"/>
+        </w:rPr>
+        <w:drawing>
+          <wp:inline distT="0" distB="0" distL="114300" distR="114300">
+            <wp:extent cx="2905125" cy="3229610"/>
+            <wp:effectExtent l="0" t="0" r="9525" b="8890"/>
+            <wp:docPr id="11" name="Picture 11" descr="ValutazioneLPI_Design_AggiuntaFormulario"/>
+            <wp:cNvGraphicFramePr>
+              <a:graphicFrameLocks xmlns:a="http://schemas.openxmlformats.org/drawingml/2006/main" noChangeAspect="1"/>
+            </wp:cNvGraphicFramePr>
+            <a:graphic xmlns:a="http://schemas.openxmlformats.org/drawingml/2006/main">
+              <a:graphicData uri="http://schemas.openxmlformats.org/drawingml/2006/picture">
+                <pic:pic xmlns:pic="http://schemas.openxmlformats.org/drawingml/2006/picture">
+                  <pic:nvPicPr>
+                    <pic:cNvPr id="11" name="Picture 11" descr="ValutazioneLPI_Design_AggiuntaFormulario"/>
+                    <pic:cNvPicPr>
+                      <a:picLocks noChangeAspect="1"/>
+                    </pic:cNvPicPr>
+                  </pic:nvPicPr>
+                  <pic:blipFill>
+                    <a:blip r:embed="rId14"/>
+                    <a:stretch>
+                      <a:fillRect/>
+                    </a:stretch>
+                  </pic:blipFill>
+                  <pic:spPr>
+                    <a:xfrm>
+                      <a:off x="0" y="0"/>
+                      <a:ext cx="2905125" cy="3229610"/>
+                    </a:xfrm>
+                    <a:prstGeom prst="rect">
+                      <a:avLst/>
+                    </a:prstGeom>
+                  </pic:spPr>
+                </pic:pic>
+              </a:graphicData>
+            </a:graphic>
+          </wp:inline>
+        </w:drawing>
+      </w:r>
+    </w:p>
+    <w:p>
+      <w:pPr>
+        <w:pStyle w:val="13"/>
+        <w:jc w:val="center"/>
+        <w:rPr>
+          <w:lang w:val="en"/>
+        </w:rPr>
+      </w:pPr>
+      <w:r>
+        <w:t xml:space="preserve">Figure </w:t>
+      </w:r>
+      <w:r>
+        <w:fldChar w:fldCharType="begin"/>
+      </w:r>
+      <w:r>
+        <w:instrText xml:space="preserve"> SEQ Figure \* ARABIC </w:instrText>
+      </w:r>
+      <w:r>
+        <w:fldChar w:fldCharType="separate"/>
+      </w:r>
+      <w:r>
+        <w:t>7</w:t>
+      </w:r>
+      <w:r>
+        <w:fldChar w:fldCharType="end"/>
+      </w:r>
+      <w:r>
+        <w:rPr>
+          <w:lang w:val="en"/>
+        </w:rPr>
+        <w:t xml:space="preserve"> Mockup della pagina di aggiunta di un formulario</w:t>
+      </w:r>
+    </w:p>
+    <w:p>
+      <w:pPr>
+        <w:rPr>
+          <w:lang w:val="en"/>
+        </w:rPr>
+      </w:pPr>
+    </w:p>
+    <w:p>
+      <w:pPr>
+        <w:jc w:val="both"/>
+        <w:rPr>
+          <w:rFonts w:hint="default"/>
+          <w:lang w:val="en"/>
+        </w:rPr>
+      </w:pPr>
+      <w:r>
+        <w:rPr>
+          <w:rFonts w:hint="default"/>
+          <w:lang w:val="en"/>
+        </w:rPr>
+        <w:t>La pagina di aggiunta di un formulario sarà abbastanza complessa e carica di elementi, essa conterrà due sezioni distinte per i vari tipi di informazioni richieste:</w:t>
+      </w:r>
+    </w:p>
+    <w:p>
+      <w:pPr>
+        <w:jc w:val="both"/>
+        <w:rPr>
+          <w:rFonts w:hint="default"/>
+          <w:b w:val="0"/>
+          <w:bCs w:val="0"/>
+          <w:lang w:val="en"/>
+        </w:rPr>
+      </w:pPr>
     </w:p>
     <w:p>
       <w:pPr>
@@ -7503,15 +8019,19 @@
           <w:ilvl w:val="0"/>
           <w:numId w:val="4"/>
         </w:numPr>
-        <w:rPr>
-          <w:lang w:val="it-IT"/>
-        </w:rPr>
-      </w:pPr>
-      <w:r>
-        <w:rPr>
-          <w:lang w:val="it-IT"/>
-        </w:rPr>
-        <w:t>Diagrammi di flusso e Nassi.</w:t>
+        <w:ind w:left="418" w:leftChars="0" w:hanging="418" w:firstLineChars="0"/>
+        <w:jc w:val="both"/>
+        <w:rPr>
+          <w:rFonts w:hint="default"/>
+          <w:lang w:val="en"/>
+        </w:rPr>
+      </w:pPr>
+      <w:r>
+        <w:rPr>
+          <w:rFonts w:hint="default"/>
+          <w:lang w:val="en"/>
+        </w:rPr>
+        <w:t>Dati del progetto</w:t>
       </w:r>
     </w:p>
     <w:p>
@@ -7520,22 +8040,201 @@
           <w:ilvl w:val="0"/>
           <w:numId w:val="4"/>
         </w:numPr>
-        <w:rPr>
-          <w:lang w:val="it-IT"/>
-        </w:rPr>
-      </w:pPr>
-      <w:r>
-        <w:rPr>
-          <w:lang w:val="it-IT"/>
-        </w:rPr>
-        <w:t>Tabelle.</w:t>
+        <w:ind w:left="418" w:leftChars="0" w:hanging="418" w:firstLineChars="0"/>
+        <w:jc w:val="both"/>
+        <w:rPr>
+          <w:rFonts w:hint="default"/>
+          <w:lang w:val="en"/>
+        </w:rPr>
+      </w:pPr>
+      <w:r>
+        <w:rPr>
+          <w:rFonts w:hint="default"/>
+          <w:lang w:val="en"/>
+        </w:rPr>
+        <w:t>Criteri specifici</w:t>
+      </w:r>
+    </w:p>
+    <w:p>
+      <w:pPr>
+        <w:numPr>
+          <w:numId w:val="0"/>
+        </w:numPr>
+        <w:jc w:val="both"/>
+        <w:rPr>
+          <w:rFonts w:hint="default"/>
+          <w:lang w:val="en"/>
+        </w:rPr>
+      </w:pPr>
+    </w:p>
+    <w:p>
+      <w:pPr>
+        <w:numPr>
+          <w:numId w:val="0"/>
+        </w:numPr>
+        <w:jc w:val="both"/>
+        <w:rPr>
+          <w:rFonts w:hint="default"/>
+          <w:lang w:val="en"/>
+        </w:rPr>
+      </w:pPr>
+      <w:r>
+        <w:rPr>
+          <w:rFonts w:hint="default"/>
+          <w:lang w:val="en"/>
+        </w:rPr>
+        <w:t>Nella prima sezione si dovranno inserire tutti i dati dell’allievo coinvolto, dei periti e del superiore responsabile nel progetto che saranno: nome, cognome, email e numero di telefono. Nella seconda vi sarà invece la sezione in cui il docente potrà selezionare i criteri di valutazione specifici che potranno essere ricercati tramite codice o nome.</w:t>
+      </w:r>
+    </w:p>
+    <w:p>
+      <w:pPr>
+        <w:pStyle w:val="4"/>
+        <w:bidi w:val="0"/>
+        <w:rPr>
+          <w:rFonts w:hint="default"/>
+          <w:lang w:val="en"/>
+        </w:rPr>
+      </w:pPr>
+      <w:r>
+        <w:rPr>
+          <w:rFonts w:hint="default"/>
+          <w:lang w:val="en"/>
+        </w:rPr>
+        <w:t>Pagina di aggiunta delle motivazioni</w:t>
+      </w:r>
+    </w:p>
+    <w:p>
+      <w:pPr>
+        <w:jc w:val="center"/>
+        <w:rPr>
+          <w:rFonts w:hint="default"/>
+          <w:lang w:val="en"/>
+        </w:rPr>
+      </w:pPr>
+      <w:r>
+        <w:rPr>
+          <w:rFonts w:hint="default"/>
+          <w:lang w:val="en"/>
+        </w:rPr>
+        <w:drawing>
+          <wp:inline distT="0" distB="0" distL="114300" distR="114300">
+            <wp:extent cx="3023870" cy="3356610"/>
+            <wp:effectExtent l="0" t="0" r="5080" b="15240"/>
+            <wp:docPr id="12" name="Picture 12" descr="ValutazioneLPI_Design_AggiuntaMotivazioni"/>
+            <wp:cNvGraphicFramePr>
+              <a:graphicFrameLocks xmlns:a="http://schemas.openxmlformats.org/drawingml/2006/main" noChangeAspect="1"/>
+            </wp:cNvGraphicFramePr>
+            <a:graphic xmlns:a="http://schemas.openxmlformats.org/drawingml/2006/main">
+              <a:graphicData uri="http://schemas.openxmlformats.org/drawingml/2006/picture">
+                <pic:pic xmlns:pic="http://schemas.openxmlformats.org/drawingml/2006/picture">
+                  <pic:nvPicPr>
+                    <pic:cNvPr id="12" name="Picture 12" descr="ValutazioneLPI_Design_AggiuntaMotivazioni"/>
+                    <pic:cNvPicPr>
+                      <a:picLocks noChangeAspect="1"/>
+                    </pic:cNvPicPr>
+                  </pic:nvPicPr>
+                  <pic:blipFill>
+                    <a:blip r:embed="rId15"/>
+                    <a:stretch>
+                      <a:fillRect/>
+                    </a:stretch>
+                  </pic:blipFill>
+                  <pic:spPr>
+                    <a:xfrm>
+                      <a:off x="0" y="0"/>
+                      <a:ext cx="3023870" cy="3356610"/>
+                    </a:xfrm>
+                    <a:prstGeom prst="rect">
+                      <a:avLst/>
+                    </a:prstGeom>
+                  </pic:spPr>
+                </pic:pic>
+              </a:graphicData>
+            </a:graphic>
+          </wp:inline>
+        </w:drawing>
+      </w:r>
+    </w:p>
+    <w:p>
+      <w:pPr>
+        <w:pStyle w:val="13"/>
+        <w:jc w:val="center"/>
+        <w:rPr>
+          <w:lang w:val="en"/>
+        </w:rPr>
+      </w:pPr>
+      <w:r>
+        <w:t xml:space="preserve">Figure </w:t>
+      </w:r>
+      <w:r>
+        <w:fldChar w:fldCharType="begin"/>
+      </w:r>
+      <w:r>
+        <w:instrText xml:space="preserve"> SEQ Figure \* ARABIC </w:instrText>
+      </w:r>
+      <w:r>
+        <w:fldChar w:fldCharType="separate"/>
+      </w:r>
+      <w:r>
+        <w:t>8</w:t>
+      </w:r>
+      <w:r>
+        <w:fldChar w:fldCharType="end"/>
+      </w:r>
+      <w:r>
+        <w:rPr>
+          <w:lang w:val="en"/>
+        </w:rPr>
+        <w:t xml:space="preserve"> Mockup della pagina di aggiunta delle motivazioni ad un formulario</w:t>
+      </w:r>
+    </w:p>
+    <w:p>
+      <w:pPr>
+        <w:rPr>
+          <w:lang w:val="en"/>
+        </w:rPr>
+      </w:pPr>
+    </w:p>
+    <w:p>
+      <w:pPr>
+        <w:rPr>
+          <w:rFonts w:hint="default"/>
+          <w:lang w:val="en"/>
+        </w:rPr>
+      </w:pPr>
+      <w:bookmarkStart w:id="52" w:name="_GoBack"/>
+      <w:bookmarkEnd w:id="52"/>
+    </w:p>
+    <w:p>
+      <w:pPr>
+        <w:pStyle w:val="3"/>
+      </w:pPr>
+      <w:bookmarkStart w:id="22" w:name="_Toc429059812"/>
+      <w:bookmarkStart w:id="23" w:name="_Toc30764179"/>
+      <w:r>
+        <w:t>Design procedurale</w:t>
+      </w:r>
+      <w:bookmarkEnd w:id="22"/>
+      <w:bookmarkEnd w:id="23"/>
+    </w:p>
+    <w:p>
+      <w:pPr>
+        <w:rPr>
+          <w:lang w:val="it-IT"/>
+        </w:rPr>
+      </w:pPr>
+      <w:r>
+        <w:rPr>
+          <w:lang w:val="it-IT"/>
+        </w:rPr>
+        <w:t>Descrive i concetti dettagliati dell’architettura/sviluppo utilizzando ad esempio:</w:t>
       </w:r>
     </w:p>
     <w:p>
       <w:pPr>
         <w:numPr>
           <w:ilvl w:val="0"/>
-          <w:numId w:val="4"/>
+          <w:numId w:val="5"/>
         </w:numPr>
         <w:rPr>
           <w:lang w:val="it-IT"/>
@@ -7545,14 +8244,14 @@
         <w:rPr>
           <w:lang w:val="it-IT"/>
         </w:rPr>
-        <w:t>Classi e metodi.</w:t>
+        <w:t>Diagrammi di flusso e Nassi.</w:t>
       </w:r>
     </w:p>
     <w:p>
       <w:pPr>
         <w:numPr>
           <w:ilvl w:val="0"/>
-          <w:numId w:val="4"/>
+          <w:numId w:val="5"/>
         </w:numPr>
         <w:rPr>
           <w:lang w:val="it-IT"/>
@@ -7562,14 +8261,48 @@
         <w:rPr>
           <w:lang w:val="it-IT"/>
         </w:rPr>
-        <w:t>Tabelle di routing</w:t>
+        <w:t>Tabelle.</w:t>
       </w:r>
     </w:p>
     <w:p>
       <w:pPr>
         <w:numPr>
           <w:ilvl w:val="0"/>
-          <w:numId w:val="4"/>
+          <w:numId w:val="5"/>
+        </w:numPr>
+        <w:rPr>
+          <w:lang w:val="it-IT"/>
+        </w:rPr>
+      </w:pPr>
+      <w:r>
+        <w:rPr>
+          <w:lang w:val="it-IT"/>
+        </w:rPr>
+        <w:t>Classi e metodi.</w:t>
+      </w:r>
+    </w:p>
+    <w:p>
+      <w:pPr>
+        <w:numPr>
+          <w:ilvl w:val="0"/>
+          <w:numId w:val="5"/>
+        </w:numPr>
+        <w:rPr>
+          <w:lang w:val="it-IT"/>
+        </w:rPr>
+      </w:pPr>
+      <w:r>
+        <w:rPr>
+          <w:lang w:val="it-IT"/>
+        </w:rPr>
+        <w:t>Tabelle di routing</w:t>
+      </w:r>
+    </w:p>
+    <w:p>
+      <w:pPr>
+        <w:numPr>
+          <w:ilvl w:val="0"/>
+          <w:numId w:val="5"/>
         </w:numPr>
         <w:rPr>
           <w:lang w:val="it-IT"/>
@@ -7626,8 +8359,8 @@
           <w:bottom w:val="single" w:color="auto" w:sz="4" w:space="1"/>
         </w:pBdr>
       </w:pPr>
-      <w:bookmarkStart w:id="24" w:name="_Toc461179222"/>
-      <w:bookmarkStart w:id="25" w:name="_Toc30764180"/>
+      <w:bookmarkStart w:id="24" w:name="_Toc30764180"/>
+      <w:bookmarkStart w:id="25" w:name="_Toc461179222"/>
       <w:r>
         <w:t>Implementazione</w:t>
       </w:r>
@@ -7686,8 +8419,8 @@
       <w:pPr>
         <w:pStyle w:val="3"/>
       </w:pPr>
-      <w:bookmarkStart w:id="28" w:name="_Toc461179224"/>
-      <w:bookmarkStart w:id="29" w:name="_Toc30764182"/>
+      <w:bookmarkStart w:id="28" w:name="_Toc30764182"/>
+      <w:bookmarkStart w:id="29" w:name="_Toc461179224"/>
       <w:r>
         <w:t>Protocollo di test</w:t>
       </w:r>
@@ -8170,7 +8903,7 @@
               <w:pStyle w:val="32"/>
               <w:numPr>
                 <w:ilvl w:val="0"/>
-                <w:numId w:val="5"/>
+                <w:numId w:val="6"/>
               </w:numPr>
               <w:ind w:left="357" w:hanging="357"/>
               <w:rPr>
@@ -8233,7 +8966,7 @@
               <w:pStyle w:val="32"/>
               <w:numPr>
                 <w:ilvl w:val="0"/>
-                <w:numId w:val="5"/>
+                <w:numId w:val="6"/>
               </w:numPr>
               <w:ind w:left="357" w:hanging="357"/>
               <w:rPr>
@@ -8324,7 +9057,7 @@
               <w:pStyle w:val="32"/>
               <w:numPr>
                 <w:ilvl w:val="0"/>
-                <w:numId w:val="5"/>
+                <w:numId w:val="6"/>
               </w:numPr>
               <w:rPr>
                 <w:sz w:val="18"/>
@@ -8389,7 +9122,7 @@
               <w:pStyle w:val="32"/>
               <w:numPr>
                 <w:ilvl w:val="0"/>
-                <w:numId w:val="5"/>
+                <w:numId w:val="6"/>
               </w:numPr>
               <w:rPr>
                 <w:sz w:val="18"/>
@@ -8513,8 +9246,8 @@
       <w:pPr>
         <w:pStyle w:val="3"/>
       </w:pPr>
-      <w:bookmarkStart w:id="30" w:name="_Toc461179225"/>
-      <w:bookmarkStart w:id="31" w:name="_Toc30764183"/>
+      <w:bookmarkStart w:id="30" w:name="_Toc30764183"/>
+      <w:bookmarkStart w:id="31" w:name="_Toc461179225"/>
       <w:r>
         <w:t>Risultati test</w:t>
       </w:r>
@@ -8538,8 +9271,8 @@
       <w:pPr>
         <w:pStyle w:val="3"/>
       </w:pPr>
-      <w:bookmarkStart w:id="32" w:name="_Toc30764184"/>
-      <w:bookmarkStart w:id="33" w:name="_Toc461179226"/>
+      <w:bookmarkStart w:id="32" w:name="_Toc461179226"/>
+      <w:bookmarkStart w:id="33" w:name="_Toc30764184"/>
       <w:r>
         <w:t>Mancanze/limitazioni conosciute</w:t>
       </w:r>
@@ -8625,8 +9358,8 @@
       <w:pPr>
         <w:pStyle w:val="3"/>
       </w:pPr>
-      <w:bookmarkStart w:id="38" w:name="_Toc461179229"/>
-      <w:bookmarkStart w:id="39" w:name="_Toc30764187"/>
+      <w:bookmarkStart w:id="38" w:name="_Toc30764187"/>
+      <w:bookmarkStart w:id="39" w:name="_Toc461179229"/>
       <w:r>
         <w:t>Sviluppi futuri</w:t>
       </w:r>
@@ -8650,8 +9383,8 @@
       <w:pPr>
         <w:pStyle w:val="3"/>
       </w:pPr>
-      <w:bookmarkStart w:id="40" w:name="_Toc461179230"/>
-      <w:bookmarkStart w:id="41" w:name="_Toc30764188"/>
+      <w:bookmarkStart w:id="40" w:name="_Toc30764188"/>
+      <w:bookmarkStart w:id="41" w:name="_Toc461179230"/>
       <w:r>
         <w:t>Considerazioni personali</w:t>
       </w:r>
@@ -8678,8 +9411,8 @@
           <w:lang w:val="it-IT"/>
         </w:rPr>
       </w:pPr>
-      <w:bookmarkStart w:id="42" w:name="_Toc30764189"/>
-      <w:bookmarkStart w:id="43" w:name="_Toc461179231"/>
+      <w:bookmarkStart w:id="42" w:name="_Toc461179231"/>
+      <w:bookmarkStart w:id="43" w:name="_Toc30764189"/>
       <w:r>
         <w:rPr>
           <w:lang w:val="it-IT"/>
@@ -8693,110 +9426,13 @@
       <w:pPr>
         <w:pStyle w:val="3"/>
       </w:pPr>
-      <w:bookmarkStart w:id="44" w:name="_Toc461179232"/>
-      <w:bookmarkStart w:id="45" w:name="_Toc30764190"/>
+      <w:bookmarkStart w:id="44" w:name="_Toc30764190"/>
+      <w:bookmarkStart w:id="45" w:name="_Toc461179232"/>
       <w:r>
         <w:t>Bibliografia per articoli di riviste:</w:t>
       </w:r>
       <w:bookmarkEnd w:id="44"/>
       <w:bookmarkEnd w:id="45"/>
-    </w:p>
-    <w:p>
-      <w:pPr>
-        <w:numPr>
-          <w:ilvl w:val="0"/>
-          <w:numId w:val="6"/>
-        </w:numPr>
-        <w:rPr>
-          <w:lang w:val="it-IT"/>
-        </w:rPr>
-      </w:pPr>
-      <w:r>
-        <w:rPr>
-          <w:lang w:val="it-IT"/>
-        </w:rPr>
-        <w:t>Cognome e nome (o iniziali) dell’autore o degli autori, o nome dell’organizzazione,</w:t>
-      </w:r>
-    </w:p>
-    <w:p>
-      <w:pPr>
-        <w:numPr>
-          <w:ilvl w:val="0"/>
-          <w:numId w:val="6"/>
-        </w:numPr>
-        <w:rPr>
-          <w:lang w:val="it-IT"/>
-        </w:rPr>
-      </w:pPr>
-      <w:r>
-        <w:rPr>
-          <w:lang w:val="it-IT"/>
-        </w:rPr>
-        <w:t>Titolo dell’articolo (tra virgolette),</w:t>
-      </w:r>
-    </w:p>
-    <w:p>
-      <w:pPr>
-        <w:numPr>
-          <w:ilvl w:val="0"/>
-          <w:numId w:val="6"/>
-        </w:numPr>
-        <w:rPr>
-          <w:lang w:val="it-IT"/>
-        </w:rPr>
-      </w:pPr>
-      <w:r>
-        <w:rPr>
-          <w:lang w:val="it-IT"/>
-        </w:rPr>
-        <w:t>Titolo della rivista (in italico),</w:t>
-      </w:r>
-    </w:p>
-    <w:p>
-      <w:pPr>
-        <w:numPr>
-          <w:ilvl w:val="0"/>
-          <w:numId w:val="6"/>
-        </w:numPr>
-        <w:rPr>
-          <w:lang w:val="it-IT"/>
-        </w:rPr>
-      </w:pPr>
-      <w:r>
-        <w:rPr>
-          <w:lang w:val="it-IT"/>
-        </w:rPr>
-        <w:t>Anno e numero</w:t>
-      </w:r>
-    </w:p>
-    <w:p>
-      <w:pPr>
-        <w:numPr>
-          <w:ilvl w:val="0"/>
-          <w:numId w:val="6"/>
-        </w:numPr>
-        <w:rPr>
-          <w:lang w:val="it-IT"/>
-        </w:rPr>
-      </w:pPr>
-      <w:r>
-        <w:rPr>
-          <w:lang w:val="it-IT"/>
-        </w:rPr>
-        <w:t>Pagina iniziale dell’articolo,</w:t>
-      </w:r>
-    </w:p>
-    <w:p>
-      <w:pPr>
-        <w:pStyle w:val="3"/>
-      </w:pPr>
-      <w:bookmarkStart w:id="46" w:name="_Toc30764191"/>
-      <w:bookmarkStart w:id="47" w:name="_Toc461179233"/>
-      <w:r>
-        <w:t>Bibliografia per libri</w:t>
-      </w:r>
-      <w:bookmarkEnd w:id="46"/>
-      <w:bookmarkEnd w:id="47"/>
     </w:p>
     <w:p>
       <w:pPr>
@@ -8829,7 +9465,7 @@
         <w:rPr>
           <w:lang w:val="it-IT"/>
         </w:rPr>
-        <w:t>Titolo del libro (in italico),</w:t>
+        <w:t>Titolo dell’articolo (tra virgolette),</w:t>
       </w:r>
     </w:p>
     <w:p>
@@ -8846,7 +9482,7 @@
         <w:rPr>
           <w:lang w:val="it-IT"/>
         </w:rPr>
-        <w:t>ev. Numero di edizione,</w:t>
+        <w:t>Titolo della rivista (in italico),</w:t>
       </w:r>
     </w:p>
     <w:p>
@@ -8863,7 +9499,7 @@
         <w:rPr>
           <w:lang w:val="it-IT"/>
         </w:rPr>
-        <w:t>Nome dell’editore,</w:t>
+        <w:t>Anno e numero</w:t>
       </w:r>
     </w:p>
     <w:p>
@@ -8880,37 +9516,20 @@
         <w:rPr>
           <w:lang w:val="it-IT"/>
         </w:rPr>
-        <w:t>Anno di pubblicazione,</w:t>
-      </w:r>
-    </w:p>
-    <w:p>
-      <w:pPr>
-        <w:numPr>
-          <w:ilvl w:val="0"/>
-          <w:numId w:val="7"/>
-        </w:numPr>
-        <w:rPr>
-          <w:lang w:val="it-IT"/>
-        </w:rPr>
-      </w:pPr>
-      <w:r>
-        <w:rPr>
-          <w:lang w:val="it-IT"/>
-        </w:rPr>
-        <w:t>ISBN.</w:t>
+        <w:t>Pagina iniziale dell’articolo,</w:t>
       </w:r>
     </w:p>
     <w:p>
       <w:pPr>
         <w:pStyle w:val="3"/>
       </w:pPr>
-      <w:bookmarkStart w:id="48" w:name="_Toc461179234"/>
-      <w:bookmarkStart w:id="49" w:name="_Toc30764192"/>
-      <w:r>
-        <w:t>Sitografia</w:t>
-      </w:r>
-      <w:bookmarkEnd w:id="48"/>
-      <w:bookmarkEnd w:id="49"/>
+      <w:bookmarkStart w:id="46" w:name="_Toc461179233"/>
+      <w:bookmarkStart w:id="47" w:name="_Toc30764191"/>
+      <w:r>
+        <w:t>Bibliografia per libri</w:t>
+      </w:r>
+      <w:bookmarkEnd w:id="46"/>
+      <w:bookmarkEnd w:id="47"/>
     </w:p>
     <w:p>
       <w:pPr>
@@ -8926,7 +9545,7 @@
         <w:rPr>
           <w:lang w:val="it-IT"/>
         </w:rPr>
-        <w:t>URL del sito (se troppo lungo solo dominio, evt completo nel diario),</w:t>
+        <w:t>Cognome e nome (o iniziali) dell’autore o degli autori, o nome dell’organizzazione,</w:t>
       </w:r>
     </w:p>
     <w:p>
@@ -8943,7 +9562,7 @@
         <w:rPr>
           <w:lang w:val="it-IT"/>
         </w:rPr>
-        <w:t>Eventuale titolo della pagina (in italico),</w:t>
+        <w:t>Titolo del libro (in italico),</w:t>
       </w:r>
     </w:p>
     <w:p>
@@ -8960,31 +9579,71 @@
         <w:rPr>
           <w:lang w:val="it-IT"/>
         </w:rPr>
-        <w:t>Data di consultazione (GG-MM-AAAA).</w:t>
-      </w:r>
-    </w:p>
-    <w:p>
-      <w:pPr>
-        <w:rPr>
-          <w:b/>
-          <w:lang w:val="it-IT"/>
-        </w:rPr>
-      </w:pPr>
-    </w:p>
-    <w:p>
-      <w:pPr>
-        <w:rPr>
-          <w:b/>
-          <w:lang w:val="it-IT"/>
-        </w:rPr>
-      </w:pPr>
-      <w:r>
-        <w:rPr>
-          <w:b/>
-          <w:lang w:val="it-IT"/>
-        </w:rPr>
-        <w:t>Esempio:</w:t>
-      </w:r>
+        <w:t>ev. Numero di edizione,</w:t>
+      </w:r>
+    </w:p>
+    <w:p>
+      <w:pPr>
+        <w:numPr>
+          <w:ilvl w:val="0"/>
+          <w:numId w:val="8"/>
+        </w:numPr>
+        <w:rPr>
+          <w:lang w:val="it-IT"/>
+        </w:rPr>
+      </w:pPr>
+      <w:r>
+        <w:rPr>
+          <w:lang w:val="it-IT"/>
+        </w:rPr>
+        <w:t>Nome dell’editore,</w:t>
+      </w:r>
+    </w:p>
+    <w:p>
+      <w:pPr>
+        <w:numPr>
+          <w:ilvl w:val="0"/>
+          <w:numId w:val="8"/>
+        </w:numPr>
+        <w:rPr>
+          <w:lang w:val="it-IT"/>
+        </w:rPr>
+      </w:pPr>
+      <w:r>
+        <w:rPr>
+          <w:lang w:val="it-IT"/>
+        </w:rPr>
+        <w:t>Anno di pubblicazione,</w:t>
+      </w:r>
+    </w:p>
+    <w:p>
+      <w:pPr>
+        <w:numPr>
+          <w:ilvl w:val="0"/>
+          <w:numId w:val="8"/>
+        </w:numPr>
+        <w:rPr>
+          <w:lang w:val="it-IT"/>
+        </w:rPr>
+      </w:pPr>
+      <w:r>
+        <w:rPr>
+          <w:lang w:val="it-IT"/>
+        </w:rPr>
+        <w:t>ISBN.</w:t>
+      </w:r>
+    </w:p>
+    <w:p>
+      <w:pPr>
+        <w:pStyle w:val="3"/>
+      </w:pPr>
+      <w:bookmarkStart w:id="48" w:name="_Toc461179234"/>
+      <w:bookmarkStart w:id="49" w:name="_Toc30764192"/>
+      <w:r>
+        <w:t>Sitografia</w:t>
+      </w:r>
+      <w:bookmarkEnd w:id="48"/>
+      <w:bookmarkEnd w:id="49"/>
     </w:p>
     <w:p>
       <w:pPr>
@@ -8993,58 +9652,71 @@
           <w:numId w:val="9"/>
         </w:numPr>
         <w:rPr>
-          <w:lang w:val="en-US"/>
-        </w:rPr>
-      </w:pPr>
-      <w:r>
-        <w:rPr>
-          <w:lang w:val="en-US"/>
-        </w:rPr>
-        <w:t xml:space="preserve">http://standards.ieee.org/guides/style/section7.html, </w:t>
-      </w:r>
-      <w:r>
-        <w:rPr>
-          <w:i/>
-          <w:lang w:val="en-US"/>
-        </w:rPr>
-        <w:t>IEEE Standards Style Manual</w:t>
-      </w:r>
-      <w:r>
-        <w:rPr>
-          <w:lang w:val="en-US"/>
-        </w:rPr>
-        <w:t>, 07-06-2008.</w:t>
-      </w:r>
-    </w:p>
-    <w:p>
-      <w:pPr>
-        <w:pStyle w:val="2"/>
-        <w:rPr>
-          <w:lang w:val="it-IT"/>
-        </w:rPr>
-      </w:pPr>
-      <w:bookmarkStart w:id="50" w:name="_Toc30764193"/>
-      <w:bookmarkStart w:id="51" w:name="_Toc461179235"/>
-      <w:r>
-        <w:rPr>
-          <w:lang w:val="it-IT"/>
-        </w:rPr>
-        <w:t>Allegati</w:t>
-      </w:r>
-      <w:bookmarkEnd w:id="50"/>
-      <w:bookmarkEnd w:id="51"/>
-    </w:p>
-    <w:p>
-      <w:pPr>
-        <w:rPr>
-          <w:lang w:val="it-IT"/>
-        </w:rPr>
-      </w:pPr>
-      <w:r>
-        <w:rPr>
-          <w:lang w:val="it-IT"/>
-        </w:rPr>
-        <w:t>Elenco degli allegati, esempio:</w:t>
+          <w:lang w:val="it-IT"/>
+        </w:rPr>
+      </w:pPr>
+      <w:r>
+        <w:rPr>
+          <w:lang w:val="it-IT"/>
+        </w:rPr>
+        <w:t>URL del sito (se troppo lungo solo dominio, evt completo nel diario),</w:t>
+      </w:r>
+    </w:p>
+    <w:p>
+      <w:pPr>
+        <w:numPr>
+          <w:ilvl w:val="0"/>
+          <w:numId w:val="9"/>
+        </w:numPr>
+        <w:rPr>
+          <w:lang w:val="it-IT"/>
+        </w:rPr>
+      </w:pPr>
+      <w:r>
+        <w:rPr>
+          <w:lang w:val="it-IT"/>
+        </w:rPr>
+        <w:t>Eventuale titolo della pagina (in italico),</w:t>
+      </w:r>
+    </w:p>
+    <w:p>
+      <w:pPr>
+        <w:numPr>
+          <w:ilvl w:val="0"/>
+          <w:numId w:val="9"/>
+        </w:numPr>
+        <w:rPr>
+          <w:lang w:val="it-IT"/>
+        </w:rPr>
+      </w:pPr>
+      <w:r>
+        <w:rPr>
+          <w:lang w:val="it-IT"/>
+        </w:rPr>
+        <w:t>Data di consultazione (GG-MM-AAAA).</w:t>
+      </w:r>
+    </w:p>
+    <w:p>
+      <w:pPr>
+        <w:rPr>
+          <w:b/>
+          <w:lang w:val="it-IT"/>
+        </w:rPr>
+      </w:pPr>
+    </w:p>
+    <w:p>
+      <w:pPr>
+        <w:rPr>
+          <w:b/>
+          <w:lang w:val="it-IT"/>
+        </w:rPr>
+      </w:pPr>
+      <w:r>
+        <w:rPr>
+          <w:b/>
+          <w:lang w:val="it-IT"/>
+        </w:rPr>
+        <w:t>Esempio:</w:t>
       </w:r>
     </w:p>
     <w:p>
@@ -9053,36 +9725,80 @@
           <w:ilvl w:val="0"/>
           <w:numId w:val="10"/>
         </w:numPr>
-      </w:pPr>
-      <w:r>
-        <w:rPr>
-          <w:lang w:val="it-IT"/>
-        </w:rPr>
-        <w:t xml:space="preserve">Diari di lavoro </w:t>
+        <w:rPr>
+          <w:lang w:val="en-US"/>
+        </w:rPr>
+      </w:pPr>
+      <w:r>
+        <w:rPr>
+          <w:lang w:val="en-US"/>
+        </w:rPr>
+        <w:t xml:space="preserve">http://standards.ieee.org/guides/style/section7.html, </w:t>
+      </w:r>
+      <w:r>
+        <w:rPr>
+          <w:i/>
+          <w:lang w:val="en-US"/>
+        </w:rPr>
+        <w:t>IEEE Standards Style Manual</w:t>
+      </w:r>
+      <w:r>
+        <w:rPr>
+          <w:lang w:val="en-US"/>
+        </w:rPr>
+        <w:t>, 07-06-2008.</w:t>
+      </w:r>
+    </w:p>
+    <w:p>
+      <w:pPr>
+        <w:pStyle w:val="2"/>
+        <w:rPr>
+          <w:lang w:val="it-IT"/>
+        </w:rPr>
+      </w:pPr>
+      <w:bookmarkStart w:id="50" w:name="_Toc30764193"/>
+      <w:bookmarkStart w:id="51" w:name="_Toc461179235"/>
+      <w:r>
+        <w:rPr>
+          <w:lang w:val="it-IT"/>
+        </w:rPr>
+        <w:t>Allegati</w:t>
+      </w:r>
+      <w:bookmarkEnd w:id="50"/>
+      <w:bookmarkEnd w:id="51"/>
+    </w:p>
+    <w:p>
+      <w:pPr>
+        <w:rPr>
+          <w:lang w:val="it-IT"/>
+        </w:rPr>
+      </w:pPr>
+      <w:r>
+        <w:rPr>
+          <w:lang w:val="it-IT"/>
+        </w:rPr>
+        <w:t>Elenco degli allegati, esempio:</w:t>
       </w:r>
     </w:p>
     <w:p>
       <w:pPr>
         <w:numPr>
           <w:ilvl w:val="0"/>
-          <w:numId w:val="10"/>
+          <w:numId w:val="11"/>
         </w:numPr>
-        <w:rPr>
-          <w:lang w:val="it-IT"/>
-        </w:rPr>
-      </w:pPr>
-      <w:r>
-        <w:rPr>
-          <w:lang w:val="it-IT"/>
-        </w:rPr>
-        <w:t>Codici sorgente/documentazione macchine virtuali</w:t>
+      </w:pPr>
+      <w:r>
+        <w:rPr>
+          <w:lang w:val="it-IT"/>
+        </w:rPr>
+        <w:t xml:space="preserve">Diari di lavoro </w:t>
       </w:r>
     </w:p>
     <w:p>
       <w:pPr>
         <w:numPr>
           <w:ilvl w:val="0"/>
-          <w:numId w:val="10"/>
+          <w:numId w:val="11"/>
         </w:numPr>
         <w:rPr>
           <w:lang w:val="it-IT"/>
@@ -9092,14 +9808,14 @@
         <w:rPr>
           <w:lang w:val="it-IT"/>
         </w:rPr>
-        <w:t>Istruzioni di installazione del prodotto (con credenziali di accesso) e/o di eventuali prodotti terzi</w:t>
+        <w:t>Codici sorgente/documentazione macchine virtuali</w:t>
       </w:r>
     </w:p>
     <w:p>
       <w:pPr>
         <w:numPr>
           <w:ilvl w:val="0"/>
-          <w:numId w:val="10"/>
+          <w:numId w:val="11"/>
         </w:numPr>
         <w:rPr>
           <w:lang w:val="it-IT"/>
@@ -9109,14 +9825,14 @@
         <w:rPr>
           <w:lang w:val="it-IT"/>
         </w:rPr>
-        <w:t>Documentazione di prodotti di terzi</w:t>
+        <w:t>Istruzioni di installazione del prodotto (con credenziali di accesso) e/o di eventuali prodotti terzi</w:t>
       </w:r>
     </w:p>
     <w:p>
       <w:pPr>
         <w:numPr>
           <w:ilvl w:val="0"/>
-          <w:numId w:val="10"/>
+          <w:numId w:val="11"/>
         </w:numPr>
         <w:rPr>
           <w:lang w:val="it-IT"/>
@@ -9126,39 +9842,56 @@
         <w:rPr>
           <w:lang w:val="it-IT"/>
         </w:rPr>
-        <w:t>Eventuali guide utente / Manuali di utilizzo</w:t>
+        <w:t>Documentazione di prodotti di terzi</w:t>
       </w:r>
     </w:p>
     <w:p>
       <w:pPr>
         <w:numPr>
           <w:ilvl w:val="0"/>
-          <w:numId w:val="10"/>
+          <w:numId w:val="11"/>
         </w:numPr>
-      </w:pPr>
-      <w:r>
-        <w:rPr>
-          <w:lang w:val="it-IT"/>
-        </w:rPr>
-        <w:t>Mandato e/o Qdc</w:t>
+        <w:rPr>
+          <w:lang w:val="it-IT"/>
+        </w:rPr>
+      </w:pPr>
+      <w:r>
+        <w:rPr>
+          <w:lang w:val="it-IT"/>
+        </w:rPr>
+        <w:t>Eventuali guide utente / Manuali di utilizzo</w:t>
       </w:r>
     </w:p>
     <w:p>
       <w:pPr>
         <w:numPr>
           <w:ilvl w:val="0"/>
-          <w:numId w:val="10"/>
+          <w:numId w:val="11"/>
         </w:numPr>
       </w:pPr>
       <w:r>
-        <w:t>Prodotto</w:t>
+        <w:rPr>
+          <w:lang w:val="it-IT"/>
+        </w:rPr>
+        <w:t>Mandato e/o Qdc</w:t>
       </w:r>
     </w:p>
     <w:p>
       <w:pPr>
         <w:numPr>
           <w:ilvl w:val="0"/>
-          <w:numId w:val="10"/>
+          <w:numId w:val="11"/>
+        </w:numPr>
+      </w:pPr>
+      <w:r>
+        <w:t>Prodotto</w:t>
+      </w:r>
+    </w:p>
+    <w:p>
+      <w:pPr>
+        <w:numPr>
+          <w:ilvl w:val="0"/>
+          <w:numId w:val="11"/>
         </w:numPr>
       </w:pPr>
       <w:r>
@@ -10737,6 +11470,27 @@
     </w:lvl>
   </w:abstractNum>
   <w:abstractNum w:abstractNumId="1">
+    <w:nsid w:val="BF3FCBD3"/>
+    <w:multiLevelType w:val="singleLevel"/>
+    <w:tmpl w:val="BF3FCBD3"/>
+    <w:lvl w:ilvl="0" w:tentative="0">
+      <w:start w:val="1"/>
+      <w:numFmt w:val="bullet"/>
+      <w:lvlText w:val=""/>
+      <w:lvlJc w:val="left"/>
+      <w:pPr>
+        <w:tabs>
+          <w:tab w:val="left" w:pos="420"/>
+        </w:tabs>
+        <w:ind w:left="418" w:leftChars="0" w:hanging="418" w:firstLineChars="0"/>
+      </w:pPr>
+      <w:rPr>
+        <w:rFonts w:hint="default" w:ascii="Wingdings" w:hAnsi="Wingdings"/>
+        <w:sz w:val="13"/>
+      </w:rPr>
+    </w:lvl>
+  </w:abstractNum>
+  <w:abstractNum w:abstractNumId="2">
     <w:nsid w:val="0801489A"/>
     <w:multiLevelType w:val="multilevel"/>
     <w:tmpl w:val="0801489A"/>
@@ -10849,7 +11603,7 @@
       </w:pPr>
     </w:lvl>
   </w:abstractNum>
-  <w:abstractNum w:abstractNumId="2">
+  <w:abstractNum w:abstractNumId="3">
     <w:nsid w:val="12C843D7"/>
     <w:multiLevelType w:val="multilevel"/>
     <w:tmpl w:val="12C843D7"/>
@@ -10989,7 +11743,7 @@
       </w:rPr>
     </w:lvl>
   </w:abstractNum>
-  <w:abstractNum w:abstractNumId="3">
+  <w:abstractNum w:abstractNumId="4">
     <w:nsid w:val="24A46D31"/>
     <w:multiLevelType w:val="multilevel"/>
     <w:tmpl w:val="24A46D31"/>
@@ -11102,7 +11856,7 @@
       </w:pPr>
     </w:lvl>
   </w:abstractNum>
-  <w:abstractNum w:abstractNumId="4">
+  <w:abstractNum w:abstractNumId="5">
     <w:nsid w:val="57C86EE7"/>
     <w:multiLevelType w:val="multilevel"/>
     <w:tmpl w:val="57C86EE7"/>
@@ -11251,7 +12005,7 @@
       </w:rPr>
     </w:lvl>
   </w:abstractNum>
-  <w:abstractNum w:abstractNumId="5">
+  <w:abstractNum w:abstractNumId="6">
     <w:nsid w:val="66871ECE"/>
     <w:multiLevelType w:val="multilevel"/>
     <w:tmpl w:val="66871ECE"/>
@@ -11367,7 +12121,7 @@
       </w:pPr>
     </w:lvl>
   </w:abstractNum>
-  <w:abstractNum w:abstractNumId="6">
+  <w:abstractNum w:abstractNumId="7">
     <w:nsid w:val="6ABE5228"/>
     <w:multiLevelType w:val="multilevel"/>
     <w:tmpl w:val="6ABE5228"/>
@@ -11483,7 +12237,7 @@
       </w:pPr>
     </w:lvl>
   </w:abstractNum>
-  <w:abstractNum w:abstractNumId="7">
+  <w:abstractNum w:abstractNumId="8">
     <w:nsid w:val="6C1D7334"/>
     <w:multiLevelType w:val="multilevel"/>
     <w:tmpl w:val="6C1D7334"/>
@@ -11599,7 +12353,7 @@
       </w:pPr>
     </w:lvl>
   </w:abstractNum>
-  <w:abstractNum w:abstractNumId="8">
+  <w:abstractNum w:abstractNumId="9">
     <w:nsid w:val="72904C79"/>
     <w:multiLevelType w:val="multilevel"/>
     <w:tmpl w:val="72904C79"/>
@@ -11739,7 +12493,7 @@
       </w:rPr>
     </w:lvl>
   </w:abstractNum>
-  <w:abstractNum w:abstractNumId="9">
+  <w:abstractNum w:abstractNumId="10">
     <w:nsid w:val="7ACC392C"/>
     <w:multiLevelType w:val="multilevel"/>
     <w:tmpl w:val="7ACC392C"/>
@@ -11880,34 +12634,37 @@
     </w:lvl>
   </w:abstractNum>
   <w:num w:numId="1">
-    <w:abstractNumId w:val="4"/>
+    <w:abstractNumId w:val="5"/>
   </w:num>
   <w:num w:numId="2">
     <w:abstractNumId w:val="0"/>
   </w:num>
   <w:num w:numId="3">
+    <w:abstractNumId w:val="9"/>
+  </w:num>
+  <w:num w:numId="4">
+    <w:abstractNumId w:val="1"/>
+  </w:num>
+  <w:num w:numId="5">
+    <w:abstractNumId w:val="10"/>
+  </w:num>
+  <w:num w:numId="6">
     <w:abstractNumId w:val="8"/>
   </w:num>
-  <w:num w:numId="4">
-    <w:abstractNumId w:val="9"/>
+  <w:num w:numId="7">
+    <w:abstractNumId w:val="6"/>
   </w:num>
-  <w:num w:numId="5">
+  <w:num w:numId="8">
+    <w:abstractNumId w:val="4"/>
+  </w:num>
+  <w:num w:numId="9">
+    <w:abstractNumId w:val="2"/>
+  </w:num>
+  <w:num w:numId="10">
     <w:abstractNumId w:val="7"/>
   </w:num>
-  <w:num w:numId="6">
-    <w:abstractNumId w:val="5"/>
-  </w:num>
-  <w:num w:numId="7">
+  <w:num w:numId="11">
     <w:abstractNumId w:val="3"/>
-  </w:num>
-  <w:num w:numId="8">
-    <w:abstractNumId w:val="1"/>
-  </w:num>
-  <w:num w:numId="9">
-    <w:abstractNumId w:val="6"/>
-  </w:num>
-  <w:num w:numId="10">
-    <w:abstractNumId w:val="2"/>
   </w:num>
 </w:numbering>
 </file>

</xml_diff>

<commit_message>
modificato la documentazione: capitolo ER
</commit_message>
<xml_diff>
--- a/documentazione/ValutazioneLPI_Documentazione.docx
+++ b/documentazione/ValutazioneLPI_Documentazione.docx
@@ -70,8 +70,6 @@
         </w:rPr>
         <w:br w:type="page"/>
       </w:r>
-      <w:bookmarkStart w:id="65" w:name="_GoBack"/>
-      <w:bookmarkEnd w:id="65"/>
       <w:r>
         <w:rPr>
           <w:lang w:val="it-IT"/>
@@ -6605,6 +6603,12 @@
             <w:insideV w:val="none" w:color="auto" w:sz="0" w:space="0"/>
           </w:tblBorders>
           <w:tblLayout w:type="fixed"/>
+          <w:tblCellMar>
+            <w:top w:w="60" w:type="dxa"/>
+            <w:left w:w="60" w:type="dxa"/>
+            <w:bottom w:w="60" w:type="dxa"/>
+            <w:right w:w="60" w:type="dxa"/>
+          </w:tblCellMar>
         </w:tblPrEx>
         <w:trPr>
           <w:trHeight w:val="251" w:hRule="atLeast"/>
@@ -6675,6 +6679,12 @@
             <w:insideV w:val="none" w:color="auto" w:sz="0" w:space="0"/>
           </w:tblBorders>
           <w:tblLayout w:type="fixed"/>
+          <w:tblCellMar>
+            <w:top w:w="60" w:type="dxa"/>
+            <w:left w:w="60" w:type="dxa"/>
+            <w:bottom w:w="60" w:type="dxa"/>
+            <w:right w:w="60" w:type="dxa"/>
+          </w:tblCellMar>
         </w:tblPrEx>
         <w:trPr>
           <w:tblCellSpacing w:w="0" w:type="dxa"/>
@@ -6767,6 +6777,12 @@
             <w:insideV w:val="none" w:color="auto" w:sz="0" w:space="0"/>
           </w:tblBorders>
           <w:tblLayout w:type="fixed"/>
+          <w:tblCellMar>
+            <w:top w:w="60" w:type="dxa"/>
+            <w:left w:w="60" w:type="dxa"/>
+            <w:bottom w:w="60" w:type="dxa"/>
+            <w:right w:w="60" w:type="dxa"/>
+          </w:tblCellMar>
         </w:tblPrEx>
         <w:trPr>
           <w:tblCellSpacing w:w="0" w:type="dxa"/>
@@ -6848,6 +6864,12 @@
             <w:insideV w:val="none" w:color="auto" w:sz="0" w:space="0"/>
           </w:tblBorders>
           <w:tblLayout w:type="fixed"/>
+          <w:tblCellMar>
+            <w:top w:w="60" w:type="dxa"/>
+            <w:left w:w="60" w:type="dxa"/>
+            <w:bottom w:w="60" w:type="dxa"/>
+            <w:right w:w="60" w:type="dxa"/>
+          </w:tblCellMar>
         </w:tblPrEx>
         <w:trPr>
           <w:tblCellSpacing w:w="0" w:type="dxa"/>
@@ -6929,6 +6951,12 @@
             <w:insideV w:val="none" w:color="auto" w:sz="0" w:space="0"/>
           </w:tblBorders>
           <w:tblLayout w:type="fixed"/>
+          <w:tblCellMar>
+            <w:top w:w="60" w:type="dxa"/>
+            <w:left w:w="60" w:type="dxa"/>
+            <w:bottom w:w="60" w:type="dxa"/>
+            <w:right w:w="60" w:type="dxa"/>
+          </w:tblCellMar>
         </w:tblPrEx>
         <w:trPr>
           <w:tblCellSpacing w:w="0" w:type="dxa"/>
@@ -7014,6 +7042,12 @@
             <w:insideV w:val="none" w:color="auto" w:sz="0" w:space="0"/>
           </w:tblBorders>
           <w:tblLayout w:type="fixed"/>
+          <w:tblCellMar>
+            <w:top w:w="60" w:type="dxa"/>
+            <w:left w:w="60" w:type="dxa"/>
+            <w:bottom w:w="60" w:type="dxa"/>
+            <w:right w:w="60" w:type="dxa"/>
+          </w:tblCellMar>
         </w:tblPrEx>
         <w:trPr>
           <w:tblCellSpacing w:w="0" w:type="dxa"/>
@@ -7061,6 +7095,12 @@
             <w:insideV w:val="none" w:color="auto" w:sz="0" w:space="0"/>
           </w:tblBorders>
           <w:tblLayout w:type="fixed"/>
+          <w:tblCellMar>
+            <w:top w:w="60" w:type="dxa"/>
+            <w:left w:w="60" w:type="dxa"/>
+            <w:bottom w:w="60" w:type="dxa"/>
+            <w:right w:w="60" w:type="dxa"/>
+          </w:tblCellMar>
         </w:tblPrEx>
         <w:trPr>
           <w:tblCellSpacing w:w="0" w:type="dxa"/>
@@ -7147,6 +7187,12 @@
             <w:insideV w:val="none" w:color="auto" w:sz="0" w:space="0"/>
           </w:tblBorders>
           <w:tblLayout w:type="fixed"/>
+          <w:tblCellMar>
+            <w:top w:w="60" w:type="dxa"/>
+            <w:left w:w="60" w:type="dxa"/>
+            <w:bottom w:w="60" w:type="dxa"/>
+            <w:right w:w="60" w:type="dxa"/>
+          </w:tblCellMar>
         </w:tblPrEx>
         <w:trPr>
           <w:tblCellSpacing w:w="0" w:type="dxa"/>
@@ -7801,8 +7847,8 @@
       <w:pPr>
         <w:pStyle w:val="4"/>
       </w:pPr>
-      <w:bookmarkStart w:id="14" w:name="_Toc413411419"/>
-      <w:bookmarkStart w:id="15" w:name="_Toc1342687645"/>
+      <w:bookmarkStart w:id="14" w:name="_Toc1342687645"/>
+      <w:bookmarkStart w:id="15" w:name="_Toc413411419"/>
       <w:r>
         <w:t>Software</w:t>
       </w:r>
@@ -7847,8 +7893,8 @@
       <w:pPr>
         <w:pStyle w:val="4"/>
       </w:pPr>
-      <w:bookmarkStart w:id="16" w:name="_Toc413411420"/>
-      <w:bookmarkStart w:id="17" w:name="_Toc919742527"/>
+      <w:bookmarkStart w:id="16" w:name="_Toc919742527"/>
+      <w:bookmarkStart w:id="17" w:name="_Toc413411420"/>
       <w:r>
         <w:t>Hardware</w:t>
       </w:r>
@@ -7885,8 +7931,8 @@
           <w:lang w:val="it-IT"/>
         </w:rPr>
       </w:pPr>
-      <w:bookmarkStart w:id="18" w:name="_Toc429059808"/>
-      <w:bookmarkStart w:id="19" w:name="_Toc2053081833"/>
+      <w:bookmarkStart w:id="18" w:name="_Toc2053081833"/>
+      <w:bookmarkStart w:id="19" w:name="_Toc429059808"/>
       <w:r>
         <w:t>Progettazione</w:t>
       </w:r>
@@ -8049,8 +8095,8 @@
       <w:pPr>
         <w:pStyle w:val="3"/>
       </w:pPr>
-      <w:bookmarkStart w:id="22" w:name="_Toc429059810"/>
-      <w:bookmarkStart w:id="23" w:name="_Toc376070776"/>
+      <w:bookmarkStart w:id="22" w:name="_Toc376070776"/>
+      <w:bookmarkStart w:id="23" w:name="_Toc429059810"/>
       <w:r>
         <w:t>Design dei dati e database</w:t>
       </w:r>
@@ -8673,6 +8719,12 @@
             <w:insideV w:val="single" w:color="auto" w:sz="4" w:space="0"/>
           </w:tblBorders>
           <w:tblLayout w:type="fixed"/>
+          <w:tblCellMar>
+            <w:top w:w="0" w:type="dxa"/>
+            <w:left w:w="108" w:type="dxa"/>
+            <w:bottom w:w="0" w:type="dxa"/>
+            <w:right w:w="108" w:type="dxa"/>
+          </w:tblCellMar>
         </w:tblPrEx>
         <w:tc>
           <w:tcPr>
@@ -8846,6 +8898,12 @@
             <w:insideV w:val="single" w:color="auto" w:sz="4" w:space="0"/>
           </w:tblBorders>
           <w:tblLayout w:type="fixed"/>
+          <w:tblCellMar>
+            <w:top w:w="0" w:type="dxa"/>
+            <w:left w:w="108" w:type="dxa"/>
+            <w:bottom w:w="0" w:type="dxa"/>
+            <w:right w:w="108" w:type="dxa"/>
+          </w:tblCellMar>
         </w:tblPrEx>
         <w:tc>
           <w:tcPr>
@@ -10177,134 +10235,6 @@
                 <w:lang w:val="en"/>
               </w:rPr>
               <w:t>Booleano specificante se l’utente ha confermato la sua email</w:t>
-            </w:r>
-          </w:p>
-        </w:tc>
-      </w:tr>
-      <w:tr>
-        <w:tblPrEx>
-          <w:tblBorders>
-            <w:top w:val="single" w:color="auto" w:sz="4" w:space="0"/>
-            <w:left w:val="single" w:color="auto" w:sz="4" w:space="0"/>
-            <w:bottom w:val="single" w:color="auto" w:sz="4" w:space="0"/>
-            <w:right w:val="single" w:color="auto" w:sz="4" w:space="0"/>
-            <w:insideH w:val="single" w:color="auto" w:sz="4" w:space="0"/>
-            <w:insideV w:val="single" w:color="auto" w:sz="4" w:space="0"/>
-          </w:tblBorders>
-          <w:tblLayout w:type="fixed"/>
-          <w:tblCellMar>
-            <w:top w:w="0" w:type="dxa"/>
-            <w:left w:w="108" w:type="dxa"/>
-            <w:bottom w:w="0" w:type="dxa"/>
-            <w:right w:w="108" w:type="dxa"/>
-          </w:tblCellMar>
-        </w:tblPrEx>
-        <w:tc>
-          <w:tcPr>
-            <w:tcW w:w="1382" w:type="dxa"/>
-            <w:tcBorders>
-              <w:top w:val="dotted" w:color="auto" w:sz="4" w:space="0"/>
-              <w:left w:val="dotted" w:color="auto" w:sz="4" w:space="0"/>
-              <w:bottom w:val="dotted" w:color="auto" w:sz="4" w:space="0"/>
-              <w:right w:val="dotted" w:color="auto" w:sz="4" w:space="0"/>
-            </w:tcBorders>
-            <w:shd w:val="clear" w:color="auto" w:fill="DBE5F1"/>
-          </w:tcPr>
-          <w:p>
-            <w:pPr>
-              <w:jc w:val="both"/>
-              <w:rPr>
-                <w:rFonts w:hint="default"/>
-                <w:i w:val="0"/>
-                <w:iCs w:val="0"/>
-                <w:color w:val="000000"/>
-                <w:vertAlign w:val="baseline"/>
-                <w:lang w:val="en"/>
-              </w:rPr>
-            </w:pPr>
-            <w:r>
-              <w:rPr>
-                <w:rFonts w:hint="default"/>
-                <w:i w:val="0"/>
-                <w:iCs w:val="0"/>
-                <w:color w:val="000000"/>
-                <w:vertAlign w:val="baseline"/>
-                <w:lang w:val="en"/>
-              </w:rPr>
-              <w:t>reset</w:t>
-            </w:r>
-          </w:p>
-        </w:tc>
-        <w:tc>
-          <w:tcPr>
-            <w:tcW w:w="1746" w:type="dxa"/>
-            <w:tcBorders>
-              <w:top w:val="dotted" w:color="auto" w:sz="4" w:space="0"/>
-              <w:left w:val="dotted" w:color="auto" w:sz="4" w:space="0"/>
-              <w:bottom w:val="dotted" w:color="auto" w:sz="4" w:space="0"/>
-              <w:right w:val="dotted" w:color="auto" w:sz="4" w:space="0"/>
-            </w:tcBorders>
-            <w:shd w:val="clear" w:color="auto" w:fill="DBE5F1"/>
-            <w:vAlign w:val="top"/>
-          </w:tcPr>
-          <w:p>
-            <w:pPr>
-              <w:jc w:val="both"/>
-              <w:rPr>
-                <w:rFonts w:hint="default"/>
-                <w:i w:val="0"/>
-                <w:iCs w:val="0"/>
-                <w:color w:val="000000"/>
-                <w:vertAlign w:val="baseline"/>
-                <w:lang w:val="en"/>
-              </w:rPr>
-            </w:pPr>
-            <w:r>
-              <w:rPr>
-                <w:rFonts w:hint="default"/>
-                <w:i w:val="0"/>
-                <w:iCs w:val="0"/>
-                <w:color w:val="000000"/>
-                <w:vertAlign w:val="baseline"/>
-                <w:lang w:val="en"/>
-              </w:rPr>
-              <w:t>varchar(255)</w:t>
-            </w:r>
-          </w:p>
-        </w:tc>
-        <w:tc>
-          <w:tcPr>
-            <w:tcW w:w="6718" w:type="dxa"/>
-            <w:tcBorders>
-              <w:top w:val="dotted" w:color="auto" w:sz="4" w:space="0"/>
-              <w:left w:val="dotted" w:color="auto" w:sz="4" w:space="0"/>
-              <w:bottom w:val="dotted" w:color="auto" w:sz="4" w:space="0"/>
-              <w:right w:val="dotted" w:color="auto" w:sz="4" w:space="0"/>
-            </w:tcBorders>
-            <w:shd w:val="clear" w:color="auto" w:fill="DBE5F1"/>
-          </w:tcPr>
-          <w:p>
-            <w:pPr>
-              <w:jc w:val="both"/>
-              <w:rPr>
-                <w:rFonts w:hint="default"/>
-                <w:i w:val="0"/>
-                <w:iCs w:val="0"/>
-                <w:color w:val="000000"/>
-                <w:vertAlign w:val="baseline"/>
-                <w:lang w:val="en"/>
-              </w:rPr>
-            </w:pPr>
-            <w:r>
-              <w:rPr>
-                <w:rFonts w:hint="default"/>
-                <w:i w:val="0"/>
-                <w:iCs w:val="0"/>
-                <w:color w:val="000000"/>
-                <w:vertAlign w:val="baseline"/>
-                <w:lang w:val="en"/>
-              </w:rPr>
-              <w:t>Token di reset della password, di base settato a null</w:t>
             </w:r>
           </w:p>
         </w:tc>
@@ -12007,8 +11937,10 @@
                 <w:vertAlign w:val="baseline"/>
                 <w:lang w:val="en"/>
               </w:rPr>
-              <w:t>name</w:t>
-            </w:r>
+              <w:t>text</w:t>
+            </w:r>
+            <w:bookmarkStart w:id="65" w:name="_GoBack"/>
+            <w:bookmarkEnd w:id="65"/>
           </w:p>
         </w:tc>
         <w:tc>
@@ -12260,6 +12192,12 @@
             <w:insideV w:val="single" w:color="auto" w:sz="4" w:space="0"/>
           </w:tblBorders>
           <w:tblLayout w:type="fixed"/>
+          <w:tblCellMar>
+            <w:top w:w="0" w:type="dxa"/>
+            <w:left w:w="108" w:type="dxa"/>
+            <w:bottom w:w="0" w:type="dxa"/>
+            <w:right w:w="108" w:type="dxa"/>
+          </w:tblCellMar>
         </w:tblPrEx>
         <w:tc>
           <w:tcPr>
@@ -12297,6 +12235,260 @@
                 <w:lang w:val="en"/>
               </w:rPr>
               <w:t>Tabella FORM</w:t>
+            </w:r>
+          </w:p>
+        </w:tc>
+      </w:tr>
+      <w:tr>
+        <w:tblPrEx>
+          <w:tblBorders>
+            <w:top w:val="single" w:color="auto" w:sz="4" w:space="0"/>
+            <w:left w:val="single" w:color="auto" w:sz="4" w:space="0"/>
+            <w:bottom w:val="single" w:color="auto" w:sz="4" w:space="0"/>
+            <w:right w:val="single" w:color="auto" w:sz="4" w:space="0"/>
+            <w:insideH w:val="single" w:color="auto" w:sz="4" w:space="0"/>
+            <w:insideV w:val="single" w:color="auto" w:sz="4" w:space="0"/>
+          </w:tblBorders>
+          <w:tblLayout w:type="fixed"/>
+          <w:tblCellMar>
+            <w:top w:w="0" w:type="dxa"/>
+            <w:left w:w="108" w:type="dxa"/>
+            <w:bottom w:w="0" w:type="dxa"/>
+            <w:right w:w="108" w:type="dxa"/>
+          </w:tblCellMar>
+        </w:tblPrEx>
+        <w:tc>
+          <w:tcPr>
+            <w:tcW w:w="1991" w:type="dxa"/>
+            <w:tcBorders>
+              <w:top w:val="dotted" w:color="auto" w:sz="4" w:space="0"/>
+              <w:left w:val="dotted" w:color="auto" w:sz="4" w:space="0"/>
+              <w:bottom w:val="dotted" w:color="auto" w:sz="4" w:space="0"/>
+              <w:right w:val="dotted" w:color="auto" w:sz="4" w:space="0"/>
+            </w:tcBorders>
+            <w:shd w:val="clear" w:color="auto" w:fill="FFFFFF"/>
+          </w:tcPr>
+          <w:p>
+            <w:pPr>
+              <w:jc w:val="both"/>
+              <w:rPr>
+                <w:rFonts w:hint="default"/>
+                <w:i w:val="0"/>
+                <w:iCs w:val="0"/>
+                <w:color w:val="000000"/>
+                <w:vertAlign w:val="baseline"/>
+                <w:lang w:val="en"/>
+              </w:rPr>
+            </w:pPr>
+            <w:r>
+              <w:rPr>
+                <w:rFonts w:hint="default"/>
+                <w:i w:val="0"/>
+                <w:iCs w:val="0"/>
+                <w:color w:val="000000"/>
+                <w:vertAlign w:val="baseline"/>
+                <w:lang w:val="en"/>
+              </w:rPr>
+              <w:t>Attributo</w:t>
+            </w:r>
+          </w:p>
+        </w:tc>
+        <w:tc>
+          <w:tcPr>
+            <w:tcW w:w="1640" w:type="dxa"/>
+            <w:tcBorders>
+              <w:top w:val="dotted" w:color="auto" w:sz="4" w:space="0"/>
+              <w:left w:val="dotted" w:color="auto" w:sz="4" w:space="0"/>
+              <w:bottom w:val="dotted" w:color="auto" w:sz="4" w:space="0"/>
+              <w:right w:val="dotted" w:color="auto" w:sz="4" w:space="0"/>
+            </w:tcBorders>
+            <w:shd w:val="clear" w:color="auto" w:fill="FFFFFF"/>
+          </w:tcPr>
+          <w:p>
+            <w:pPr>
+              <w:jc w:val="both"/>
+              <w:rPr>
+                <w:rFonts w:hint="default"/>
+                <w:i w:val="0"/>
+                <w:iCs w:val="0"/>
+                <w:color w:val="000000"/>
+                <w:vertAlign w:val="baseline"/>
+                <w:lang w:val="en"/>
+              </w:rPr>
+            </w:pPr>
+            <w:r>
+              <w:rPr>
+                <w:rFonts w:hint="default"/>
+                <w:i w:val="0"/>
+                <w:iCs w:val="0"/>
+                <w:color w:val="000000"/>
+                <w:vertAlign w:val="baseline"/>
+                <w:lang w:val="en"/>
+              </w:rPr>
+              <w:t>Tipo</w:t>
+            </w:r>
+          </w:p>
+        </w:tc>
+        <w:tc>
+          <w:tcPr>
+            <w:tcW w:w="6215" w:type="dxa"/>
+            <w:tcBorders>
+              <w:top w:val="dotted" w:color="auto" w:sz="4" w:space="0"/>
+              <w:left w:val="dotted" w:color="auto" w:sz="4" w:space="0"/>
+              <w:bottom w:val="dotted" w:color="auto" w:sz="4" w:space="0"/>
+              <w:right w:val="dotted" w:color="auto" w:sz="4" w:space="0"/>
+            </w:tcBorders>
+            <w:shd w:val="clear" w:color="auto" w:fill="FFFFFF"/>
+          </w:tcPr>
+          <w:p>
+            <w:pPr>
+              <w:jc w:val="both"/>
+              <w:rPr>
+                <w:rFonts w:hint="default"/>
+                <w:i w:val="0"/>
+                <w:iCs w:val="0"/>
+                <w:color w:val="000000"/>
+                <w:vertAlign w:val="baseline"/>
+                <w:lang w:val="en"/>
+              </w:rPr>
+            </w:pPr>
+            <w:r>
+              <w:rPr>
+                <w:rFonts w:hint="default"/>
+                <w:i w:val="0"/>
+                <w:iCs w:val="0"/>
+                <w:color w:val="000000"/>
+                <w:vertAlign w:val="baseline"/>
+                <w:lang w:val="en"/>
+              </w:rPr>
+              <w:t>Descrizione</w:t>
+            </w:r>
+          </w:p>
+        </w:tc>
+      </w:tr>
+      <w:tr>
+        <w:tblPrEx>
+          <w:tblBorders>
+            <w:top w:val="single" w:color="auto" w:sz="4" w:space="0"/>
+            <w:left w:val="single" w:color="auto" w:sz="4" w:space="0"/>
+            <w:bottom w:val="single" w:color="auto" w:sz="4" w:space="0"/>
+            <w:right w:val="single" w:color="auto" w:sz="4" w:space="0"/>
+            <w:insideH w:val="single" w:color="auto" w:sz="4" w:space="0"/>
+            <w:insideV w:val="single" w:color="auto" w:sz="4" w:space="0"/>
+          </w:tblBorders>
+          <w:tblLayout w:type="fixed"/>
+          <w:tblCellMar>
+            <w:top w:w="0" w:type="dxa"/>
+            <w:left w:w="108" w:type="dxa"/>
+            <w:bottom w:w="0" w:type="dxa"/>
+            <w:right w:w="108" w:type="dxa"/>
+          </w:tblCellMar>
+        </w:tblPrEx>
+        <w:tc>
+          <w:tcPr>
+            <w:tcW w:w="1991" w:type="dxa"/>
+            <w:tcBorders>
+              <w:top w:val="dotted" w:color="auto" w:sz="4" w:space="0"/>
+              <w:left w:val="dotted" w:color="auto" w:sz="4" w:space="0"/>
+              <w:bottom w:val="dotted" w:color="auto" w:sz="4" w:space="0"/>
+              <w:right w:val="dotted" w:color="auto" w:sz="4" w:space="0"/>
+            </w:tcBorders>
+            <w:shd w:val="clear" w:color="auto" w:fill="DBE5F1"/>
+          </w:tcPr>
+          <w:p>
+            <w:pPr>
+              <w:jc w:val="both"/>
+              <w:rPr>
+                <w:rFonts w:hint="default"/>
+                <w:i w:val="0"/>
+                <w:iCs w:val="0"/>
+                <w:color w:val="000000"/>
+                <w:vertAlign w:val="baseline"/>
+                <w:lang w:val="en"/>
+              </w:rPr>
+            </w:pPr>
+            <w:r>
+              <w:rPr>
+                <w:rFonts w:hint="default"/>
+                <w:i w:val="0"/>
+                <w:iCs w:val="0"/>
+                <w:color w:val="000000"/>
+                <w:vertAlign w:val="baseline"/>
+                <w:lang w:val="en"/>
+              </w:rPr>
+              <w:t>ID</w:t>
+            </w:r>
+          </w:p>
+        </w:tc>
+        <w:tc>
+          <w:tcPr>
+            <w:tcW w:w="1640" w:type="dxa"/>
+            <w:tcBorders>
+              <w:top w:val="dotted" w:color="auto" w:sz="4" w:space="0"/>
+              <w:left w:val="dotted" w:color="auto" w:sz="4" w:space="0"/>
+              <w:bottom w:val="dotted" w:color="auto" w:sz="4" w:space="0"/>
+              <w:right w:val="dotted" w:color="auto" w:sz="4" w:space="0"/>
+            </w:tcBorders>
+            <w:shd w:val="clear" w:color="auto" w:fill="DBE5F1"/>
+          </w:tcPr>
+          <w:p>
+            <w:pPr>
+              <w:jc w:val="both"/>
+              <w:rPr>
+                <w:rFonts w:hint="default"/>
+                <w:i w:val="0"/>
+                <w:iCs w:val="0"/>
+                <w:color w:val="000000"/>
+                <w:vertAlign w:val="baseline"/>
+                <w:lang w:val="en"/>
+              </w:rPr>
+            </w:pPr>
+            <w:r>
+              <w:rPr>
+                <w:rFonts w:hint="default"/>
+                <w:i w:val="0"/>
+                <w:iCs w:val="0"/>
+                <w:color w:val="000000"/>
+                <w:vertAlign w:val="baseline"/>
+                <w:lang w:val="en"/>
+              </w:rPr>
+              <w:t>Int</w:t>
+            </w:r>
+          </w:p>
+        </w:tc>
+        <w:tc>
+          <w:tcPr>
+            <w:tcW w:w="6215" w:type="dxa"/>
+            <w:tcBorders>
+              <w:top w:val="dotted" w:color="auto" w:sz="4" w:space="0"/>
+              <w:left w:val="dotted" w:color="auto" w:sz="4" w:space="0"/>
+              <w:bottom w:val="dotted" w:color="auto" w:sz="4" w:space="0"/>
+              <w:right w:val="dotted" w:color="auto" w:sz="4" w:space="0"/>
+            </w:tcBorders>
+            <w:shd w:val="clear" w:color="auto" w:fill="DBE5F1"/>
+          </w:tcPr>
+          <w:p>
+            <w:pPr>
+              <w:jc w:val="both"/>
+              <w:rPr>
+                <w:rFonts w:hint="default"/>
+                <w:i w:val="0"/>
+                <w:iCs w:val="0"/>
+                <w:color w:val="000000"/>
+                <w:vertAlign w:val="baseline"/>
+                <w:lang w:val="en"/>
+              </w:rPr>
+            </w:pPr>
+            <w:r>
+              <w:rPr>
+                <w:rFonts w:hint="default"/>
+                <w:i w:val="0"/>
+                <w:iCs w:val="0"/>
+                <w:color w:val="000000"/>
+                <w:vertAlign w:val="baseline"/>
+                <w:lang w:val="en"/>
+              </w:rPr>
+              <w:t>Chiave primaria</w:t>
             </w:r>
           </w:p>
         </w:tc>
@@ -12322,7 +12514,7 @@
               <w:bottom w:val="dotted" w:color="auto" w:sz="4" w:space="0"/>
               <w:right w:val="dotted" w:color="auto" w:sz="4" w:space="0"/>
             </w:tcBorders>
-            <w:shd w:val="clear" w:color="auto" w:fill="FFFFFF"/>
+            <w:shd w:val="clear" w:color="auto" w:fill="DBE5F1"/>
           </w:tcPr>
           <w:p>
             <w:pPr>
@@ -12345,7 +12537,7 @@
                 <w:vertAlign w:val="baseline"/>
                 <w:lang w:val="en"/>
               </w:rPr>
-              <w:t>Attributo</w:t>
+              <w:t>title</w:t>
             </w:r>
           </w:p>
         </w:tc>
@@ -12358,7 +12550,7 @@
               <w:bottom w:val="dotted" w:color="auto" w:sz="4" w:space="0"/>
               <w:right w:val="dotted" w:color="auto" w:sz="4" w:space="0"/>
             </w:tcBorders>
-            <w:shd w:val="clear" w:color="auto" w:fill="FFFFFF"/>
+            <w:shd w:val="clear" w:color="auto" w:fill="DBE5F1"/>
           </w:tcPr>
           <w:p>
             <w:pPr>
@@ -12381,7 +12573,7 @@
                 <w:vertAlign w:val="baseline"/>
                 <w:lang w:val="en"/>
               </w:rPr>
-              <w:t>Tipo</w:t>
+              <w:t>varchar(255)</w:t>
             </w:r>
           </w:p>
         </w:tc>
@@ -12394,7 +12586,7 @@
               <w:bottom w:val="dotted" w:color="auto" w:sz="4" w:space="0"/>
               <w:right w:val="dotted" w:color="auto" w:sz="4" w:space="0"/>
             </w:tcBorders>
-            <w:shd w:val="clear" w:color="auto" w:fill="FFFFFF"/>
+            <w:shd w:val="clear" w:color="auto" w:fill="DBE5F1"/>
           </w:tcPr>
           <w:p>
             <w:pPr>
@@ -12417,7 +12609,391 @@
                 <w:vertAlign w:val="baseline"/>
                 <w:lang w:val="en"/>
               </w:rPr>
-              <w:t>Descrizione</w:t>
+              <w:t>Il titolo del progetto che si andrà a valutare</w:t>
+            </w:r>
+          </w:p>
+        </w:tc>
+      </w:tr>
+      <w:tr>
+        <w:tblPrEx>
+          <w:tblBorders>
+            <w:top w:val="single" w:color="auto" w:sz="4" w:space="0"/>
+            <w:left w:val="single" w:color="auto" w:sz="4" w:space="0"/>
+            <w:bottom w:val="single" w:color="auto" w:sz="4" w:space="0"/>
+            <w:right w:val="single" w:color="auto" w:sz="4" w:space="0"/>
+            <w:insideH w:val="single" w:color="auto" w:sz="4" w:space="0"/>
+            <w:insideV w:val="single" w:color="auto" w:sz="4" w:space="0"/>
+          </w:tblBorders>
+          <w:tblLayout w:type="fixed"/>
+          <w:tblCellMar>
+            <w:top w:w="0" w:type="dxa"/>
+            <w:left w:w="108" w:type="dxa"/>
+            <w:bottom w:w="0" w:type="dxa"/>
+            <w:right w:w="108" w:type="dxa"/>
+          </w:tblCellMar>
+        </w:tblPrEx>
+        <w:tc>
+          <w:tcPr>
+            <w:tcW w:w="1991" w:type="dxa"/>
+            <w:tcBorders>
+              <w:top w:val="dotted" w:color="auto" w:sz="4" w:space="0"/>
+              <w:left w:val="dotted" w:color="auto" w:sz="4" w:space="0"/>
+              <w:bottom w:val="dotted" w:color="auto" w:sz="4" w:space="0"/>
+              <w:right w:val="dotted" w:color="auto" w:sz="4" w:space="0"/>
+            </w:tcBorders>
+            <w:shd w:val="clear" w:color="auto" w:fill="DBE5F1"/>
+          </w:tcPr>
+          <w:p>
+            <w:pPr>
+              <w:jc w:val="both"/>
+              <w:rPr>
+                <w:rFonts w:hint="default"/>
+                <w:i w:val="0"/>
+                <w:iCs w:val="0"/>
+                <w:color w:val="000000"/>
+                <w:vertAlign w:val="baseline"/>
+                <w:lang w:val="en"/>
+              </w:rPr>
+            </w:pPr>
+            <w:r>
+              <w:rPr>
+                <w:rFonts w:hint="default"/>
+                <w:i w:val="0"/>
+                <w:iCs w:val="0"/>
+                <w:color w:val="000000"/>
+                <w:vertAlign w:val="baseline"/>
+                <w:lang w:val="en"/>
+              </w:rPr>
+              <w:t>created</w:t>
+            </w:r>
+          </w:p>
+        </w:tc>
+        <w:tc>
+          <w:tcPr>
+            <w:tcW w:w="1640" w:type="dxa"/>
+            <w:tcBorders>
+              <w:top w:val="dotted" w:color="auto" w:sz="4" w:space="0"/>
+              <w:left w:val="dotted" w:color="auto" w:sz="4" w:space="0"/>
+              <w:bottom w:val="dotted" w:color="auto" w:sz="4" w:space="0"/>
+              <w:right w:val="dotted" w:color="auto" w:sz="4" w:space="0"/>
+            </w:tcBorders>
+            <w:shd w:val="clear" w:color="auto" w:fill="DBE5F1"/>
+          </w:tcPr>
+          <w:p>
+            <w:pPr>
+              <w:jc w:val="both"/>
+              <w:rPr>
+                <w:rFonts w:hint="default"/>
+                <w:i w:val="0"/>
+                <w:iCs w:val="0"/>
+                <w:color w:val="000000"/>
+                <w:vertAlign w:val="baseline"/>
+                <w:lang w:val="en"/>
+              </w:rPr>
+            </w:pPr>
+            <w:r>
+              <w:rPr>
+                <w:rFonts w:hint="default"/>
+                <w:i w:val="0"/>
+                <w:iCs w:val="0"/>
+                <w:color w:val="000000"/>
+                <w:vertAlign w:val="baseline"/>
+                <w:lang w:val="en"/>
+              </w:rPr>
+              <w:t>timestamp</w:t>
+            </w:r>
+          </w:p>
+        </w:tc>
+        <w:tc>
+          <w:tcPr>
+            <w:tcW w:w="6215" w:type="dxa"/>
+            <w:tcBorders>
+              <w:top w:val="dotted" w:color="auto" w:sz="4" w:space="0"/>
+              <w:left w:val="dotted" w:color="auto" w:sz="4" w:space="0"/>
+              <w:bottom w:val="dotted" w:color="auto" w:sz="4" w:space="0"/>
+              <w:right w:val="dotted" w:color="auto" w:sz="4" w:space="0"/>
+            </w:tcBorders>
+            <w:shd w:val="clear" w:color="auto" w:fill="DBE5F1"/>
+          </w:tcPr>
+          <w:p>
+            <w:pPr>
+              <w:jc w:val="both"/>
+              <w:rPr>
+                <w:rFonts w:hint="default"/>
+                <w:i w:val="0"/>
+                <w:iCs w:val="0"/>
+                <w:color w:val="000000"/>
+                <w:vertAlign w:val="baseline"/>
+                <w:lang w:val="en"/>
+              </w:rPr>
+            </w:pPr>
+            <w:r>
+              <w:rPr>
+                <w:rFonts w:hint="default"/>
+                <w:i w:val="0"/>
+                <w:iCs w:val="0"/>
+                <w:color w:val="000000"/>
+                <w:vertAlign w:val="baseline"/>
+                <w:lang w:val="en"/>
+              </w:rPr>
+              <w:t>La data di creazione del formulario</w:t>
+            </w:r>
+          </w:p>
+        </w:tc>
+      </w:tr>
+      <w:tr>
+        <w:tblPrEx>
+          <w:tblBorders>
+            <w:top w:val="single" w:color="auto" w:sz="4" w:space="0"/>
+            <w:left w:val="single" w:color="auto" w:sz="4" w:space="0"/>
+            <w:bottom w:val="single" w:color="auto" w:sz="4" w:space="0"/>
+            <w:right w:val="single" w:color="auto" w:sz="4" w:space="0"/>
+            <w:insideH w:val="single" w:color="auto" w:sz="4" w:space="0"/>
+            <w:insideV w:val="single" w:color="auto" w:sz="4" w:space="0"/>
+          </w:tblBorders>
+          <w:tblLayout w:type="fixed"/>
+          <w:tblCellMar>
+            <w:top w:w="0" w:type="dxa"/>
+            <w:left w:w="108" w:type="dxa"/>
+            <w:bottom w:w="0" w:type="dxa"/>
+            <w:right w:w="108" w:type="dxa"/>
+          </w:tblCellMar>
+        </w:tblPrEx>
+        <w:tc>
+          <w:tcPr>
+            <w:tcW w:w="1991" w:type="dxa"/>
+            <w:tcBorders>
+              <w:top w:val="dotted" w:color="auto" w:sz="4" w:space="0"/>
+              <w:left w:val="dotted" w:color="auto" w:sz="4" w:space="0"/>
+              <w:bottom w:val="dotted" w:color="auto" w:sz="4" w:space="0"/>
+              <w:right w:val="dotted" w:color="auto" w:sz="4" w:space="0"/>
+            </w:tcBorders>
+            <w:shd w:val="clear" w:color="auto" w:fill="DBE5F1"/>
+          </w:tcPr>
+          <w:p>
+            <w:pPr>
+              <w:jc w:val="both"/>
+              <w:rPr>
+                <w:rFonts w:hint="default"/>
+                <w:i w:val="0"/>
+                <w:iCs w:val="0"/>
+                <w:color w:val="000000"/>
+                <w:vertAlign w:val="baseline"/>
+                <w:lang w:val="en"/>
+              </w:rPr>
+            </w:pPr>
+            <w:r>
+              <w:rPr>
+                <w:rFonts w:hint="default"/>
+                <w:i w:val="0"/>
+                <w:iCs w:val="0"/>
+                <w:color w:val="000000"/>
+                <w:vertAlign w:val="baseline"/>
+                <w:lang w:val="en"/>
+              </w:rPr>
+              <w:t>modified</w:t>
+            </w:r>
+          </w:p>
+        </w:tc>
+        <w:tc>
+          <w:tcPr>
+            <w:tcW w:w="1640" w:type="dxa"/>
+            <w:tcBorders>
+              <w:top w:val="dotted" w:color="auto" w:sz="4" w:space="0"/>
+              <w:left w:val="dotted" w:color="auto" w:sz="4" w:space="0"/>
+              <w:bottom w:val="dotted" w:color="auto" w:sz="4" w:space="0"/>
+              <w:right w:val="dotted" w:color="auto" w:sz="4" w:space="0"/>
+            </w:tcBorders>
+            <w:shd w:val="clear" w:color="auto" w:fill="DBE5F1"/>
+            <w:vAlign w:val="top"/>
+          </w:tcPr>
+          <w:p>
+            <w:pPr>
+              <w:jc w:val="both"/>
+              <w:rPr>
+                <w:rFonts w:hint="default"/>
+                <w:i w:val="0"/>
+                <w:iCs w:val="0"/>
+                <w:color w:val="000000"/>
+                <w:vertAlign w:val="baseline"/>
+                <w:lang w:val="en"/>
+              </w:rPr>
+            </w:pPr>
+            <w:r>
+              <w:rPr>
+                <w:rFonts w:hint="default"/>
+                <w:i w:val="0"/>
+                <w:iCs w:val="0"/>
+                <w:color w:val="000000"/>
+                <w:vertAlign w:val="baseline"/>
+                <w:lang w:val="en"/>
+              </w:rPr>
+              <w:t>timestamp</w:t>
+            </w:r>
+          </w:p>
+        </w:tc>
+        <w:tc>
+          <w:tcPr>
+            <w:tcW w:w="6215" w:type="dxa"/>
+            <w:tcBorders>
+              <w:top w:val="dotted" w:color="auto" w:sz="4" w:space="0"/>
+              <w:left w:val="dotted" w:color="auto" w:sz="4" w:space="0"/>
+              <w:bottom w:val="dotted" w:color="auto" w:sz="4" w:space="0"/>
+              <w:right w:val="dotted" w:color="auto" w:sz="4" w:space="0"/>
+            </w:tcBorders>
+            <w:shd w:val="clear" w:color="auto" w:fill="DBE5F1"/>
+          </w:tcPr>
+          <w:p>
+            <w:pPr>
+              <w:jc w:val="both"/>
+              <w:rPr>
+                <w:rFonts w:hint="default"/>
+                <w:i w:val="0"/>
+                <w:iCs w:val="0"/>
+                <w:color w:val="000000"/>
+                <w:vertAlign w:val="baseline"/>
+                <w:lang w:val="en"/>
+              </w:rPr>
+            </w:pPr>
+            <w:r>
+              <w:rPr>
+                <w:rFonts w:hint="default"/>
+                <w:i w:val="0"/>
+                <w:iCs w:val="0"/>
+                <w:color w:val="000000"/>
+                <w:vertAlign w:val="baseline"/>
+                <w:lang w:val="en"/>
+              </w:rPr>
+              <w:t>La data di ultima modifica del formulario, può essere nulla</w:t>
+            </w:r>
+          </w:p>
+        </w:tc>
+      </w:tr>
+      <w:tr>
+        <w:tblPrEx>
+          <w:tblBorders>
+            <w:top w:val="single" w:color="auto" w:sz="4" w:space="0"/>
+            <w:left w:val="single" w:color="auto" w:sz="4" w:space="0"/>
+            <w:bottom w:val="single" w:color="auto" w:sz="4" w:space="0"/>
+            <w:right w:val="single" w:color="auto" w:sz="4" w:space="0"/>
+            <w:insideH w:val="single" w:color="auto" w:sz="4" w:space="0"/>
+            <w:insideV w:val="single" w:color="auto" w:sz="4" w:space="0"/>
+          </w:tblBorders>
+          <w:tblLayout w:type="fixed"/>
+          <w:tblCellMar>
+            <w:top w:w="0" w:type="dxa"/>
+            <w:left w:w="108" w:type="dxa"/>
+            <w:bottom w:w="0" w:type="dxa"/>
+            <w:right w:w="108" w:type="dxa"/>
+          </w:tblCellMar>
+        </w:tblPrEx>
+        <w:tc>
+          <w:tcPr>
+            <w:tcW w:w="1991" w:type="dxa"/>
+            <w:tcBorders>
+              <w:top w:val="dotted" w:color="auto" w:sz="4" w:space="0"/>
+              <w:left w:val="dotted" w:color="auto" w:sz="4" w:space="0"/>
+              <w:bottom w:val="dotted" w:color="auto" w:sz="4" w:space="0"/>
+              <w:right w:val="dotted" w:color="auto" w:sz="4" w:space="0"/>
+            </w:tcBorders>
+            <w:shd w:val="clear" w:color="auto" w:fill="DBE5F1"/>
+          </w:tcPr>
+          <w:p>
+            <w:pPr>
+              <w:jc w:val="both"/>
+              <w:rPr>
+                <w:rFonts w:hint="default"/>
+                <w:i w:val="0"/>
+                <w:iCs w:val="0"/>
+                <w:color w:val="000000"/>
+                <w:vertAlign w:val="baseline"/>
+                <w:lang w:val="en"/>
+              </w:rPr>
+            </w:pPr>
+            <w:r>
+              <w:rPr>
+                <w:rFonts w:hint="default"/>
+                <w:i w:val="0"/>
+                <w:iCs w:val="0"/>
+                <w:color w:val="000000"/>
+                <w:vertAlign w:val="baseline"/>
+                <w:lang w:val="en"/>
+              </w:rPr>
+              <w:t>deleted</w:t>
+            </w:r>
+          </w:p>
+        </w:tc>
+        <w:tc>
+          <w:tcPr>
+            <w:tcW w:w="1640" w:type="dxa"/>
+            <w:tcBorders>
+              <w:top w:val="dotted" w:color="auto" w:sz="4" w:space="0"/>
+              <w:left w:val="dotted" w:color="auto" w:sz="4" w:space="0"/>
+              <w:bottom w:val="dotted" w:color="auto" w:sz="4" w:space="0"/>
+              <w:right w:val="dotted" w:color="auto" w:sz="4" w:space="0"/>
+            </w:tcBorders>
+            <w:shd w:val="clear" w:color="auto" w:fill="DBE5F1"/>
+            <w:vAlign w:val="top"/>
+          </w:tcPr>
+          <w:p>
+            <w:pPr>
+              <w:jc w:val="both"/>
+              <w:rPr>
+                <w:rFonts w:hint="default"/>
+                <w:i w:val="0"/>
+                <w:iCs w:val="0"/>
+                <w:color w:val="000000"/>
+                <w:vertAlign w:val="baseline"/>
+                <w:lang w:val="en"/>
+              </w:rPr>
+            </w:pPr>
+            <w:r>
+              <w:rPr>
+                <w:rFonts w:hint="default"/>
+                <w:i w:val="0"/>
+                <w:iCs w:val="0"/>
+                <w:color w:val="000000"/>
+                <w:vertAlign w:val="baseline"/>
+                <w:lang w:val="en"/>
+              </w:rPr>
+              <w:t>timestamp</w:t>
+            </w:r>
+          </w:p>
+        </w:tc>
+        <w:tc>
+          <w:tcPr>
+            <w:tcW w:w="6215" w:type="dxa"/>
+            <w:tcBorders>
+              <w:top w:val="dotted" w:color="auto" w:sz="4" w:space="0"/>
+              <w:left w:val="dotted" w:color="auto" w:sz="4" w:space="0"/>
+              <w:bottom w:val="dotted" w:color="auto" w:sz="4" w:space="0"/>
+              <w:right w:val="dotted" w:color="auto" w:sz="4" w:space="0"/>
+            </w:tcBorders>
+            <w:shd w:val="clear" w:color="auto" w:fill="DBE5F1"/>
+            <w:vAlign w:val="top"/>
+          </w:tcPr>
+          <w:p>
+            <w:pPr>
+              <w:jc w:val="both"/>
+              <w:rPr>
+                <w:rFonts w:hint="default"/>
+                <w:i w:val="0"/>
+                <w:iCs w:val="0"/>
+                <w:color w:val="000000"/>
+                <w:vertAlign w:val="baseline"/>
+                <w:lang w:val="en"/>
+              </w:rPr>
+            </w:pPr>
+            <w:r>
+              <w:rPr>
+                <w:rFonts w:hint="default"/>
+                <w:i w:val="0"/>
+                <w:iCs w:val="0"/>
+                <w:color w:val="000000"/>
+                <w:vertAlign w:val="baseline"/>
+                <w:lang w:val="en"/>
+              </w:rPr>
+              <w:t>La data di eliminazione del formulario, può essere nulla</w:t>
             </w:r>
           </w:p>
         </w:tc>
@@ -12466,7 +13042,7 @@
                 <w:vertAlign w:val="baseline"/>
                 <w:lang w:val="en"/>
               </w:rPr>
-              <w:t>ID</w:t>
+              <w:t>student_name</w:t>
             </w:r>
           </w:p>
         </w:tc>
@@ -12480,6 +13056,7 @@
               <w:right w:val="dotted" w:color="auto" w:sz="4" w:space="0"/>
             </w:tcBorders>
             <w:shd w:val="clear" w:color="auto" w:fill="DBE5F1"/>
+            <w:vAlign w:val="top"/>
           </w:tcPr>
           <w:p>
             <w:pPr>
@@ -12502,7 +13079,7 @@
                 <w:vertAlign w:val="baseline"/>
                 <w:lang w:val="en"/>
               </w:rPr>
-              <w:t>Int</w:t>
+              <w:t>varchar(100)</w:t>
             </w:r>
           </w:p>
         </w:tc>
@@ -12538,7 +13115,391 @@
                 <w:vertAlign w:val="baseline"/>
                 <w:lang w:val="en"/>
               </w:rPr>
-              <w:t>Chiave primaria</w:t>
+              <w:t>Il nome dello studente</w:t>
+            </w:r>
+          </w:p>
+        </w:tc>
+      </w:tr>
+      <w:tr>
+        <w:tblPrEx>
+          <w:tblBorders>
+            <w:top w:val="single" w:color="auto" w:sz="4" w:space="0"/>
+            <w:left w:val="single" w:color="auto" w:sz="4" w:space="0"/>
+            <w:bottom w:val="single" w:color="auto" w:sz="4" w:space="0"/>
+            <w:right w:val="single" w:color="auto" w:sz="4" w:space="0"/>
+            <w:insideH w:val="single" w:color="auto" w:sz="4" w:space="0"/>
+            <w:insideV w:val="single" w:color="auto" w:sz="4" w:space="0"/>
+          </w:tblBorders>
+          <w:tblLayout w:type="fixed"/>
+          <w:tblCellMar>
+            <w:top w:w="0" w:type="dxa"/>
+            <w:left w:w="108" w:type="dxa"/>
+            <w:bottom w:w="0" w:type="dxa"/>
+            <w:right w:w="108" w:type="dxa"/>
+          </w:tblCellMar>
+        </w:tblPrEx>
+        <w:tc>
+          <w:tcPr>
+            <w:tcW w:w="1991" w:type="dxa"/>
+            <w:tcBorders>
+              <w:top w:val="dotted" w:color="auto" w:sz="4" w:space="0"/>
+              <w:left w:val="dotted" w:color="auto" w:sz="4" w:space="0"/>
+              <w:bottom w:val="dotted" w:color="auto" w:sz="4" w:space="0"/>
+              <w:right w:val="dotted" w:color="auto" w:sz="4" w:space="0"/>
+            </w:tcBorders>
+            <w:shd w:val="clear" w:color="auto" w:fill="DBE5F1"/>
+          </w:tcPr>
+          <w:p>
+            <w:pPr>
+              <w:jc w:val="both"/>
+              <w:rPr>
+                <w:rFonts w:hint="default"/>
+                <w:i w:val="0"/>
+                <w:iCs w:val="0"/>
+                <w:color w:val="000000"/>
+                <w:vertAlign w:val="baseline"/>
+                <w:lang w:val="en"/>
+              </w:rPr>
+            </w:pPr>
+            <w:r>
+              <w:rPr>
+                <w:rFonts w:hint="default"/>
+                <w:i w:val="0"/>
+                <w:iCs w:val="0"/>
+                <w:color w:val="000000"/>
+                <w:vertAlign w:val="baseline"/>
+                <w:lang w:val="en"/>
+              </w:rPr>
+              <w:t>student_surname</w:t>
+            </w:r>
+          </w:p>
+        </w:tc>
+        <w:tc>
+          <w:tcPr>
+            <w:tcW w:w="1640" w:type="dxa"/>
+            <w:tcBorders>
+              <w:top w:val="dotted" w:color="auto" w:sz="4" w:space="0"/>
+              <w:left w:val="dotted" w:color="auto" w:sz="4" w:space="0"/>
+              <w:bottom w:val="dotted" w:color="auto" w:sz="4" w:space="0"/>
+              <w:right w:val="dotted" w:color="auto" w:sz="4" w:space="0"/>
+            </w:tcBorders>
+            <w:shd w:val="clear" w:color="auto" w:fill="DBE5F1"/>
+            <w:vAlign w:val="top"/>
+          </w:tcPr>
+          <w:p>
+            <w:pPr>
+              <w:jc w:val="both"/>
+              <w:rPr>
+                <w:rFonts w:hint="default"/>
+                <w:i w:val="0"/>
+                <w:iCs w:val="0"/>
+                <w:color w:val="000000"/>
+                <w:vertAlign w:val="baseline"/>
+                <w:lang w:val="en"/>
+              </w:rPr>
+            </w:pPr>
+            <w:r>
+              <w:rPr>
+                <w:rFonts w:hint="default"/>
+                <w:i w:val="0"/>
+                <w:iCs w:val="0"/>
+                <w:color w:val="000000"/>
+                <w:vertAlign w:val="baseline"/>
+                <w:lang w:val="en"/>
+              </w:rPr>
+              <w:t>varchar(100)</w:t>
+            </w:r>
+          </w:p>
+        </w:tc>
+        <w:tc>
+          <w:tcPr>
+            <w:tcW w:w="6215" w:type="dxa"/>
+            <w:tcBorders>
+              <w:top w:val="dotted" w:color="auto" w:sz="4" w:space="0"/>
+              <w:left w:val="dotted" w:color="auto" w:sz="4" w:space="0"/>
+              <w:bottom w:val="dotted" w:color="auto" w:sz="4" w:space="0"/>
+              <w:right w:val="dotted" w:color="auto" w:sz="4" w:space="0"/>
+            </w:tcBorders>
+            <w:shd w:val="clear" w:color="auto" w:fill="DBE5F1"/>
+          </w:tcPr>
+          <w:p>
+            <w:pPr>
+              <w:jc w:val="both"/>
+              <w:rPr>
+                <w:rFonts w:hint="default"/>
+                <w:i w:val="0"/>
+                <w:iCs w:val="0"/>
+                <w:color w:val="000000"/>
+                <w:vertAlign w:val="baseline"/>
+                <w:lang w:val="en"/>
+              </w:rPr>
+            </w:pPr>
+            <w:r>
+              <w:rPr>
+                <w:rFonts w:hint="default"/>
+                <w:i w:val="0"/>
+                <w:iCs w:val="0"/>
+                <w:color w:val="000000"/>
+                <w:vertAlign w:val="baseline"/>
+                <w:lang w:val="en"/>
+              </w:rPr>
+              <w:t>Il cognome dello studente</w:t>
+            </w:r>
+          </w:p>
+        </w:tc>
+      </w:tr>
+      <w:tr>
+        <w:tblPrEx>
+          <w:tblBorders>
+            <w:top w:val="single" w:color="auto" w:sz="4" w:space="0"/>
+            <w:left w:val="single" w:color="auto" w:sz="4" w:space="0"/>
+            <w:bottom w:val="single" w:color="auto" w:sz="4" w:space="0"/>
+            <w:right w:val="single" w:color="auto" w:sz="4" w:space="0"/>
+            <w:insideH w:val="single" w:color="auto" w:sz="4" w:space="0"/>
+            <w:insideV w:val="single" w:color="auto" w:sz="4" w:space="0"/>
+          </w:tblBorders>
+          <w:tblLayout w:type="fixed"/>
+          <w:tblCellMar>
+            <w:top w:w="0" w:type="dxa"/>
+            <w:left w:w="108" w:type="dxa"/>
+            <w:bottom w:w="0" w:type="dxa"/>
+            <w:right w:w="108" w:type="dxa"/>
+          </w:tblCellMar>
+        </w:tblPrEx>
+        <w:tc>
+          <w:tcPr>
+            <w:tcW w:w="1991" w:type="dxa"/>
+            <w:tcBorders>
+              <w:top w:val="dotted" w:color="auto" w:sz="4" w:space="0"/>
+              <w:left w:val="dotted" w:color="auto" w:sz="4" w:space="0"/>
+              <w:bottom w:val="dotted" w:color="auto" w:sz="4" w:space="0"/>
+              <w:right w:val="dotted" w:color="auto" w:sz="4" w:space="0"/>
+            </w:tcBorders>
+            <w:shd w:val="clear" w:color="auto" w:fill="DBE5F1"/>
+          </w:tcPr>
+          <w:p>
+            <w:pPr>
+              <w:jc w:val="both"/>
+              <w:rPr>
+                <w:rFonts w:hint="default"/>
+                <w:i w:val="0"/>
+                <w:iCs w:val="0"/>
+                <w:color w:val="000000"/>
+                <w:vertAlign w:val="baseline"/>
+                <w:lang w:val="en"/>
+              </w:rPr>
+            </w:pPr>
+            <w:r>
+              <w:rPr>
+                <w:rFonts w:hint="default"/>
+                <w:i w:val="0"/>
+                <w:iCs w:val="0"/>
+                <w:color w:val="000000"/>
+                <w:vertAlign w:val="baseline"/>
+                <w:lang w:val="en"/>
+              </w:rPr>
+              <w:t>student_email</w:t>
+            </w:r>
+          </w:p>
+        </w:tc>
+        <w:tc>
+          <w:tcPr>
+            <w:tcW w:w="1640" w:type="dxa"/>
+            <w:tcBorders>
+              <w:top w:val="dotted" w:color="auto" w:sz="4" w:space="0"/>
+              <w:left w:val="dotted" w:color="auto" w:sz="4" w:space="0"/>
+              <w:bottom w:val="dotted" w:color="auto" w:sz="4" w:space="0"/>
+              <w:right w:val="dotted" w:color="auto" w:sz="4" w:space="0"/>
+            </w:tcBorders>
+            <w:shd w:val="clear" w:color="auto" w:fill="DBE5F1"/>
+            <w:vAlign w:val="top"/>
+          </w:tcPr>
+          <w:p>
+            <w:pPr>
+              <w:jc w:val="both"/>
+              <w:rPr>
+                <w:rFonts w:hint="default"/>
+                <w:i w:val="0"/>
+                <w:iCs w:val="0"/>
+                <w:color w:val="000000"/>
+                <w:vertAlign w:val="baseline"/>
+                <w:lang w:val="en"/>
+              </w:rPr>
+            </w:pPr>
+            <w:r>
+              <w:rPr>
+                <w:rFonts w:hint="default"/>
+                <w:i w:val="0"/>
+                <w:iCs w:val="0"/>
+                <w:color w:val="000000"/>
+                <w:vertAlign w:val="baseline"/>
+                <w:lang w:val="en"/>
+              </w:rPr>
+              <w:t>varchar(100)</w:t>
+            </w:r>
+          </w:p>
+        </w:tc>
+        <w:tc>
+          <w:tcPr>
+            <w:tcW w:w="6215" w:type="dxa"/>
+            <w:tcBorders>
+              <w:top w:val="dotted" w:color="auto" w:sz="4" w:space="0"/>
+              <w:left w:val="dotted" w:color="auto" w:sz="4" w:space="0"/>
+              <w:bottom w:val="dotted" w:color="auto" w:sz="4" w:space="0"/>
+              <w:right w:val="dotted" w:color="auto" w:sz="4" w:space="0"/>
+            </w:tcBorders>
+            <w:shd w:val="clear" w:color="auto" w:fill="DBE5F1"/>
+          </w:tcPr>
+          <w:p>
+            <w:pPr>
+              <w:jc w:val="both"/>
+              <w:rPr>
+                <w:rFonts w:hint="default"/>
+                <w:i w:val="0"/>
+                <w:iCs w:val="0"/>
+                <w:color w:val="000000"/>
+                <w:vertAlign w:val="baseline"/>
+                <w:lang w:val="en"/>
+              </w:rPr>
+            </w:pPr>
+            <w:r>
+              <w:rPr>
+                <w:rFonts w:hint="default"/>
+                <w:i w:val="0"/>
+                <w:iCs w:val="0"/>
+                <w:color w:val="000000"/>
+                <w:vertAlign w:val="baseline"/>
+                <w:lang w:val="en"/>
+              </w:rPr>
+              <w:t>L’email dello studente</w:t>
+            </w:r>
+          </w:p>
+        </w:tc>
+      </w:tr>
+      <w:tr>
+        <w:tblPrEx>
+          <w:tblBorders>
+            <w:top w:val="single" w:color="auto" w:sz="4" w:space="0"/>
+            <w:left w:val="single" w:color="auto" w:sz="4" w:space="0"/>
+            <w:bottom w:val="single" w:color="auto" w:sz="4" w:space="0"/>
+            <w:right w:val="single" w:color="auto" w:sz="4" w:space="0"/>
+            <w:insideH w:val="single" w:color="auto" w:sz="4" w:space="0"/>
+            <w:insideV w:val="single" w:color="auto" w:sz="4" w:space="0"/>
+          </w:tblBorders>
+          <w:tblLayout w:type="fixed"/>
+          <w:tblCellMar>
+            <w:top w:w="0" w:type="dxa"/>
+            <w:left w:w="108" w:type="dxa"/>
+            <w:bottom w:w="0" w:type="dxa"/>
+            <w:right w:w="108" w:type="dxa"/>
+          </w:tblCellMar>
+        </w:tblPrEx>
+        <w:tc>
+          <w:tcPr>
+            <w:tcW w:w="1991" w:type="dxa"/>
+            <w:tcBorders>
+              <w:top w:val="dotted" w:color="auto" w:sz="4" w:space="0"/>
+              <w:left w:val="dotted" w:color="auto" w:sz="4" w:space="0"/>
+              <w:bottom w:val="dotted" w:color="auto" w:sz="4" w:space="0"/>
+              <w:right w:val="dotted" w:color="auto" w:sz="4" w:space="0"/>
+            </w:tcBorders>
+            <w:shd w:val="clear" w:color="auto" w:fill="DBE5F1"/>
+          </w:tcPr>
+          <w:p>
+            <w:pPr>
+              <w:jc w:val="both"/>
+              <w:rPr>
+                <w:rFonts w:hint="default"/>
+                <w:i w:val="0"/>
+                <w:iCs w:val="0"/>
+                <w:color w:val="000000"/>
+                <w:vertAlign w:val="baseline"/>
+                <w:lang w:val="en"/>
+              </w:rPr>
+            </w:pPr>
+            <w:r>
+              <w:rPr>
+                <w:rFonts w:hint="default"/>
+                <w:i w:val="0"/>
+                <w:iCs w:val="0"/>
+                <w:color w:val="000000"/>
+                <w:vertAlign w:val="baseline"/>
+                <w:lang w:val="en"/>
+              </w:rPr>
+              <w:t>student_phone</w:t>
+            </w:r>
+          </w:p>
+        </w:tc>
+        <w:tc>
+          <w:tcPr>
+            <w:tcW w:w="1640" w:type="dxa"/>
+            <w:tcBorders>
+              <w:top w:val="dotted" w:color="auto" w:sz="4" w:space="0"/>
+              <w:left w:val="dotted" w:color="auto" w:sz="4" w:space="0"/>
+              <w:bottom w:val="dotted" w:color="auto" w:sz="4" w:space="0"/>
+              <w:right w:val="dotted" w:color="auto" w:sz="4" w:space="0"/>
+            </w:tcBorders>
+            <w:shd w:val="clear" w:color="auto" w:fill="DBE5F1"/>
+            <w:vAlign w:val="top"/>
+          </w:tcPr>
+          <w:p>
+            <w:pPr>
+              <w:jc w:val="both"/>
+              <w:rPr>
+                <w:rFonts w:hint="default"/>
+                <w:i w:val="0"/>
+                <w:iCs w:val="0"/>
+                <w:color w:val="000000"/>
+                <w:vertAlign w:val="baseline"/>
+                <w:lang w:val="en"/>
+              </w:rPr>
+            </w:pPr>
+            <w:r>
+              <w:rPr>
+                <w:rFonts w:hint="default"/>
+                <w:i w:val="0"/>
+                <w:iCs w:val="0"/>
+                <w:color w:val="000000"/>
+                <w:vertAlign w:val="baseline"/>
+                <w:lang w:val="en"/>
+              </w:rPr>
+              <w:t>varchar(50)</w:t>
+            </w:r>
+          </w:p>
+        </w:tc>
+        <w:tc>
+          <w:tcPr>
+            <w:tcW w:w="6215" w:type="dxa"/>
+            <w:tcBorders>
+              <w:top w:val="dotted" w:color="auto" w:sz="4" w:space="0"/>
+              <w:left w:val="dotted" w:color="auto" w:sz="4" w:space="0"/>
+              <w:bottom w:val="dotted" w:color="auto" w:sz="4" w:space="0"/>
+              <w:right w:val="dotted" w:color="auto" w:sz="4" w:space="0"/>
+            </w:tcBorders>
+            <w:shd w:val="clear" w:color="auto" w:fill="DBE5F1"/>
+          </w:tcPr>
+          <w:p>
+            <w:pPr>
+              <w:jc w:val="both"/>
+              <w:rPr>
+                <w:rFonts w:hint="default"/>
+                <w:i w:val="0"/>
+                <w:iCs w:val="0"/>
+                <w:color w:val="000000"/>
+                <w:vertAlign w:val="baseline"/>
+                <w:lang w:val="en"/>
+              </w:rPr>
+            </w:pPr>
+            <w:r>
+              <w:rPr>
+                <w:rFonts w:hint="default"/>
+                <w:i w:val="0"/>
+                <w:iCs w:val="0"/>
+                <w:color w:val="000000"/>
+                <w:vertAlign w:val="baseline"/>
+                <w:lang w:val="en"/>
+              </w:rPr>
+              <w:t>Il numero di telefono dello studente</w:t>
             </w:r>
           </w:p>
         </w:tc>
@@ -12587,7 +13548,7 @@
                 <w:vertAlign w:val="baseline"/>
                 <w:lang w:val="en"/>
               </w:rPr>
-              <w:t>title</w:t>
+              <w:t>teacher_name</w:t>
             </w:r>
           </w:p>
         </w:tc>
@@ -12601,6 +13562,7 @@
               <w:right w:val="dotted" w:color="auto" w:sz="4" w:space="0"/>
             </w:tcBorders>
             <w:shd w:val="clear" w:color="auto" w:fill="DBE5F1"/>
+            <w:vAlign w:val="top"/>
           </w:tcPr>
           <w:p>
             <w:pPr>
@@ -12623,7 +13585,7 @@
                 <w:vertAlign w:val="baseline"/>
                 <w:lang w:val="en"/>
               </w:rPr>
-              <w:t>varchar(255)</w:t>
+              <w:t>varchar(100)</w:t>
             </w:r>
           </w:p>
         </w:tc>
@@ -12637,6 +13599,7 @@
               <w:right w:val="dotted" w:color="auto" w:sz="4" w:space="0"/>
             </w:tcBorders>
             <w:shd w:val="clear" w:color="auto" w:fill="DBE5F1"/>
+            <w:vAlign w:val="top"/>
           </w:tcPr>
           <w:p>
             <w:pPr>
@@ -12659,7 +13622,394 @@
                 <w:vertAlign w:val="baseline"/>
                 <w:lang w:val="en"/>
               </w:rPr>
-              <w:t>Il titolo del progetto che si andrà a valutare</w:t>
+              <w:t>Il nome del docente</w:t>
+            </w:r>
+          </w:p>
+        </w:tc>
+      </w:tr>
+      <w:tr>
+        <w:tblPrEx>
+          <w:tblBorders>
+            <w:top w:val="single" w:color="auto" w:sz="4" w:space="0"/>
+            <w:left w:val="single" w:color="auto" w:sz="4" w:space="0"/>
+            <w:bottom w:val="single" w:color="auto" w:sz="4" w:space="0"/>
+            <w:right w:val="single" w:color="auto" w:sz="4" w:space="0"/>
+            <w:insideH w:val="single" w:color="auto" w:sz="4" w:space="0"/>
+            <w:insideV w:val="single" w:color="auto" w:sz="4" w:space="0"/>
+          </w:tblBorders>
+          <w:tblLayout w:type="fixed"/>
+          <w:tblCellMar>
+            <w:top w:w="0" w:type="dxa"/>
+            <w:left w:w="108" w:type="dxa"/>
+            <w:bottom w:w="0" w:type="dxa"/>
+            <w:right w:w="108" w:type="dxa"/>
+          </w:tblCellMar>
+        </w:tblPrEx>
+        <w:tc>
+          <w:tcPr>
+            <w:tcW w:w="1991" w:type="dxa"/>
+            <w:tcBorders>
+              <w:top w:val="dotted" w:color="auto" w:sz="4" w:space="0"/>
+              <w:left w:val="dotted" w:color="auto" w:sz="4" w:space="0"/>
+              <w:bottom w:val="dotted" w:color="auto" w:sz="4" w:space="0"/>
+              <w:right w:val="dotted" w:color="auto" w:sz="4" w:space="0"/>
+            </w:tcBorders>
+            <w:shd w:val="clear" w:color="auto" w:fill="DBE5F1"/>
+          </w:tcPr>
+          <w:p>
+            <w:pPr>
+              <w:jc w:val="both"/>
+              <w:rPr>
+                <w:rFonts w:hint="default"/>
+                <w:i w:val="0"/>
+                <w:iCs w:val="0"/>
+                <w:color w:val="000000"/>
+                <w:vertAlign w:val="baseline"/>
+                <w:lang w:val="en"/>
+              </w:rPr>
+            </w:pPr>
+            <w:r>
+              <w:rPr>
+                <w:rFonts w:hint="default"/>
+                <w:i w:val="0"/>
+                <w:iCs w:val="0"/>
+                <w:color w:val="000000"/>
+                <w:vertAlign w:val="baseline"/>
+                <w:lang w:val="en"/>
+              </w:rPr>
+              <w:t>teacher_surname</w:t>
+            </w:r>
+          </w:p>
+        </w:tc>
+        <w:tc>
+          <w:tcPr>
+            <w:tcW w:w="1640" w:type="dxa"/>
+            <w:tcBorders>
+              <w:top w:val="dotted" w:color="auto" w:sz="4" w:space="0"/>
+              <w:left w:val="dotted" w:color="auto" w:sz="4" w:space="0"/>
+              <w:bottom w:val="dotted" w:color="auto" w:sz="4" w:space="0"/>
+              <w:right w:val="dotted" w:color="auto" w:sz="4" w:space="0"/>
+            </w:tcBorders>
+            <w:shd w:val="clear" w:color="auto" w:fill="DBE5F1"/>
+            <w:vAlign w:val="top"/>
+          </w:tcPr>
+          <w:p>
+            <w:pPr>
+              <w:jc w:val="both"/>
+              <w:rPr>
+                <w:rFonts w:hint="default"/>
+                <w:i w:val="0"/>
+                <w:iCs w:val="0"/>
+                <w:color w:val="000000"/>
+                <w:vertAlign w:val="baseline"/>
+                <w:lang w:val="en"/>
+              </w:rPr>
+            </w:pPr>
+            <w:r>
+              <w:rPr>
+                <w:rFonts w:hint="default"/>
+                <w:i w:val="0"/>
+                <w:iCs w:val="0"/>
+                <w:color w:val="000000"/>
+                <w:vertAlign w:val="baseline"/>
+                <w:lang w:val="en"/>
+              </w:rPr>
+              <w:t>varchar(100)</w:t>
+            </w:r>
+          </w:p>
+        </w:tc>
+        <w:tc>
+          <w:tcPr>
+            <w:tcW w:w="6215" w:type="dxa"/>
+            <w:tcBorders>
+              <w:top w:val="dotted" w:color="auto" w:sz="4" w:space="0"/>
+              <w:left w:val="dotted" w:color="auto" w:sz="4" w:space="0"/>
+              <w:bottom w:val="dotted" w:color="auto" w:sz="4" w:space="0"/>
+              <w:right w:val="dotted" w:color="auto" w:sz="4" w:space="0"/>
+            </w:tcBorders>
+            <w:shd w:val="clear" w:color="auto" w:fill="DBE5F1"/>
+            <w:vAlign w:val="top"/>
+          </w:tcPr>
+          <w:p>
+            <w:pPr>
+              <w:jc w:val="both"/>
+              <w:rPr>
+                <w:rFonts w:hint="default"/>
+                <w:i w:val="0"/>
+                <w:iCs w:val="0"/>
+                <w:color w:val="000000"/>
+                <w:vertAlign w:val="baseline"/>
+                <w:lang w:val="en"/>
+              </w:rPr>
+            </w:pPr>
+            <w:r>
+              <w:rPr>
+                <w:rFonts w:hint="default"/>
+                <w:i w:val="0"/>
+                <w:iCs w:val="0"/>
+                <w:color w:val="000000"/>
+                <w:vertAlign w:val="baseline"/>
+                <w:lang w:val="en"/>
+              </w:rPr>
+              <w:t>Il cognome del docente</w:t>
+            </w:r>
+          </w:p>
+        </w:tc>
+      </w:tr>
+      <w:tr>
+        <w:tblPrEx>
+          <w:tblBorders>
+            <w:top w:val="single" w:color="auto" w:sz="4" w:space="0"/>
+            <w:left w:val="single" w:color="auto" w:sz="4" w:space="0"/>
+            <w:bottom w:val="single" w:color="auto" w:sz="4" w:space="0"/>
+            <w:right w:val="single" w:color="auto" w:sz="4" w:space="0"/>
+            <w:insideH w:val="single" w:color="auto" w:sz="4" w:space="0"/>
+            <w:insideV w:val="single" w:color="auto" w:sz="4" w:space="0"/>
+          </w:tblBorders>
+          <w:tblLayout w:type="fixed"/>
+          <w:tblCellMar>
+            <w:top w:w="0" w:type="dxa"/>
+            <w:left w:w="108" w:type="dxa"/>
+            <w:bottom w:w="0" w:type="dxa"/>
+            <w:right w:w="108" w:type="dxa"/>
+          </w:tblCellMar>
+        </w:tblPrEx>
+        <w:tc>
+          <w:tcPr>
+            <w:tcW w:w="1991" w:type="dxa"/>
+            <w:tcBorders>
+              <w:top w:val="dotted" w:color="auto" w:sz="4" w:space="0"/>
+              <w:left w:val="dotted" w:color="auto" w:sz="4" w:space="0"/>
+              <w:bottom w:val="dotted" w:color="auto" w:sz="4" w:space="0"/>
+              <w:right w:val="dotted" w:color="auto" w:sz="4" w:space="0"/>
+            </w:tcBorders>
+            <w:shd w:val="clear" w:color="auto" w:fill="DBE5F1"/>
+          </w:tcPr>
+          <w:p>
+            <w:pPr>
+              <w:jc w:val="both"/>
+              <w:rPr>
+                <w:rFonts w:hint="default"/>
+                <w:i w:val="0"/>
+                <w:iCs w:val="0"/>
+                <w:color w:val="000000"/>
+                <w:vertAlign w:val="baseline"/>
+                <w:lang w:val="en"/>
+              </w:rPr>
+            </w:pPr>
+            <w:r>
+              <w:rPr>
+                <w:rFonts w:hint="default"/>
+                <w:i w:val="0"/>
+                <w:iCs w:val="0"/>
+                <w:color w:val="000000"/>
+                <w:vertAlign w:val="baseline"/>
+                <w:lang w:val="en"/>
+              </w:rPr>
+              <w:t>teacher_email</w:t>
+            </w:r>
+          </w:p>
+        </w:tc>
+        <w:tc>
+          <w:tcPr>
+            <w:tcW w:w="1640" w:type="dxa"/>
+            <w:tcBorders>
+              <w:top w:val="dotted" w:color="auto" w:sz="4" w:space="0"/>
+              <w:left w:val="dotted" w:color="auto" w:sz="4" w:space="0"/>
+              <w:bottom w:val="dotted" w:color="auto" w:sz="4" w:space="0"/>
+              <w:right w:val="dotted" w:color="auto" w:sz="4" w:space="0"/>
+            </w:tcBorders>
+            <w:shd w:val="clear" w:color="auto" w:fill="DBE5F1"/>
+            <w:vAlign w:val="top"/>
+          </w:tcPr>
+          <w:p>
+            <w:pPr>
+              <w:jc w:val="both"/>
+              <w:rPr>
+                <w:rFonts w:hint="default"/>
+                <w:i w:val="0"/>
+                <w:iCs w:val="0"/>
+                <w:color w:val="000000"/>
+                <w:vertAlign w:val="baseline"/>
+                <w:lang w:val="en"/>
+              </w:rPr>
+            </w:pPr>
+            <w:r>
+              <w:rPr>
+                <w:rFonts w:hint="default"/>
+                <w:i w:val="0"/>
+                <w:iCs w:val="0"/>
+                <w:color w:val="000000"/>
+                <w:vertAlign w:val="baseline"/>
+                <w:lang w:val="en"/>
+              </w:rPr>
+              <w:t>varchar(100)</w:t>
+            </w:r>
+          </w:p>
+        </w:tc>
+        <w:tc>
+          <w:tcPr>
+            <w:tcW w:w="6215" w:type="dxa"/>
+            <w:tcBorders>
+              <w:top w:val="dotted" w:color="auto" w:sz="4" w:space="0"/>
+              <w:left w:val="dotted" w:color="auto" w:sz="4" w:space="0"/>
+              <w:bottom w:val="dotted" w:color="auto" w:sz="4" w:space="0"/>
+              <w:right w:val="dotted" w:color="auto" w:sz="4" w:space="0"/>
+            </w:tcBorders>
+            <w:shd w:val="clear" w:color="auto" w:fill="DBE5F1"/>
+            <w:vAlign w:val="top"/>
+          </w:tcPr>
+          <w:p>
+            <w:pPr>
+              <w:jc w:val="both"/>
+              <w:rPr>
+                <w:rFonts w:hint="default"/>
+                <w:i w:val="0"/>
+                <w:iCs w:val="0"/>
+                <w:color w:val="000000"/>
+                <w:vertAlign w:val="baseline"/>
+                <w:lang w:val="en"/>
+              </w:rPr>
+            </w:pPr>
+            <w:r>
+              <w:rPr>
+                <w:rFonts w:hint="default"/>
+                <w:i w:val="0"/>
+                <w:iCs w:val="0"/>
+                <w:color w:val="000000"/>
+                <w:vertAlign w:val="baseline"/>
+                <w:lang w:val="en"/>
+              </w:rPr>
+              <w:t>L’email del docente</w:t>
+            </w:r>
+          </w:p>
+        </w:tc>
+      </w:tr>
+      <w:tr>
+        <w:tblPrEx>
+          <w:tblBorders>
+            <w:top w:val="single" w:color="auto" w:sz="4" w:space="0"/>
+            <w:left w:val="single" w:color="auto" w:sz="4" w:space="0"/>
+            <w:bottom w:val="single" w:color="auto" w:sz="4" w:space="0"/>
+            <w:right w:val="single" w:color="auto" w:sz="4" w:space="0"/>
+            <w:insideH w:val="single" w:color="auto" w:sz="4" w:space="0"/>
+            <w:insideV w:val="single" w:color="auto" w:sz="4" w:space="0"/>
+          </w:tblBorders>
+          <w:tblLayout w:type="fixed"/>
+          <w:tblCellMar>
+            <w:top w:w="0" w:type="dxa"/>
+            <w:left w:w="108" w:type="dxa"/>
+            <w:bottom w:w="0" w:type="dxa"/>
+            <w:right w:w="108" w:type="dxa"/>
+          </w:tblCellMar>
+        </w:tblPrEx>
+        <w:tc>
+          <w:tcPr>
+            <w:tcW w:w="1991" w:type="dxa"/>
+            <w:tcBorders>
+              <w:top w:val="dotted" w:color="auto" w:sz="4" w:space="0"/>
+              <w:left w:val="dotted" w:color="auto" w:sz="4" w:space="0"/>
+              <w:bottom w:val="dotted" w:color="auto" w:sz="4" w:space="0"/>
+              <w:right w:val="dotted" w:color="auto" w:sz="4" w:space="0"/>
+            </w:tcBorders>
+            <w:shd w:val="clear" w:color="auto" w:fill="DBE5F1"/>
+          </w:tcPr>
+          <w:p>
+            <w:pPr>
+              <w:jc w:val="both"/>
+              <w:rPr>
+                <w:rFonts w:hint="default"/>
+                <w:i w:val="0"/>
+                <w:iCs w:val="0"/>
+                <w:color w:val="000000"/>
+                <w:vertAlign w:val="baseline"/>
+                <w:lang w:val="en"/>
+              </w:rPr>
+            </w:pPr>
+            <w:r>
+              <w:rPr>
+                <w:rFonts w:hint="default"/>
+                <w:i w:val="0"/>
+                <w:iCs w:val="0"/>
+                <w:color w:val="000000"/>
+                <w:vertAlign w:val="baseline"/>
+                <w:lang w:val="en"/>
+              </w:rPr>
+              <w:t>teacher_phone</w:t>
+            </w:r>
+          </w:p>
+        </w:tc>
+        <w:tc>
+          <w:tcPr>
+            <w:tcW w:w="1640" w:type="dxa"/>
+            <w:tcBorders>
+              <w:top w:val="dotted" w:color="auto" w:sz="4" w:space="0"/>
+              <w:left w:val="dotted" w:color="auto" w:sz="4" w:space="0"/>
+              <w:bottom w:val="dotted" w:color="auto" w:sz="4" w:space="0"/>
+              <w:right w:val="dotted" w:color="auto" w:sz="4" w:space="0"/>
+            </w:tcBorders>
+            <w:shd w:val="clear" w:color="auto" w:fill="DBE5F1"/>
+            <w:vAlign w:val="top"/>
+          </w:tcPr>
+          <w:p>
+            <w:pPr>
+              <w:jc w:val="both"/>
+              <w:rPr>
+                <w:rFonts w:hint="default"/>
+                <w:i w:val="0"/>
+                <w:iCs w:val="0"/>
+                <w:color w:val="000000"/>
+                <w:vertAlign w:val="baseline"/>
+                <w:lang w:val="en"/>
+              </w:rPr>
+            </w:pPr>
+            <w:r>
+              <w:rPr>
+                <w:rFonts w:hint="default"/>
+                <w:i w:val="0"/>
+                <w:iCs w:val="0"/>
+                <w:color w:val="000000"/>
+                <w:vertAlign w:val="baseline"/>
+                <w:lang w:val="en"/>
+              </w:rPr>
+              <w:t>varchar(50)</w:t>
+            </w:r>
+          </w:p>
+        </w:tc>
+        <w:tc>
+          <w:tcPr>
+            <w:tcW w:w="6215" w:type="dxa"/>
+            <w:tcBorders>
+              <w:top w:val="dotted" w:color="auto" w:sz="4" w:space="0"/>
+              <w:left w:val="dotted" w:color="auto" w:sz="4" w:space="0"/>
+              <w:bottom w:val="dotted" w:color="auto" w:sz="4" w:space="0"/>
+              <w:right w:val="dotted" w:color="auto" w:sz="4" w:space="0"/>
+            </w:tcBorders>
+            <w:shd w:val="clear" w:color="auto" w:fill="DBE5F1"/>
+            <w:vAlign w:val="top"/>
+          </w:tcPr>
+          <w:p>
+            <w:pPr>
+              <w:jc w:val="both"/>
+              <w:rPr>
+                <w:rFonts w:hint="default"/>
+                <w:i w:val="0"/>
+                <w:iCs w:val="0"/>
+                <w:color w:val="000000"/>
+                <w:vertAlign w:val="baseline"/>
+                <w:lang w:val="en"/>
+              </w:rPr>
+            </w:pPr>
+            <w:r>
+              <w:rPr>
+                <w:rFonts w:hint="default"/>
+                <w:i w:val="0"/>
+                <w:iCs w:val="0"/>
+                <w:color w:val="000000"/>
+                <w:vertAlign w:val="baseline"/>
+                <w:lang w:val="en"/>
+              </w:rPr>
+              <w:t>Il numero di telefono del docente</w:t>
             </w:r>
           </w:p>
         </w:tc>
@@ -12708,7 +14058,7 @@
                 <w:vertAlign w:val="baseline"/>
                 <w:lang w:val="en"/>
               </w:rPr>
-              <w:t>created</w:t>
+              <w:t>expert1_name</w:t>
             </w:r>
           </w:p>
         </w:tc>
@@ -12722,6 +14072,7 @@
               <w:right w:val="dotted" w:color="auto" w:sz="4" w:space="0"/>
             </w:tcBorders>
             <w:shd w:val="clear" w:color="auto" w:fill="DBE5F1"/>
+            <w:vAlign w:val="top"/>
           </w:tcPr>
           <w:p>
             <w:pPr>
@@ -12744,7 +14095,7 @@
                 <w:vertAlign w:val="baseline"/>
                 <w:lang w:val="en"/>
               </w:rPr>
-              <w:t>timestamp</w:t>
+              <w:t>varchar(100)</w:t>
             </w:r>
           </w:p>
         </w:tc>
@@ -12758,6 +14109,7 @@
               <w:right w:val="dotted" w:color="auto" w:sz="4" w:space="0"/>
             </w:tcBorders>
             <w:shd w:val="clear" w:color="auto" w:fill="DBE5F1"/>
+            <w:vAlign w:val="top"/>
           </w:tcPr>
           <w:p>
             <w:pPr>
@@ -12780,7 +14132,394 @@
                 <w:vertAlign w:val="baseline"/>
                 <w:lang w:val="en"/>
               </w:rPr>
-              <w:t>La data di creazione del formulario</w:t>
+              <w:t>Il nome del primo perito</w:t>
+            </w:r>
+          </w:p>
+        </w:tc>
+      </w:tr>
+      <w:tr>
+        <w:tblPrEx>
+          <w:tblBorders>
+            <w:top w:val="single" w:color="auto" w:sz="4" w:space="0"/>
+            <w:left w:val="single" w:color="auto" w:sz="4" w:space="0"/>
+            <w:bottom w:val="single" w:color="auto" w:sz="4" w:space="0"/>
+            <w:right w:val="single" w:color="auto" w:sz="4" w:space="0"/>
+            <w:insideH w:val="single" w:color="auto" w:sz="4" w:space="0"/>
+            <w:insideV w:val="single" w:color="auto" w:sz="4" w:space="0"/>
+          </w:tblBorders>
+          <w:tblLayout w:type="fixed"/>
+          <w:tblCellMar>
+            <w:top w:w="0" w:type="dxa"/>
+            <w:left w:w="108" w:type="dxa"/>
+            <w:bottom w:w="0" w:type="dxa"/>
+            <w:right w:w="108" w:type="dxa"/>
+          </w:tblCellMar>
+        </w:tblPrEx>
+        <w:tc>
+          <w:tcPr>
+            <w:tcW w:w="1991" w:type="dxa"/>
+            <w:tcBorders>
+              <w:top w:val="dotted" w:color="auto" w:sz="4" w:space="0"/>
+              <w:left w:val="dotted" w:color="auto" w:sz="4" w:space="0"/>
+              <w:bottom w:val="dotted" w:color="auto" w:sz="4" w:space="0"/>
+              <w:right w:val="dotted" w:color="auto" w:sz="4" w:space="0"/>
+            </w:tcBorders>
+            <w:shd w:val="clear" w:color="auto" w:fill="DBE5F1"/>
+          </w:tcPr>
+          <w:p>
+            <w:pPr>
+              <w:jc w:val="both"/>
+              <w:rPr>
+                <w:rFonts w:hint="default"/>
+                <w:i w:val="0"/>
+                <w:iCs w:val="0"/>
+                <w:color w:val="000000"/>
+                <w:vertAlign w:val="baseline"/>
+                <w:lang w:val="en"/>
+              </w:rPr>
+            </w:pPr>
+            <w:r>
+              <w:rPr>
+                <w:rFonts w:hint="default"/>
+                <w:i w:val="0"/>
+                <w:iCs w:val="0"/>
+                <w:color w:val="000000"/>
+                <w:vertAlign w:val="baseline"/>
+                <w:lang w:val="en"/>
+              </w:rPr>
+              <w:t>expert1_surname</w:t>
+            </w:r>
+          </w:p>
+        </w:tc>
+        <w:tc>
+          <w:tcPr>
+            <w:tcW w:w="1640" w:type="dxa"/>
+            <w:tcBorders>
+              <w:top w:val="dotted" w:color="auto" w:sz="4" w:space="0"/>
+              <w:left w:val="dotted" w:color="auto" w:sz="4" w:space="0"/>
+              <w:bottom w:val="dotted" w:color="auto" w:sz="4" w:space="0"/>
+              <w:right w:val="dotted" w:color="auto" w:sz="4" w:space="0"/>
+            </w:tcBorders>
+            <w:shd w:val="clear" w:color="auto" w:fill="DBE5F1"/>
+            <w:vAlign w:val="top"/>
+          </w:tcPr>
+          <w:p>
+            <w:pPr>
+              <w:jc w:val="both"/>
+              <w:rPr>
+                <w:rFonts w:hint="default"/>
+                <w:i w:val="0"/>
+                <w:iCs w:val="0"/>
+                <w:color w:val="000000"/>
+                <w:vertAlign w:val="baseline"/>
+                <w:lang w:val="en"/>
+              </w:rPr>
+            </w:pPr>
+            <w:r>
+              <w:rPr>
+                <w:rFonts w:hint="default"/>
+                <w:i w:val="0"/>
+                <w:iCs w:val="0"/>
+                <w:color w:val="000000"/>
+                <w:vertAlign w:val="baseline"/>
+                <w:lang w:val="en"/>
+              </w:rPr>
+              <w:t>varchar(100)</w:t>
+            </w:r>
+          </w:p>
+        </w:tc>
+        <w:tc>
+          <w:tcPr>
+            <w:tcW w:w="6215" w:type="dxa"/>
+            <w:tcBorders>
+              <w:top w:val="dotted" w:color="auto" w:sz="4" w:space="0"/>
+              <w:left w:val="dotted" w:color="auto" w:sz="4" w:space="0"/>
+              <w:bottom w:val="dotted" w:color="auto" w:sz="4" w:space="0"/>
+              <w:right w:val="dotted" w:color="auto" w:sz="4" w:space="0"/>
+            </w:tcBorders>
+            <w:shd w:val="clear" w:color="auto" w:fill="DBE5F1"/>
+            <w:vAlign w:val="top"/>
+          </w:tcPr>
+          <w:p>
+            <w:pPr>
+              <w:jc w:val="both"/>
+              <w:rPr>
+                <w:rFonts w:hint="default"/>
+                <w:i w:val="0"/>
+                <w:iCs w:val="0"/>
+                <w:color w:val="000000"/>
+                <w:vertAlign w:val="baseline"/>
+                <w:lang w:val="en"/>
+              </w:rPr>
+            </w:pPr>
+            <w:r>
+              <w:rPr>
+                <w:rFonts w:hint="default"/>
+                <w:i w:val="0"/>
+                <w:iCs w:val="0"/>
+                <w:color w:val="000000"/>
+                <w:vertAlign w:val="baseline"/>
+                <w:lang w:val="en"/>
+              </w:rPr>
+              <w:t>Il cognome del primo perito</w:t>
+            </w:r>
+          </w:p>
+        </w:tc>
+      </w:tr>
+      <w:tr>
+        <w:tblPrEx>
+          <w:tblBorders>
+            <w:top w:val="single" w:color="auto" w:sz="4" w:space="0"/>
+            <w:left w:val="single" w:color="auto" w:sz="4" w:space="0"/>
+            <w:bottom w:val="single" w:color="auto" w:sz="4" w:space="0"/>
+            <w:right w:val="single" w:color="auto" w:sz="4" w:space="0"/>
+            <w:insideH w:val="single" w:color="auto" w:sz="4" w:space="0"/>
+            <w:insideV w:val="single" w:color="auto" w:sz="4" w:space="0"/>
+          </w:tblBorders>
+          <w:tblLayout w:type="fixed"/>
+          <w:tblCellMar>
+            <w:top w:w="0" w:type="dxa"/>
+            <w:left w:w="108" w:type="dxa"/>
+            <w:bottom w:w="0" w:type="dxa"/>
+            <w:right w:w="108" w:type="dxa"/>
+          </w:tblCellMar>
+        </w:tblPrEx>
+        <w:tc>
+          <w:tcPr>
+            <w:tcW w:w="1991" w:type="dxa"/>
+            <w:tcBorders>
+              <w:top w:val="dotted" w:color="auto" w:sz="4" w:space="0"/>
+              <w:left w:val="dotted" w:color="auto" w:sz="4" w:space="0"/>
+              <w:bottom w:val="dotted" w:color="auto" w:sz="4" w:space="0"/>
+              <w:right w:val="dotted" w:color="auto" w:sz="4" w:space="0"/>
+            </w:tcBorders>
+            <w:shd w:val="clear" w:color="auto" w:fill="DBE5F1"/>
+          </w:tcPr>
+          <w:p>
+            <w:pPr>
+              <w:jc w:val="both"/>
+              <w:rPr>
+                <w:rFonts w:hint="default"/>
+                <w:i w:val="0"/>
+                <w:iCs w:val="0"/>
+                <w:color w:val="000000"/>
+                <w:vertAlign w:val="baseline"/>
+                <w:lang w:val="en"/>
+              </w:rPr>
+            </w:pPr>
+            <w:r>
+              <w:rPr>
+                <w:rFonts w:hint="default"/>
+                <w:i w:val="0"/>
+                <w:iCs w:val="0"/>
+                <w:color w:val="000000"/>
+                <w:vertAlign w:val="baseline"/>
+                <w:lang w:val="en"/>
+              </w:rPr>
+              <w:t>expert1_email</w:t>
+            </w:r>
+          </w:p>
+        </w:tc>
+        <w:tc>
+          <w:tcPr>
+            <w:tcW w:w="1640" w:type="dxa"/>
+            <w:tcBorders>
+              <w:top w:val="dotted" w:color="auto" w:sz="4" w:space="0"/>
+              <w:left w:val="dotted" w:color="auto" w:sz="4" w:space="0"/>
+              <w:bottom w:val="dotted" w:color="auto" w:sz="4" w:space="0"/>
+              <w:right w:val="dotted" w:color="auto" w:sz="4" w:space="0"/>
+            </w:tcBorders>
+            <w:shd w:val="clear" w:color="auto" w:fill="DBE5F1"/>
+            <w:vAlign w:val="top"/>
+          </w:tcPr>
+          <w:p>
+            <w:pPr>
+              <w:jc w:val="both"/>
+              <w:rPr>
+                <w:rFonts w:hint="default"/>
+                <w:i w:val="0"/>
+                <w:iCs w:val="0"/>
+                <w:color w:val="000000"/>
+                <w:vertAlign w:val="baseline"/>
+                <w:lang w:val="en"/>
+              </w:rPr>
+            </w:pPr>
+            <w:r>
+              <w:rPr>
+                <w:rFonts w:hint="default"/>
+                <w:i w:val="0"/>
+                <w:iCs w:val="0"/>
+                <w:color w:val="000000"/>
+                <w:vertAlign w:val="baseline"/>
+                <w:lang w:val="en"/>
+              </w:rPr>
+              <w:t>varchar(100)</w:t>
+            </w:r>
+          </w:p>
+        </w:tc>
+        <w:tc>
+          <w:tcPr>
+            <w:tcW w:w="6215" w:type="dxa"/>
+            <w:tcBorders>
+              <w:top w:val="dotted" w:color="auto" w:sz="4" w:space="0"/>
+              <w:left w:val="dotted" w:color="auto" w:sz="4" w:space="0"/>
+              <w:bottom w:val="dotted" w:color="auto" w:sz="4" w:space="0"/>
+              <w:right w:val="dotted" w:color="auto" w:sz="4" w:space="0"/>
+            </w:tcBorders>
+            <w:shd w:val="clear" w:color="auto" w:fill="DBE5F1"/>
+            <w:vAlign w:val="top"/>
+          </w:tcPr>
+          <w:p>
+            <w:pPr>
+              <w:jc w:val="both"/>
+              <w:rPr>
+                <w:rFonts w:hint="default"/>
+                <w:i w:val="0"/>
+                <w:iCs w:val="0"/>
+                <w:color w:val="000000"/>
+                <w:vertAlign w:val="baseline"/>
+                <w:lang w:val="en"/>
+              </w:rPr>
+            </w:pPr>
+            <w:r>
+              <w:rPr>
+                <w:rFonts w:hint="default"/>
+                <w:i w:val="0"/>
+                <w:iCs w:val="0"/>
+                <w:color w:val="000000"/>
+                <w:vertAlign w:val="baseline"/>
+                <w:lang w:val="en"/>
+              </w:rPr>
+              <w:t>L’email del primo perito</w:t>
+            </w:r>
+          </w:p>
+        </w:tc>
+      </w:tr>
+      <w:tr>
+        <w:tblPrEx>
+          <w:tblBorders>
+            <w:top w:val="single" w:color="auto" w:sz="4" w:space="0"/>
+            <w:left w:val="single" w:color="auto" w:sz="4" w:space="0"/>
+            <w:bottom w:val="single" w:color="auto" w:sz="4" w:space="0"/>
+            <w:right w:val="single" w:color="auto" w:sz="4" w:space="0"/>
+            <w:insideH w:val="single" w:color="auto" w:sz="4" w:space="0"/>
+            <w:insideV w:val="single" w:color="auto" w:sz="4" w:space="0"/>
+          </w:tblBorders>
+          <w:tblLayout w:type="fixed"/>
+          <w:tblCellMar>
+            <w:top w:w="0" w:type="dxa"/>
+            <w:left w:w="108" w:type="dxa"/>
+            <w:bottom w:w="0" w:type="dxa"/>
+            <w:right w:w="108" w:type="dxa"/>
+          </w:tblCellMar>
+        </w:tblPrEx>
+        <w:tc>
+          <w:tcPr>
+            <w:tcW w:w="1991" w:type="dxa"/>
+            <w:tcBorders>
+              <w:top w:val="dotted" w:color="auto" w:sz="4" w:space="0"/>
+              <w:left w:val="dotted" w:color="auto" w:sz="4" w:space="0"/>
+              <w:bottom w:val="dotted" w:color="auto" w:sz="4" w:space="0"/>
+              <w:right w:val="dotted" w:color="auto" w:sz="4" w:space="0"/>
+            </w:tcBorders>
+            <w:shd w:val="clear" w:color="auto" w:fill="DBE5F1"/>
+          </w:tcPr>
+          <w:p>
+            <w:pPr>
+              <w:jc w:val="both"/>
+              <w:rPr>
+                <w:rFonts w:hint="default"/>
+                <w:i w:val="0"/>
+                <w:iCs w:val="0"/>
+                <w:color w:val="000000"/>
+                <w:vertAlign w:val="baseline"/>
+                <w:lang w:val="en"/>
+              </w:rPr>
+            </w:pPr>
+            <w:r>
+              <w:rPr>
+                <w:rFonts w:hint="default"/>
+                <w:i w:val="0"/>
+                <w:iCs w:val="0"/>
+                <w:color w:val="000000"/>
+                <w:vertAlign w:val="baseline"/>
+                <w:lang w:val="en"/>
+              </w:rPr>
+              <w:t>expert1_phone</w:t>
+            </w:r>
+          </w:p>
+        </w:tc>
+        <w:tc>
+          <w:tcPr>
+            <w:tcW w:w="1640" w:type="dxa"/>
+            <w:tcBorders>
+              <w:top w:val="dotted" w:color="auto" w:sz="4" w:space="0"/>
+              <w:left w:val="dotted" w:color="auto" w:sz="4" w:space="0"/>
+              <w:bottom w:val="dotted" w:color="auto" w:sz="4" w:space="0"/>
+              <w:right w:val="dotted" w:color="auto" w:sz="4" w:space="0"/>
+            </w:tcBorders>
+            <w:shd w:val="clear" w:color="auto" w:fill="DBE5F1"/>
+            <w:vAlign w:val="top"/>
+          </w:tcPr>
+          <w:p>
+            <w:pPr>
+              <w:jc w:val="both"/>
+              <w:rPr>
+                <w:rFonts w:hint="default"/>
+                <w:i w:val="0"/>
+                <w:iCs w:val="0"/>
+                <w:color w:val="000000"/>
+                <w:vertAlign w:val="baseline"/>
+                <w:lang w:val="en"/>
+              </w:rPr>
+            </w:pPr>
+            <w:r>
+              <w:rPr>
+                <w:rFonts w:hint="default"/>
+                <w:i w:val="0"/>
+                <w:iCs w:val="0"/>
+                <w:color w:val="000000"/>
+                <w:vertAlign w:val="baseline"/>
+                <w:lang w:val="en"/>
+              </w:rPr>
+              <w:t>varchar(50)</w:t>
+            </w:r>
+          </w:p>
+        </w:tc>
+        <w:tc>
+          <w:tcPr>
+            <w:tcW w:w="6215" w:type="dxa"/>
+            <w:tcBorders>
+              <w:top w:val="dotted" w:color="auto" w:sz="4" w:space="0"/>
+              <w:left w:val="dotted" w:color="auto" w:sz="4" w:space="0"/>
+              <w:bottom w:val="dotted" w:color="auto" w:sz="4" w:space="0"/>
+              <w:right w:val="dotted" w:color="auto" w:sz="4" w:space="0"/>
+            </w:tcBorders>
+            <w:shd w:val="clear" w:color="auto" w:fill="DBE5F1"/>
+            <w:vAlign w:val="top"/>
+          </w:tcPr>
+          <w:p>
+            <w:pPr>
+              <w:jc w:val="both"/>
+              <w:rPr>
+                <w:rFonts w:hint="default"/>
+                <w:i w:val="0"/>
+                <w:iCs w:val="0"/>
+                <w:color w:val="000000"/>
+                <w:vertAlign w:val="baseline"/>
+                <w:lang w:val="en"/>
+              </w:rPr>
+            </w:pPr>
+            <w:r>
+              <w:rPr>
+                <w:rFonts w:hint="default"/>
+                <w:i w:val="0"/>
+                <w:iCs w:val="0"/>
+                <w:color w:val="000000"/>
+                <w:vertAlign w:val="baseline"/>
+                <w:lang w:val="en"/>
+              </w:rPr>
+              <w:t>Il numero di telefono del primo perito</w:t>
             </w:r>
           </w:p>
         </w:tc>
@@ -12829,7 +14568,7 @@
                 <w:vertAlign w:val="baseline"/>
                 <w:lang w:val="en"/>
               </w:rPr>
-              <w:t>modified</w:t>
+              <w:t>expert2_name</w:t>
             </w:r>
           </w:p>
         </w:tc>
@@ -12866,7 +14605,7 @@
                 <w:vertAlign w:val="baseline"/>
                 <w:lang w:val="en"/>
               </w:rPr>
-              <w:t>timestamp</w:t>
+              <w:t>varchar(100)</w:t>
             </w:r>
           </w:p>
         </w:tc>
@@ -12880,6 +14619,7 @@
               <w:right w:val="dotted" w:color="auto" w:sz="4" w:space="0"/>
             </w:tcBorders>
             <w:shd w:val="clear" w:color="auto" w:fill="DBE5F1"/>
+            <w:vAlign w:val="top"/>
           </w:tcPr>
           <w:p>
             <w:pPr>
@@ -12902,7 +14642,7 @@
                 <w:vertAlign w:val="baseline"/>
                 <w:lang w:val="en"/>
               </w:rPr>
-              <w:t>La data di ultima modifica del formulario, può essere nulla</w:t>
+              <w:t>Il nome del secondo perito</w:t>
             </w:r>
           </w:p>
         </w:tc>
@@ -12918,6 +14658,12 @@
             <w:insideV w:val="single" w:color="auto" w:sz="4" w:space="0"/>
           </w:tblBorders>
           <w:tblLayout w:type="fixed"/>
+          <w:tblCellMar>
+            <w:top w:w="0" w:type="dxa"/>
+            <w:left w:w="108" w:type="dxa"/>
+            <w:bottom w:w="0" w:type="dxa"/>
+            <w:right w:w="108" w:type="dxa"/>
+          </w:tblCellMar>
         </w:tblPrEx>
         <w:tc>
           <w:tcPr>
@@ -12951,7 +14697,7 @@
                 <w:vertAlign w:val="baseline"/>
                 <w:lang w:val="en"/>
               </w:rPr>
-              <w:t>deleted</w:t>
+              <w:t>expert2_surname</w:t>
             </w:r>
           </w:p>
         </w:tc>
@@ -12988,7 +14734,7 @@
                 <w:vertAlign w:val="baseline"/>
                 <w:lang w:val="en"/>
               </w:rPr>
-              <w:t>timestamp</w:t>
+              <w:t>varchar(100)</w:t>
             </w:r>
           </w:p>
         </w:tc>
@@ -13025,7 +14771,7 @@
                 <w:vertAlign w:val="baseline"/>
                 <w:lang w:val="en"/>
               </w:rPr>
-              <w:t>La data di eliminazione del formulario, può essere nulla</w:t>
+              <w:t>Il cognome del secondo perito</w:t>
             </w:r>
           </w:p>
         </w:tc>
@@ -13041,6 +14787,12 @@
             <w:insideV w:val="single" w:color="auto" w:sz="4" w:space="0"/>
           </w:tblBorders>
           <w:tblLayout w:type="fixed"/>
+          <w:tblCellMar>
+            <w:top w:w="0" w:type="dxa"/>
+            <w:left w:w="108" w:type="dxa"/>
+            <w:bottom w:w="0" w:type="dxa"/>
+            <w:right w:w="108" w:type="dxa"/>
+          </w:tblCellMar>
         </w:tblPrEx>
         <w:tc>
           <w:tcPr>
@@ -13074,7 +14826,7 @@
                 <w:vertAlign w:val="baseline"/>
                 <w:lang w:val="en"/>
               </w:rPr>
-              <w:t>student_name</w:t>
+              <w:t>expert2_email</w:t>
             </w:r>
           </w:p>
         </w:tc>
@@ -13125,6 +14877,7 @@
               <w:right w:val="dotted" w:color="auto" w:sz="4" w:space="0"/>
             </w:tcBorders>
             <w:shd w:val="clear" w:color="auto" w:fill="DBE5F1"/>
+            <w:vAlign w:val="top"/>
           </w:tcPr>
           <w:p>
             <w:pPr>
@@ -13147,7 +14900,7 @@
                 <w:vertAlign w:val="baseline"/>
                 <w:lang w:val="en"/>
               </w:rPr>
-              <w:t>Il nome dello studente</w:t>
+              <w:t>L’email del secondo perito</w:t>
             </w:r>
           </w:p>
         </w:tc>
@@ -13163,1725 +14916,12 @@
             <w:insideV w:val="single" w:color="auto" w:sz="4" w:space="0"/>
           </w:tblBorders>
           <w:tblLayout w:type="fixed"/>
-        </w:tblPrEx>
-        <w:tc>
-          <w:tcPr>
-            <w:tcW w:w="1991" w:type="dxa"/>
-            <w:tcBorders>
-              <w:top w:val="dotted" w:color="auto" w:sz="4" w:space="0"/>
-              <w:left w:val="dotted" w:color="auto" w:sz="4" w:space="0"/>
-              <w:bottom w:val="dotted" w:color="auto" w:sz="4" w:space="0"/>
-              <w:right w:val="dotted" w:color="auto" w:sz="4" w:space="0"/>
-            </w:tcBorders>
-            <w:shd w:val="clear" w:color="auto" w:fill="DBE5F1"/>
-          </w:tcPr>
-          <w:p>
-            <w:pPr>
-              <w:jc w:val="both"/>
-              <w:rPr>
-                <w:rFonts w:hint="default"/>
-                <w:i w:val="0"/>
-                <w:iCs w:val="0"/>
-                <w:color w:val="000000"/>
-                <w:vertAlign w:val="baseline"/>
-                <w:lang w:val="en"/>
-              </w:rPr>
-            </w:pPr>
-            <w:r>
-              <w:rPr>
-                <w:rFonts w:hint="default"/>
-                <w:i w:val="0"/>
-                <w:iCs w:val="0"/>
-                <w:color w:val="000000"/>
-                <w:vertAlign w:val="baseline"/>
-                <w:lang w:val="en"/>
-              </w:rPr>
-              <w:t>student_surname</w:t>
-            </w:r>
-          </w:p>
-        </w:tc>
-        <w:tc>
-          <w:tcPr>
-            <w:tcW w:w="1640" w:type="dxa"/>
-            <w:tcBorders>
-              <w:top w:val="dotted" w:color="auto" w:sz="4" w:space="0"/>
-              <w:left w:val="dotted" w:color="auto" w:sz="4" w:space="0"/>
-              <w:bottom w:val="dotted" w:color="auto" w:sz="4" w:space="0"/>
-              <w:right w:val="dotted" w:color="auto" w:sz="4" w:space="0"/>
-            </w:tcBorders>
-            <w:shd w:val="clear" w:color="auto" w:fill="DBE5F1"/>
-            <w:vAlign w:val="top"/>
-          </w:tcPr>
-          <w:p>
-            <w:pPr>
-              <w:jc w:val="both"/>
-              <w:rPr>
-                <w:rFonts w:hint="default"/>
-                <w:i w:val="0"/>
-                <w:iCs w:val="0"/>
-                <w:color w:val="000000"/>
-                <w:vertAlign w:val="baseline"/>
-                <w:lang w:val="en"/>
-              </w:rPr>
-            </w:pPr>
-            <w:r>
-              <w:rPr>
-                <w:rFonts w:hint="default"/>
-                <w:i w:val="0"/>
-                <w:iCs w:val="0"/>
-                <w:color w:val="000000"/>
-                <w:vertAlign w:val="baseline"/>
-                <w:lang w:val="en"/>
-              </w:rPr>
-              <w:t>varchar(100)</w:t>
-            </w:r>
-          </w:p>
-        </w:tc>
-        <w:tc>
-          <w:tcPr>
-            <w:tcW w:w="6215" w:type="dxa"/>
-            <w:tcBorders>
-              <w:top w:val="dotted" w:color="auto" w:sz="4" w:space="0"/>
-              <w:left w:val="dotted" w:color="auto" w:sz="4" w:space="0"/>
-              <w:bottom w:val="dotted" w:color="auto" w:sz="4" w:space="0"/>
-              <w:right w:val="dotted" w:color="auto" w:sz="4" w:space="0"/>
-            </w:tcBorders>
-            <w:shd w:val="clear" w:color="auto" w:fill="DBE5F1"/>
-          </w:tcPr>
-          <w:p>
-            <w:pPr>
-              <w:jc w:val="both"/>
-              <w:rPr>
-                <w:rFonts w:hint="default"/>
-                <w:i w:val="0"/>
-                <w:iCs w:val="0"/>
-                <w:color w:val="000000"/>
-                <w:vertAlign w:val="baseline"/>
-                <w:lang w:val="en"/>
-              </w:rPr>
-            </w:pPr>
-            <w:r>
-              <w:rPr>
-                <w:rFonts w:hint="default"/>
-                <w:i w:val="0"/>
-                <w:iCs w:val="0"/>
-                <w:color w:val="000000"/>
-                <w:vertAlign w:val="baseline"/>
-                <w:lang w:val="en"/>
-              </w:rPr>
-              <w:t>Il cognome dello studente</w:t>
-            </w:r>
-          </w:p>
-        </w:tc>
-      </w:tr>
-      <w:tr>
-        <w:tblPrEx>
-          <w:tblBorders>
-            <w:top w:val="single" w:color="auto" w:sz="4" w:space="0"/>
-            <w:left w:val="single" w:color="auto" w:sz="4" w:space="0"/>
-            <w:bottom w:val="single" w:color="auto" w:sz="4" w:space="0"/>
-            <w:right w:val="single" w:color="auto" w:sz="4" w:space="0"/>
-            <w:insideH w:val="single" w:color="auto" w:sz="4" w:space="0"/>
-            <w:insideV w:val="single" w:color="auto" w:sz="4" w:space="0"/>
-          </w:tblBorders>
-          <w:tblLayout w:type="fixed"/>
-        </w:tblPrEx>
-        <w:tc>
-          <w:tcPr>
-            <w:tcW w:w="1991" w:type="dxa"/>
-            <w:tcBorders>
-              <w:top w:val="dotted" w:color="auto" w:sz="4" w:space="0"/>
-              <w:left w:val="dotted" w:color="auto" w:sz="4" w:space="0"/>
-              <w:bottom w:val="dotted" w:color="auto" w:sz="4" w:space="0"/>
-              <w:right w:val="dotted" w:color="auto" w:sz="4" w:space="0"/>
-            </w:tcBorders>
-            <w:shd w:val="clear" w:color="auto" w:fill="DBE5F1"/>
-          </w:tcPr>
-          <w:p>
-            <w:pPr>
-              <w:jc w:val="both"/>
-              <w:rPr>
-                <w:rFonts w:hint="default"/>
-                <w:i w:val="0"/>
-                <w:iCs w:val="0"/>
-                <w:color w:val="000000"/>
-                <w:vertAlign w:val="baseline"/>
-                <w:lang w:val="en"/>
-              </w:rPr>
-            </w:pPr>
-            <w:r>
-              <w:rPr>
-                <w:rFonts w:hint="default"/>
-                <w:i w:val="0"/>
-                <w:iCs w:val="0"/>
-                <w:color w:val="000000"/>
-                <w:vertAlign w:val="baseline"/>
-                <w:lang w:val="en"/>
-              </w:rPr>
-              <w:t>student_email</w:t>
-            </w:r>
-          </w:p>
-        </w:tc>
-        <w:tc>
-          <w:tcPr>
-            <w:tcW w:w="1640" w:type="dxa"/>
-            <w:tcBorders>
-              <w:top w:val="dotted" w:color="auto" w:sz="4" w:space="0"/>
-              <w:left w:val="dotted" w:color="auto" w:sz="4" w:space="0"/>
-              <w:bottom w:val="dotted" w:color="auto" w:sz="4" w:space="0"/>
-              <w:right w:val="dotted" w:color="auto" w:sz="4" w:space="0"/>
-            </w:tcBorders>
-            <w:shd w:val="clear" w:color="auto" w:fill="DBE5F1"/>
-            <w:vAlign w:val="top"/>
-          </w:tcPr>
-          <w:p>
-            <w:pPr>
-              <w:jc w:val="both"/>
-              <w:rPr>
-                <w:rFonts w:hint="default"/>
-                <w:i w:val="0"/>
-                <w:iCs w:val="0"/>
-                <w:color w:val="000000"/>
-                <w:vertAlign w:val="baseline"/>
-                <w:lang w:val="en"/>
-              </w:rPr>
-            </w:pPr>
-            <w:r>
-              <w:rPr>
-                <w:rFonts w:hint="default"/>
-                <w:i w:val="0"/>
-                <w:iCs w:val="0"/>
-                <w:color w:val="000000"/>
-                <w:vertAlign w:val="baseline"/>
-                <w:lang w:val="en"/>
-              </w:rPr>
-              <w:t>varchar(100)</w:t>
-            </w:r>
-          </w:p>
-        </w:tc>
-        <w:tc>
-          <w:tcPr>
-            <w:tcW w:w="6215" w:type="dxa"/>
-            <w:tcBorders>
-              <w:top w:val="dotted" w:color="auto" w:sz="4" w:space="0"/>
-              <w:left w:val="dotted" w:color="auto" w:sz="4" w:space="0"/>
-              <w:bottom w:val="dotted" w:color="auto" w:sz="4" w:space="0"/>
-              <w:right w:val="dotted" w:color="auto" w:sz="4" w:space="0"/>
-            </w:tcBorders>
-            <w:shd w:val="clear" w:color="auto" w:fill="DBE5F1"/>
-          </w:tcPr>
-          <w:p>
-            <w:pPr>
-              <w:jc w:val="both"/>
-              <w:rPr>
-                <w:rFonts w:hint="default"/>
-                <w:i w:val="0"/>
-                <w:iCs w:val="0"/>
-                <w:color w:val="000000"/>
-                <w:vertAlign w:val="baseline"/>
-                <w:lang w:val="en"/>
-              </w:rPr>
-            </w:pPr>
-            <w:r>
-              <w:rPr>
-                <w:rFonts w:hint="default"/>
-                <w:i w:val="0"/>
-                <w:iCs w:val="0"/>
-                <w:color w:val="000000"/>
-                <w:vertAlign w:val="baseline"/>
-                <w:lang w:val="en"/>
-              </w:rPr>
-              <w:t>L’email dello studente</w:t>
-            </w:r>
-          </w:p>
-        </w:tc>
-      </w:tr>
-      <w:tr>
-        <w:tblPrEx>
-          <w:tblBorders>
-            <w:top w:val="single" w:color="auto" w:sz="4" w:space="0"/>
-            <w:left w:val="single" w:color="auto" w:sz="4" w:space="0"/>
-            <w:bottom w:val="single" w:color="auto" w:sz="4" w:space="0"/>
-            <w:right w:val="single" w:color="auto" w:sz="4" w:space="0"/>
-            <w:insideH w:val="single" w:color="auto" w:sz="4" w:space="0"/>
-            <w:insideV w:val="single" w:color="auto" w:sz="4" w:space="0"/>
-          </w:tblBorders>
-          <w:tblLayout w:type="fixed"/>
-        </w:tblPrEx>
-        <w:tc>
-          <w:tcPr>
-            <w:tcW w:w="1991" w:type="dxa"/>
-            <w:tcBorders>
-              <w:top w:val="dotted" w:color="auto" w:sz="4" w:space="0"/>
-              <w:left w:val="dotted" w:color="auto" w:sz="4" w:space="0"/>
-              <w:bottom w:val="dotted" w:color="auto" w:sz="4" w:space="0"/>
-              <w:right w:val="dotted" w:color="auto" w:sz="4" w:space="0"/>
-            </w:tcBorders>
-            <w:shd w:val="clear" w:color="auto" w:fill="DBE5F1"/>
-          </w:tcPr>
-          <w:p>
-            <w:pPr>
-              <w:jc w:val="both"/>
-              <w:rPr>
-                <w:rFonts w:hint="default"/>
-                <w:i w:val="0"/>
-                <w:iCs w:val="0"/>
-                <w:color w:val="000000"/>
-                <w:vertAlign w:val="baseline"/>
-                <w:lang w:val="en"/>
-              </w:rPr>
-            </w:pPr>
-            <w:r>
-              <w:rPr>
-                <w:rFonts w:hint="default"/>
-                <w:i w:val="0"/>
-                <w:iCs w:val="0"/>
-                <w:color w:val="000000"/>
-                <w:vertAlign w:val="baseline"/>
-                <w:lang w:val="en"/>
-              </w:rPr>
-              <w:t>student_phone</w:t>
-            </w:r>
-          </w:p>
-        </w:tc>
-        <w:tc>
-          <w:tcPr>
-            <w:tcW w:w="1640" w:type="dxa"/>
-            <w:tcBorders>
-              <w:top w:val="dotted" w:color="auto" w:sz="4" w:space="0"/>
-              <w:left w:val="dotted" w:color="auto" w:sz="4" w:space="0"/>
-              <w:bottom w:val="dotted" w:color="auto" w:sz="4" w:space="0"/>
-              <w:right w:val="dotted" w:color="auto" w:sz="4" w:space="0"/>
-            </w:tcBorders>
-            <w:shd w:val="clear" w:color="auto" w:fill="DBE5F1"/>
-            <w:vAlign w:val="top"/>
-          </w:tcPr>
-          <w:p>
-            <w:pPr>
-              <w:jc w:val="both"/>
-              <w:rPr>
-                <w:rFonts w:hint="default"/>
-                <w:i w:val="0"/>
-                <w:iCs w:val="0"/>
-                <w:color w:val="000000"/>
-                <w:vertAlign w:val="baseline"/>
-                <w:lang w:val="en"/>
-              </w:rPr>
-            </w:pPr>
-            <w:r>
-              <w:rPr>
-                <w:rFonts w:hint="default"/>
-                <w:i w:val="0"/>
-                <w:iCs w:val="0"/>
-                <w:color w:val="000000"/>
-                <w:vertAlign w:val="baseline"/>
-                <w:lang w:val="en"/>
-              </w:rPr>
-              <w:t>varchar(50)</w:t>
-            </w:r>
-          </w:p>
-        </w:tc>
-        <w:tc>
-          <w:tcPr>
-            <w:tcW w:w="6215" w:type="dxa"/>
-            <w:tcBorders>
-              <w:top w:val="dotted" w:color="auto" w:sz="4" w:space="0"/>
-              <w:left w:val="dotted" w:color="auto" w:sz="4" w:space="0"/>
-              <w:bottom w:val="dotted" w:color="auto" w:sz="4" w:space="0"/>
-              <w:right w:val="dotted" w:color="auto" w:sz="4" w:space="0"/>
-            </w:tcBorders>
-            <w:shd w:val="clear" w:color="auto" w:fill="DBE5F1"/>
-          </w:tcPr>
-          <w:p>
-            <w:pPr>
-              <w:jc w:val="both"/>
-              <w:rPr>
-                <w:rFonts w:hint="default"/>
-                <w:i w:val="0"/>
-                <w:iCs w:val="0"/>
-                <w:color w:val="000000"/>
-                <w:vertAlign w:val="baseline"/>
-                <w:lang w:val="en"/>
-              </w:rPr>
-            </w:pPr>
-            <w:r>
-              <w:rPr>
-                <w:rFonts w:hint="default"/>
-                <w:i w:val="0"/>
-                <w:iCs w:val="0"/>
-                <w:color w:val="000000"/>
-                <w:vertAlign w:val="baseline"/>
-                <w:lang w:val="en"/>
-              </w:rPr>
-              <w:t>Il numero di telefono dello studente</w:t>
-            </w:r>
-          </w:p>
-        </w:tc>
-      </w:tr>
-      <w:tr>
-        <w:tblPrEx>
-          <w:tblBorders>
-            <w:top w:val="single" w:color="auto" w:sz="4" w:space="0"/>
-            <w:left w:val="single" w:color="auto" w:sz="4" w:space="0"/>
-            <w:bottom w:val="single" w:color="auto" w:sz="4" w:space="0"/>
-            <w:right w:val="single" w:color="auto" w:sz="4" w:space="0"/>
-            <w:insideH w:val="single" w:color="auto" w:sz="4" w:space="0"/>
-            <w:insideV w:val="single" w:color="auto" w:sz="4" w:space="0"/>
-          </w:tblBorders>
-          <w:tblLayout w:type="fixed"/>
-        </w:tblPrEx>
-        <w:tc>
-          <w:tcPr>
-            <w:tcW w:w="1991" w:type="dxa"/>
-            <w:tcBorders>
-              <w:top w:val="dotted" w:color="auto" w:sz="4" w:space="0"/>
-              <w:left w:val="dotted" w:color="auto" w:sz="4" w:space="0"/>
-              <w:bottom w:val="dotted" w:color="auto" w:sz="4" w:space="0"/>
-              <w:right w:val="dotted" w:color="auto" w:sz="4" w:space="0"/>
-            </w:tcBorders>
-            <w:shd w:val="clear" w:color="auto" w:fill="DBE5F1"/>
-          </w:tcPr>
-          <w:p>
-            <w:pPr>
-              <w:jc w:val="both"/>
-              <w:rPr>
-                <w:rFonts w:hint="default"/>
-                <w:i w:val="0"/>
-                <w:iCs w:val="0"/>
-                <w:color w:val="000000"/>
-                <w:vertAlign w:val="baseline"/>
-                <w:lang w:val="en"/>
-              </w:rPr>
-            </w:pPr>
-            <w:r>
-              <w:rPr>
-                <w:rFonts w:hint="default"/>
-                <w:i w:val="0"/>
-                <w:iCs w:val="0"/>
-                <w:color w:val="000000"/>
-                <w:vertAlign w:val="baseline"/>
-                <w:lang w:val="en"/>
-              </w:rPr>
-              <w:t>teacher_name</w:t>
-            </w:r>
-          </w:p>
-        </w:tc>
-        <w:tc>
-          <w:tcPr>
-            <w:tcW w:w="1640" w:type="dxa"/>
-            <w:tcBorders>
-              <w:top w:val="dotted" w:color="auto" w:sz="4" w:space="0"/>
-              <w:left w:val="dotted" w:color="auto" w:sz="4" w:space="0"/>
-              <w:bottom w:val="dotted" w:color="auto" w:sz="4" w:space="0"/>
-              <w:right w:val="dotted" w:color="auto" w:sz="4" w:space="0"/>
-            </w:tcBorders>
-            <w:shd w:val="clear" w:color="auto" w:fill="DBE5F1"/>
-            <w:vAlign w:val="top"/>
-          </w:tcPr>
-          <w:p>
-            <w:pPr>
-              <w:jc w:val="both"/>
-              <w:rPr>
-                <w:rFonts w:hint="default"/>
-                <w:i w:val="0"/>
-                <w:iCs w:val="0"/>
-                <w:color w:val="000000"/>
-                <w:vertAlign w:val="baseline"/>
-                <w:lang w:val="en"/>
-              </w:rPr>
-            </w:pPr>
-            <w:r>
-              <w:rPr>
-                <w:rFonts w:hint="default"/>
-                <w:i w:val="0"/>
-                <w:iCs w:val="0"/>
-                <w:color w:val="000000"/>
-                <w:vertAlign w:val="baseline"/>
-                <w:lang w:val="en"/>
-              </w:rPr>
-              <w:t>varchar(100)</w:t>
-            </w:r>
-          </w:p>
-        </w:tc>
-        <w:tc>
-          <w:tcPr>
-            <w:tcW w:w="6215" w:type="dxa"/>
-            <w:tcBorders>
-              <w:top w:val="dotted" w:color="auto" w:sz="4" w:space="0"/>
-              <w:left w:val="dotted" w:color="auto" w:sz="4" w:space="0"/>
-              <w:bottom w:val="dotted" w:color="auto" w:sz="4" w:space="0"/>
-              <w:right w:val="dotted" w:color="auto" w:sz="4" w:space="0"/>
-            </w:tcBorders>
-            <w:shd w:val="clear" w:color="auto" w:fill="DBE5F1"/>
-            <w:vAlign w:val="top"/>
-          </w:tcPr>
-          <w:p>
-            <w:pPr>
-              <w:jc w:val="both"/>
-              <w:rPr>
-                <w:rFonts w:hint="default"/>
-                <w:i w:val="0"/>
-                <w:iCs w:val="0"/>
-                <w:color w:val="000000"/>
-                <w:vertAlign w:val="baseline"/>
-                <w:lang w:val="en"/>
-              </w:rPr>
-            </w:pPr>
-            <w:r>
-              <w:rPr>
-                <w:rFonts w:hint="default"/>
-                <w:i w:val="0"/>
-                <w:iCs w:val="0"/>
-                <w:color w:val="000000"/>
-                <w:vertAlign w:val="baseline"/>
-                <w:lang w:val="en"/>
-              </w:rPr>
-              <w:t>Il nome del docente</w:t>
-            </w:r>
-          </w:p>
-        </w:tc>
-      </w:tr>
-      <w:tr>
-        <w:tblPrEx>
-          <w:tblBorders>
-            <w:top w:val="single" w:color="auto" w:sz="4" w:space="0"/>
-            <w:left w:val="single" w:color="auto" w:sz="4" w:space="0"/>
-            <w:bottom w:val="single" w:color="auto" w:sz="4" w:space="0"/>
-            <w:right w:val="single" w:color="auto" w:sz="4" w:space="0"/>
-            <w:insideH w:val="single" w:color="auto" w:sz="4" w:space="0"/>
-            <w:insideV w:val="single" w:color="auto" w:sz="4" w:space="0"/>
-          </w:tblBorders>
-          <w:tblLayout w:type="fixed"/>
-        </w:tblPrEx>
-        <w:tc>
-          <w:tcPr>
-            <w:tcW w:w="1991" w:type="dxa"/>
-            <w:tcBorders>
-              <w:top w:val="dotted" w:color="auto" w:sz="4" w:space="0"/>
-              <w:left w:val="dotted" w:color="auto" w:sz="4" w:space="0"/>
-              <w:bottom w:val="dotted" w:color="auto" w:sz="4" w:space="0"/>
-              <w:right w:val="dotted" w:color="auto" w:sz="4" w:space="0"/>
-            </w:tcBorders>
-            <w:shd w:val="clear" w:color="auto" w:fill="DBE5F1"/>
-          </w:tcPr>
-          <w:p>
-            <w:pPr>
-              <w:jc w:val="both"/>
-              <w:rPr>
-                <w:rFonts w:hint="default"/>
-                <w:i w:val="0"/>
-                <w:iCs w:val="0"/>
-                <w:color w:val="000000"/>
-                <w:vertAlign w:val="baseline"/>
-                <w:lang w:val="en"/>
-              </w:rPr>
-            </w:pPr>
-            <w:r>
-              <w:rPr>
-                <w:rFonts w:hint="default"/>
-                <w:i w:val="0"/>
-                <w:iCs w:val="0"/>
-                <w:color w:val="000000"/>
-                <w:vertAlign w:val="baseline"/>
-                <w:lang w:val="en"/>
-              </w:rPr>
-              <w:t>teacher_surname</w:t>
-            </w:r>
-          </w:p>
-        </w:tc>
-        <w:tc>
-          <w:tcPr>
-            <w:tcW w:w="1640" w:type="dxa"/>
-            <w:tcBorders>
-              <w:top w:val="dotted" w:color="auto" w:sz="4" w:space="0"/>
-              <w:left w:val="dotted" w:color="auto" w:sz="4" w:space="0"/>
-              <w:bottom w:val="dotted" w:color="auto" w:sz="4" w:space="0"/>
-              <w:right w:val="dotted" w:color="auto" w:sz="4" w:space="0"/>
-            </w:tcBorders>
-            <w:shd w:val="clear" w:color="auto" w:fill="DBE5F1"/>
-            <w:vAlign w:val="top"/>
-          </w:tcPr>
-          <w:p>
-            <w:pPr>
-              <w:jc w:val="both"/>
-              <w:rPr>
-                <w:rFonts w:hint="default"/>
-                <w:i w:val="0"/>
-                <w:iCs w:val="0"/>
-                <w:color w:val="000000"/>
-                <w:vertAlign w:val="baseline"/>
-                <w:lang w:val="en"/>
-              </w:rPr>
-            </w:pPr>
-            <w:r>
-              <w:rPr>
-                <w:rFonts w:hint="default"/>
-                <w:i w:val="0"/>
-                <w:iCs w:val="0"/>
-                <w:color w:val="000000"/>
-                <w:vertAlign w:val="baseline"/>
-                <w:lang w:val="en"/>
-              </w:rPr>
-              <w:t>varchar(100)</w:t>
-            </w:r>
-          </w:p>
-        </w:tc>
-        <w:tc>
-          <w:tcPr>
-            <w:tcW w:w="6215" w:type="dxa"/>
-            <w:tcBorders>
-              <w:top w:val="dotted" w:color="auto" w:sz="4" w:space="0"/>
-              <w:left w:val="dotted" w:color="auto" w:sz="4" w:space="0"/>
-              <w:bottom w:val="dotted" w:color="auto" w:sz="4" w:space="0"/>
-              <w:right w:val="dotted" w:color="auto" w:sz="4" w:space="0"/>
-            </w:tcBorders>
-            <w:shd w:val="clear" w:color="auto" w:fill="DBE5F1"/>
-            <w:vAlign w:val="top"/>
-          </w:tcPr>
-          <w:p>
-            <w:pPr>
-              <w:jc w:val="both"/>
-              <w:rPr>
-                <w:rFonts w:hint="default"/>
-                <w:i w:val="0"/>
-                <w:iCs w:val="0"/>
-                <w:color w:val="000000"/>
-                <w:vertAlign w:val="baseline"/>
-                <w:lang w:val="en"/>
-              </w:rPr>
-            </w:pPr>
-            <w:r>
-              <w:rPr>
-                <w:rFonts w:hint="default"/>
-                <w:i w:val="0"/>
-                <w:iCs w:val="0"/>
-                <w:color w:val="000000"/>
-                <w:vertAlign w:val="baseline"/>
-                <w:lang w:val="en"/>
-              </w:rPr>
-              <w:t>Il cognome del docente</w:t>
-            </w:r>
-          </w:p>
-        </w:tc>
-      </w:tr>
-      <w:tr>
-        <w:tblPrEx>
-          <w:tblBorders>
-            <w:top w:val="single" w:color="auto" w:sz="4" w:space="0"/>
-            <w:left w:val="single" w:color="auto" w:sz="4" w:space="0"/>
-            <w:bottom w:val="single" w:color="auto" w:sz="4" w:space="0"/>
-            <w:right w:val="single" w:color="auto" w:sz="4" w:space="0"/>
-            <w:insideH w:val="single" w:color="auto" w:sz="4" w:space="0"/>
-            <w:insideV w:val="single" w:color="auto" w:sz="4" w:space="0"/>
-          </w:tblBorders>
-          <w:tblLayout w:type="fixed"/>
-        </w:tblPrEx>
-        <w:tc>
-          <w:tcPr>
-            <w:tcW w:w="1991" w:type="dxa"/>
-            <w:tcBorders>
-              <w:top w:val="dotted" w:color="auto" w:sz="4" w:space="0"/>
-              <w:left w:val="dotted" w:color="auto" w:sz="4" w:space="0"/>
-              <w:bottom w:val="dotted" w:color="auto" w:sz="4" w:space="0"/>
-              <w:right w:val="dotted" w:color="auto" w:sz="4" w:space="0"/>
-            </w:tcBorders>
-            <w:shd w:val="clear" w:color="auto" w:fill="DBE5F1"/>
-          </w:tcPr>
-          <w:p>
-            <w:pPr>
-              <w:jc w:val="both"/>
-              <w:rPr>
-                <w:rFonts w:hint="default"/>
-                <w:i w:val="0"/>
-                <w:iCs w:val="0"/>
-                <w:color w:val="000000"/>
-                <w:vertAlign w:val="baseline"/>
-                <w:lang w:val="en"/>
-              </w:rPr>
-            </w:pPr>
-            <w:r>
-              <w:rPr>
-                <w:rFonts w:hint="default"/>
-                <w:i w:val="0"/>
-                <w:iCs w:val="0"/>
-                <w:color w:val="000000"/>
-                <w:vertAlign w:val="baseline"/>
-                <w:lang w:val="en"/>
-              </w:rPr>
-              <w:t>teacher_email</w:t>
-            </w:r>
-          </w:p>
-        </w:tc>
-        <w:tc>
-          <w:tcPr>
-            <w:tcW w:w="1640" w:type="dxa"/>
-            <w:tcBorders>
-              <w:top w:val="dotted" w:color="auto" w:sz="4" w:space="0"/>
-              <w:left w:val="dotted" w:color="auto" w:sz="4" w:space="0"/>
-              <w:bottom w:val="dotted" w:color="auto" w:sz="4" w:space="0"/>
-              <w:right w:val="dotted" w:color="auto" w:sz="4" w:space="0"/>
-            </w:tcBorders>
-            <w:shd w:val="clear" w:color="auto" w:fill="DBE5F1"/>
-            <w:vAlign w:val="top"/>
-          </w:tcPr>
-          <w:p>
-            <w:pPr>
-              <w:jc w:val="both"/>
-              <w:rPr>
-                <w:rFonts w:hint="default"/>
-                <w:i w:val="0"/>
-                <w:iCs w:val="0"/>
-                <w:color w:val="000000"/>
-                <w:vertAlign w:val="baseline"/>
-                <w:lang w:val="en"/>
-              </w:rPr>
-            </w:pPr>
-            <w:r>
-              <w:rPr>
-                <w:rFonts w:hint="default"/>
-                <w:i w:val="0"/>
-                <w:iCs w:val="0"/>
-                <w:color w:val="000000"/>
-                <w:vertAlign w:val="baseline"/>
-                <w:lang w:val="en"/>
-              </w:rPr>
-              <w:t>varchar(100)</w:t>
-            </w:r>
-          </w:p>
-        </w:tc>
-        <w:tc>
-          <w:tcPr>
-            <w:tcW w:w="6215" w:type="dxa"/>
-            <w:tcBorders>
-              <w:top w:val="dotted" w:color="auto" w:sz="4" w:space="0"/>
-              <w:left w:val="dotted" w:color="auto" w:sz="4" w:space="0"/>
-              <w:bottom w:val="dotted" w:color="auto" w:sz="4" w:space="0"/>
-              <w:right w:val="dotted" w:color="auto" w:sz="4" w:space="0"/>
-            </w:tcBorders>
-            <w:shd w:val="clear" w:color="auto" w:fill="DBE5F1"/>
-            <w:vAlign w:val="top"/>
-          </w:tcPr>
-          <w:p>
-            <w:pPr>
-              <w:jc w:val="both"/>
-              <w:rPr>
-                <w:rFonts w:hint="default"/>
-                <w:i w:val="0"/>
-                <w:iCs w:val="0"/>
-                <w:color w:val="000000"/>
-                <w:vertAlign w:val="baseline"/>
-                <w:lang w:val="en"/>
-              </w:rPr>
-            </w:pPr>
-            <w:r>
-              <w:rPr>
-                <w:rFonts w:hint="default"/>
-                <w:i w:val="0"/>
-                <w:iCs w:val="0"/>
-                <w:color w:val="000000"/>
-                <w:vertAlign w:val="baseline"/>
-                <w:lang w:val="en"/>
-              </w:rPr>
-              <w:t>L’email del docente</w:t>
-            </w:r>
-          </w:p>
-        </w:tc>
-      </w:tr>
-      <w:tr>
-        <w:tblPrEx>
-          <w:tblBorders>
-            <w:top w:val="single" w:color="auto" w:sz="4" w:space="0"/>
-            <w:left w:val="single" w:color="auto" w:sz="4" w:space="0"/>
-            <w:bottom w:val="single" w:color="auto" w:sz="4" w:space="0"/>
-            <w:right w:val="single" w:color="auto" w:sz="4" w:space="0"/>
-            <w:insideH w:val="single" w:color="auto" w:sz="4" w:space="0"/>
-            <w:insideV w:val="single" w:color="auto" w:sz="4" w:space="0"/>
-          </w:tblBorders>
-          <w:tblLayout w:type="fixed"/>
-        </w:tblPrEx>
-        <w:tc>
-          <w:tcPr>
-            <w:tcW w:w="1991" w:type="dxa"/>
-            <w:tcBorders>
-              <w:top w:val="dotted" w:color="auto" w:sz="4" w:space="0"/>
-              <w:left w:val="dotted" w:color="auto" w:sz="4" w:space="0"/>
-              <w:bottom w:val="dotted" w:color="auto" w:sz="4" w:space="0"/>
-              <w:right w:val="dotted" w:color="auto" w:sz="4" w:space="0"/>
-            </w:tcBorders>
-            <w:shd w:val="clear" w:color="auto" w:fill="DBE5F1"/>
-          </w:tcPr>
-          <w:p>
-            <w:pPr>
-              <w:jc w:val="both"/>
-              <w:rPr>
-                <w:rFonts w:hint="default"/>
-                <w:i w:val="0"/>
-                <w:iCs w:val="0"/>
-                <w:color w:val="000000"/>
-                <w:vertAlign w:val="baseline"/>
-                <w:lang w:val="en"/>
-              </w:rPr>
-            </w:pPr>
-            <w:r>
-              <w:rPr>
-                <w:rFonts w:hint="default"/>
-                <w:i w:val="0"/>
-                <w:iCs w:val="0"/>
-                <w:color w:val="000000"/>
-                <w:vertAlign w:val="baseline"/>
-                <w:lang w:val="en"/>
-              </w:rPr>
-              <w:t>teacher_phone</w:t>
-            </w:r>
-          </w:p>
-        </w:tc>
-        <w:tc>
-          <w:tcPr>
-            <w:tcW w:w="1640" w:type="dxa"/>
-            <w:tcBorders>
-              <w:top w:val="dotted" w:color="auto" w:sz="4" w:space="0"/>
-              <w:left w:val="dotted" w:color="auto" w:sz="4" w:space="0"/>
-              <w:bottom w:val="dotted" w:color="auto" w:sz="4" w:space="0"/>
-              <w:right w:val="dotted" w:color="auto" w:sz="4" w:space="0"/>
-            </w:tcBorders>
-            <w:shd w:val="clear" w:color="auto" w:fill="DBE5F1"/>
-            <w:vAlign w:val="top"/>
-          </w:tcPr>
-          <w:p>
-            <w:pPr>
-              <w:jc w:val="both"/>
-              <w:rPr>
-                <w:rFonts w:hint="default"/>
-                <w:i w:val="0"/>
-                <w:iCs w:val="0"/>
-                <w:color w:val="000000"/>
-                <w:vertAlign w:val="baseline"/>
-                <w:lang w:val="en"/>
-              </w:rPr>
-            </w:pPr>
-            <w:r>
-              <w:rPr>
-                <w:rFonts w:hint="default"/>
-                <w:i w:val="0"/>
-                <w:iCs w:val="0"/>
-                <w:color w:val="000000"/>
-                <w:vertAlign w:val="baseline"/>
-                <w:lang w:val="en"/>
-              </w:rPr>
-              <w:t>varchar(50)</w:t>
-            </w:r>
-          </w:p>
-        </w:tc>
-        <w:tc>
-          <w:tcPr>
-            <w:tcW w:w="6215" w:type="dxa"/>
-            <w:tcBorders>
-              <w:top w:val="dotted" w:color="auto" w:sz="4" w:space="0"/>
-              <w:left w:val="dotted" w:color="auto" w:sz="4" w:space="0"/>
-              <w:bottom w:val="dotted" w:color="auto" w:sz="4" w:space="0"/>
-              <w:right w:val="dotted" w:color="auto" w:sz="4" w:space="0"/>
-            </w:tcBorders>
-            <w:shd w:val="clear" w:color="auto" w:fill="DBE5F1"/>
-            <w:vAlign w:val="top"/>
-          </w:tcPr>
-          <w:p>
-            <w:pPr>
-              <w:jc w:val="both"/>
-              <w:rPr>
-                <w:rFonts w:hint="default"/>
-                <w:i w:val="0"/>
-                <w:iCs w:val="0"/>
-                <w:color w:val="000000"/>
-                <w:vertAlign w:val="baseline"/>
-                <w:lang w:val="en"/>
-              </w:rPr>
-            </w:pPr>
-            <w:r>
-              <w:rPr>
-                <w:rFonts w:hint="default"/>
-                <w:i w:val="0"/>
-                <w:iCs w:val="0"/>
-                <w:color w:val="000000"/>
-                <w:vertAlign w:val="baseline"/>
-                <w:lang w:val="en"/>
-              </w:rPr>
-              <w:t>Il numero di telefono del docente</w:t>
-            </w:r>
-          </w:p>
-        </w:tc>
-      </w:tr>
-      <w:tr>
-        <w:tblPrEx>
-          <w:tblBorders>
-            <w:top w:val="single" w:color="auto" w:sz="4" w:space="0"/>
-            <w:left w:val="single" w:color="auto" w:sz="4" w:space="0"/>
-            <w:bottom w:val="single" w:color="auto" w:sz="4" w:space="0"/>
-            <w:right w:val="single" w:color="auto" w:sz="4" w:space="0"/>
-            <w:insideH w:val="single" w:color="auto" w:sz="4" w:space="0"/>
-            <w:insideV w:val="single" w:color="auto" w:sz="4" w:space="0"/>
-          </w:tblBorders>
-          <w:tblLayout w:type="fixed"/>
-        </w:tblPrEx>
-        <w:tc>
-          <w:tcPr>
-            <w:tcW w:w="1991" w:type="dxa"/>
-            <w:tcBorders>
-              <w:top w:val="dotted" w:color="auto" w:sz="4" w:space="0"/>
-              <w:left w:val="dotted" w:color="auto" w:sz="4" w:space="0"/>
-              <w:bottom w:val="dotted" w:color="auto" w:sz="4" w:space="0"/>
-              <w:right w:val="dotted" w:color="auto" w:sz="4" w:space="0"/>
-            </w:tcBorders>
-            <w:shd w:val="clear" w:color="auto" w:fill="DBE5F1"/>
-          </w:tcPr>
-          <w:p>
-            <w:pPr>
-              <w:jc w:val="both"/>
-              <w:rPr>
-                <w:rFonts w:hint="default"/>
-                <w:i w:val="0"/>
-                <w:iCs w:val="0"/>
-                <w:color w:val="000000"/>
-                <w:vertAlign w:val="baseline"/>
-                <w:lang w:val="en"/>
-              </w:rPr>
-            </w:pPr>
-            <w:r>
-              <w:rPr>
-                <w:rFonts w:hint="default"/>
-                <w:i w:val="0"/>
-                <w:iCs w:val="0"/>
-                <w:color w:val="000000"/>
-                <w:vertAlign w:val="baseline"/>
-                <w:lang w:val="en"/>
-              </w:rPr>
-              <w:t>expert1_name</w:t>
-            </w:r>
-          </w:p>
-        </w:tc>
-        <w:tc>
-          <w:tcPr>
-            <w:tcW w:w="1640" w:type="dxa"/>
-            <w:tcBorders>
-              <w:top w:val="dotted" w:color="auto" w:sz="4" w:space="0"/>
-              <w:left w:val="dotted" w:color="auto" w:sz="4" w:space="0"/>
-              <w:bottom w:val="dotted" w:color="auto" w:sz="4" w:space="0"/>
-              <w:right w:val="dotted" w:color="auto" w:sz="4" w:space="0"/>
-            </w:tcBorders>
-            <w:shd w:val="clear" w:color="auto" w:fill="DBE5F1"/>
-            <w:vAlign w:val="top"/>
-          </w:tcPr>
-          <w:p>
-            <w:pPr>
-              <w:jc w:val="both"/>
-              <w:rPr>
-                <w:rFonts w:hint="default"/>
-                <w:i w:val="0"/>
-                <w:iCs w:val="0"/>
-                <w:color w:val="000000"/>
-                <w:vertAlign w:val="baseline"/>
-                <w:lang w:val="en"/>
-              </w:rPr>
-            </w:pPr>
-            <w:r>
-              <w:rPr>
-                <w:rFonts w:hint="default"/>
-                <w:i w:val="0"/>
-                <w:iCs w:val="0"/>
-                <w:color w:val="000000"/>
-                <w:vertAlign w:val="baseline"/>
-                <w:lang w:val="en"/>
-              </w:rPr>
-              <w:t>varchar(100)</w:t>
-            </w:r>
-          </w:p>
-        </w:tc>
-        <w:tc>
-          <w:tcPr>
-            <w:tcW w:w="6215" w:type="dxa"/>
-            <w:tcBorders>
-              <w:top w:val="dotted" w:color="auto" w:sz="4" w:space="0"/>
-              <w:left w:val="dotted" w:color="auto" w:sz="4" w:space="0"/>
-              <w:bottom w:val="dotted" w:color="auto" w:sz="4" w:space="0"/>
-              <w:right w:val="dotted" w:color="auto" w:sz="4" w:space="0"/>
-            </w:tcBorders>
-            <w:shd w:val="clear" w:color="auto" w:fill="DBE5F1"/>
-            <w:vAlign w:val="top"/>
-          </w:tcPr>
-          <w:p>
-            <w:pPr>
-              <w:jc w:val="both"/>
-              <w:rPr>
-                <w:rFonts w:hint="default"/>
-                <w:i w:val="0"/>
-                <w:iCs w:val="0"/>
-                <w:color w:val="000000"/>
-                <w:vertAlign w:val="baseline"/>
-                <w:lang w:val="en"/>
-              </w:rPr>
-            </w:pPr>
-            <w:r>
-              <w:rPr>
-                <w:rFonts w:hint="default"/>
-                <w:i w:val="0"/>
-                <w:iCs w:val="0"/>
-                <w:color w:val="000000"/>
-                <w:vertAlign w:val="baseline"/>
-                <w:lang w:val="en"/>
-              </w:rPr>
-              <w:t>Il nome del primo perito</w:t>
-            </w:r>
-          </w:p>
-        </w:tc>
-      </w:tr>
-      <w:tr>
-        <w:tblPrEx>
-          <w:tblBorders>
-            <w:top w:val="single" w:color="auto" w:sz="4" w:space="0"/>
-            <w:left w:val="single" w:color="auto" w:sz="4" w:space="0"/>
-            <w:bottom w:val="single" w:color="auto" w:sz="4" w:space="0"/>
-            <w:right w:val="single" w:color="auto" w:sz="4" w:space="0"/>
-            <w:insideH w:val="single" w:color="auto" w:sz="4" w:space="0"/>
-            <w:insideV w:val="single" w:color="auto" w:sz="4" w:space="0"/>
-          </w:tblBorders>
-          <w:tblLayout w:type="fixed"/>
-        </w:tblPrEx>
-        <w:tc>
-          <w:tcPr>
-            <w:tcW w:w="1991" w:type="dxa"/>
-            <w:tcBorders>
-              <w:top w:val="dotted" w:color="auto" w:sz="4" w:space="0"/>
-              <w:left w:val="dotted" w:color="auto" w:sz="4" w:space="0"/>
-              <w:bottom w:val="dotted" w:color="auto" w:sz="4" w:space="0"/>
-              <w:right w:val="dotted" w:color="auto" w:sz="4" w:space="0"/>
-            </w:tcBorders>
-            <w:shd w:val="clear" w:color="auto" w:fill="DBE5F1"/>
-          </w:tcPr>
-          <w:p>
-            <w:pPr>
-              <w:jc w:val="both"/>
-              <w:rPr>
-                <w:rFonts w:hint="default"/>
-                <w:i w:val="0"/>
-                <w:iCs w:val="0"/>
-                <w:color w:val="000000"/>
-                <w:vertAlign w:val="baseline"/>
-                <w:lang w:val="en"/>
-              </w:rPr>
-            </w:pPr>
-            <w:r>
-              <w:rPr>
-                <w:rFonts w:hint="default"/>
-                <w:i w:val="0"/>
-                <w:iCs w:val="0"/>
-                <w:color w:val="000000"/>
-                <w:vertAlign w:val="baseline"/>
-                <w:lang w:val="en"/>
-              </w:rPr>
-              <w:t>expert1_surname</w:t>
-            </w:r>
-          </w:p>
-        </w:tc>
-        <w:tc>
-          <w:tcPr>
-            <w:tcW w:w="1640" w:type="dxa"/>
-            <w:tcBorders>
-              <w:top w:val="dotted" w:color="auto" w:sz="4" w:space="0"/>
-              <w:left w:val="dotted" w:color="auto" w:sz="4" w:space="0"/>
-              <w:bottom w:val="dotted" w:color="auto" w:sz="4" w:space="0"/>
-              <w:right w:val="dotted" w:color="auto" w:sz="4" w:space="0"/>
-            </w:tcBorders>
-            <w:shd w:val="clear" w:color="auto" w:fill="DBE5F1"/>
-            <w:vAlign w:val="top"/>
-          </w:tcPr>
-          <w:p>
-            <w:pPr>
-              <w:jc w:val="both"/>
-              <w:rPr>
-                <w:rFonts w:hint="default"/>
-                <w:i w:val="0"/>
-                <w:iCs w:val="0"/>
-                <w:color w:val="000000"/>
-                <w:vertAlign w:val="baseline"/>
-                <w:lang w:val="en"/>
-              </w:rPr>
-            </w:pPr>
-            <w:r>
-              <w:rPr>
-                <w:rFonts w:hint="default"/>
-                <w:i w:val="0"/>
-                <w:iCs w:val="0"/>
-                <w:color w:val="000000"/>
-                <w:vertAlign w:val="baseline"/>
-                <w:lang w:val="en"/>
-              </w:rPr>
-              <w:t>varchar(100)</w:t>
-            </w:r>
-          </w:p>
-        </w:tc>
-        <w:tc>
-          <w:tcPr>
-            <w:tcW w:w="6215" w:type="dxa"/>
-            <w:tcBorders>
-              <w:top w:val="dotted" w:color="auto" w:sz="4" w:space="0"/>
-              <w:left w:val="dotted" w:color="auto" w:sz="4" w:space="0"/>
-              <w:bottom w:val="dotted" w:color="auto" w:sz="4" w:space="0"/>
-              <w:right w:val="dotted" w:color="auto" w:sz="4" w:space="0"/>
-            </w:tcBorders>
-            <w:shd w:val="clear" w:color="auto" w:fill="DBE5F1"/>
-            <w:vAlign w:val="top"/>
-          </w:tcPr>
-          <w:p>
-            <w:pPr>
-              <w:jc w:val="both"/>
-              <w:rPr>
-                <w:rFonts w:hint="default"/>
-                <w:i w:val="0"/>
-                <w:iCs w:val="0"/>
-                <w:color w:val="000000"/>
-                <w:vertAlign w:val="baseline"/>
-                <w:lang w:val="en"/>
-              </w:rPr>
-            </w:pPr>
-            <w:r>
-              <w:rPr>
-                <w:rFonts w:hint="default"/>
-                <w:i w:val="0"/>
-                <w:iCs w:val="0"/>
-                <w:color w:val="000000"/>
-                <w:vertAlign w:val="baseline"/>
-                <w:lang w:val="en"/>
-              </w:rPr>
-              <w:t>Il cognome del primo perito</w:t>
-            </w:r>
-          </w:p>
-        </w:tc>
-      </w:tr>
-      <w:tr>
-        <w:tblPrEx>
-          <w:tblBorders>
-            <w:top w:val="single" w:color="auto" w:sz="4" w:space="0"/>
-            <w:left w:val="single" w:color="auto" w:sz="4" w:space="0"/>
-            <w:bottom w:val="single" w:color="auto" w:sz="4" w:space="0"/>
-            <w:right w:val="single" w:color="auto" w:sz="4" w:space="0"/>
-            <w:insideH w:val="single" w:color="auto" w:sz="4" w:space="0"/>
-            <w:insideV w:val="single" w:color="auto" w:sz="4" w:space="0"/>
-          </w:tblBorders>
-          <w:tblLayout w:type="fixed"/>
-        </w:tblPrEx>
-        <w:tc>
-          <w:tcPr>
-            <w:tcW w:w="1991" w:type="dxa"/>
-            <w:tcBorders>
-              <w:top w:val="dotted" w:color="auto" w:sz="4" w:space="0"/>
-              <w:left w:val="dotted" w:color="auto" w:sz="4" w:space="0"/>
-              <w:bottom w:val="dotted" w:color="auto" w:sz="4" w:space="0"/>
-              <w:right w:val="dotted" w:color="auto" w:sz="4" w:space="0"/>
-            </w:tcBorders>
-            <w:shd w:val="clear" w:color="auto" w:fill="DBE5F1"/>
-          </w:tcPr>
-          <w:p>
-            <w:pPr>
-              <w:jc w:val="both"/>
-              <w:rPr>
-                <w:rFonts w:hint="default"/>
-                <w:i w:val="0"/>
-                <w:iCs w:val="0"/>
-                <w:color w:val="000000"/>
-                <w:vertAlign w:val="baseline"/>
-                <w:lang w:val="en"/>
-              </w:rPr>
-            </w:pPr>
-            <w:r>
-              <w:rPr>
-                <w:rFonts w:hint="default"/>
-                <w:i w:val="0"/>
-                <w:iCs w:val="0"/>
-                <w:color w:val="000000"/>
-                <w:vertAlign w:val="baseline"/>
-                <w:lang w:val="en"/>
-              </w:rPr>
-              <w:t>expert1_email</w:t>
-            </w:r>
-          </w:p>
-        </w:tc>
-        <w:tc>
-          <w:tcPr>
-            <w:tcW w:w="1640" w:type="dxa"/>
-            <w:tcBorders>
-              <w:top w:val="dotted" w:color="auto" w:sz="4" w:space="0"/>
-              <w:left w:val="dotted" w:color="auto" w:sz="4" w:space="0"/>
-              <w:bottom w:val="dotted" w:color="auto" w:sz="4" w:space="0"/>
-              <w:right w:val="dotted" w:color="auto" w:sz="4" w:space="0"/>
-            </w:tcBorders>
-            <w:shd w:val="clear" w:color="auto" w:fill="DBE5F1"/>
-            <w:vAlign w:val="top"/>
-          </w:tcPr>
-          <w:p>
-            <w:pPr>
-              <w:jc w:val="both"/>
-              <w:rPr>
-                <w:rFonts w:hint="default"/>
-                <w:i w:val="0"/>
-                <w:iCs w:val="0"/>
-                <w:color w:val="000000"/>
-                <w:vertAlign w:val="baseline"/>
-                <w:lang w:val="en"/>
-              </w:rPr>
-            </w:pPr>
-            <w:r>
-              <w:rPr>
-                <w:rFonts w:hint="default"/>
-                <w:i w:val="0"/>
-                <w:iCs w:val="0"/>
-                <w:color w:val="000000"/>
-                <w:vertAlign w:val="baseline"/>
-                <w:lang w:val="en"/>
-              </w:rPr>
-              <w:t>varchar(100)</w:t>
-            </w:r>
-          </w:p>
-        </w:tc>
-        <w:tc>
-          <w:tcPr>
-            <w:tcW w:w="6215" w:type="dxa"/>
-            <w:tcBorders>
-              <w:top w:val="dotted" w:color="auto" w:sz="4" w:space="0"/>
-              <w:left w:val="dotted" w:color="auto" w:sz="4" w:space="0"/>
-              <w:bottom w:val="dotted" w:color="auto" w:sz="4" w:space="0"/>
-              <w:right w:val="dotted" w:color="auto" w:sz="4" w:space="0"/>
-            </w:tcBorders>
-            <w:shd w:val="clear" w:color="auto" w:fill="DBE5F1"/>
-            <w:vAlign w:val="top"/>
-          </w:tcPr>
-          <w:p>
-            <w:pPr>
-              <w:jc w:val="both"/>
-              <w:rPr>
-                <w:rFonts w:hint="default"/>
-                <w:i w:val="0"/>
-                <w:iCs w:val="0"/>
-                <w:color w:val="000000"/>
-                <w:vertAlign w:val="baseline"/>
-                <w:lang w:val="en"/>
-              </w:rPr>
-            </w:pPr>
-            <w:r>
-              <w:rPr>
-                <w:rFonts w:hint="default"/>
-                <w:i w:val="0"/>
-                <w:iCs w:val="0"/>
-                <w:color w:val="000000"/>
-                <w:vertAlign w:val="baseline"/>
-                <w:lang w:val="en"/>
-              </w:rPr>
-              <w:t>L’email del primo perito</w:t>
-            </w:r>
-          </w:p>
-        </w:tc>
-      </w:tr>
-      <w:tr>
-        <w:tblPrEx>
-          <w:tblBorders>
-            <w:top w:val="single" w:color="auto" w:sz="4" w:space="0"/>
-            <w:left w:val="single" w:color="auto" w:sz="4" w:space="0"/>
-            <w:bottom w:val="single" w:color="auto" w:sz="4" w:space="0"/>
-            <w:right w:val="single" w:color="auto" w:sz="4" w:space="0"/>
-            <w:insideH w:val="single" w:color="auto" w:sz="4" w:space="0"/>
-            <w:insideV w:val="single" w:color="auto" w:sz="4" w:space="0"/>
-          </w:tblBorders>
-          <w:tblLayout w:type="fixed"/>
-        </w:tblPrEx>
-        <w:tc>
-          <w:tcPr>
-            <w:tcW w:w="1991" w:type="dxa"/>
-            <w:tcBorders>
-              <w:top w:val="dotted" w:color="auto" w:sz="4" w:space="0"/>
-              <w:left w:val="dotted" w:color="auto" w:sz="4" w:space="0"/>
-              <w:bottom w:val="dotted" w:color="auto" w:sz="4" w:space="0"/>
-              <w:right w:val="dotted" w:color="auto" w:sz="4" w:space="0"/>
-            </w:tcBorders>
-            <w:shd w:val="clear" w:color="auto" w:fill="DBE5F1"/>
-          </w:tcPr>
-          <w:p>
-            <w:pPr>
-              <w:jc w:val="both"/>
-              <w:rPr>
-                <w:rFonts w:hint="default"/>
-                <w:i w:val="0"/>
-                <w:iCs w:val="0"/>
-                <w:color w:val="000000"/>
-                <w:vertAlign w:val="baseline"/>
-                <w:lang w:val="en"/>
-              </w:rPr>
-            </w:pPr>
-            <w:r>
-              <w:rPr>
-                <w:rFonts w:hint="default"/>
-                <w:i w:val="0"/>
-                <w:iCs w:val="0"/>
-                <w:color w:val="000000"/>
-                <w:vertAlign w:val="baseline"/>
-                <w:lang w:val="en"/>
-              </w:rPr>
-              <w:t>expert1_phone</w:t>
-            </w:r>
-          </w:p>
-        </w:tc>
-        <w:tc>
-          <w:tcPr>
-            <w:tcW w:w="1640" w:type="dxa"/>
-            <w:tcBorders>
-              <w:top w:val="dotted" w:color="auto" w:sz="4" w:space="0"/>
-              <w:left w:val="dotted" w:color="auto" w:sz="4" w:space="0"/>
-              <w:bottom w:val="dotted" w:color="auto" w:sz="4" w:space="0"/>
-              <w:right w:val="dotted" w:color="auto" w:sz="4" w:space="0"/>
-            </w:tcBorders>
-            <w:shd w:val="clear" w:color="auto" w:fill="DBE5F1"/>
-            <w:vAlign w:val="top"/>
-          </w:tcPr>
-          <w:p>
-            <w:pPr>
-              <w:jc w:val="both"/>
-              <w:rPr>
-                <w:rFonts w:hint="default"/>
-                <w:i w:val="0"/>
-                <w:iCs w:val="0"/>
-                <w:color w:val="000000"/>
-                <w:vertAlign w:val="baseline"/>
-                <w:lang w:val="en"/>
-              </w:rPr>
-            </w:pPr>
-            <w:r>
-              <w:rPr>
-                <w:rFonts w:hint="default"/>
-                <w:i w:val="0"/>
-                <w:iCs w:val="0"/>
-                <w:color w:val="000000"/>
-                <w:vertAlign w:val="baseline"/>
-                <w:lang w:val="en"/>
-              </w:rPr>
-              <w:t>varchar(50)</w:t>
-            </w:r>
-          </w:p>
-        </w:tc>
-        <w:tc>
-          <w:tcPr>
-            <w:tcW w:w="6215" w:type="dxa"/>
-            <w:tcBorders>
-              <w:top w:val="dotted" w:color="auto" w:sz="4" w:space="0"/>
-              <w:left w:val="dotted" w:color="auto" w:sz="4" w:space="0"/>
-              <w:bottom w:val="dotted" w:color="auto" w:sz="4" w:space="0"/>
-              <w:right w:val="dotted" w:color="auto" w:sz="4" w:space="0"/>
-            </w:tcBorders>
-            <w:shd w:val="clear" w:color="auto" w:fill="DBE5F1"/>
-            <w:vAlign w:val="top"/>
-          </w:tcPr>
-          <w:p>
-            <w:pPr>
-              <w:jc w:val="both"/>
-              <w:rPr>
-                <w:rFonts w:hint="default"/>
-                <w:i w:val="0"/>
-                <w:iCs w:val="0"/>
-                <w:color w:val="000000"/>
-                <w:vertAlign w:val="baseline"/>
-                <w:lang w:val="en"/>
-              </w:rPr>
-            </w:pPr>
-            <w:r>
-              <w:rPr>
-                <w:rFonts w:hint="default"/>
-                <w:i w:val="0"/>
-                <w:iCs w:val="0"/>
-                <w:color w:val="000000"/>
-                <w:vertAlign w:val="baseline"/>
-                <w:lang w:val="en"/>
-              </w:rPr>
-              <w:t>Il numero di telefono del primo perito</w:t>
-            </w:r>
-          </w:p>
-        </w:tc>
-      </w:tr>
-      <w:tr>
-        <w:tblPrEx>
-          <w:tblBorders>
-            <w:top w:val="single" w:color="auto" w:sz="4" w:space="0"/>
-            <w:left w:val="single" w:color="auto" w:sz="4" w:space="0"/>
-            <w:bottom w:val="single" w:color="auto" w:sz="4" w:space="0"/>
-            <w:right w:val="single" w:color="auto" w:sz="4" w:space="0"/>
-            <w:insideH w:val="single" w:color="auto" w:sz="4" w:space="0"/>
-            <w:insideV w:val="single" w:color="auto" w:sz="4" w:space="0"/>
-          </w:tblBorders>
-          <w:tblLayout w:type="fixed"/>
-        </w:tblPrEx>
-        <w:tc>
-          <w:tcPr>
-            <w:tcW w:w="1991" w:type="dxa"/>
-            <w:tcBorders>
-              <w:top w:val="dotted" w:color="auto" w:sz="4" w:space="0"/>
-              <w:left w:val="dotted" w:color="auto" w:sz="4" w:space="0"/>
-              <w:bottom w:val="dotted" w:color="auto" w:sz="4" w:space="0"/>
-              <w:right w:val="dotted" w:color="auto" w:sz="4" w:space="0"/>
-            </w:tcBorders>
-            <w:shd w:val="clear" w:color="auto" w:fill="DBE5F1"/>
-          </w:tcPr>
-          <w:p>
-            <w:pPr>
-              <w:jc w:val="both"/>
-              <w:rPr>
-                <w:rFonts w:hint="default"/>
-                <w:i w:val="0"/>
-                <w:iCs w:val="0"/>
-                <w:color w:val="000000"/>
-                <w:vertAlign w:val="baseline"/>
-                <w:lang w:val="en"/>
-              </w:rPr>
-            </w:pPr>
-            <w:r>
-              <w:rPr>
-                <w:rFonts w:hint="default"/>
-                <w:i w:val="0"/>
-                <w:iCs w:val="0"/>
-                <w:color w:val="000000"/>
-                <w:vertAlign w:val="baseline"/>
-                <w:lang w:val="en"/>
-              </w:rPr>
-              <w:t>expert2_name</w:t>
-            </w:r>
-          </w:p>
-        </w:tc>
-        <w:tc>
-          <w:tcPr>
-            <w:tcW w:w="1640" w:type="dxa"/>
-            <w:tcBorders>
-              <w:top w:val="dotted" w:color="auto" w:sz="4" w:space="0"/>
-              <w:left w:val="dotted" w:color="auto" w:sz="4" w:space="0"/>
-              <w:bottom w:val="dotted" w:color="auto" w:sz="4" w:space="0"/>
-              <w:right w:val="dotted" w:color="auto" w:sz="4" w:space="0"/>
-            </w:tcBorders>
-            <w:shd w:val="clear" w:color="auto" w:fill="DBE5F1"/>
-            <w:vAlign w:val="top"/>
-          </w:tcPr>
-          <w:p>
-            <w:pPr>
-              <w:jc w:val="both"/>
-              <w:rPr>
-                <w:rFonts w:hint="default"/>
-                <w:i w:val="0"/>
-                <w:iCs w:val="0"/>
-                <w:color w:val="000000"/>
-                <w:vertAlign w:val="baseline"/>
-                <w:lang w:val="en"/>
-              </w:rPr>
-            </w:pPr>
-            <w:r>
-              <w:rPr>
-                <w:rFonts w:hint="default"/>
-                <w:i w:val="0"/>
-                <w:iCs w:val="0"/>
-                <w:color w:val="000000"/>
-                <w:vertAlign w:val="baseline"/>
-                <w:lang w:val="en"/>
-              </w:rPr>
-              <w:t>varchar(100)</w:t>
-            </w:r>
-          </w:p>
-        </w:tc>
-        <w:tc>
-          <w:tcPr>
-            <w:tcW w:w="6215" w:type="dxa"/>
-            <w:tcBorders>
-              <w:top w:val="dotted" w:color="auto" w:sz="4" w:space="0"/>
-              <w:left w:val="dotted" w:color="auto" w:sz="4" w:space="0"/>
-              <w:bottom w:val="dotted" w:color="auto" w:sz="4" w:space="0"/>
-              <w:right w:val="dotted" w:color="auto" w:sz="4" w:space="0"/>
-            </w:tcBorders>
-            <w:shd w:val="clear" w:color="auto" w:fill="DBE5F1"/>
-            <w:vAlign w:val="top"/>
-          </w:tcPr>
-          <w:p>
-            <w:pPr>
-              <w:jc w:val="both"/>
-              <w:rPr>
-                <w:rFonts w:hint="default"/>
-                <w:i w:val="0"/>
-                <w:iCs w:val="0"/>
-                <w:color w:val="000000"/>
-                <w:vertAlign w:val="baseline"/>
-                <w:lang w:val="en"/>
-              </w:rPr>
-            </w:pPr>
-            <w:r>
-              <w:rPr>
-                <w:rFonts w:hint="default"/>
-                <w:i w:val="0"/>
-                <w:iCs w:val="0"/>
-                <w:color w:val="000000"/>
-                <w:vertAlign w:val="baseline"/>
-                <w:lang w:val="en"/>
-              </w:rPr>
-              <w:t>Il nome del secondo perito</w:t>
-            </w:r>
-          </w:p>
-        </w:tc>
-      </w:tr>
-      <w:tr>
-        <w:tblPrEx>
-          <w:tblBorders>
-            <w:top w:val="single" w:color="auto" w:sz="4" w:space="0"/>
-            <w:left w:val="single" w:color="auto" w:sz="4" w:space="0"/>
-            <w:bottom w:val="single" w:color="auto" w:sz="4" w:space="0"/>
-            <w:right w:val="single" w:color="auto" w:sz="4" w:space="0"/>
-            <w:insideH w:val="single" w:color="auto" w:sz="4" w:space="0"/>
-            <w:insideV w:val="single" w:color="auto" w:sz="4" w:space="0"/>
-          </w:tblBorders>
-          <w:tblLayout w:type="fixed"/>
-        </w:tblPrEx>
-        <w:tc>
-          <w:tcPr>
-            <w:tcW w:w="1991" w:type="dxa"/>
-            <w:tcBorders>
-              <w:top w:val="dotted" w:color="auto" w:sz="4" w:space="0"/>
-              <w:left w:val="dotted" w:color="auto" w:sz="4" w:space="0"/>
-              <w:bottom w:val="dotted" w:color="auto" w:sz="4" w:space="0"/>
-              <w:right w:val="dotted" w:color="auto" w:sz="4" w:space="0"/>
-            </w:tcBorders>
-            <w:shd w:val="clear" w:color="auto" w:fill="DBE5F1"/>
-          </w:tcPr>
-          <w:p>
-            <w:pPr>
-              <w:jc w:val="both"/>
-              <w:rPr>
-                <w:rFonts w:hint="default"/>
-                <w:i w:val="0"/>
-                <w:iCs w:val="0"/>
-                <w:color w:val="000000"/>
-                <w:vertAlign w:val="baseline"/>
-                <w:lang w:val="en"/>
-              </w:rPr>
-            </w:pPr>
-            <w:r>
-              <w:rPr>
-                <w:rFonts w:hint="default"/>
-                <w:i w:val="0"/>
-                <w:iCs w:val="0"/>
-                <w:color w:val="000000"/>
-                <w:vertAlign w:val="baseline"/>
-                <w:lang w:val="en"/>
-              </w:rPr>
-              <w:t>expert2_surname</w:t>
-            </w:r>
-          </w:p>
-        </w:tc>
-        <w:tc>
-          <w:tcPr>
-            <w:tcW w:w="1640" w:type="dxa"/>
-            <w:tcBorders>
-              <w:top w:val="dotted" w:color="auto" w:sz="4" w:space="0"/>
-              <w:left w:val="dotted" w:color="auto" w:sz="4" w:space="0"/>
-              <w:bottom w:val="dotted" w:color="auto" w:sz="4" w:space="0"/>
-              <w:right w:val="dotted" w:color="auto" w:sz="4" w:space="0"/>
-            </w:tcBorders>
-            <w:shd w:val="clear" w:color="auto" w:fill="DBE5F1"/>
-            <w:vAlign w:val="top"/>
-          </w:tcPr>
-          <w:p>
-            <w:pPr>
-              <w:jc w:val="both"/>
-              <w:rPr>
-                <w:rFonts w:hint="default"/>
-                <w:i w:val="0"/>
-                <w:iCs w:val="0"/>
-                <w:color w:val="000000"/>
-                <w:vertAlign w:val="baseline"/>
-                <w:lang w:val="en"/>
-              </w:rPr>
-            </w:pPr>
-            <w:r>
-              <w:rPr>
-                <w:rFonts w:hint="default"/>
-                <w:i w:val="0"/>
-                <w:iCs w:val="0"/>
-                <w:color w:val="000000"/>
-                <w:vertAlign w:val="baseline"/>
-                <w:lang w:val="en"/>
-              </w:rPr>
-              <w:t>varchar(100)</w:t>
-            </w:r>
-          </w:p>
-        </w:tc>
-        <w:tc>
-          <w:tcPr>
-            <w:tcW w:w="6215" w:type="dxa"/>
-            <w:tcBorders>
-              <w:top w:val="dotted" w:color="auto" w:sz="4" w:space="0"/>
-              <w:left w:val="dotted" w:color="auto" w:sz="4" w:space="0"/>
-              <w:bottom w:val="dotted" w:color="auto" w:sz="4" w:space="0"/>
-              <w:right w:val="dotted" w:color="auto" w:sz="4" w:space="0"/>
-            </w:tcBorders>
-            <w:shd w:val="clear" w:color="auto" w:fill="DBE5F1"/>
-            <w:vAlign w:val="top"/>
-          </w:tcPr>
-          <w:p>
-            <w:pPr>
-              <w:jc w:val="both"/>
-              <w:rPr>
-                <w:rFonts w:hint="default"/>
-                <w:i w:val="0"/>
-                <w:iCs w:val="0"/>
-                <w:color w:val="000000"/>
-                <w:vertAlign w:val="baseline"/>
-                <w:lang w:val="en"/>
-              </w:rPr>
-            </w:pPr>
-            <w:r>
-              <w:rPr>
-                <w:rFonts w:hint="default"/>
-                <w:i w:val="0"/>
-                <w:iCs w:val="0"/>
-                <w:color w:val="000000"/>
-                <w:vertAlign w:val="baseline"/>
-                <w:lang w:val="en"/>
-              </w:rPr>
-              <w:t>Il cognome del secondo perito</w:t>
-            </w:r>
-          </w:p>
-        </w:tc>
-      </w:tr>
-      <w:tr>
-        <w:tblPrEx>
-          <w:tblBorders>
-            <w:top w:val="single" w:color="auto" w:sz="4" w:space="0"/>
-            <w:left w:val="single" w:color="auto" w:sz="4" w:space="0"/>
-            <w:bottom w:val="single" w:color="auto" w:sz="4" w:space="0"/>
-            <w:right w:val="single" w:color="auto" w:sz="4" w:space="0"/>
-            <w:insideH w:val="single" w:color="auto" w:sz="4" w:space="0"/>
-            <w:insideV w:val="single" w:color="auto" w:sz="4" w:space="0"/>
-          </w:tblBorders>
-          <w:tblLayout w:type="fixed"/>
-        </w:tblPrEx>
-        <w:tc>
-          <w:tcPr>
-            <w:tcW w:w="1991" w:type="dxa"/>
-            <w:tcBorders>
-              <w:top w:val="dotted" w:color="auto" w:sz="4" w:space="0"/>
-              <w:left w:val="dotted" w:color="auto" w:sz="4" w:space="0"/>
-              <w:bottom w:val="dotted" w:color="auto" w:sz="4" w:space="0"/>
-              <w:right w:val="dotted" w:color="auto" w:sz="4" w:space="0"/>
-            </w:tcBorders>
-            <w:shd w:val="clear" w:color="auto" w:fill="DBE5F1"/>
-          </w:tcPr>
-          <w:p>
-            <w:pPr>
-              <w:jc w:val="both"/>
-              <w:rPr>
-                <w:rFonts w:hint="default"/>
-                <w:i w:val="0"/>
-                <w:iCs w:val="0"/>
-                <w:color w:val="000000"/>
-                <w:vertAlign w:val="baseline"/>
-                <w:lang w:val="en"/>
-              </w:rPr>
-            </w:pPr>
-            <w:r>
-              <w:rPr>
-                <w:rFonts w:hint="default"/>
-                <w:i w:val="0"/>
-                <w:iCs w:val="0"/>
-                <w:color w:val="000000"/>
-                <w:vertAlign w:val="baseline"/>
-                <w:lang w:val="en"/>
-              </w:rPr>
-              <w:t>expert2_email</w:t>
-            </w:r>
-          </w:p>
-        </w:tc>
-        <w:tc>
-          <w:tcPr>
-            <w:tcW w:w="1640" w:type="dxa"/>
-            <w:tcBorders>
-              <w:top w:val="dotted" w:color="auto" w:sz="4" w:space="0"/>
-              <w:left w:val="dotted" w:color="auto" w:sz="4" w:space="0"/>
-              <w:bottom w:val="dotted" w:color="auto" w:sz="4" w:space="0"/>
-              <w:right w:val="dotted" w:color="auto" w:sz="4" w:space="0"/>
-            </w:tcBorders>
-            <w:shd w:val="clear" w:color="auto" w:fill="DBE5F1"/>
-            <w:vAlign w:val="top"/>
-          </w:tcPr>
-          <w:p>
-            <w:pPr>
-              <w:jc w:val="both"/>
-              <w:rPr>
-                <w:rFonts w:hint="default"/>
-                <w:i w:val="0"/>
-                <w:iCs w:val="0"/>
-                <w:color w:val="000000"/>
-                <w:vertAlign w:val="baseline"/>
-                <w:lang w:val="en"/>
-              </w:rPr>
-            </w:pPr>
-            <w:r>
-              <w:rPr>
-                <w:rFonts w:hint="default"/>
-                <w:i w:val="0"/>
-                <w:iCs w:val="0"/>
-                <w:color w:val="000000"/>
-                <w:vertAlign w:val="baseline"/>
-                <w:lang w:val="en"/>
-              </w:rPr>
-              <w:t>varchar(100)</w:t>
-            </w:r>
-          </w:p>
-        </w:tc>
-        <w:tc>
-          <w:tcPr>
-            <w:tcW w:w="6215" w:type="dxa"/>
-            <w:tcBorders>
-              <w:top w:val="dotted" w:color="auto" w:sz="4" w:space="0"/>
-              <w:left w:val="dotted" w:color="auto" w:sz="4" w:space="0"/>
-              <w:bottom w:val="dotted" w:color="auto" w:sz="4" w:space="0"/>
-              <w:right w:val="dotted" w:color="auto" w:sz="4" w:space="0"/>
-            </w:tcBorders>
-            <w:shd w:val="clear" w:color="auto" w:fill="DBE5F1"/>
-            <w:vAlign w:val="top"/>
-          </w:tcPr>
-          <w:p>
-            <w:pPr>
-              <w:jc w:val="both"/>
-              <w:rPr>
-                <w:rFonts w:hint="default"/>
-                <w:i w:val="0"/>
-                <w:iCs w:val="0"/>
-                <w:color w:val="000000"/>
-                <w:vertAlign w:val="baseline"/>
-                <w:lang w:val="en"/>
-              </w:rPr>
-            </w:pPr>
-            <w:r>
-              <w:rPr>
-                <w:rFonts w:hint="default"/>
-                <w:i w:val="0"/>
-                <w:iCs w:val="0"/>
-                <w:color w:val="000000"/>
-                <w:vertAlign w:val="baseline"/>
-                <w:lang w:val="en"/>
-              </w:rPr>
-              <w:t>L’email del secondo perito</w:t>
-            </w:r>
-          </w:p>
-        </w:tc>
-      </w:tr>
-      <w:tr>
-        <w:tblPrEx>
-          <w:tblBorders>
-            <w:top w:val="single" w:color="auto" w:sz="4" w:space="0"/>
-            <w:left w:val="single" w:color="auto" w:sz="4" w:space="0"/>
-            <w:bottom w:val="single" w:color="auto" w:sz="4" w:space="0"/>
-            <w:right w:val="single" w:color="auto" w:sz="4" w:space="0"/>
-            <w:insideH w:val="single" w:color="auto" w:sz="4" w:space="0"/>
-            <w:insideV w:val="single" w:color="auto" w:sz="4" w:space="0"/>
-          </w:tblBorders>
-          <w:tblLayout w:type="fixed"/>
+          <w:tblCellMar>
+            <w:top w:w="0" w:type="dxa"/>
+            <w:left w:w="108" w:type="dxa"/>
+            <w:bottom w:w="0" w:type="dxa"/>
+            <w:right w:w="108" w:type="dxa"/>
+          </w:tblCellMar>
         </w:tblPrEx>
         <w:tc>
           <w:tcPr>
@@ -15195,6 +15235,12 @@
             <w:insideV w:val="single" w:color="auto" w:sz="4" w:space="0"/>
           </w:tblBorders>
           <w:tblLayout w:type="fixed"/>
+          <w:tblCellMar>
+            <w:top w:w="0" w:type="dxa"/>
+            <w:left w:w="108" w:type="dxa"/>
+            <w:bottom w:w="0" w:type="dxa"/>
+            <w:right w:w="108" w:type="dxa"/>
+          </w:tblCellMar>
         </w:tblPrEx>
         <w:tc>
           <w:tcPr>
@@ -15247,6 +15293,12 @@
             <w:insideV w:val="single" w:color="auto" w:sz="4" w:space="0"/>
           </w:tblBorders>
           <w:tblLayout w:type="fixed"/>
+          <w:tblCellMar>
+            <w:top w:w="0" w:type="dxa"/>
+            <w:left w:w="108" w:type="dxa"/>
+            <w:bottom w:w="0" w:type="dxa"/>
+            <w:right w:w="108" w:type="dxa"/>
+          </w:tblCellMar>
         </w:tblPrEx>
         <w:tc>
           <w:tcPr>
@@ -15368,6 +15420,12 @@
             <w:insideV w:val="single" w:color="auto" w:sz="4" w:space="0"/>
           </w:tblBorders>
           <w:tblLayout w:type="fixed"/>
+          <w:tblCellMar>
+            <w:top w:w="0" w:type="dxa"/>
+            <w:left w:w="108" w:type="dxa"/>
+            <w:bottom w:w="0" w:type="dxa"/>
+            <w:right w:w="108" w:type="dxa"/>
+          </w:tblCellMar>
         </w:tblPrEx>
         <w:tc>
           <w:tcPr>
@@ -16974,8 +17032,8 @@
           <w:lang w:val="it-IT"/>
         </w:rPr>
       </w:pPr>
-      <w:bookmarkStart w:id="39" w:name="_Toc461179223"/>
-      <w:bookmarkStart w:id="40" w:name="_Toc366159470"/>
+      <w:bookmarkStart w:id="39" w:name="_Toc366159470"/>
+      <w:bookmarkStart w:id="40" w:name="_Toc461179223"/>
       <w:r>
         <w:rPr>
           <w:lang w:val="it-IT"/>
@@ -16989,8 +17047,8 @@
       <w:pPr>
         <w:pStyle w:val="3"/>
       </w:pPr>
-      <w:bookmarkStart w:id="41" w:name="_Toc461179224"/>
-      <w:bookmarkStart w:id="42" w:name="_Toc285394322"/>
+      <w:bookmarkStart w:id="41" w:name="_Toc285394322"/>
+      <w:bookmarkStart w:id="42" w:name="_Toc461179224"/>
       <w:r>
         <w:t>Protocollo di test</w:t>
       </w:r>
@@ -17841,8 +17899,8 @@
       <w:pPr>
         <w:pStyle w:val="3"/>
       </w:pPr>
-      <w:bookmarkStart w:id="45" w:name="_Toc461179226"/>
-      <w:bookmarkStart w:id="46" w:name="_Toc1491679896"/>
+      <w:bookmarkStart w:id="45" w:name="_Toc1491679896"/>
+      <w:bookmarkStart w:id="46" w:name="_Toc461179226"/>
       <w:r>
         <w:t>Mancanze/limitazioni conosciute</w:t>
       </w:r>
@@ -17928,8 +17986,8 @@
       <w:pPr>
         <w:pStyle w:val="3"/>
       </w:pPr>
-      <w:bookmarkStart w:id="51" w:name="_Toc461179229"/>
-      <w:bookmarkStart w:id="52" w:name="_Toc1715493697"/>
+      <w:bookmarkStart w:id="51" w:name="_Toc1715493697"/>
+      <w:bookmarkStart w:id="52" w:name="_Toc461179229"/>
       <w:r>
         <w:t>Sviluppi futuri</w:t>
       </w:r>
@@ -17953,8 +18011,8 @@
       <w:pPr>
         <w:pStyle w:val="3"/>
       </w:pPr>
-      <w:bookmarkStart w:id="53" w:name="_Toc461179230"/>
-      <w:bookmarkStart w:id="54" w:name="_Toc191391392"/>
+      <w:bookmarkStart w:id="53" w:name="_Toc191391392"/>
+      <w:bookmarkStart w:id="54" w:name="_Toc461179230"/>
       <w:r>
         <w:t>Considerazioni personali</w:t>
       </w:r>
@@ -17981,8 +18039,8 @@
           <w:lang w:val="it-IT"/>
         </w:rPr>
       </w:pPr>
-      <w:bookmarkStart w:id="55" w:name="_Toc461179231"/>
-      <w:bookmarkStart w:id="56" w:name="_Toc260677050"/>
+      <w:bookmarkStart w:id="55" w:name="_Toc260677050"/>
+      <w:bookmarkStart w:id="56" w:name="_Toc461179231"/>
       <w:r>
         <w:rPr>
           <w:lang w:val="it-IT"/>
@@ -17996,8 +18054,8 @@
       <w:pPr>
         <w:pStyle w:val="3"/>
       </w:pPr>
-      <w:bookmarkStart w:id="57" w:name="_Toc461179232"/>
-      <w:bookmarkStart w:id="58" w:name="_Toc1010658812"/>
+      <w:bookmarkStart w:id="57" w:name="_Toc1010658812"/>
+      <w:bookmarkStart w:id="58" w:name="_Toc461179232"/>
       <w:r>
         <w:t>Bibliografia per articoli di riviste:</w:t>
       </w:r>
@@ -18093,8 +18151,8 @@
       <w:pPr>
         <w:pStyle w:val="3"/>
       </w:pPr>
-      <w:bookmarkStart w:id="59" w:name="_Toc461179233"/>
-      <w:bookmarkStart w:id="60" w:name="_Toc1649704405"/>
+      <w:bookmarkStart w:id="59" w:name="_Toc1649704405"/>
+      <w:bookmarkStart w:id="60" w:name="_Toc461179233"/>
       <w:r>
         <w:t>Bibliografia per libri</w:t>
       </w:r>
@@ -18207,8 +18265,8 @@
       <w:pPr>
         <w:pStyle w:val="3"/>
       </w:pPr>
-      <w:bookmarkStart w:id="61" w:name="_Toc461179234"/>
-      <w:bookmarkStart w:id="62" w:name="_Toc699929342"/>
+      <w:bookmarkStart w:id="61" w:name="_Toc699929342"/>
+      <w:bookmarkStart w:id="62" w:name="_Toc461179234"/>
       <w:r>
         <w:t>Sitografia</w:t>
       </w:r>
@@ -18326,8 +18384,8 @@
           <w:lang w:val="it-IT"/>
         </w:rPr>
       </w:pPr>
-      <w:bookmarkStart w:id="63" w:name="_Toc461179235"/>
-      <w:bookmarkStart w:id="64" w:name="_Toc164709572"/>
+      <w:bookmarkStart w:id="63" w:name="_Toc164709572"/>
+      <w:bookmarkStart w:id="64" w:name="_Toc461179235"/>
       <w:r>
         <w:rPr>
           <w:lang w:val="it-IT"/>
@@ -18901,6 +18959,12 @@
           <w:insideV w:val="none" w:color="auto" w:sz="0" w:space="0"/>
         </w:tblBorders>
         <w:tblLayout w:type="fixed"/>
+        <w:tblCellMar>
+          <w:top w:w="0" w:type="dxa"/>
+          <w:left w:w="70" w:type="dxa"/>
+          <w:bottom w:w="0" w:type="dxa"/>
+          <w:right w:w="70" w:type="dxa"/>
+        </w:tblCellMar>
       </w:tblPrEx>
       <w:trPr>
         <w:trHeight w:val="475" w:hRule="exact"/>
@@ -19508,6 +19572,12 @@
           <w:insideV w:val="none" w:color="auto" w:sz="0" w:space="0"/>
         </w:tblBorders>
         <w:tblLayout w:type="fixed"/>
+        <w:tblCellMar>
+          <w:top w:w="0" w:type="dxa"/>
+          <w:left w:w="70" w:type="dxa"/>
+          <w:bottom w:w="0" w:type="dxa"/>
+          <w:right w:w="70" w:type="dxa"/>
+        </w:tblCellMar>
       </w:tblPrEx>
       <w:trPr>
         <w:trHeight w:val="482" w:hRule="exact"/>

</xml_diff>

<commit_message>
modificato documentazione, capitolo Gantt
</commit_message>
<xml_diff>
--- a/documentazione/ValutazioneLPI_Documentazione.docx
+++ b/documentazione/ValutazioneLPI_Documentazione.docx
@@ -7682,6 +7682,100 @@
     </w:p>
     <w:p>
       <w:pPr>
+        <w:jc w:val="center"/>
+        <w:rPr>
+          <w:rFonts w:hint="default"/>
+          <w:lang w:val="en"/>
+        </w:rPr>
+      </w:pPr>
+      <w:r>
+        <w:rPr>
+          <w:rFonts w:hint="default"/>
+          <w:lang w:val="en"/>
+        </w:rPr>
+        <w:drawing>
+          <wp:inline distT="0" distB="0" distL="114300" distR="114300">
+            <wp:extent cx="5767070" cy="830580"/>
+            <wp:effectExtent l="0" t="0" r="5080" b="7620"/>
+            <wp:docPr id="21" name="Picture 21" descr="ValutazioneLPI_Gantt_Analisi"/>
+            <wp:cNvGraphicFramePr>
+              <a:graphicFrameLocks xmlns:a="http://schemas.openxmlformats.org/drawingml/2006/main" noChangeAspect="1"/>
+            </wp:cNvGraphicFramePr>
+            <a:graphic xmlns:a="http://schemas.openxmlformats.org/drawingml/2006/main">
+              <a:graphicData uri="http://schemas.openxmlformats.org/drawingml/2006/picture">
+                <pic:pic xmlns:pic="http://schemas.openxmlformats.org/drawingml/2006/picture">
+                  <pic:nvPicPr>
+                    <pic:cNvPr id="21" name="Picture 21" descr="ValutazioneLPI_Gantt_Analisi"/>
+                    <pic:cNvPicPr>
+                      <a:picLocks noChangeAspect="1"/>
+                    </pic:cNvPicPr>
+                  </pic:nvPicPr>
+                  <pic:blipFill>
+                    <a:blip r:embed="rId10"/>
+                    <a:stretch>
+                      <a:fillRect/>
+                    </a:stretch>
+                  </pic:blipFill>
+                  <pic:spPr>
+                    <a:xfrm>
+                      <a:off x="0" y="0"/>
+                      <a:ext cx="5767070" cy="830580"/>
+                    </a:xfrm>
+                    <a:prstGeom prst="rect">
+                      <a:avLst/>
+                    </a:prstGeom>
+                  </pic:spPr>
+                </pic:pic>
+              </a:graphicData>
+            </a:graphic>
+          </wp:inline>
+        </w:drawing>
+      </w:r>
+    </w:p>
+    <w:p>
+      <w:pPr>
+        <w:pStyle w:val="13"/>
+        <w:jc w:val="center"/>
+        <w:rPr>
+          <w:rFonts w:hint="default"/>
+          <w:lang w:val="en"/>
+        </w:rPr>
+      </w:pPr>
+      <w:r>
+        <w:t xml:space="preserve">Figure </w:t>
+      </w:r>
+      <w:r>
+        <w:fldChar w:fldCharType="begin"/>
+      </w:r>
+      <w:r>
+        <w:instrText xml:space="preserve"> SEQ Figure \* ARABIC </w:instrText>
+      </w:r>
+      <w:r>
+        <w:fldChar w:fldCharType="separate"/>
+      </w:r>
+      <w:r>
+        <w:t>3</w:t>
+      </w:r>
+      <w:r>
+        <w:fldChar w:fldCharType="end"/>
+      </w:r>
+      <w:r>
+        <w:rPr>
+          <w:lang w:val="en"/>
+        </w:rPr>
+        <w:t xml:space="preserve"> Diagramma Gantt, sezione analisi</w:t>
+      </w:r>
+    </w:p>
+    <w:p>
+      <w:pPr>
+        <w:rPr>
+          <w:rFonts w:hint="default"/>
+          <w:lang w:val="it-IT"/>
+        </w:rPr>
+      </w:pPr>
+    </w:p>
+    <w:p>
+      <w:pPr>
         <w:jc w:val="both"/>
         <w:rPr>
           <w:rFonts w:hint="default"/>
@@ -7717,6 +7811,102 @@
     </w:p>
     <w:p>
       <w:pPr>
+        <w:jc w:val="center"/>
+        <w:rPr>
+          <w:rFonts w:hint="default"/>
+          <w:lang w:val="en"/>
+        </w:rPr>
+      </w:pPr>
+      <w:r>
+        <w:rPr>
+          <w:rFonts w:hint="default"/>
+          <w:lang w:val="en"/>
+        </w:rPr>
+        <w:drawing>
+          <wp:inline distT="0" distB="0" distL="114300" distR="114300">
+            <wp:extent cx="5751195" cy="932180"/>
+            <wp:effectExtent l="0" t="0" r="1905" b="1270"/>
+            <wp:docPr id="22" name="Picture 22" descr="ValutazioneLPI_Gantt_Progettazione"/>
+            <wp:cNvGraphicFramePr>
+              <a:graphicFrameLocks xmlns:a="http://schemas.openxmlformats.org/drawingml/2006/main" noChangeAspect="1"/>
+            </wp:cNvGraphicFramePr>
+            <a:graphic xmlns:a="http://schemas.openxmlformats.org/drawingml/2006/main">
+              <a:graphicData uri="http://schemas.openxmlformats.org/drawingml/2006/picture">
+                <pic:pic xmlns:pic="http://schemas.openxmlformats.org/drawingml/2006/picture">
+                  <pic:nvPicPr>
+                    <pic:cNvPr id="22" name="Picture 22" descr="ValutazioneLPI_Gantt_Progettazione"/>
+                    <pic:cNvPicPr>
+                      <a:picLocks noChangeAspect="1"/>
+                    </pic:cNvPicPr>
+                  </pic:nvPicPr>
+                  <pic:blipFill>
+                    <a:blip r:embed="rId11"/>
+                    <a:stretch>
+                      <a:fillRect/>
+                    </a:stretch>
+                  </pic:blipFill>
+                  <pic:spPr>
+                    <a:xfrm>
+                      <a:off x="0" y="0"/>
+                      <a:ext cx="5751195" cy="932180"/>
+                    </a:xfrm>
+                    <a:prstGeom prst="rect">
+                      <a:avLst/>
+                    </a:prstGeom>
+                  </pic:spPr>
+                </pic:pic>
+              </a:graphicData>
+            </a:graphic>
+          </wp:inline>
+        </w:drawing>
+      </w:r>
+    </w:p>
+    <w:p>
+      <w:pPr>
+        <w:pStyle w:val="13"/>
+        <w:jc w:val="center"/>
+        <w:rPr>
+          <w:rFonts w:hint="default"/>
+          <w:lang w:val="en"/>
+        </w:rPr>
+      </w:pPr>
+      <w:r>
+        <w:t xml:space="preserve">Figure </w:t>
+      </w:r>
+      <w:r>
+        <w:fldChar w:fldCharType="begin"/>
+      </w:r>
+      <w:r>
+        <w:instrText xml:space="preserve"> SEQ Figure \* ARABIC </w:instrText>
+      </w:r>
+      <w:r>
+        <w:fldChar w:fldCharType="separate"/>
+      </w:r>
+      <w:r>
+        <w:t>4</w:t>
+      </w:r>
+      <w:r>
+        <w:fldChar w:fldCharType="end"/>
+      </w:r>
+      <w:r>
+        <w:rPr>
+          <w:lang w:val="en"/>
+        </w:rPr>
+        <w:t xml:space="preserve"> Diagramma Gantt, sezione progettazione</w:t>
+      </w:r>
+    </w:p>
+    <w:p>
+      <w:pPr>
+        <w:rPr>
+          <w:rFonts w:hint="default"/>
+          <w:lang w:val="en"/>
+        </w:rPr>
+      </w:pPr>
+      <w:bookmarkStart w:id="61" w:name="_GoBack"/>
+      <w:bookmarkEnd w:id="61"/>
+    </w:p>
+    <w:p>
+      <w:pPr>
         <w:jc w:val="both"/>
         <w:rPr>
           <w:rFonts w:hint="default"/>
@@ -7768,6 +7958,109 @@
     </w:p>
     <w:p>
       <w:pPr>
+        <w:rPr>
+          <w:rFonts w:hint="default"/>
+          <w:lang w:val="en"/>
+        </w:rPr>
+      </w:pPr>
+    </w:p>
+    <w:p>
+      <w:pPr>
+        <w:jc w:val="center"/>
+        <w:rPr>
+          <w:rFonts w:hint="default"/>
+          <w:lang w:val="en"/>
+        </w:rPr>
+      </w:pPr>
+      <w:r>
+        <w:rPr>
+          <w:rFonts w:hint="default"/>
+          <w:lang w:val="en"/>
+        </w:rPr>
+        <w:drawing>
+          <wp:inline distT="0" distB="0" distL="114300" distR="114300">
+            <wp:extent cx="5676900" cy="1436370"/>
+            <wp:effectExtent l="0" t="0" r="0" b="11430"/>
+            <wp:docPr id="14" name="Picture 14" descr="asd"/>
+            <wp:cNvGraphicFramePr>
+              <a:graphicFrameLocks xmlns:a="http://schemas.openxmlformats.org/drawingml/2006/main" noChangeAspect="1"/>
+            </wp:cNvGraphicFramePr>
+            <a:graphic xmlns:a="http://schemas.openxmlformats.org/drawingml/2006/main">
+              <a:graphicData uri="http://schemas.openxmlformats.org/drawingml/2006/picture">
+                <pic:pic xmlns:pic="http://schemas.openxmlformats.org/drawingml/2006/picture">
+                  <pic:nvPicPr>
+                    <pic:cNvPr id="14" name="Picture 14" descr="asd"/>
+                    <pic:cNvPicPr>
+                      <a:picLocks noChangeAspect="1"/>
+                    </pic:cNvPicPr>
+                  </pic:nvPicPr>
+                  <pic:blipFill>
+                    <a:blip r:embed="rId12"/>
+                    <a:srcRect t="27382" b="23966"/>
+                    <a:stretch>
+                      <a:fillRect/>
+                    </a:stretch>
+                  </pic:blipFill>
+                  <pic:spPr>
+                    <a:xfrm>
+                      <a:off x="0" y="0"/>
+                      <a:ext cx="5676900" cy="1436370"/>
+                    </a:xfrm>
+                    <a:prstGeom prst="rect">
+                      <a:avLst/>
+                    </a:prstGeom>
+                  </pic:spPr>
+                </pic:pic>
+              </a:graphicData>
+            </a:graphic>
+          </wp:inline>
+        </w:drawing>
+      </w:r>
+    </w:p>
+    <w:p>
+      <w:pPr>
+        <w:pStyle w:val="13"/>
+        <w:jc w:val="center"/>
+        <w:rPr>
+          <w:rFonts w:hint="default"/>
+          <w:lang w:val="en"/>
+        </w:rPr>
+      </w:pPr>
+      <w:r>
+        <w:t xml:space="preserve">Figure </w:t>
+      </w:r>
+      <w:r>
+        <w:fldChar w:fldCharType="begin"/>
+      </w:r>
+      <w:r>
+        <w:instrText xml:space="preserve"> SEQ Figure \* ARABIC </w:instrText>
+      </w:r>
+      <w:r>
+        <w:fldChar w:fldCharType="separate"/>
+      </w:r>
+      <w:r>
+        <w:t>5</w:t>
+      </w:r>
+      <w:r>
+        <w:fldChar w:fldCharType="end"/>
+      </w:r>
+      <w:r>
+        <w:rPr>
+          <w:lang w:val="en"/>
+        </w:rPr>
+        <w:t xml:space="preserve"> Diagramma Gantt, sezione implementazione</w:t>
+      </w:r>
+    </w:p>
+    <w:p>
+      <w:pPr>
+        <w:rPr>
+          <w:rFonts w:hint="default"/>
+          <w:lang w:val="en"/>
+        </w:rPr>
+      </w:pPr>
+    </w:p>
+    <w:p>
+      <w:pPr>
         <w:jc w:val="both"/>
         <w:rPr>
           <w:rFonts w:hint="default"/>
@@ -7819,6 +8112,100 @@
     </w:p>
     <w:p>
       <w:pPr>
+        <w:jc w:val="center"/>
+        <w:rPr>
+          <w:rFonts w:hint="default"/>
+          <w:lang w:val="en"/>
+        </w:rPr>
+      </w:pPr>
+      <w:r>
+        <w:rPr>
+          <w:rFonts w:hint="default"/>
+          <w:lang w:val="en"/>
+        </w:rPr>
+        <w:drawing>
+          <wp:inline distT="0" distB="0" distL="114300" distR="114300">
+            <wp:extent cx="5791200" cy="1262380"/>
+            <wp:effectExtent l="0" t="0" r="0" b="13970"/>
+            <wp:docPr id="20" name="Picture 20" descr="ValutazioneLPI_Gantt_Test"/>
+            <wp:cNvGraphicFramePr>
+              <a:graphicFrameLocks xmlns:a="http://schemas.openxmlformats.org/drawingml/2006/main" noChangeAspect="1"/>
+            </wp:cNvGraphicFramePr>
+            <a:graphic xmlns:a="http://schemas.openxmlformats.org/drawingml/2006/main">
+              <a:graphicData uri="http://schemas.openxmlformats.org/drawingml/2006/picture">
+                <pic:pic xmlns:pic="http://schemas.openxmlformats.org/drawingml/2006/picture">
+                  <pic:nvPicPr>
+                    <pic:cNvPr id="20" name="Picture 20" descr="ValutazioneLPI_Gantt_Test"/>
+                    <pic:cNvPicPr>
+                      <a:picLocks noChangeAspect="1"/>
+                    </pic:cNvPicPr>
+                  </pic:nvPicPr>
+                  <pic:blipFill>
+                    <a:blip r:embed="rId13"/>
+                    <a:stretch>
+                      <a:fillRect/>
+                    </a:stretch>
+                  </pic:blipFill>
+                  <pic:spPr>
+                    <a:xfrm>
+                      <a:off x="0" y="0"/>
+                      <a:ext cx="5791200" cy="1262380"/>
+                    </a:xfrm>
+                    <a:prstGeom prst="rect">
+                      <a:avLst/>
+                    </a:prstGeom>
+                  </pic:spPr>
+                </pic:pic>
+              </a:graphicData>
+            </a:graphic>
+          </wp:inline>
+        </w:drawing>
+      </w:r>
+    </w:p>
+    <w:p>
+      <w:pPr>
+        <w:pStyle w:val="13"/>
+        <w:jc w:val="center"/>
+        <w:rPr>
+          <w:rFonts w:hint="default"/>
+          <w:lang w:val="en"/>
+        </w:rPr>
+      </w:pPr>
+      <w:r>
+        <w:t xml:space="preserve">Figure </w:t>
+      </w:r>
+      <w:r>
+        <w:fldChar w:fldCharType="begin"/>
+      </w:r>
+      <w:r>
+        <w:instrText xml:space="preserve"> SEQ Figure \* ARABIC </w:instrText>
+      </w:r>
+      <w:r>
+        <w:fldChar w:fldCharType="separate"/>
+      </w:r>
+      <w:r>
+        <w:t>6</w:t>
+      </w:r>
+      <w:r>
+        <w:fldChar w:fldCharType="end"/>
+      </w:r>
+      <w:r>
+        <w:rPr>
+          <w:lang w:val="en"/>
+        </w:rPr>
+        <w:t xml:space="preserve"> Diagramma Gantt, sezione test</w:t>
+      </w:r>
+    </w:p>
+    <w:p>
+      <w:pPr>
+        <w:rPr>
+          <w:rFonts w:hint="default"/>
+          <w:lang w:val="en"/>
+        </w:rPr>
+      </w:pPr>
+    </w:p>
+    <w:p>
+      <w:pPr>
         <w:jc w:val="both"/>
         <w:rPr>
           <w:rFonts w:hint="default"/>
@@ -7893,8 +8280,8 @@
       <w:pPr>
         <w:pStyle w:val="4"/>
       </w:pPr>
-      <w:bookmarkStart w:id="16" w:name="_Toc413411420"/>
-      <w:bookmarkStart w:id="17" w:name="_Toc919742527"/>
+      <w:bookmarkStart w:id="16" w:name="_Toc919742527"/>
+      <w:bookmarkStart w:id="17" w:name="_Toc413411420"/>
       <w:r>
         <w:t>Hardware</w:t>
       </w:r>
@@ -7943,8 +8330,8 @@
       <w:pPr>
         <w:pStyle w:val="3"/>
       </w:pPr>
-      <w:bookmarkStart w:id="20" w:name="_Toc429059809"/>
-      <w:bookmarkStart w:id="21" w:name="_Toc1638536108"/>
+      <w:bookmarkStart w:id="20" w:name="_Toc1638536108"/>
+      <w:bookmarkStart w:id="21" w:name="_Toc429059809"/>
       <w:r>
         <w:t>Design dell’architettura del sistema</w:t>
       </w:r>
@@ -7982,7 +8369,7 @@
                     </pic:cNvPicPr>
                   </pic:nvPicPr>
                   <pic:blipFill>
-                    <a:blip r:embed="rId10"/>
+                    <a:blip r:embed="rId14"/>
                     <a:stretch>
                       <a:fillRect/>
                     </a:stretch>
@@ -8024,7 +8411,7 @@
         <w:fldChar w:fldCharType="separate"/>
       </w:r>
       <w:r>
-        <w:t>3</w:t>
+        <w:t>7</w:t>
       </w:r>
       <w:r>
         <w:fldChar w:fldCharType="end"/>
@@ -8095,8 +8482,8 @@
       <w:pPr>
         <w:pStyle w:val="3"/>
       </w:pPr>
-      <w:bookmarkStart w:id="22" w:name="_Toc376070776"/>
-      <w:bookmarkStart w:id="23" w:name="_Toc429059810"/>
+      <w:bookmarkStart w:id="22" w:name="_Toc429059810"/>
+      <w:bookmarkStart w:id="23" w:name="_Toc376070776"/>
       <w:r>
         <w:t>Design dei dati e database</w:t>
       </w:r>
@@ -8149,7 +8536,7 @@
                     </pic:cNvPicPr>
                   </pic:nvPicPr>
                   <pic:blipFill>
-                    <a:blip r:embed="rId11"/>
+                    <a:blip r:embed="rId15"/>
                     <a:stretch>
                       <a:fillRect/>
                     </a:stretch>
@@ -8191,7 +8578,7 @@
         <w:fldChar w:fldCharType="separate"/>
       </w:r>
       <w:r>
-        <w:t>4</w:t>
+        <w:t>8</w:t>
       </w:r>
       <w:r>
         <w:fldChar w:fldCharType="end"/>
@@ -8501,7 +8888,7 @@
                     </pic:cNvPicPr>
                   </pic:nvPicPr>
                   <pic:blipFill>
-                    <a:blip r:embed="rId12"/>
+                    <a:blip r:embed="rId16"/>
                     <a:stretch>
                       <a:fillRect/>
                     </a:stretch>
@@ -8543,7 +8930,7 @@
         <w:fldChar w:fldCharType="separate"/>
       </w:r>
       <w:r>
-        <w:t>5</w:t>
+        <w:t>9</w:t>
       </w:r>
       <w:r>
         <w:fldChar w:fldCharType="end"/>
@@ -8719,6 +9106,12 @@
             <w:insideV w:val="single" w:color="auto" w:sz="4" w:space="0"/>
           </w:tblBorders>
           <w:tblLayout w:type="fixed"/>
+          <w:tblCellMar>
+            <w:top w:w="0" w:type="dxa"/>
+            <w:left w:w="108" w:type="dxa"/>
+            <w:bottom w:w="0" w:type="dxa"/>
+            <w:right w:w="108" w:type="dxa"/>
+          </w:tblCellMar>
         </w:tblPrEx>
         <w:tc>
           <w:tcPr>
@@ -8771,6 +9164,12 @@
             <w:insideV w:val="single" w:color="auto" w:sz="4" w:space="0"/>
           </w:tblBorders>
           <w:tblLayout w:type="fixed"/>
+          <w:tblCellMar>
+            <w:top w:w="0" w:type="dxa"/>
+            <w:left w:w="108" w:type="dxa"/>
+            <w:bottom w:w="0" w:type="dxa"/>
+            <w:right w:w="108" w:type="dxa"/>
+          </w:tblCellMar>
         </w:tblPrEx>
         <w:tc>
           <w:tcPr>
@@ -8892,6 +9291,12 @@
             <w:insideV w:val="single" w:color="auto" w:sz="4" w:space="0"/>
           </w:tblBorders>
           <w:tblLayout w:type="fixed"/>
+          <w:tblCellMar>
+            <w:top w:w="0" w:type="dxa"/>
+            <w:left w:w="108" w:type="dxa"/>
+            <w:bottom w:w="0" w:type="dxa"/>
+            <w:right w:w="108" w:type="dxa"/>
+          </w:tblCellMar>
         </w:tblPrEx>
         <w:tc>
           <w:tcPr>
@@ -11235,20 +11640,7 @@
                 <w:vertAlign w:val="baseline"/>
                 <w:lang w:val="en"/>
               </w:rPr>
-              <w:t>v</w:t>
-            </w:r>
-            <w:bookmarkStart w:id="61" w:name="_GoBack"/>
-            <w:bookmarkEnd w:id="61"/>
-            <w:r>
-              <w:rPr>
-                <w:rFonts w:hint="default"/>
-                <w:i w:val="0"/>
-                <w:iCs w:val="0"/>
-                <w:color w:val="000000"/>
-                <w:vertAlign w:val="baseline"/>
-                <w:lang w:val="en"/>
-              </w:rPr>
-              <w:t>archar(255)</w:t>
+              <w:t>varchar(255)</w:t>
             </w:r>
           </w:p>
         </w:tc>
@@ -15720,7 +16112,7 @@
                     </pic:cNvPicPr>
                   </pic:nvPicPr>
                   <pic:blipFill>
-                    <a:blip r:embed="rId13"/>
+                    <a:blip r:embed="rId17"/>
                     <a:stretch>
                       <a:fillRect/>
                     </a:stretch>
@@ -15764,7 +16156,7 @@
         <w:fldChar w:fldCharType="separate"/>
       </w:r>
       <w:r>
-        <w:t>6</w:t>
+        <w:t>10</w:t>
       </w:r>
       <w:r>
         <w:fldChar w:fldCharType="end"/>
@@ -15887,7 +16279,7 @@
                     </pic:cNvPicPr>
                   </pic:nvPicPr>
                   <pic:blipFill>
-                    <a:blip r:embed="rId14"/>
+                    <a:blip r:embed="rId18"/>
                     <a:stretch>
                       <a:fillRect/>
                     </a:stretch>
@@ -15929,7 +16321,7 @@
         <w:fldChar w:fldCharType="separate"/>
       </w:r>
       <w:r>
-        <w:t>7</w:t>
+        <w:t>11</w:t>
       </w:r>
       <w:r>
         <w:fldChar w:fldCharType="end"/>
@@ -16029,7 +16421,7 @@
                     </pic:cNvPicPr>
                   </pic:nvPicPr>
                   <pic:blipFill>
-                    <a:blip r:embed="rId15"/>
+                    <a:blip r:embed="rId19"/>
                     <a:stretch>
                       <a:fillRect/>
                     </a:stretch>
@@ -16071,7 +16463,7 @@
         <w:fldChar w:fldCharType="separate"/>
       </w:r>
       <w:r>
-        <w:t>8</w:t>
+        <w:t>12</w:t>
       </w:r>
       <w:r>
         <w:fldChar w:fldCharType="end"/>
@@ -16165,7 +16557,7 @@
                     </pic:cNvPicPr>
                   </pic:nvPicPr>
                   <pic:blipFill>
-                    <a:blip r:embed="rId16"/>
+                    <a:blip r:embed="rId20"/>
                     <a:stretch>
                       <a:fillRect/>
                     </a:stretch>
@@ -16207,7 +16599,7 @@
         <w:fldChar w:fldCharType="separate"/>
       </w:r>
       <w:r>
-        <w:t>9</w:t>
+        <w:t>13</w:t>
       </w:r>
       <w:r>
         <w:fldChar w:fldCharType="end"/>
@@ -16303,7 +16695,7 @@
                     </pic:cNvPicPr>
                   </pic:nvPicPr>
                   <pic:blipFill>
-                    <a:blip r:embed="rId17"/>
+                    <a:blip r:embed="rId21"/>
                     <a:stretch>
                       <a:fillRect/>
                     </a:stretch>
@@ -16345,7 +16737,7 @@
         <w:fldChar w:fldCharType="separate"/>
       </w:r>
       <w:r>
-        <w:t>10</w:t>
+        <w:t>14</w:t>
       </w:r>
       <w:r>
         <w:fldChar w:fldCharType="end"/>
@@ -16516,7 +16908,7 @@
                     </pic:cNvPicPr>
                   </pic:nvPicPr>
                   <pic:blipFill>
-                    <a:blip r:embed="rId18"/>
+                    <a:blip r:embed="rId22"/>
                     <a:stretch>
                       <a:fillRect/>
                     </a:stretch>
@@ -16558,7 +16950,7 @@
         <w:fldChar w:fldCharType="separate"/>
       </w:r>
       <w:r>
-        <w:t>11</w:t>
+        <w:t>15</w:t>
       </w:r>
       <w:r>
         <w:fldChar w:fldCharType="end"/>
@@ -16766,7 +17158,7 @@
                     </pic:cNvPicPr>
                   </pic:nvPicPr>
                   <pic:blipFill>
-                    <a:blip r:embed="rId19"/>
+                    <a:blip r:embed="rId23"/>
                     <a:stretch>
                       <a:fillRect/>
                     </a:stretch>
@@ -16808,7 +17200,7 @@
         <w:fldChar w:fldCharType="separate"/>
       </w:r>
       <w:r>
-        <w:t>12</w:t>
+        <w:t>16</w:t>
       </w:r>
       <w:r>
         <w:fldChar w:fldCharType="end"/>
@@ -16893,7 +17285,7 @@
                     </pic:cNvPicPr>
                   </pic:nvPicPr>
                   <pic:blipFill>
-                    <a:blip r:embed="rId20"/>
+                    <a:blip r:embed="rId24"/>
                     <a:stretch>
                       <a:fillRect/>
                     </a:stretch>
@@ -16935,7 +17327,7 @@
         <w:fldChar w:fldCharType="separate"/>
       </w:r>
       <w:r>
-        <w:t>13</w:t>
+        <w:t>17</w:t>
       </w:r>
       <w:r>
         <w:fldChar w:fldCharType="end"/>
@@ -17031,8 +17423,8 @@
           <w:lang w:val="it-IT"/>
         </w:rPr>
       </w:pPr>
-      <w:bookmarkStart w:id="39" w:name="_Toc366159470"/>
-      <w:bookmarkStart w:id="40" w:name="_Toc461179223"/>
+      <w:bookmarkStart w:id="39" w:name="_Toc461179223"/>
+      <w:bookmarkStart w:id="40" w:name="_Toc366159470"/>
       <w:r>
         <w:rPr>
           <w:lang w:val="it-IT"/>
@@ -17898,8 +18290,8 @@
       <w:pPr>
         <w:pStyle w:val="3"/>
       </w:pPr>
-      <w:bookmarkStart w:id="45" w:name="_Toc1491679896"/>
-      <w:bookmarkStart w:id="46" w:name="_Toc461179226"/>
+      <w:bookmarkStart w:id="45" w:name="_Toc461179226"/>
+      <w:bookmarkStart w:id="46" w:name="_Toc1491679896"/>
       <w:r>
         <w:t>Mancanze/limitazioni conosciute</w:t>
       </w:r>
@@ -17985,8 +18377,8 @@
       <w:pPr>
         <w:pStyle w:val="3"/>
       </w:pPr>
-      <w:bookmarkStart w:id="51" w:name="_Toc1715493697"/>
-      <w:bookmarkStart w:id="52" w:name="_Toc461179229"/>
+      <w:bookmarkStart w:id="51" w:name="_Toc461179229"/>
+      <w:bookmarkStart w:id="52" w:name="_Toc1715493697"/>
       <w:r>
         <w:t>Sviluppi futuri</w:t>
       </w:r>
@@ -18010,8 +18402,8 @@
       <w:pPr>
         <w:pStyle w:val="3"/>
       </w:pPr>
-      <w:bookmarkStart w:id="53" w:name="_Toc191391392"/>
-      <w:bookmarkStart w:id="54" w:name="_Toc461179230"/>
+      <w:bookmarkStart w:id="53" w:name="_Toc461179230"/>
+      <w:bookmarkStart w:id="54" w:name="_Toc191391392"/>
       <w:r>
         <w:t>Considerazioni personali</w:t>
       </w:r>
@@ -18038,8 +18430,8 @@
           <w:lang w:val="it-IT"/>
         </w:rPr>
       </w:pPr>
-      <w:bookmarkStart w:id="55" w:name="_Toc260677050"/>
-      <w:bookmarkStart w:id="56" w:name="_Toc461179231"/>
+      <w:bookmarkStart w:id="55" w:name="_Toc461179231"/>
+      <w:bookmarkStart w:id="56" w:name="_Toc260677050"/>
       <w:r>
         <w:rPr>
           <w:lang w:val="it-IT"/>
@@ -18918,6 +19310,12 @@
     <w:tr>
       <w:tblPrEx>
         <w:tblLayout w:type="fixed"/>
+        <w:tblCellMar>
+          <w:top w:w="0" w:type="dxa"/>
+          <w:left w:w="108" w:type="dxa"/>
+          <w:bottom w:w="0" w:type="dxa"/>
+          <w:right w:w="108" w:type="dxa"/>
+        </w:tblCellMar>
       </w:tblPrEx>
       <w:tc>
         <w:tcPr>

</xml_diff>

<commit_message>
continuato documentazione capitolo implementazione
</commit_message>
<xml_diff>
--- a/documentazione/ValutazioneLPI_Documentazione.docx
+++ b/documentazione/ValutazioneLPI_Documentazione.docx
@@ -4,7 +4,7 @@
   <w:body>
     <w:p>
       <w:pPr>
-        <w:pStyle w:val="18"/>
+        <w:pStyle w:val="23"/>
         <w:tabs>
           <w:tab w:val="left" w:pos="351"/>
           <w:tab w:val="right" w:leader="dot" w:pos="9628"/>
@@ -30,7 +30,7 @@
     </w:p>
     <w:p>
       <w:pPr>
-        <w:pStyle w:val="18"/>
+        <w:pStyle w:val="23"/>
         <w:tabs>
           <w:tab w:val="left" w:pos="351"/>
           <w:tab w:val="right" w:leader="dot" w:pos="9628"/>
@@ -42,7 +42,7 @@
     </w:p>
     <w:p>
       <w:pPr>
-        <w:pStyle w:val="18"/>
+        <w:pStyle w:val="23"/>
         <w:tabs>
           <w:tab w:val="left" w:pos="351"/>
           <w:tab w:val="right" w:leader="dot" w:pos="9628"/>
@@ -54,7 +54,7 @@
     </w:p>
     <w:p>
       <w:pPr>
-        <w:pStyle w:val="18"/>
+        <w:pStyle w:val="23"/>
         <w:tabs>
           <w:tab w:val="left" w:pos="351"/>
           <w:tab w:val="right" w:leader="dot" w:pos="9628"/>
@@ -91,7 +91,7 @@
     </w:p>
     <w:p>
       <w:pPr>
-        <w:pStyle w:val="18"/>
+        <w:pStyle w:val="23"/>
         <w:tabs>
           <w:tab w:val="right" w:leader="dot" w:pos="9638"/>
         </w:tabs>
@@ -130,7 +130,7 @@
     </w:p>
     <w:p>
       <w:pPr>
-        <w:pStyle w:val="19"/>
+        <w:pStyle w:val="24"/>
         <w:tabs>
           <w:tab w:val="right" w:leader="dot" w:pos="9638"/>
         </w:tabs>
@@ -165,7 +165,7 @@
     </w:p>
     <w:p>
       <w:pPr>
-        <w:pStyle w:val="19"/>
+        <w:pStyle w:val="24"/>
         <w:tabs>
           <w:tab w:val="right" w:leader="dot" w:pos="9638"/>
         </w:tabs>
@@ -200,7 +200,7 @@
     </w:p>
     <w:p>
       <w:pPr>
-        <w:pStyle w:val="19"/>
+        <w:pStyle w:val="24"/>
         <w:tabs>
           <w:tab w:val="right" w:leader="dot" w:pos="9638"/>
         </w:tabs>
@@ -235,7 +235,7 @@
     </w:p>
     <w:p>
       <w:pPr>
-        <w:pStyle w:val="18"/>
+        <w:pStyle w:val="23"/>
         <w:tabs>
           <w:tab w:val="right" w:leader="dot" w:pos="9638"/>
         </w:tabs>
@@ -270,7 +270,7 @@
     </w:p>
     <w:p>
       <w:pPr>
-        <w:pStyle w:val="19"/>
+        <w:pStyle w:val="24"/>
         <w:tabs>
           <w:tab w:val="right" w:leader="dot" w:pos="9638"/>
         </w:tabs>
@@ -305,7 +305,7 @@
     </w:p>
     <w:p>
       <w:pPr>
-        <w:pStyle w:val="19"/>
+        <w:pStyle w:val="24"/>
         <w:tabs>
           <w:tab w:val="right" w:leader="dot" w:pos="9638"/>
         </w:tabs>
@@ -341,7 +341,7 @@
     </w:p>
     <w:p>
       <w:pPr>
-        <w:pStyle w:val="19"/>
+        <w:pStyle w:val="24"/>
         <w:tabs>
           <w:tab w:val="right" w:leader="dot" w:pos="9638"/>
         </w:tabs>
@@ -377,7 +377,7 @@
     </w:p>
     <w:p>
       <w:pPr>
-        <w:pStyle w:val="19"/>
+        <w:pStyle w:val="24"/>
         <w:tabs>
           <w:tab w:val="right" w:leader="dot" w:pos="9638"/>
         </w:tabs>
@@ -420,7 +420,7 @@
     </w:p>
     <w:p>
       <w:pPr>
-        <w:pStyle w:val="20"/>
+        <w:pStyle w:val="25"/>
         <w:tabs>
           <w:tab w:val="right" w:leader="dot" w:pos="9638"/>
         </w:tabs>
@@ -460,7 +460,7 @@
     </w:p>
     <w:p>
       <w:pPr>
-        <w:pStyle w:val="20"/>
+        <w:pStyle w:val="25"/>
         <w:tabs>
           <w:tab w:val="right" w:leader="dot" w:pos="9638"/>
         </w:tabs>
@@ -493,7 +493,7 @@
     </w:p>
     <w:p>
       <w:pPr>
-        <w:pStyle w:val="20"/>
+        <w:pStyle w:val="25"/>
         <w:tabs>
           <w:tab w:val="right" w:leader="dot" w:pos="9638"/>
         </w:tabs>
@@ -526,7 +526,7 @@
     </w:p>
     <w:p>
       <w:pPr>
-        <w:pStyle w:val="20"/>
+        <w:pStyle w:val="25"/>
         <w:tabs>
           <w:tab w:val="right" w:leader="dot" w:pos="9638"/>
         </w:tabs>
@@ -559,7 +559,7 @@
     </w:p>
     <w:p>
       <w:pPr>
-        <w:pStyle w:val="19"/>
+        <w:pStyle w:val="24"/>
         <w:tabs>
           <w:tab w:val="right" w:leader="dot" w:pos="9638"/>
         </w:tabs>
@@ -594,7 +594,7 @@
     </w:p>
     <w:p>
       <w:pPr>
-        <w:pStyle w:val="20"/>
+        <w:pStyle w:val="25"/>
         <w:tabs>
           <w:tab w:val="right" w:leader="dot" w:pos="9638"/>
         </w:tabs>
@@ -629,7 +629,7 @@
     </w:p>
     <w:p>
       <w:pPr>
-        <w:pStyle w:val="20"/>
+        <w:pStyle w:val="25"/>
         <w:tabs>
           <w:tab w:val="right" w:leader="dot" w:pos="9638"/>
         </w:tabs>
@@ -664,7 +664,7 @@
     </w:p>
     <w:p>
       <w:pPr>
-        <w:pStyle w:val="18"/>
+        <w:pStyle w:val="23"/>
         <w:tabs>
           <w:tab w:val="right" w:leader="dot" w:pos="9638"/>
         </w:tabs>
@@ -700,7 +700,7 @@
     </w:p>
     <w:p>
       <w:pPr>
-        <w:pStyle w:val="19"/>
+        <w:pStyle w:val="24"/>
         <w:tabs>
           <w:tab w:val="right" w:leader="dot" w:pos="9638"/>
         </w:tabs>
@@ -735,7 +735,7 @@
     </w:p>
     <w:p>
       <w:pPr>
-        <w:pStyle w:val="19"/>
+        <w:pStyle w:val="24"/>
         <w:tabs>
           <w:tab w:val="right" w:leader="dot" w:pos="9638"/>
         </w:tabs>
@@ -770,7 +770,7 @@
     </w:p>
     <w:p>
       <w:pPr>
-        <w:pStyle w:val="20"/>
+        <w:pStyle w:val="25"/>
         <w:tabs>
           <w:tab w:val="right" w:leader="dot" w:pos="9638"/>
         </w:tabs>
@@ -809,7 +809,7 @@
     </w:p>
     <w:p>
       <w:pPr>
-        <w:pStyle w:val="20"/>
+        <w:pStyle w:val="25"/>
         <w:tabs>
           <w:tab w:val="right" w:leader="dot" w:pos="9638"/>
         </w:tabs>
@@ -842,7 +842,7 @@
     </w:p>
     <w:p>
       <w:pPr>
-        <w:pStyle w:val="20"/>
+        <w:pStyle w:val="25"/>
         <w:tabs>
           <w:tab w:val="right" w:leader="dot" w:pos="9638"/>
         </w:tabs>
@@ -875,7 +875,7 @@
     </w:p>
     <w:p>
       <w:pPr>
-        <w:pStyle w:val="19"/>
+        <w:pStyle w:val="24"/>
         <w:tabs>
           <w:tab w:val="right" w:leader="dot" w:pos="9638"/>
         </w:tabs>
@@ -910,7 +910,7 @@
     </w:p>
     <w:p>
       <w:pPr>
-        <w:pStyle w:val="20"/>
+        <w:pStyle w:val="25"/>
         <w:tabs>
           <w:tab w:val="right" w:leader="dot" w:pos="9638"/>
         </w:tabs>
@@ -949,7 +949,7 @@
     </w:p>
     <w:p>
       <w:pPr>
-        <w:pStyle w:val="20"/>
+        <w:pStyle w:val="25"/>
         <w:tabs>
           <w:tab w:val="right" w:leader="dot" w:pos="9638"/>
         </w:tabs>
@@ -982,7 +982,7 @@
     </w:p>
     <w:p>
       <w:pPr>
-        <w:pStyle w:val="20"/>
+        <w:pStyle w:val="25"/>
         <w:tabs>
           <w:tab w:val="right" w:leader="dot" w:pos="9638"/>
         </w:tabs>
@@ -1015,7 +1015,7 @@
     </w:p>
     <w:p>
       <w:pPr>
-        <w:pStyle w:val="20"/>
+        <w:pStyle w:val="25"/>
         <w:tabs>
           <w:tab w:val="right" w:leader="dot" w:pos="9638"/>
         </w:tabs>
@@ -1048,7 +1048,7 @@
     </w:p>
     <w:p>
       <w:pPr>
-        <w:pStyle w:val="20"/>
+        <w:pStyle w:val="25"/>
         <w:tabs>
           <w:tab w:val="right" w:leader="dot" w:pos="9638"/>
         </w:tabs>
@@ -1081,7 +1081,7 @@
     </w:p>
     <w:p>
       <w:pPr>
-        <w:pStyle w:val="20"/>
+        <w:pStyle w:val="25"/>
         <w:tabs>
           <w:tab w:val="right" w:leader="dot" w:pos="9638"/>
         </w:tabs>
@@ -1114,7 +1114,7 @@
     </w:p>
     <w:p>
       <w:pPr>
-        <w:pStyle w:val="20"/>
+        <w:pStyle w:val="25"/>
         <w:tabs>
           <w:tab w:val="right" w:leader="dot" w:pos="9638"/>
         </w:tabs>
@@ -1147,7 +1147,7 @@
     </w:p>
     <w:p>
       <w:pPr>
-        <w:pStyle w:val="20"/>
+        <w:pStyle w:val="25"/>
         <w:tabs>
           <w:tab w:val="right" w:leader="dot" w:pos="9638"/>
         </w:tabs>
@@ -1180,7 +1180,7 @@
     </w:p>
     <w:p>
       <w:pPr>
-        <w:pStyle w:val="18"/>
+        <w:pStyle w:val="23"/>
         <w:tabs>
           <w:tab w:val="right" w:leader="dot" w:pos="9638"/>
         </w:tabs>
@@ -1215,7 +1215,7 @@
     </w:p>
     <w:p>
       <w:pPr>
-        <w:pStyle w:val="18"/>
+        <w:pStyle w:val="23"/>
         <w:tabs>
           <w:tab w:val="right" w:leader="dot" w:pos="9638"/>
         </w:tabs>
@@ -1254,7 +1254,7 @@
     </w:p>
     <w:p>
       <w:pPr>
-        <w:pStyle w:val="19"/>
+        <w:pStyle w:val="24"/>
         <w:tabs>
           <w:tab w:val="right" w:leader="dot" w:pos="9638"/>
         </w:tabs>
@@ -1289,7 +1289,7 @@
     </w:p>
     <w:p>
       <w:pPr>
-        <w:pStyle w:val="19"/>
+        <w:pStyle w:val="24"/>
         <w:tabs>
           <w:tab w:val="right" w:leader="dot" w:pos="9638"/>
         </w:tabs>
@@ -1324,7 +1324,7 @@
     </w:p>
     <w:p>
       <w:pPr>
-        <w:pStyle w:val="19"/>
+        <w:pStyle w:val="24"/>
         <w:tabs>
           <w:tab w:val="right" w:leader="dot" w:pos="9638"/>
         </w:tabs>
@@ -1359,7 +1359,7 @@
     </w:p>
     <w:p>
       <w:pPr>
-        <w:pStyle w:val="18"/>
+        <w:pStyle w:val="23"/>
         <w:tabs>
           <w:tab w:val="right" w:leader="dot" w:pos="9638"/>
         </w:tabs>
@@ -1398,7 +1398,7 @@
     </w:p>
     <w:p>
       <w:pPr>
-        <w:pStyle w:val="18"/>
+        <w:pStyle w:val="23"/>
         <w:tabs>
           <w:tab w:val="right" w:leader="dot" w:pos="9638"/>
         </w:tabs>
@@ -1437,7 +1437,7 @@
     </w:p>
     <w:p>
       <w:pPr>
-        <w:pStyle w:val="19"/>
+        <w:pStyle w:val="24"/>
         <w:tabs>
           <w:tab w:val="right" w:leader="dot" w:pos="9638"/>
         </w:tabs>
@@ -1472,7 +1472,7 @@
     </w:p>
     <w:p>
       <w:pPr>
-        <w:pStyle w:val="19"/>
+        <w:pStyle w:val="24"/>
         <w:tabs>
           <w:tab w:val="right" w:leader="dot" w:pos="9638"/>
         </w:tabs>
@@ -1507,7 +1507,7 @@
     </w:p>
     <w:p>
       <w:pPr>
-        <w:pStyle w:val="18"/>
+        <w:pStyle w:val="23"/>
         <w:tabs>
           <w:tab w:val="right" w:leader="dot" w:pos="9638"/>
         </w:tabs>
@@ -1546,7 +1546,7 @@
     </w:p>
     <w:p>
       <w:pPr>
-        <w:pStyle w:val="19"/>
+        <w:pStyle w:val="24"/>
         <w:tabs>
           <w:tab w:val="right" w:leader="dot" w:pos="9638"/>
         </w:tabs>
@@ -1581,7 +1581,7 @@
     </w:p>
     <w:p>
       <w:pPr>
-        <w:pStyle w:val="19"/>
+        <w:pStyle w:val="24"/>
         <w:tabs>
           <w:tab w:val="right" w:leader="dot" w:pos="9638"/>
         </w:tabs>
@@ -1616,7 +1616,7 @@
     </w:p>
     <w:p>
       <w:pPr>
-        <w:pStyle w:val="19"/>
+        <w:pStyle w:val="24"/>
         <w:tabs>
           <w:tab w:val="right" w:leader="dot" w:pos="9638"/>
         </w:tabs>
@@ -1651,7 +1651,7 @@
     </w:p>
     <w:p>
       <w:pPr>
-        <w:pStyle w:val="18"/>
+        <w:pStyle w:val="23"/>
         <w:tabs>
           <w:tab w:val="right" w:leader="dot" w:pos="9638"/>
         </w:tabs>
@@ -2014,7 +2014,7 @@
     </w:p>
     <w:tbl>
       <w:tblPr>
-        <w:tblStyle w:val="30"/>
+        <w:tblStyle w:val="12"/>
         <w:tblW w:w="9630" w:type="dxa"/>
         <w:tblCellSpacing w:w="0" w:type="dxa"/>
         <w:tblInd w:w="-58" w:type="dxa"/>
@@ -2617,7 +2617,7 @@
     </w:p>
     <w:tbl>
       <w:tblPr>
-        <w:tblStyle w:val="30"/>
+        <w:tblStyle w:val="12"/>
         <w:tblW w:w="9630" w:type="dxa"/>
         <w:tblCellSpacing w:w="0" w:type="dxa"/>
         <w:tblInd w:w="-58" w:type="dxa"/>
@@ -3235,7 +3235,7 @@
     </w:p>
     <w:tbl>
       <w:tblPr>
-        <w:tblStyle w:val="30"/>
+        <w:tblStyle w:val="12"/>
         <w:tblW w:w="9630" w:type="dxa"/>
         <w:tblCellSpacing w:w="0" w:type="dxa"/>
         <w:tblInd w:w="-58" w:type="dxa"/>
@@ -3444,12 +3444,6 @@
             <w:insideV w:val="none" w:color="auto" w:sz="0" w:space="0"/>
           </w:tblBorders>
           <w:tblLayout w:type="fixed"/>
-          <w:tblCellMar>
-            <w:top w:w="60" w:type="dxa"/>
-            <w:left w:w="60" w:type="dxa"/>
-            <w:bottom w:w="60" w:type="dxa"/>
-            <w:right w:w="60" w:type="dxa"/>
-          </w:tblCellMar>
         </w:tblPrEx>
         <w:trPr>
           <w:tblCellSpacing w:w="0" w:type="dxa"/>
@@ -3618,12 +3612,6 @@
             <w:insideV w:val="none" w:color="auto" w:sz="0" w:space="0"/>
           </w:tblBorders>
           <w:tblLayout w:type="fixed"/>
-          <w:tblCellMar>
-            <w:top w:w="60" w:type="dxa"/>
-            <w:left w:w="60" w:type="dxa"/>
-            <w:bottom w:w="60" w:type="dxa"/>
-            <w:right w:w="60" w:type="dxa"/>
-          </w:tblCellMar>
         </w:tblPrEx>
         <w:trPr>
           <w:tblCellSpacing w:w="0" w:type="dxa"/>
@@ -3708,7 +3696,7 @@
     </w:p>
     <w:tbl>
       <w:tblPr>
-        <w:tblStyle w:val="30"/>
+        <w:tblStyle w:val="12"/>
         <w:tblW w:w="9630" w:type="dxa"/>
         <w:tblCellSpacing w:w="0" w:type="dxa"/>
         <w:tblInd w:w="-58" w:type="dxa"/>
@@ -4520,7 +4508,7 @@
     </w:p>
     <w:tbl>
       <w:tblPr>
-        <w:tblStyle w:val="30"/>
+        <w:tblStyle w:val="12"/>
         <w:tblW w:w="9630" w:type="dxa"/>
         <w:tblCellSpacing w:w="0" w:type="dxa"/>
         <w:tblInd w:w="-58" w:type="dxa"/>
@@ -4729,12 +4717,6 @@
             <w:insideV w:val="none" w:color="auto" w:sz="0" w:space="0"/>
           </w:tblBorders>
           <w:tblLayout w:type="fixed"/>
-          <w:tblCellMar>
-            <w:top w:w="60" w:type="dxa"/>
-            <w:left w:w="60" w:type="dxa"/>
-            <w:bottom w:w="60" w:type="dxa"/>
-            <w:right w:w="60" w:type="dxa"/>
-          </w:tblCellMar>
         </w:tblPrEx>
         <w:trPr>
           <w:tblCellSpacing w:w="0" w:type="dxa"/>
@@ -5139,12 +5121,6 @@
             <w:insideV w:val="none" w:color="auto" w:sz="0" w:space="0"/>
           </w:tblBorders>
           <w:tblLayout w:type="fixed"/>
-          <w:tblCellMar>
-            <w:top w:w="60" w:type="dxa"/>
-            <w:left w:w="60" w:type="dxa"/>
-            <w:bottom w:w="60" w:type="dxa"/>
-            <w:right w:w="60" w:type="dxa"/>
-          </w:tblCellMar>
         </w:tblPrEx>
         <w:trPr>
           <w:tblCellSpacing w:w="0" w:type="dxa"/>
@@ -5235,7 +5211,7 @@
     </w:p>
     <w:tbl>
       <w:tblPr>
-        <w:tblStyle w:val="30"/>
+        <w:tblStyle w:val="12"/>
         <w:tblW w:w="9630" w:type="dxa"/>
         <w:tblCellSpacing w:w="0" w:type="dxa"/>
         <w:tblInd w:w="-58" w:type="dxa"/>
@@ -5950,7 +5926,7 @@
     </w:p>
     <w:tbl>
       <w:tblPr>
-        <w:tblStyle w:val="30"/>
+        <w:tblStyle w:val="12"/>
         <w:tblW w:w="9630" w:type="dxa"/>
         <w:tblCellSpacing w:w="0" w:type="dxa"/>
         <w:tblInd w:w="-58" w:type="dxa"/>
@@ -6333,12 +6309,6 @@
             <w:insideV w:val="none" w:color="auto" w:sz="0" w:space="0"/>
           </w:tblBorders>
           <w:tblLayout w:type="fixed"/>
-          <w:tblCellMar>
-            <w:top w:w="60" w:type="dxa"/>
-            <w:left w:w="60" w:type="dxa"/>
-            <w:bottom w:w="60" w:type="dxa"/>
-            <w:right w:w="60" w:type="dxa"/>
-          </w:tblCellMar>
         </w:tblPrEx>
         <w:trPr>
           <w:tblCellSpacing w:w="0" w:type="dxa"/>
@@ -6568,7 +6538,7 @@
     </w:p>
     <w:tbl>
       <w:tblPr>
-        <w:tblStyle w:val="30"/>
+        <w:tblStyle w:val="12"/>
         <w:tblW w:w="9630" w:type="dxa"/>
         <w:tblCellSpacing w:w="0" w:type="dxa"/>
         <w:tblInd w:w="-58" w:type="dxa"/>
@@ -7353,7 +7323,7 @@
     </w:p>
     <w:p>
       <w:pPr>
-        <w:pStyle w:val="13"/>
+        <w:pStyle w:val="15"/>
         <w:jc w:val="center"/>
         <w:rPr>
           <w:lang w:val="en"/>
@@ -7544,7 +7514,7 @@
     </w:p>
     <w:p>
       <w:pPr>
-        <w:pStyle w:val="13"/>
+        <w:pStyle w:val="15"/>
         <w:jc w:val="center"/>
         <w:rPr>
           <w:rFonts w:hint="default"/>
@@ -7734,7 +7704,7 @@
     </w:p>
     <w:p>
       <w:pPr>
-        <w:pStyle w:val="13"/>
+        <w:pStyle w:val="15"/>
         <w:jc w:val="center"/>
         <w:rPr>
           <w:rFonts w:hint="default"/>
@@ -7863,7 +7833,7 @@
     </w:p>
     <w:p>
       <w:pPr>
-        <w:pStyle w:val="13"/>
+        <w:pStyle w:val="15"/>
         <w:jc w:val="center"/>
         <w:rPr>
           <w:rFonts w:hint="default"/>
@@ -8017,7 +7987,7 @@
     </w:p>
     <w:p>
       <w:pPr>
-        <w:pStyle w:val="13"/>
+        <w:pStyle w:val="15"/>
         <w:jc w:val="center"/>
         <w:rPr>
           <w:rFonts w:hint="default"/>
@@ -8162,7 +8132,7 @@
     </w:p>
     <w:p>
       <w:pPr>
-        <w:pStyle w:val="13"/>
+        <w:pStyle w:val="15"/>
         <w:jc w:val="center"/>
         <w:rPr>
           <w:rFonts w:hint="default"/>
@@ -8232,8 +8202,8 @@
       <w:pPr>
         <w:pStyle w:val="4"/>
       </w:pPr>
-      <w:bookmarkStart w:id="14" w:name="_Toc413411419"/>
-      <w:bookmarkStart w:id="15" w:name="_Toc1342687645"/>
+      <w:bookmarkStart w:id="14" w:name="_Toc1342687645"/>
+      <w:bookmarkStart w:id="15" w:name="_Toc413411419"/>
       <w:r>
         <w:t>Software</w:t>
       </w:r>
@@ -8390,7 +8360,7 @@
     </w:p>
     <w:p>
       <w:pPr>
-        <w:pStyle w:val="13"/>
+        <w:pStyle w:val="15"/>
         <w:jc w:val="center"/>
         <w:rPr>
           <w:lang w:val="en"/>
@@ -8480,8 +8450,8 @@
       <w:pPr>
         <w:pStyle w:val="3"/>
       </w:pPr>
-      <w:bookmarkStart w:id="22" w:name="_Toc376070776"/>
-      <w:bookmarkStart w:id="23" w:name="_Toc429059810"/>
+      <w:bookmarkStart w:id="22" w:name="_Toc429059810"/>
+      <w:bookmarkStart w:id="23" w:name="_Toc376070776"/>
       <w:r>
         <w:t>Design dei dati e database</w:t>
       </w:r>
@@ -8557,7 +8527,7 @@
     </w:p>
     <w:p>
       <w:pPr>
-        <w:pStyle w:val="13"/>
+        <w:pStyle w:val="15"/>
         <w:jc w:val="center"/>
         <w:rPr>
           <w:lang w:val="en"/>
@@ -8893,7 +8863,7 @@
     </w:p>
     <w:p>
       <w:pPr>
-        <w:pStyle w:val="13"/>
+        <w:pStyle w:val="15"/>
         <w:jc w:val="center"/>
         <w:rPr>
           <w:lang w:val="en"/>
@@ -9060,7 +9030,7 @@
     </w:p>
     <w:tbl>
       <w:tblPr>
-        <w:tblStyle w:val="31"/>
+        <w:tblStyle w:val="22"/>
         <w:tblW w:w="9846" w:type="dxa"/>
         <w:tblInd w:w="0" w:type="dxa"/>
         <w:tblBorders>
@@ -9095,12 +9065,6 @@
             <w:insideV w:val="single" w:color="auto" w:sz="4" w:space="0"/>
           </w:tblBorders>
           <w:tblLayout w:type="fixed"/>
-          <w:tblCellMar>
-            <w:top w:w="0" w:type="dxa"/>
-            <w:left w:w="108" w:type="dxa"/>
-            <w:bottom w:w="0" w:type="dxa"/>
-            <w:right w:w="108" w:type="dxa"/>
-          </w:tblCellMar>
         </w:tblPrEx>
         <w:tc>
           <w:tcPr>
@@ -9138,260 +9102,6 @@
                 <w:lang w:val="en"/>
               </w:rPr>
               <w:t>Tabella ROLE</w:t>
-            </w:r>
-          </w:p>
-        </w:tc>
-      </w:tr>
-      <w:tr>
-        <w:tblPrEx>
-          <w:tblBorders>
-            <w:top w:val="single" w:color="auto" w:sz="4" w:space="0"/>
-            <w:left w:val="single" w:color="auto" w:sz="4" w:space="0"/>
-            <w:bottom w:val="single" w:color="auto" w:sz="4" w:space="0"/>
-            <w:right w:val="single" w:color="auto" w:sz="4" w:space="0"/>
-            <w:insideH w:val="single" w:color="auto" w:sz="4" w:space="0"/>
-            <w:insideV w:val="single" w:color="auto" w:sz="4" w:space="0"/>
-          </w:tblBorders>
-          <w:tblLayout w:type="fixed"/>
-          <w:tblCellMar>
-            <w:top w:w="0" w:type="dxa"/>
-            <w:left w:w="108" w:type="dxa"/>
-            <w:bottom w:w="0" w:type="dxa"/>
-            <w:right w:w="108" w:type="dxa"/>
-          </w:tblCellMar>
-        </w:tblPrEx>
-        <w:tc>
-          <w:tcPr>
-            <w:tcW w:w="1371" w:type="dxa"/>
-            <w:tcBorders>
-              <w:top w:val="dotted" w:color="auto" w:sz="4" w:space="0"/>
-              <w:left w:val="dotted" w:color="auto" w:sz="4" w:space="0"/>
-              <w:bottom w:val="dotted" w:color="auto" w:sz="4" w:space="0"/>
-              <w:right w:val="dotted" w:color="auto" w:sz="4" w:space="0"/>
-            </w:tcBorders>
-            <w:shd w:val="clear" w:color="auto" w:fill="FFFFFF"/>
-          </w:tcPr>
-          <w:p>
-            <w:pPr>
-              <w:jc w:val="both"/>
-              <w:rPr>
-                <w:rFonts w:hint="default"/>
-                <w:i w:val="0"/>
-                <w:iCs w:val="0"/>
-                <w:color w:val="000000"/>
-                <w:vertAlign w:val="baseline"/>
-                <w:lang w:val="en"/>
-              </w:rPr>
-            </w:pPr>
-            <w:r>
-              <w:rPr>
-                <w:rFonts w:hint="default"/>
-                <w:i w:val="0"/>
-                <w:iCs w:val="0"/>
-                <w:color w:val="000000"/>
-                <w:vertAlign w:val="baseline"/>
-                <w:lang w:val="en"/>
-              </w:rPr>
-              <w:t>Attributo</w:t>
-            </w:r>
-          </w:p>
-        </w:tc>
-        <w:tc>
-          <w:tcPr>
-            <w:tcW w:w="1757" w:type="dxa"/>
-            <w:tcBorders>
-              <w:top w:val="dotted" w:color="auto" w:sz="4" w:space="0"/>
-              <w:left w:val="dotted" w:color="auto" w:sz="4" w:space="0"/>
-              <w:bottom w:val="dotted" w:color="auto" w:sz="4" w:space="0"/>
-              <w:right w:val="dotted" w:color="auto" w:sz="4" w:space="0"/>
-            </w:tcBorders>
-            <w:shd w:val="clear" w:color="auto" w:fill="FFFFFF"/>
-          </w:tcPr>
-          <w:p>
-            <w:pPr>
-              <w:jc w:val="both"/>
-              <w:rPr>
-                <w:rFonts w:hint="default"/>
-                <w:i w:val="0"/>
-                <w:iCs w:val="0"/>
-                <w:color w:val="000000"/>
-                <w:vertAlign w:val="baseline"/>
-                <w:lang w:val="en"/>
-              </w:rPr>
-            </w:pPr>
-            <w:r>
-              <w:rPr>
-                <w:rFonts w:hint="default"/>
-                <w:i w:val="0"/>
-                <w:iCs w:val="0"/>
-                <w:color w:val="000000"/>
-                <w:vertAlign w:val="baseline"/>
-                <w:lang w:val="en"/>
-              </w:rPr>
-              <w:t>Tipo</w:t>
-            </w:r>
-          </w:p>
-        </w:tc>
-        <w:tc>
-          <w:tcPr>
-            <w:tcW w:w="6718" w:type="dxa"/>
-            <w:tcBorders>
-              <w:top w:val="dotted" w:color="auto" w:sz="4" w:space="0"/>
-              <w:left w:val="dotted" w:color="auto" w:sz="4" w:space="0"/>
-              <w:bottom w:val="dotted" w:color="auto" w:sz="4" w:space="0"/>
-              <w:right w:val="dotted" w:color="auto" w:sz="4" w:space="0"/>
-            </w:tcBorders>
-            <w:shd w:val="clear" w:color="auto" w:fill="FFFFFF"/>
-          </w:tcPr>
-          <w:p>
-            <w:pPr>
-              <w:jc w:val="both"/>
-              <w:rPr>
-                <w:rFonts w:hint="default"/>
-                <w:i w:val="0"/>
-                <w:iCs w:val="0"/>
-                <w:color w:val="000000"/>
-                <w:vertAlign w:val="baseline"/>
-                <w:lang w:val="en"/>
-              </w:rPr>
-            </w:pPr>
-            <w:r>
-              <w:rPr>
-                <w:rFonts w:hint="default"/>
-                <w:i w:val="0"/>
-                <w:iCs w:val="0"/>
-                <w:color w:val="000000"/>
-                <w:vertAlign w:val="baseline"/>
-                <w:lang w:val="en"/>
-              </w:rPr>
-              <w:t>Descrizione</w:t>
-            </w:r>
-          </w:p>
-        </w:tc>
-      </w:tr>
-      <w:tr>
-        <w:tblPrEx>
-          <w:tblBorders>
-            <w:top w:val="single" w:color="auto" w:sz="4" w:space="0"/>
-            <w:left w:val="single" w:color="auto" w:sz="4" w:space="0"/>
-            <w:bottom w:val="single" w:color="auto" w:sz="4" w:space="0"/>
-            <w:right w:val="single" w:color="auto" w:sz="4" w:space="0"/>
-            <w:insideH w:val="single" w:color="auto" w:sz="4" w:space="0"/>
-            <w:insideV w:val="single" w:color="auto" w:sz="4" w:space="0"/>
-          </w:tblBorders>
-          <w:tblLayout w:type="fixed"/>
-          <w:tblCellMar>
-            <w:top w:w="0" w:type="dxa"/>
-            <w:left w:w="108" w:type="dxa"/>
-            <w:bottom w:w="0" w:type="dxa"/>
-            <w:right w:w="108" w:type="dxa"/>
-          </w:tblCellMar>
-        </w:tblPrEx>
-        <w:tc>
-          <w:tcPr>
-            <w:tcW w:w="1371" w:type="dxa"/>
-            <w:tcBorders>
-              <w:top w:val="dotted" w:color="auto" w:sz="4" w:space="0"/>
-              <w:left w:val="dotted" w:color="auto" w:sz="4" w:space="0"/>
-              <w:bottom w:val="dotted" w:color="auto" w:sz="4" w:space="0"/>
-              <w:right w:val="dotted" w:color="auto" w:sz="4" w:space="0"/>
-            </w:tcBorders>
-            <w:shd w:val="clear" w:color="auto" w:fill="DBE5F1"/>
-          </w:tcPr>
-          <w:p>
-            <w:pPr>
-              <w:jc w:val="both"/>
-              <w:rPr>
-                <w:rFonts w:hint="default"/>
-                <w:i w:val="0"/>
-                <w:iCs w:val="0"/>
-                <w:color w:val="000000"/>
-                <w:vertAlign w:val="baseline"/>
-                <w:lang w:val="en"/>
-              </w:rPr>
-            </w:pPr>
-            <w:r>
-              <w:rPr>
-                <w:rFonts w:hint="default"/>
-                <w:i w:val="0"/>
-                <w:iCs w:val="0"/>
-                <w:color w:val="000000"/>
-                <w:vertAlign w:val="baseline"/>
-                <w:lang w:val="en"/>
-              </w:rPr>
-              <w:t>ID</w:t>
-            </w:r>
-          </w:p>
-        </w:tc>
-        <w:tc>
-          <w:tcPr>
-            <w:tcW w:w="1757" w:type="dxa"/>
-            <w:tcBorders>
-              <w:top w:val="dotted" w:color="auto" w:sz="4" w:space="0"/>
-              <w:left w:val="dotted" w:color="auto" w:sz="4" w:space="0"/>
-              <w:bottom w:val="dotted" w:color="auto" w:sz="4" w:space="0"/>
-              <w:right w:val="dotted" w:color="auto" w:sz="4" w:space="0"/>
-            </w:tcBorders>
-            <w:shd w:val="clear" w:color="auto" w:fill="DBE5F1"/>
-          </w:tcPr>
-          <w:p>
-            <w:pPr>
-              <w:jc w:val="both"/>
-              <w:rPr>
-                <w:rFonts w:hint="default"/>
-                <w:i w:val="0"/>
-                <w:iCs w:val="0"/>
-                <w:color w:val="000000"/>
-                <w:vertAlign w:val="baseline"/>
-                <w:lang w:val="en"/>
-              </w:rPr>
-            </w:pPr>
-            <w:r>
-              <w:rPr>
-                <w:rFonts w:hint="default"/>
-                <w:i w:val="0"/>
-                <w:iCs w:val="0"/>
-                <w:color w:val="000000"/>
-                <w:vertAlign w:val="baseline"/>
-                <w:lang w:val="en"/>
-              </w:rPr>
-              <w:t>int</w:t>
-            </w:r>
-          </w:p>
-        </w:tc>
-        <w:tc>
-          <w:tcPr>
-            <w:tcW w:w="6718" w:type="dxa"/>
-            <w:tcBorders>
-              <w:top w:val="dotted" w:color="auto" w:sz="4" w:space="0"/>
-              <w:left w:val="dotted" w:color="auto" w:sz="4" w:space="0"/>
-              <w:bottom w:val="dotted" w:color="auto" w:sz="4" w:space="0"/>
-              <w:right w:val="dotted" w:color="auto" w:sz="4" w:space="0"/>
-            </w:tcBorders>
-            <w:shd w:val="clear" w:color="auto" w:fill="DBE5F1"/>
-          </w:tcPr>
-          <w:p>
-            <w:pPr>
-              <w:jc w:val="both"/>
-              <w:rPr>
-                <w:rFonts w:hint="default"/>
-                <w:i w:val="0"/>
-                <w:iCs w:val="0"/>
-                <w:color w:val="000000"/>
-                <w:vertAlign w:val="baseline"/>
-                <w:lang w:val="en"/>
-              </w:rPr>
-            </w:pPr>
-            <w:r>
-              <w:rPr>
-                <w:rFonts w:hint="default"/>
-                <w:i w:val="0"/>
-                <w:iCs w:val="0"/>
-                <w:color w:val="000000"/>
-                <w:vertAlign w:val="baseline"/>
-                <w:lang w:val="en"/>
-              </w:rPr>
-              <w:t>Chiave primaria</w:t>
             </w:r>
           </w:p>
         </w:tc>
@@ -9414,9 +9124,130 @@
             <w:tcBorders>
               <w:top w:val="dotted" w:color="auto" w:sz="4" w:space="0"/>
               <w:left w:val="dotted" w:color="auto" w:sz="4" w:space="0"/>
-              <w:bottom w:val="single" w:color="4F81BD" w:sz="8" w:space="0"/>
+              <w:bottom w:val="dotted" w:color="auto" w:sz="4" w:space="0"/>
               <w:right w:val="dotted" w:color="auto" w:sz="4" w:space="0"/>
             </w:tcBorders>
+            <w:shd w:val="clear" w:color="auto" w:fill="FFFFFF"/>
+          </w:tcPr>
+          <w:p>
+            <w:pPr>
+              <w:jc w:val="both"/>
+              <w:rPr>
+                <w:rFonts w:hint="default"/>
+                <w:i w:val="0"/>
+                <w:iCs w:val="0"/>
+                <w:color w:val="000000"/>
+                <w:vertAlign w:val="baseline"/>
+                <w:lang w:val="en"/>
+              </w:rPr>
+            </w:pPr>
+            <w:r>
+              <w:rPr>
+                <w:rFonts w:hint="default"/>
+                <w:i w:val="0"/>
+                <w:iCs w:val="0"/>
+                <w:color w:val="000000"/>
+                <w:vertAlign w:val="baseline"/>
+                <w:lang w:val="en"/>
+              </w:rPr>
+              <w:t>Attributo</w:t>
+            </w:r>
+          </w:p>
+        </w:tc>
+        <w:tc>
+          <w:tcPr>
+            <w:tcW w:w="1757" w:type="dxa"/>
+            <w:tcBorders>
+              <w:top w:val="dotted" w:color="auto" w:sz="4" w:space="0"/>
+              <w:left w:val="dotted" w:color="auto" w:sz="4" w:space="0"/>
+              <w:bottom w:val="dotted" w:color="auto" w:sz="4" w:space="0"/>
+              <w:right w:val="dotted" w:color="auto" w:sz="4" w:space="0"/>
+            </w:tcBorders>
+            <w:shd w:val="clear" w:color="auto" w:fill="FFFFFF"/>
+          </w:tcPr>
+          <w:p>
+            <w:pPr>
+              <w:jc w:val="both"/>
+              <w:rPr>
+                <w:rFonts w:hint="default"/>
+                <w:i w:val="0"/>
+                <w:iCs w:val="0"/>
+                <w:color w:val="000000"/>
+                <w:vertAlign w:val="baseline"/>
+                <w:lang w:val="en"/>
+              </w:rPr>
+            </w:pPr>
+            <w:r>
+              <w:rPr>
+                <w:rFonts w:hint="default"/>
+                <w:i w:val="0"/>
+                <w:iCs w:val="0"/>
+                <w:color w:val="000000"/>
+                <w:vertAlign w:val="baseline"/>
+                <w:lang w:val="en"/>
+              </w:rPr>
+              <w:t>Tipo</w:t>
+            </w:r>
+          </w:p>
+        </w:tc>
+        <w:tc>
+          <w:tcPr>
+            <w:tcW w:w="6718" w:type="dxa"/>
+            <w:tcBorders>
+              <w:top w:val="dotted" w:color="auto" w:sz="4" w:space="0"/>
+              <w:left w:val="dotted" w:color="auto" w:sz="4" w:space="0"/>
+              <w:bottom w:val="dotted" w:color="auto" w:sz="4" w:space="0"/>
+              <w:right w:val="dotted" w:color="auto" w:sz="4" w:space="0"/>
+            </w:tcBorders>
+            <w:shd w:val="clear" w:color="auto" w:fill="FFFFFF"/>
+          </w:tcPr>
+          <w:p>
+            <w:pPr>
+              <w:jc w:val="both"/>
+              <w:rPr>
+                <w:rFonts w:hint="default"/>
+                <w:i w:val="0"/>
+                <w:iCs w:val="0"/>
+                <w:color w:val="000000"/>
+                <w:vertAlign w:val="baseline"/>
+                <w:lang w:val="en"/>
+              </w:rPr>
+            </w:pPr>
+            <w:r>
+              <w:rPr>
+                <w:rFonts w:hint="default"/>
+                <w:i w:val="0"/>
+                <w:iCs w:val="0"/>
+                <w:color w:val="000000"/>
+                <w:vertAlign w:val="baseline"/>
+                <w:lang w:val="en"/>
+              </w:rPr>
+              <w:t>Descrizione</w:t>
+            </w:r>
+          </w:p>
+        </w:tc>
+      </w:tr>
+      <w:tr>
+        <w:tblPrEx>
+          <w:tblBorders>
+            <w:top w:val="single" w:color="auto" w:sz="4" w:space="0"/>
+            <w:left w:val="single" w:color="auto" w:sz="4" w:space="0"/>
+            <w:bottom w:val="single" w:color="auto" w:sz="4" w:space="0"/>
+            <w:right w:val="single" w:color="auto" w:sz="4" w:space="0"/>
+            <w:insideH w:val="single" w:color="auto" w:sz="4" w:space="0"/>
+            <w:insideV w:val="single" w:color="auto" w:sz="4" w:space="0"/>
+          </w:tblBorders>
+          <w:tblLayout w:type="fixed"/>
+        </w:tblPrEx>
+        <w:tc>
+          <w:tcPr>
+            <w:tcW w:w="1371" w:type="dxa"/>
+            <w:tcBorders>
+              <w:top w:val="dotted" w:color="auto" w:sz="4" w:space="0"/>
+              <w:left w:val="dotted" w:color="auto" w:sz="4" w:space="0"/>
+              <w:bottom w:val="dotted" w:color="auto" w:sz="4" w:space="0"/>
+              <w:right w:val="dotted" w:color="auto" w:sz="4" w:space="0"/>
+            </w:tcBorders>
             <w:shd w:val="clear" w:color="auto" w:fill="DBE5F1"/>
           </w:tcPr>
           <w:p>
@@ -9440,13 +9271,98 @@
                 <w:vertAlign w:val="baseline"/>
                 <w:lang w:val="en"/>
               </w:rPr>
-              <w:t>name</w:t>
+              <w:t>ID</w:t>
             </w:r>
           </w:p>
         </w:tc>
         <w:tc>
           <w:tcPr>
             <w:tcW w:w="1757" w:type="dxa"/>
+            <w:tcBorders>
+              <w:top w:val="dotted" w:color="auto" w:sz="4" w:space="0"/>
+              <w:left w:val="dotted" w:color="auto" w:sz="4" w:space="0"/>
+              <w:bottom w:val="dotted" w:color="auto" w:sz="4" w:space="0"/>
+              <w:right w:val="dotted" w:color="auto" w:sz="4" w:space="0"/>
+            </w:tcBorders>
+            <w:shd w:val="clear" w:color="auto" w:fill="DBE5F1"/>
+          </w:tcPr>
+          <w:p>
+            <w:pPr>
+              <w:jc w:val="both"/>
+              <w:rPr>
+                <w:rFonts w:hint="default"/>
+                <w:i w:val="0"/>
+                <w:iCs w:val="0"/>
+                <w:color w:val="000000"/>
+                <w:vertAlign w:val="baseline"/>
+                <w:lang w:val="en"/>
+              </w:rPr>
+            </w:pPr>
+            <w:r>
+              <w:rPr>
+                <w:rFonts w:hint="default"/>
+                <w:i w:val="0"/>
+                <w:iCs w:val="0"/>
+                <w:color w:val="000000"/>
+                <w:vertAlign w:val="baseline"/>
+                <w:lang w:val="en"/>
+              </w:rPr>
+              <w:t>int</w:t>
+            </w:r>
+          </w:p>
+        </w:tc>
+        <w:tc>
+          <w:tcPr>
+            <w:tcW w:w="6718" w:type="dxa"/>
+            <w:tcBorders>
+              <w:top w:val="dotted" w:color="auto" w:sz="4" w:space="0"/>
+              <w:left w:val="dotted" w:color="auto" w:sz="4" w:space="0"/>
+              <w:bottom w:val="dotted" w:color="auto" w:sz="4" w:space="0"/>
+              <w:right w:val="dotted" w:color="auto" w:sz="4" w:space="0"/>
+            </w:tcBorders>
+            <w:shd w:val="clear" w:color="auto" w:fill="DBE5F1"/>
+          </w:tcPr>
+          <w:p>
+            <w:pPr>
+              <w:jc w:val="both"/>
+              <w:rPr>
+                <w:rFonts w:hint="default"/>
+                <w:i w:val="0"/>
+                <w:iCs w:val="0"/>
+                <w:color w:val="000000"/>
+                <w:vertAlign w:val="baseline"/>
+                <w:lang w:val="en"/>
+              </w:rPr>
+            </w:pPr>
+            <w:r>
+              <w:rPr>
+                <w:rFonts w:hint="default"/>
+                <w:i w:val="0"/>
+                <w:iCs w:val="0"/>
+                <w:color w:val="000000"/>
+                <w:vertAlign w:val="baseline"/>
+                <w:lang w:val="en"/>
+              </w:rPr>
+              <w:t>Chiave primaria</w:t>
+            </w:r>
+          </w:p>
+        </w:tc>
+      </w:tr>
+      <w:tr>
+        <w:tblPrEx>
+          <w:tblBorders>
+            <w:top w:val="single" w:color="auto" w:sz="4" w:space="0"/>
+            <w:left w:val="single" w:color="auto" w:sz="4" w:space="0"/>
+            <w:bottom w:val="single" w:color="auto" w:sz="4" w:space="0"/>
+            <w:right w:val="single" w:color="auto" w:sz="4" w:space="0"/>
+            <w:insideH w:val="single" w:color="auto" w:sz="4" w:space="0"/>
+            <w:insideV w:val="single" w:color="auto" w:sz="4" w:space="0"/>
+          </w:tblBorders>
+          <w:tblLayout w:type="fixed"/>
+        </w:tblPrEx>
+        <w:tc>
+          <w:tcPr>
+            <w:tcW w:w="1371" w:type="dxa"/>
             <w:tcBorders>
               <w:top w:val="dotted" w:color="auto" w:sz="4" w:space="0"/>
               <w:left w:val="dotted" w:color="auto" w:sz="4" w:space="0"/>
@@ -9476,13 +9392,13 @@
                 <w:vertAlign w:val="baseline"/>
                 <w:lang w:val="en"/>
               </w:rPr>
-              <w:t>varchar(50)</w:t>
-            </w:r>
-          </w:p>
-        </w:tc>
-        <w:tc>
-          <w:tcPr>
-            <w:tcW w:w="6718" w:type="dxa"/>
+              <w:t>name</w:t>
+            </w:r>
+          </w:p>
+        </w:tc>
+        <w:tc>
+          <w:tcPr>
+            <w:tcW w:w="1757" w:type="dxa"/>
             <w:tcBorders>
               <w:top w:val="dotted" w:color="auto" w:sz="4" w:space="0"/>
               <w:left w:val="dotted" w:color="auto" w:sz="4" w:space="0"/>
@@ -9512,6 +9428,42 @@
                 <w:vertAlign w:val="baseline"/>
                 <w:lang w:val="en"/>
               </w:rPr>
+              <w:t>varchar(50)</w:t>
+            </w:r>
+          </w:p>
+        </w:tc>
+        <w:tc>
+          <w:tcPr>
+            <w:tcW w:w="6718" w:type="dxa"/>
+            <w:tcBorders>
+              <w:top w:val="dotted" w:color="auto" w:sz="4" w:space="0"/>
+              <w:left w:val="dotted" w:color="auto" w:sz="4" w:space="0"/>
+              <w:bottom w:val="single" w:color="4F81BD" w:sz="8" w:space="0"/>
+              <w:right w:val="dotted" w:color="auto" w:sz="4" w:space="0"/>
+            </w:tcBorders>
+            <w:shd w:val="clear" w:color="auto" w:fill="DBE5F1"/>
+          </w:tcPr>
+          <w:p>
+            <w:pPr>
+              <w:jc w:val="both"/>
+              <w:rPr>
+                <w:rFonts w:hint="default"/>
+                <w:i w:val="0"/>
+                <w:iCs w:val="0"/>
+                <w:color w:val="000000"/>
+                <w:vertAlign w:val="baseline"/>
+                <w:lang w:val="en"/>
+              </w:rPr>
+            </w:pPr>
+            <w:r>
+              <w:rPr>
+                <w:rFonts w:hint="default"/>
+                <w:i w:val="0"/>
+                <w:iCs w:val="0"/>
+                <w:color w:val="000000"/>
+                <w:vertAlign w:val="baseline"/>
+                <w:lang w:val="en"/>
+              </w:rPr>
               <w:t>Il nome del ruolo</w:t>
             </w:r>
           </w:p>
@@ -9531,7 +9483,7 @@
     </w:p>
     <w:tbl>
       <w:tblPr>
-        <w:tblStyle w:val="31"/>
+        <w:tblStyle w:val="22"/>
         <w:tblW w:w="9846" w:type="dxa"/>
         <w:tblInd w:w="0" w:type="dxa"/>
         <w:tblBorders>
@@ -11128,7 +11080,7 @@
     <w:p/>
     <w:tbl>
       <w:tblPr>
-        <w:tblStyle w:val="31"/>
+        <w:tblStyle w:val="22"/>
         <w:tblW w:w="9846" w:type="dxa"/>
         <w:tblInd w:w="0" w:type="dxa"/>
         <w:tblBorders>
@@ -11221,12 +11173,6 @@
             <w:insideV w:val="single" w:color="auto" w:sz="4" w:space="0"/>
           </w:tblBorders>
           <w:tblLayout w:type="fixed"/>
-          <w:tblCellMar>
-            <w:top w:w="0" w:type="dxa"/>
-            <w:left w:w="108" w:type="dxa"/>
-            <w:bottom w:w="0" w:type="dxa"/>
-            <w:right w:w="108" w:type="dxa"/>
-          </w:tblCellMar>
         </w:tblPrEx>
         <w:tc>
           <w:tcPr>
@@ -11723,12 +11669,6 @@
             <w:insideV w:val="single" w:color="auto" w:sz="4" w:space="0"/>
           </w:tblBorders>
           <w:tblLayout w:type="fixed"/>
-          <w:tblCellMar>
-            <w:top w:w="0" w:type="dxa"/>
-            <w:left w:w="108" w:type="dxa"/>
-            <w:bottom w:w="0" w:type="dxa"/>
-            <w:right w:w="108" w:type="dxa"/>
-          </w:tblCellMar>
         </w:tblPrEx>
         <w:tc>
           <w:tcPr>
@@ -11854,7 +11794,7 @@
     </w:p>
     <w:tbl>
       <w:tblPr>
-        <w:tblStyle w:val="31"/>
+        <w:tblStyle w:val="22"/>
         <w:tblW w:w="9846" w:type="dxa"/>
         <w:tblInd w:w="0" w:type="dxa"/>
         <w:tblBorders>
@@ -12452,7 +12392,7 @@
     </w:p>
     <w:tbl>
       <w:tblPr>
-        <w:tblStyle w:val="31"/>
+        <w:tblStyle w:val="22"/>
         <w:tblW w:w="9846" w:type="dxa"/>
         <w:tblInd w:w="0" w:type="dxa"/>
         <w:tblBorders>
@@ -15495,7 +15435,7 @@
     </w:p>
     <w:tbl>
       <w:tblPr>
-        <w:tblStyle w:val="31"/>
+        <w:tblStyle w:val="22"/>
         <w:tblW w:w="9846" w:type="dxa"/>
         <w:tblInd w:w="0" w:type="dxa"/>
         <w:tblBorders>
@@ -15967,7 +15907,7 @@
     </w:p>
     <w:tbl>
       <w:tblPr>
-        <w:tblStyle w:val="31"/>
+        <w:tblStyle w:val="22"/>
         <w:tblW w:w="9846" w:type="dxa"/>
         <w:tblInd w:w="0" w:type="dxa"/>
         <w:tblBorders>
@@ -16511,7 +16451,7 @@
     </w:p>
     <w:p>
       <w:pPr>
-        <w:pStyle w:val="13"/>
+        <w:pStyle w:val="15"/>
         <w:jc w:val="center"/>
         <w:rPr>
           <w:b w:val="0"/>
@@ -16678,7 +16618,7 @@
     </w:p>
     <w:p>
       <w:pPr>
-        <w:pStyle w:val="13"/>
+        <w:pStyle w:val="15"/>
         <w:jc w:val="center"/>
         <w:rPr>
           <w:lang w:val="en"/>
@@ -16820,7 +16760,7 @@
     </w:p>
     <w:p>
       <w:pPr>
-        <w:pStyle w:val="13"/>
+        <w:pStyle w:val="15"/>
         <w:jc w:val="center"/>
         <w:rPr>
           <w:lang w:val="en"/>
@@ -16956,7 +16896,7 @@
     </w:p>
     <w:p>
       <w:pPr>
-        <w:pStyle w:val="13"/>
+        <w:pStyle w:val="15"/>
         <w:jc w:val="center"/>
         <w:rPr>
           <w:lang w:val="en"/>
@@ -17094,7 +17034,7 @@
     </w:p>
     <w:p>
       <w:pPr>
-        <w:pStyle w:val="13"/>
+        <w:pStyle w:val="15"/>
         <w:jc w:val="center"/>
         <w:rPr>
           <w:lang w:val="en"/>
@@ -17307,7 +17247,7 @@
     </w:p>
     <w:p>
       <w:pPr>
-        <w:pStyle w:val="13"/>
+        <w:pStyle w:val="15"/>
         <w:jc w:val="center"/>
         <w:rPr>
           <w:lang w:val="en"/>
@@ -17557,7 +17497,7 @@
     </w:p>
     <w:p>
       <w:pPr>
-        <w:pStyle w:val="13"/>
+        <w:pStyle w:val="15"/>
         <w:jc w:val="center"/>
         <w:rPr>
           <w:lang w:val="en"/>
@@ -17684,7 +17624,7 @@
     </w:p>
     <w:p>
       <w:pPr>
-        <w:pStyle w:val="13"/>
+        <w:pStyle w:val="15"/>
         <w:jc w:val="center"/>
         <w:rPr>
           <w:lang w:val="en"/>
@@ -17872,6 +17812,7 @@
           <w:lang w:val="en"/>
         </w:rPr>
       </w:pPr>
+      <w:bookmarkStart w:id="61" w:name="_GoBack"/>
       <w:r>
         <w:rPr>
           <w:rFonts w:hint="default"/>
@@ -17881,8 +17822,8 @@
         </w:rPr>
         <w:drawing>
           <wp:inline distT="0" distB="0" distL="114300" distR="114300">
-            <wp:extent cx="2976880" cy="1963420"/>
-            <wp:effectExtent l="0" t="0" r="13970" b="17780"/>
+            <wp:extent cx="3511550" cy="2316480"/>
+            <wp:effectExtent l="0" t="0" r="12700" b="7620"/>
             <wp:docPr id="19" name="Picture 19" descr="lumen-speed"/>
             <wp:cNvGraphicFramePr>
               <a:graphicFrameLocks xmlns:a="http://schemas.openxmlformats.org/drawingml/2006/main" noChangeAspect="1"/>
@@ -17905,7 +17846,7 @@
                   <pic:spPr>
                     <a:xfrm>
                       <a:off x="0" y="0"/>
-                      <a:ext cx="2976880" cy="1963420"/>
+                      <a:ext cx="3511550" cy="2316480"/>
                     </a:xfrm>
                     <a:prstGeom prst="rect">
                       <a:avLst/>
@@ -17917,10 +17858,11 @@
           </wp:inline>
         </w:drawing>
       </w:r>
-    </w:p>
-    <w:p>
-      <w:pPr>
-        <w:pStyle w:val="13"/>
+      <w:bookmarkEnd w:id="61"/>
+    </w:p>
+    <w:p>
+      <w:pPr>
+        <w:pStyle w:val="15"/>
         <w:jc w:val="center"/>
         <w:rPr>
           <w:lang w:val="en"/>
@@ -18055,6 +17997,226 @@
           <w:lang w:val="en"/>
         </w:rPr>
         <w:t>Installazione</w:t>
+      </w:r>
+    </w:p>
+    <w:p>
+      <w:pPr>
+        <w:jc w:val="both"/>
+        <w:rPr>
+          <w:rFonts w:hint="default"/>
+          <w:lang w:val="fr-FR"/>
+        </w:rPr>
+      </w:pPr>
+      <w:r>
+        <w:rPr>
+          <w:rFonts w:hint="default"/>
+          <w:lang w:val="fr-FR"/>
+        </w:rPr>
+        <w:t>L’installazione di Lumen è molto veloce e semplice e si racchiude in un unico comando di composer che genera tutta la base del progetto:</w:t>
+      </w:r>
+    </w:p>
+    <w:p>
+      <w:pPr>
+        <w:rPr>
+          <w:rFonts w:hint="default"/>
+          <w:lang w:val="fr-FR"/>
+        </w:rPr>
+      </w:pPr>
+    </w:p>
+    <w:p>
+      <w:pPr>
+        <w:pStyle w:val="40"/>
+        <w:bidi w:val="0"/>
+        <w:rPr>
+          <w:rFonts w:hint="default"/>
+          <w:lang w:val="fr-FR"/>
+        </w:rPr>
+      </w:pPr>
+      <w:r>
+        <w:rPr>
+          <w:rFonts w:hint="default"/>
+          <w:lang w:val="fr-FR"/>
+        </w:rPr>
+        <w:t>composer create-project --prefer-dist laravel/lumen [nome del progetto]</w:t>
+      </w:r>
+    </w:p>
+    <w:p>
+      <w:pPr>
+        <w:pStyle w:val="40"/>
+        <w:bidi w:val="0"/>
+        <w:rPr>
+          <w:rFonts w:hint="default"/>
+          <w:lang w:val="fr-FR"/>
+        </w:rPr>
+      </w:pPr>
+    </w:p>
+    <w:p>
+      <w:pPr>
+        <w:bidi w:val="0"/>
+        <w:jc w:val="both"/>
+        <w:rPr>
+          <w:rFonts w:hint="default"/>
+          <w:lang w:val="fr-FR"/>
+        </w:rPr>
+      </w:pPr>
+      <w:r>
+        <w:rPr>
+          <w:rFonts w:hint="default"/>
+          <w:lang w:val="fr-FR"/>
+        </w:rPr>
+        <w:t xml:space="preserve">Una volta fatto ciò basterà far partire il progetto tramite un webserver, il metodo più comodo e veloce è quello di usare il server integrato di PHP indicando quale è la base del progetto: </w:t>
+      </w:r>
+    </w:p>
+    <w:p>
+      <w:pPr>
+        <w:bidi w:val="0"/>
+        <w:rPr>
+          <w:rFonts w:hint="default"/>
+          <w:lang w:val="fr-FR"/>
+        </w:rPr>
+      </w:pPr>
+    </w:p>
+    <w:p>
+      <w:pPr>
+        <w:pStyle w:val="40"/>
+        <w:bidi w:val="0"/>
+        <w:rPr>
+          <w:rFonts w:hint="default"/>
+          <w:lang w:val="fr-FR"/>
+        </w:rPr>
+      </w:pPr>
+      <w:r>
+        <w:rPr>
+          <w:rFonts w:hint="default"/>
+          <w:lang w:val="fr-FR"/>
+        </w:rPr>
+        <w:t>php -S localhost:8000 -t public</w:t>
+      </w:r>
+    </w:p>
+    <w:p>
+      <w:pPr>
+        <w:pStyle w:val="40"/>
+        <w:bidi w:val="0"/>
+        <w:rPr>
+          <w:rFonts w:hint="default"/>
+          <w:lang w:val="fr-FR"/>
+        </w:rPr>
+      </w:pPr>
+    </w:p>
+    <w:p>
+      <w:pPr>
+        <w:bidi w:val="0"/>
+        <w:jc w:val="both"/>
+        <w:rPr>
+          <w:rFonts w:hint="default"/>
+          <w:lang w:val="fr-FR"/>
+        </w:rPr>
+      </w:pPr>
+      <w:r>
+        <w:rPr>
+          <w:rFonts w:hint="default"/>
+          <w:lang w:val="fr-FR"/>
+        </w:rPr>
+        <w:t>Fatto ciò il framework sarà funzionante e questo sarà visibile collegandosi al link scritto in precedenza.</w:t>
+      </w:r>
+    </w:p>
+    <w:p>
+      <w:pPr>
+        <w:bidi w:val="0"/>
+        <w:jc w:val="both"/>
+        <w:rPr>
+          <w:rFonts w:hint="default"/>
+          <w:lang w:val="fr-FR"/>
+        </w:rPr>
+      </w:pPr>
+    </w:p>
+    <w:p>
+      <w:pPr>
+        <w:bidi w:val="0"/>
+        <w:jc w:val="center"/>
+        <w:rPr>
+          <w:rFonts w:hint="default"/>
+          <w:lang w:val="fr-FR"/>
+        </w:rPr>
+      </w:pPr>
+      <w:r>
+        <w:rPr>
+          <w:rFonts w:hint="default"/>
+          <w:lang w:val="fr-FR"/>
+        </w:rPr>
+        <w:drawing>
+          <wp:inline distT="0" distB="0" distL="114300" distR="114300">
+            <wp:extent cx="3952875" cy="1593215"/>
+            <wp:effectExtent l="0" t="0" r="9525" b="6985"/>
+            <wp:docPr id="23" name="Picture 23" descr="lumen_first_start"/>
+            <wp:cNvGraphicFramePr>
+              <a:graphicFrameLocks xmlns:a="http://schemas.openxmlformats.org/drawingml/2006/main" noChangeAspect="1"/>
+            </wp:cNvGraphicFramePr>
+            <a:graphic xmlns:a="http://schemas.openxmlformats.org/drawingml/2006/main">
+              <a:graphicData uri="http://schemas.openxmlformats.org/drawingml/2006/picture">
+                <pic:pic xmlns:pic="http://schemas.openxmlformats.org/drawingml/2006/picture">
+                  <pic:nvPicPr>
+                    <pic:cNvPr id="23" name="Picture 23" descr="lumen_first_start"/>
+                    <pic:cNvPicPr>
+                      <a:picLocks noChangeAspect="1"/>
+                    </pic:cNvPicPr>
+                  </pic:nvPicPr>
+                  <pic:blipFill>
+                    <a:blip r:embed="rId26"/>
+                    <a:srcRect r="51509" b="63780"/>
+                    <a:stretch>
+                      <a:fillRect/>
+                    </a:stretch>
+                  </pic:blipFill>
+                  <pic:spPr>
+                    <a:xfrm>
+                      <a:off x="0" y="0"/>
+                      <a:ext cx="3952875" cy="1593215"/>
+                    </a:xfrm>
+                    <a:prstGeom prst="rect">
+                      <a:avLst/>
+                    </a:prstGeom>
+                  </pic:spPr>
+                </pic:pic>
+              </a:graphicData>
+            </a:graphic>
+          </wp:inline>
+        </w:drawing>
+      </w:r>
+    </w:p>
+    <w:p>
+      <w:pPr>
+        <w:pStyle w:val="15"/>
+        <w:bidi w:val="0"/>
+        <w:jc w:val="center"/>
+        <w:rPr>
+          <w:rFonts w:hint="default"/>
+          <w:lang w:val="fr-FR"/>
+        </w:rPr>
+      </w:pPr>
+      <w:r>
+        <w:t xml:space="preserve">Figure </w:t>
+      </w:r>
+      <w:r>
+        <w:fldChar w:fldCharType="begin"/>
+      </w:r>
+      <w:r>
+        <w:instrText xml:space="preserve"> SEQ Figure \* ARABIC </w:instrText>
+      </w:r>
+      <w:r>
+        <w:fldChar w:fldCharType="separate"/>
+      </w:r>
+      <w:r>
+        <w:t>19</w:t>
+      </w:r>
+      <w:r>
+        <w:fldChar w:fldCharType="end"/>
+      </w:r>
+      <w:r>
+        <w:rPr>
+          <w:lang w:val="fr-FR"/>
+        </w:rPr>
+        <w:t xml:space="preserve"> Lumen schermata iniziale</w:t>
       </w:r>
     </w:p>
     <w:p>
@@ -18128,7 +18290,7 @@
                     </pic:cNvPicPr>
                   </pic:nvPicPr>
                   <pic:blipFill>
-                    <a:blip r:embed="rId26"/>
+                    <a:blip r:embed="rId27"/>
                     <a:stretch>
                       <a:fillRect/>
                     </a:stretch>
@@ -18151,7 +18313,7 @@
     </w:p>
     <w:p>
       <w:pPr>
-        <w:pStyle w:val="13"/>
+        <w:pStyle w:val="15"/>
         <w:jc w:val="center"/>
         <w:rPr>
           <w:lang w:val="en"/>
@@ -18170,7 +18332,7 @@
         <w:fldChar w:fldCharType="separate"/>
       </w:r>
       <w:r>
-        <w:t>19</w:t>
+        <w:t>20</w:t>
       </w:r>
       <w:r>
         <w:fldChar w:fldCharType="end"/>
@@ -18191,49 +18353,140 @@
     </w:p>
     <w:p>
       <w:pPr>
+        <w:jc w:val="both"/>
         <w:rPr>
           <w:rFonts w:hint="default"/>
           <w:i w:val="0"/>
           <w:iCs w:val="0"/>
-          <w:lang w:val="en"/>
-        </w:rPr>
-      </w:pPr>
-      <w:r>
-        <w:rPr>
-          <w:rFonts w:hint="default"/>
-          <w:lang w:val="en"/>
-        </w:rPr>
-        <w:t xml:space="preserve">La prima cartella </w:t>
-      </w:r>
-      <w:r>
-        <w:rPr>
-          <w:rFonts w:hint="default"/>
-          <w:i/>
-          <w:iCs/>
-          <w:lang w:val="en"/>
+          <w:lang w:val="fr-FR"/>
+        </w:rPr>
+      </w:pPr>
+      <w:r>
+        <w:rPr>
+          <w:rFonts w:hint="default"/>
+          <w:lang w:val="en"/>
+        </w:rPr>
+        <w:t>L</w:t>
+      </w:r>
+      <w:r>
+        <w:rPr>
+          <w:rFonts w:hint="default"/>
+          <w:lang w:val="fr-FR"/>
+        </w:rPr>
+        <w:t xml:space="preserve">e cartelle degne di nota sono quelle in cui verrà effettivamente scritto codice dallo sviluppatore, esse sono principalemente: </w:t>
+      </w:r>
+      <w:r>
+        <w:rPr>
+          <w:rFonts w:hint="default" w:ascii="FreeMono" w:hAnsi="FreeMono" w:cs="FreeMono"/>
+          <w:lang w:val="fr-FR"/>
         </w:rPr>
         <w:t xml:space="preserve">app </w:t>
       </w:r>
       <w:r>
+        <w:rPr>
+          <w:rFonts w:hint="default"/>
+          <w:lang w:val="fr-FR"/>
+        </w:rPr>
+        <w:t xml:space="preserve">dove verranno inseriti i models, </w:t>
+      </w:r>
+      <w:r>
+        <w:rPr>
+          <w:rFonts w:hint="default" w:ascii="FreeMono" w:hAnsi="FreeMono" w:cs="FreeMono"/>
+          <w:lang w:val="fr-FR"/>
+        </w:rPr>
+        <w:t>Http/Controllers</w:t>
+      </w:r>
+      <w:r>
+        <w:rPr>
+          <w:rFonts w:hint="default"/>
+          <w:lang w:val="fr-FR"/>
+        </w:rPr>
+        <w:t xml:space="preserve"> dove verranno aggiunti i controllers, </w:t>
+      </w:r>
+      <w:r>
+        <w:rPr>
+          <w:rFonts w:hint="default" w:ascii="FreeMono" w:hAnsi="FreeMono" w:cs="FreeMono"/>
+          <w:lang w:val="fr-FR"/>
+        </w:rPr>
+        <w:t>resources/views</w:t>
+      </w:r>
+      <w:r>
+        <w:rPr>
+          <w:rFonts w:hint="default"/>
+          <w:lang w:val="fr-FR"/>
+        </w:rPr>
+        <w:t xml:space="preserve"> dove verranno salvate le views, </w:t>
+      </w:r>
+      <w:r>
+        <w:rPr>
+          <w:rFonts w:hint="default" w:ascii="FreeMono" w:hAnsi="FreeMono" w:cs="FreeMono"/>
+          <w:lang w:val="fr-FR"/>
+        </w:rPr>
+        <w:t>routes</w:t>
+      </w:r>
+      <w:r>
+        <w:rPr>
+          <w:rFonts w:hint="default"/>
+          <w:lang w:val="fr-FR"/>
+        </w:rPr>
+        <w:t xml:space="preserve"> che contiene il file dove andranno salvate le routes ed infine </w:t>
+      </w:r>
+      <w:r>
+        <w:rPr>
+          <w:rFonts w:hint="default" w:ascii="FreeMono" w:hAnsi="FreeMono" w:cs="FreeMono"/>
+          <w:lang w:val="fr-FR"/>
+        </w:rPr>
+        <w:t>Http/Middleware</w:t>
+      </w:r>
+      <w:r>
+        <w:rPr>
+          <w:rFonts w:hint="default"/>
+          <w:lang w:val="fr-FR"/>
+        </w:rPr>
+        <w:t xml:space="preserve"> dove verranno salvati i middleware. Un’altra cartella degna di nota è </w:t>
+      </w:r>
+      <w:r>
+        <w:rPr>
+          <w:rFonts w:hint="default" w:ascii="FreeMono" w:hAnsi="FreeMono" w:cs="FreeMono"/>
+          <w:lang w:val="fr-FR"/>
+        </w:rPr>
+        <w:t>public/resources</w:t>
+      </w:r>
+      <w:r>
+        <w:rPr>
+          <w:rFonts w:hint="default"/>
+          <w:lang w:val="fr-FR"/>
+        </w:rPr>
+        <w:t xml:space="preserve"> dove potranno venire salvate tutte le risorse esterne come librerie, estensioni, ...</w:t>
+      </w:r>
+    </w:p>
+    <w:p>
+      <w:pPr>
+        <w:pStyle w:val="4"/>
+        <w:bidi w:val="0"/>
+        <w:rPr>
+          <w:rFonts w:hint="default"/>
+          <w:lang w:val="en"/>
+        </w:rPr>
+      </w:pPr>
+      <w:r>
+        <w:rPr>
+          <w:rFonts w:hint="default"/>
+          <w:lang w:val="en"/>
+        </w:rPr>
+        <w:t>Blade template</w:t>
+      </w:r>
+    </w:p>
+    <w:p>
+      <w:pPr>
+        <w:jc w:val="both"/>
         <w:rPr>
           <w:rFonts w:hint="default"/>
           <w:i w:val="0"/>
           <w:iCs w:val="0"/>
-          <w:lang w:val="en"/>
-        </w:rPr>
-        <w:t xml:space="preserve">contiene gran parte del codice, in essa è dove verranno salvati i models e i controllers. I models saranno direttamente sotto di essa come si può vedere da </w:t>
-      </w:r>
-      <w:bookmarkStart w:id="61" w:name="_GoBack"/>
-      <w:r>
-        <w:rPr>
-          <w:rFonts w:hint="default"/>
-          <w:i/>
-          <w:iCs/>
-          <w:lang w:val="en"/>
-        </w:rPr>
-        <w:t>User.php</w:t>
-      </w:r>
-      <w:bookmarkEnd w:id="61"/>
+          <w:lang w:val="fr-FR"/>
+        </w:rPr>
+      </w:pPr>
       <w:r>
         <w:rPr>
           <w:rFonts w:hint="default"/>
@@ -18241,25 +18494,90 @@
           <w:iCs w:val="0"/>
           <w:lang w:val="en"/>
         </w:rPr>
-        <w:t xml:space="preserve"> e </w:t>
-      </w:r>
-      <w:r>
-        <w:rPr>
-          <w:rFonts w:hint="default"/>
-          <w:i/>
-          <w:iCs/>
-          <w:lang w:val="en"/>
-        </w:rPr>
-        <w:t>Form.php</w:t>
+        <w:t>Oltre a ciò il micro-framework eredita da Laravel la possibilità di utilizzare i template blade</w:t>
       </w:r>
       <w:r>
         <w:rPr>
           <w:rFonts w:hint="default"/>
           <w:i w:val="0"/>
           <w:iCs w:val="0"/>
-          <w:lang w:val="en"/>
-        </w:rPr>
-        <w:t xml:space="preserve"> mentre i controllers saranno nella loro cartella predefinita.</w:t>
+          <w:lang w:val="fr-FR"/>
+        </w:rPr>
+        <w:t xml:space="preserve">, essi sono dei files contenenti codice HTML e/o Javascript che possono venire riutilizzati e richiamati per evitare la scrittura di codice già esistente. Consentono anche di eseguire delle operazioni con delle strutture comuni come gli </w:t>
+      </w:r>
+      <w:r>
+        <w:rPr>
+          <w:rFonts w:hint="default" w:ascii="FreeMono" w:hAnsi="FreeMono" w:cs="FreeMono"/>
+          <w:i w:val="0"/>
+          <w:iCs w:val="0"/>
+          <w:lang w:val="fr-FR"/>
+        </w:rPr>
+        <w:t>if</w:t>
+      </w:r>
+      <w:r>
+        <w:rPr>
+          <w:rFonts w:hint="default"/>
+          <w:i w:val="0"/>
+          <w:iCs w:val="0"/>
+          <w:lang w:val="fr-FR"/>
+        </w:rPr>
+        <w:t xml:space="preserve"> o i </w:t>
+      </w:r>
+      <w:r>
+        <w:rPr>
+          <w:rFonts w:hint="default" w:ascii="FreeMono" w:hAnsi="FreeMono" w:cs="FreeMono"/>
+          <w:i w:val="0"/>
+          <w:iCs w:val="0"/>
+          <w:lang w:val="fr-FR"/>
+        </w:rPr>
+        <w:t>for</w:t>
+      </w:r>
+      <w:r>
+        <w:rPr>
+          <w:rFonts w:hint="default"/>
+          <w:i w:val="0"/>
+          <w:iCs w:val="0"/>
+          <w:lang w:val="fr-FR"/>
+        </w:rPr>
+        <w:t xml:space="preserve"> che semplificano lo sviluppo di pagine modulari e dinamiche. Per utilizzare questo motore di templating basta creare i files delle views con l’estensione </w:t>
+      </w:r>
+      <w:r>
+        <w:rPr>
+          <w:rFonts w:hint="default" w:ascii="FreeMono" w:hAnsi="FreeMono" w:cs="FreeMono"/>
+          <w:i w:val="0"/>
+          <w:iCs w:val="0"/>
+          <w:lang w:val="fr-FR"/>
+        </w:rPr>
+        <w:t>.blade.php</w:t>
+      </w:r>
+      <w:r>
+        <w:rPr>
+          <w:rFonts w:hint="default"/>
+          <w:i w:val="0"/>
+          <w:iCs w:val="0"/>
+          <w:lang w:val="fr-FR"/>
+        </w:rPr>
+        <w:t>.</w:t>
+      </w:r>
+    </w:p>
+    <w:p>
+      <w:pPr>
+        <w:jc w:val="both"/>
+        <w:rPr>
+          <w:rFonts w:hint="default"/>
+          <w:i w:val="0"/>
+          <w:iCs w:val="0"/>
+          <w:lang w:val="fr-FR"/>
+        </w:rPr>
+      </w:pPr>
+      <w:r>
+        <w:rPr>
+          <w:rFonts w:hint="default"/>
+          <w:i w:val="0"/>
+          <w:iCs w:val="0"/>
+          <w:lang w:val="fr-FR"/>
+        </w:rPr>
+        <w:t>Il vantaggio principale è l’ereditariatà che consente di richiamare una pagina in molte altre così da ridurre il codice, questo può essere utilizzato ad esempio per inserire sempre header e footer senza copiarne ed incollarne il codice in tutte le pagine.</w:t>
       </w:r>
     </w:p>
     <w:p>
@@ -18268,32 +18586,367 @@
         <w:bidi w:val="0"/>
         <w:rPr>
           <w:rFonts w:hint="default"/>
-          <w:lang w:val="en"/>
-        </w:rPr>
-      </w:pPr>
-      <w:r>
-        <w:rPr>
-          <w:rFonts w:hint="default"/>
-          <w:lang w:val="en"/>
-        </w:rPr>
-        <w:t>Blade template</w:t>
-      </w:r>
-    </w:p>
-    <w:p>
-      <w:pPr>
-        <w:rPr>
-          <w:lang w:val="en"/>
-        </w:rPr>
-      </w:pPr>
-      <w:r>
-        <w:rPr>
-          <w:rFonts w:hint="default"/>
-          <w:i w:val="0"/>
-          <w:iCs w:val="0"/>
-          <w:lang w:val="en"/>
-        </w:rPr>
-        <w:t>Oltre a ciò il micro-framework eredita da Laravel la possibilità di utilizzare i template blade</w:t>
-      </w:r>
+          <w:lang w:val="fr-FR"/>
+        </w:rPr>
+      </w:pPr>
+      <w:r>
+        <w:rPr>
+          <w:rFonts w:hint="default"/>
+          <w:lang w:val="fr-FR"/>
+        </w:rPr>
+        <w:t>Gestione delle dipendenze</w:t>
+      </w:r>
+    </w:p>
+    <w:p>
+      <w:pPr>
+        <w:jc w:val="both"/>
+        <w:rPr>
+          <w:rFonts w:hint="default"/>
+          <w:lang w:val="fr-FR"/>
+        </w:rPr>
+      </w:pPr>
+      <w:r>
+        <w:rPr>
+          <w:rFonts w:hint="default"/>
+          <w:lang w:val="fr-FR"/>
+        </w:rPr>
+        <w:t xml:space="preserve">Lumen si basa, per gestire le proprie dipendenze, su </w:t>
+      </w:r>
+      <w:r>
+        <w:rPr>
+          <w:rFonts w:hint="default" w:ascii="FreeMono" w:hAnsi="FreeMono" w:cs="FreeMono"/>
+          <w:lang w:val="fr-FR"/>
+        </w:rPr>
+        <w:t>Composer</w:t>
+      </w:r>
+      <w:r>
+        <w:rPr>
+          <w:rFonts w:hint="default"/>
+          <w:lang w:val="fr-FR"/>
+        </w:rPr>
+        <w:t xml:space="preserve">, un software di gestione di dipendenze di PHP che consente di definire delle librerie da implementare nel file </w:t>
+      </w:r>
+      <w:r>
+        <w:rPr>
+          <w:rFonts w:hint="default" w:ascii="FreeMono" w:hAnsi="FreeMono" w:cs="FreeMono"/>
+          <w:lang w:val="fr-FR"/>
+        </w:rPr>
+        <w:t>composer.json</w:t>
+      </w:r>
+      <w:r>
+        <w:rPr>
+          <w:rFonts w:hint="default"/>
+          <w:lang w:val="fr-FR"/>
+        </w:rPr>
+        <w:t>.</w:t>
+      </w:r>
+    </w:p>
+    <w:p>
+      <w:pPr>
+        <w:rPr>
+          <w:rFonts w:hint="default"/>
+          <w:lang w:val="fr-FR"/>
+        </w:rPr>
+      </w:pPr>
+    </w:p>
+    <w:p>
+      <w:pPr>
+        <w:pStyle w:val="40"/>
+        <w:bidi w:val="0"/>
+        <w:rPr>
+          <w:rFonts w:hint="default"/>
+          <w:lang w:val="fr-FR"/>
+        </w:rPr>
+      </w:pPr>
+      <w:r>
+        <w:rPr>
+          <w:rFonts w:hint="default"/>
+          <w:lang w:val="fr-FR"/>
+        </w:rPr>
+        <w:t>"require": {</w:t>
+      </w:r>
+    </w:p>
+    <w:p>
+      <w:pPr>
+        <w:pStyle w:val="40"/>
+        <w:bidi w:val="0"/>
+        <w:rPr>
+          <w:rFonts w:hint="default"/>
+          <w:lang w:val="fr-FR"/>
+        </w:rPr>
+      </w:pPr>
+      <w:r>
+        <w:rPr>
+          <w:rFonts w:hint="default"/>
+          <w:lang w:val="fr-FR"/>
+        </w:rPr>
+        <w:t xml:space="preserve">    "php": "^7.2",</w:t>
+      </w:r>
+    </w:p>
+    <w:p>
+      <w:pPr>
+        <w:pStyle w:val="40"/>
+        <w:bidi w:val="0"/>
+        <w:rPr>
+          <w:rFonts w:hint="default"/>
+          <w:lang w:val="fr-FR"/>
+        </w:rPr>
+      </w:pPr>
+      <w:r>
+        <w:rPr>
+          <w:rFonts w:hint="default"/>
+          <w:lang w:val="fr-FR"/>
+        </w:rPr>
+        <w:t xml:space="preserve">    "firebase/php-jwt": "^5.0",</w:t>
+      </w:r>
+    </w:p>
+    <w:p>
+      <w:pPr>
+        <w:pStyle w:val="40"/>
+        <w:bidi w:val="0"/>
+        <w:rPr>
+          <w:rFonts w:hint="default"/>
+          <w:lang w:val="fr-FR"/>
+        </w:rPr>
+      </w:pPr>
+      <w:r>
+        <w:rPr>
+          <w:rFonts w:hint="default"/>
+          <w:lang w:val="fr-FR"/>
+        </w:rPr>
+        <w:t xml:space="preserve">    "laravel/lumen-framework": "^6.0",</w:t>
+      </w:r>
+    </w:p>
+    <w:p>
+      <w:pPr>
+        <w:pStyle w:val="40"/>
+        <w:bidi w:val="0"/>
+        <w:rPr>
+          <w:rFonts w:hint="default"/>
+          <w:lang w:val="fr-FR"/>
+        </w:rPr>
+      </w:pPr>
+      <w:r>
+        <w:rPr>
+          <w:rFonts w:hint="default"/>
+          <w:lang w:val="fr-FR"/>
+        </w:rPr>
+        <w:t xml:space="preserve">    "phpmailer/phpmailer": "^6.1",</w:t>
+      </w:r>
+    </w:p>
+    <w:p>
+      <w:pPr>
+        <w:pStyle w:val="40"/>
+        <w:bidi w:val="0"/>
+        <w:rPr>
+          <w:rFonts w:hint="default"/>
+          <w:lang w:val="fr-FR"/>
+        </w:rPr>
+      </w:pPr>
+      <w:r>
+        <w:rPr>
+          <w:rFonts w:hint="default"/>
+          <w:lang w:val="fr-FR"/>
+        </w:rPr>
+        <w:t xml:space="preserve">    "tecnickcom/tcpdf": "^6.3"</w:t>
+      </w:r>
+    </w:p>
+    <w:p>
+      <w:pPr>
+        <w:pStyle w:val="40"/>
+        <w:bidi w:val="0"/>
+        <w:rPr>
+          <w:rFonts w:hint="default"/>
+          <w:lang w:val="fr-FR"/>
+        </w:rPr>
+      </w:pPr>
+      <w:r>
+        <w:rPr>
+          <w:rFonts w:hint="default"/>
+          <w:lang w:val="fr-FR"/>
+        </w:rPr>
+        <w:t>}</w:t>
+      </w:r>
+    </w:p>
+    <w:p>
+      <w:pPr>
+        <w:pStyle w:val="3"/>
+        <w:bidi w:val="0"/>
+        <w:rPr>
+          <w:rFonts w:hint="default"/>
+          <w:lang w:val="fr-FR"/>
+        </w:rPr>
+      </w:pPr>
+      <w:r>
+        <w:rPr>
+          <w:rFonts w:hint="default"/>
+          <w:lang w:val="fr-FR"/>
+        </w:rPr>
+        <w:t>Gestione delle versioni</w:t>
+      </w:r>
+    </w:p>
+    <w:p>
+      <w:pPr>
+        <w:keepNext w:val="0"/>
+        <w:keepLines w:val="0"/>
+        <w:widowControl/>
+        <w:suppressLineNumbers w:val="0"/>
+        <w:jc w:val="both"/>
+        <w:rPr>
+          <w:rFonts w:hint="default" w:ascii="FreeMono" w:hAnsi="FreeMono" w:eastAsia="SimSun" w:cs="FreeMono"/>
+          <w:kern w:val="0"/>
+          <w:sz w:val="18"/>
+          <w:szCs w:val="18"/>
+          <w:lang w:val="fr-FR" w:eastAsia="zh-CN" w:bidi="ar"/>
+        </w:rPr>
+      </w:pPr>
+      <w:r>
+        <w:rPr>
+          <w:rFonts w:hint="default"/>
+          <w:lang w:val="fr-FR"/>
+        </w:rPr>
+        <w:t>Le versioni del progetto sono state gesite costantemente tramite una repository di GitHub su cui venivano fatti dei push più volte al giorno. Affianco ad’essa c’é stata, per gran parte del tempo, una repository di GitLab su un server interno della scuola sulla quale ho però smesso di eseguire dei push in quanto, dal 12.03.2020, le lezioni sono state eseguite da casa e non ho più avuto possibilità di collegarmi al server interno della scuola. Il link della cartella aggiornata costantemente è il seguente:</w:t>
+      </w:r>
+      <w:r>
+        <w:rPr>
+          <w:rFonts w:hint="default" w:ascii="FreeMono" w:hAnsi="FreeMono" w:cs="FreeMono"/>
+          <w:sz w:val="18"/>
+          <w:szCs w:val="18"/>
+          <w:lang w:val="fr-FR"/>
+        </w:rPr>
+        <w:t xml:space="preserve"> </w:t>
+      </w:r>
+      <w:r>
+        <w:rPr>
+          <w:rFonts w:hint="default" w:ascii="FreeMono" w:hAnsi="FreeMono" w:eastAsia="SimSun" w:cs="FreeMono"/>
+          <w:kern w:val="0"/>
+          <w:sz w:val="18"/>
+          <w:szCs w:val="18"/>
+          <w:lang w:val="en-US" w:eastAsia="zh-CN" w:bidi="ar"/>
+        </w:rPr>
+        <w:fldChar w:fldCharType="begin"/>
+      </w:r>
+      <w:r>
+        <w:rPr>
+          <w:rFonts w:hint="default" w:ascii="FreeMono" w:hAnsi="FreeMono" w:eastAsia="SimSun" w:cs="FreeMono"/>
+          <w:kern w:val="0"/>
+          <w:sz w:val="18"/>
+          <w:szCs w:val="18"/>
+          <w:lang w:val="en-US" w:eastAsia="zh-CN" w:bidi="ar"/>
+        </w:rPr>
+        <w:instrText xml:space="preserve"> HYPERLINK "https://github.com/matteoforni/Valutazione-LPI" </w:instrText>
+      </w:r>
+      <w:r>
+        <w:rPr>
+          <w:rFonts w:hint="default" w:ascii="FreeMono" w:hAnsi="FreeMono" w:eastAsia="SimSun" w:cs="FreeMono"/>
+          <w:kern w:val="0"/>
+          <w:sz w:val="18"/>
+          <w:szCs w:val="18"/>
+          <w:lang w:val="en-US" w:eastAsia="zh-CN" w:bidi="ar"/>
+        </w:rPr>
+        <w:fldChar w:fldCharType="separate"/>
+      </w:r>
+      <w:r>
+        <w:rPr>
+          <w:rStyle w:val="21"/>
+          <w:rFonts w:hint="default" w:ascii="FreeMono" w:hAnsi="FreeMono" w:eastAsia="SimSun" w:cs="FreeMono"/>
+          <w:sz w:val="18"/>
+          <w:szCs w:val="18"/>
+        </w:rPr>
+        <w:t>https://github.com/matteoforni/Valutazione-LPI</w:t>
+      </w:r>
+      <w:r>
+        <w:rPr>
+          <w:rFonts w:hint="default" w:ascii="FreeMono" w:hAnsi="FreeMono" w:eastAsia="SimSun" w:cs="FreeMono"/>
+          <w:kern w:val="0"/>
+          <w:sz w:val="18"/>
+          <w:szCs w:val="18"/>
+          <w:lang w:val="en-US" w:eastAsia="zh-CN" w:bidi="ar"/>
+        </w:rPr>
+        <w:fldChar w:fldCharType="end"/>
+      </w:r>
+      <w:r>
+        <w:rPr>
+          <w:rFonts w:hint="default" w:ascii="FreeMono" w:hAnsi="FreeMono" w:eastAsia="SimSun" w:cs="FreeMono"/>
+          <w:kern w:val="0"/>
+          <w:sz w:val="18"/>
+          <w:szCs w:val="18"/>
+          <w:lang w:val="fr-FR" w:eastAsia="zh-CN" w:bidi="ar"/>
+        </w:rPr>
+        <w:t>.</w:t>
+      </w:r>
+    </w:p>
+    <w:p>
+      <w:pPr>
+        <w:pStyle w:val="3"/>
+        <w:bidi w:val="0"/>
+        <w:rPr>
+          <w:rFonts w:hint="default"/>
+          <w:lang w:val="fr-FR" w:eastAsia="zh-CN"/>
+        </w:rPr>
+      </w:pPr>
+      <w:r>
+        <w:rPr>
+          <w:rFonts w:hint="default"/>
+          <w:lang w:val="fr-FR" w:eastAsia="zh-CN"/>
+        </w:rPr>
+        <w:t>Database</w:t>
+      </w:r>
+    </w:p>
+    <w:p>
+      <w:pPr>
+        <w:jc w:val="both"/>
+        <w:rPr>
+          <w:rFonts w:hint="default"/>
+          <w:lang w:val="fr-FR" w:eastAsia="zh-CN"/>
+        </w:rPr>
+      </w:pPr>
+      <w:r>
+        <w:rPr>
+          <w:rFonts w:hint="default"/>
+          <w:lang w:val="fr-FR" w:eastAsia="zh-CN"/>
+        </w:rPr>
+        <w:t>Il database su cui si basa il progetto è stato sviluppato sulla base dello schema ER e di quello logico che si trovano rispettivamente al capitolo 3.2.1 e al capitolo 3.2.2. I punti fondamentali dello sviluppo di esso sono stati i collegamenti con le varie tabelle dato che essi implicano delle chiavi esterne che rendono necessari dei vincoli di integrità referenziale.</w:t>
+      </w:r>
+    </w:p>
+    <w:p>
+      <w:pPr>
+        <w:jc w:val="both"/>
+        <w:rPr>
+          <w:rFonts w:hint="default"/>
+          <w:lang w:val="fr-FR" w:eastAsia="zh-CN"/>
+        </w:rPr>
+      </w:pPr>
+      <w:r>
+        <w:rPr>
+          <w:rFonts w:hint="default"/>
+          <w:lang w:val="fr-FR" w:eastAsia="zh-CN"/>
+        </w:rPr>
+        <w:t xml:space="preserve">L’accesso ad esso da parte del programma viene eseguito con un utente chiamato </w:t>
+      </w:r>
+      <w:r>
+        <w:rPr>
+          <w:rFonts w:hint="default" w:ascii="FreeMono" w:hAnsi="FreeMono" w:cs="FreeMono"/>
+          <w:lang w:val="fr-FR" w:eastAsia="zh-CN"/>
+        </w:rPr>
+        <w:t xml:space="preserve">valutazionelpi </w:t>
+      </w:r>
+      <w:r>
+        <w:rPr>
+          <w:rFonts w:hint="default"/>
+          <w:lang w:val="fr-FR" w:eastAsia="zh-CN"/>
+        </w:rPr>
+        <w:t>che ha permessi solamente di scrittura, lettura, modifica e eliminazione dal database del progetto.</w:t>
+      </w:r>
+    </w:p>
+    <w:p>
+      <w:pPr>
+        <w:jc w:val="both"/>
+        <w:rPr>
+          <w:rFonts w:hint="default"/>
+          <w:lang w:val="fr-FR"/>
+        </w:rPr>
+      </w:pPr>
     </w:p>
     <w:p>
       <w:pPr>
@@ -18347,7 +19000,7 @@
     </w:p>
     <w:tbl>
       <w:tblPr>
-        <w:tblStyle w:val="30"/>
+        <w:tblStyle w:val="12"/>
         <w:tblW w:w="9713" w:type="dxa"/>
         <w:tblInd w:w="113" w:type="dxa"/>
         <w:tblBorders>
@@ -18421,7 +19074,7 @@
           </w:p>
           <w:p>
             <w:pPr>
-              <w:pStyle w:val="12"/>
+              <w:pStyle w:val="14"/>
               <w:rPr>
                 <w:sz w:val="18"/>
                 <w:szCs w:val="18"/>
@@ -19169,8 +19822,8 @@
       <w:pPr>
         <w:pStyle w:val="3"/>
       </w:pPr>
-      <w:bookmarkStart w:id="45" w:name="_Toc1491679896"/>
-      <w:bookmarkStart w:id="46" w:name="_Toc461179226"/>
+      <w:bookmarkStart w:id="45" w:name="_Toc461179226"/>
+      <w:bookmarkStart w:id="46" w:name="_Toc1491679896"/>
       <w:r>
         <w:t>Mancanze/limitazioni conosciute</w:t>
       </w:r>
@@ -19256,8 +19909,8 @@
       <w:pPr>
         <w:pStyle w:val="3"/>
       </w:pPr>
-      <w:bookmarkStart w:id="51" w:name="_Toc1715493697"/>
-      <w:bookmarkStart w:id="52" w:name="_Toc461179229"/>
+      <w:bookmarkStart w:id="51" w:name="_Toc461179229"/>
+      <w:bookmarkStart w:id="52" w:name="_Toc1715493697"/>
       <w:r>
         <w:t>Sviluppi futuri</w:t>
       </w:r>
@@ -19281,8 +19934,8 @@
       <w:pPr>
         <w:pStyle w:val="3"/>
       </w:pPr>
-      <w:bookmarkStart w:id="53" w:name="_Toc191391392"/>
-      <w:bookmarkStart w:id="54" w:name="_Toc461179230"/>
+      <w:bookmarkStart w:id="53" w:name="_Toc461179230"/>
+      <w:bookmarkStart w:id="54" w:name="_Toc191391392"/>
       <w:r>
         <w:t>Considerazioni personali</w:t>
       </w:r>
@@ -19309,8 +19962,8 @@
           <w:lang w:val="it-IT"/>
         </w:rPr>
       </w:pPr>
-      <w:bookmarkStart w:id="55" w:name="_Toc461179231"/>
-      <w:bookmarkStart w:id="56" w:name="_Toc260677050"/>
+      <w:bookmarkStart w:id="55" w:name="_Toc260677050"/>
+      <w:bookmarkStart w:id="56" w:name="_Toc461179231"/>
       <w:r>
         <w:rPr>
           <w:lang w:val="it-IT"/>
@@ -19324,8 +19977,8 @@
       <w:pPr>
         <w:pStyle w:val="3"/>
       </w:pPr>
-      <w:bookmarkStart w:id="57" w:name="_Toc699929342"/>
-      <w:bookmarkStart w:id="58" w:name="_Toc461179234"/>
+      <w:bookmarkStart w:id="57" w:name="_Toc461179234"/>
+      <w:bookmarkStart w:id="58" w:name="_Toc699929342"/>
       <w:r>
         <w:t>Sitografia</w:t>
       </w:r>
@@ -19370,7 +20023,7 @@
       </w:r>
       <w:r>
         <w:rPr>
-          <w:rStyle w:val="29"/>
+          <w:rStyle w:val="21"/>
           <w:rFonts w:hint="default"/>
           <w:lang w:val="en"/>
         </w:rPr>
@@ -19451,7 +20104,7 @@
       </w:r>
       <w:r>
         <w:rPr>
-          <w:rStyle w:val="29"/>
+          <w:rStyle w:val="21"/>
           <w:rFonts w:hint="default" w:ascii="Times New Roman" w:hAnsi="Times New Roman" w:eastAsia="SimSun" w:cs="Times New Roman"/>
           <w:sz w:val="20"/>
           <w:szCs w:val="20"/>
@@ -19545,7 +20198,7 @@
       </w:r>
       <w:r>
         <w:rPr>
-          <w:rStyle w:val="29"/>
+          <w:rStyle w:val="21"/>
           <w:rFonts w:hint="default" w:ascii="Times New Roman" w:hAnsi="Times New Roman" w:eastAsia="SimSun" w:cs="Times New Roman"/>
           <w:sz w:val="20"/>
           <w:szCs w:val="20"/>
@@ -19647,7 +20300,7 @@
       </w:r>
       <w:r>
         <w:rPr>
-          <w:rStyle w:val="29"/>
+          <w:rStyle w:val="21"/>
           <w:rFonts w:hint="default" w:ascii="Times New Roman" w:hAnsi="Times New Roman" w:eastAsia="SimSun" w:cs="Times New Roman"/>
           <w:sz w:val="20"/>
           <w:szCs w:val="20"/>
@@ -19746,7 +20399,7 @@
       </w:r>
       <w:r>
         <w:rPr>
-          <w:rStyle w:val="29"/>
+          <w:rStyle w:val="21"/>
           <w:rFonts w:hint="default" w:ascii="Times New Roman" w:hAnsi="Times New Roman" w:cs="Times New Roman"/>
           <w:sz w:val="20"/>
           <w:szCs w:val="20"/>
@@ -19848,7 +20501,7 @@
       </w:r>
       <w:r>
         <w:rPr>
-          <w:rStyle w:val="29"/>
+          <w:rStyle w:val="21"/>
           <w:rFonts w:hint="default" w:ascii="Times New Roman" w:hAnsi="Times New Roman" w:cs="Times New Roman"/>
           <w:i/>
           <w:iCs/>
@@ -20075,7 +20728,7 @@
 <w:ftr xmlns:wpc="http://schemas.microsoft.com/office/word/2010/wordprocessingCanvas" xmlns:mc="http://schemas.openxmlformats.org/markup-compatibility/2006" xmlns:o="urn:schemas-microsoft-com:office:office" xmlns:r="http://schemas.openxmlformats.org/officeDocument/2006/relationships" xmlns:m="http://schemas.openxmlformats.org/officeDocument/2006/math" xmlns:v="urn:schemas-microsoft-com:vml" xmlns:wp14="http://schemas.microsoft.com/office/word/2010/wordprocessingDrawing" xmlns:wp="http://schemas.openxmlformats.org/drawingml/2006/wordprocessingDrawing" xmlns:w10="urn:schemas-microsoft-com:office:word" xmlns:w="http://schemas.openxmlformats.org/wordprocessingml/2006/main" xmlns:w14="http://schemas.microsoft.com/office/word/2010/wordml" xmlns:w15="http://schemas.microsoft.com/office/word/2012/wordml" xmlns:wpg="http://schemas.microsoft.com/office/word/2010/wordprocessingGroup" xmlns:wpi="http://schemas.microsoft.com/office/word/2010/wordprocessingInk" xmlns:wne="http://schemas.microsoft.com/office/word/2006/wordml" xmlns:wps="http://schemas.microsoft.com/office/word/2010/wordprocessingShape" xmlns:wpsCustomData="http://www.wps.cn/officeDocument/2013/wpsCustomData" mc:Ignorable="w14 w15 wp14">
   <w:p>
     <w:pPr>
-      <w:pStyle w:val="16"/>
+      <w:pStyle w:val="19"/>
     </w:pPr>
     <w:r>
       <w:rPr>
@@ -20118,7 +20771,7 @@
 <w:ftr xmlns:wpc="http://schemas.microsoft.com/office/word/2010/wordprocessingCanvas" xmlns:mc="http://schemas.openxmlformats.org/markup-compatibility/2006" xmlns:o="urn:schemas-microsoft-com:office:office" xmlns:r="http://schemas.openxmlformats.org/officeDocument/2006/relationships" xmlns:m="http://schemas.openxmlformats.org/officeDocument/2006/math" xmlns:v="urn:schemas-microsoft-com:vml" xmlns:wp14="http://schemas.microsoft.com/office/word/2010/wordprocessingDrawing" xmlns:wp="http://schemas.openxmlformats.org/drawingml/2006/wordprocessingDrawing" xmlns:w10="urn:schemas-microsoft-com:office:word" xmlns:w="http://schemas.openxmlformats.org/wordprocessingml/2006/main" xmlns:w14="http://schemas.microsoft.com/office/word/2010/wordml" xmlns:w15="http://schemas.microsoft.com/office/word/2012/wordml" xmlns:wpg="http://schemas.microsoft.com/office/word/2010/wordprocessingGroup" xmlns:wpi="http://schemas.microsoft.com/office/word/2010/wordprocessingInk" xmlns:wne="http://schemas.microsoft.com/office/word/2006/wordml" xmlns:wps="http://schemas.microsoft.com/office/word/2010/wordprocessingShape" xmlns:wpsCustomData="http://www.wps.cn/officeDocument/2013/wpsCustomData" mc:Ignorable="w14 w15 wp14">
   <w:tbl>
     <w:tblPr>
-      <w:tblStyle w:val="30"/>
+      <w:tblStyle w:val="12"/>
       <w:tblW w:w="9854" w:type="dxa"/>
       <w:tblInd w:w="0" w:type="dxa"/>
       <w:tblLayout w:type="fixed"/>
@@ -20434,7 +21087,7 @@
   </w:tbl>
   <w:p>
     <w:pPr>
-      <w:pStyle w:val="16"/>
+      <w:pStyle w:val="19"/>
       <w:pBdr>
         <w:top w:val="none" w:color="auto" w:sz="0" w:space="0"/>
       </w:pBdr>
@@ -20447,7 +21100,7 @@
 <w:hdr xmlns:wpc="http://schemas.microsoft.com/office/word/2010/wordprocessingCanvas" xmlns:mc="http://schemas.openxmlformats.org/markup-compatibility/2006" xmlns:o="urn:schemas-microsoft-com:office:office" xmlns:r="http://schemas.openxmlformats.org/officeDocument/2006/relationships" xmlns:m="http://schemas.openxmlformats.org/officeDocument/2006/math" xmlns:v="urn:schemas-microsoft-com:vml" xmlns:wp14="http://schemas.microsoft.com/office/word/2010/wordprocessingDrawing" xmlns:wp="http://schemas.openxmlformats.org/drawingml/2006/wordprocessingDrawing" xmlns:w10="urn:schemas-microsoft-com:office:word" xmlns:w="http://schemas.openxmlformats.org/wordprocessingml/2006/main" xmlns:w14="http://schemas.microsoft.com/office/word/2010/wordml" xmlns:w15="http://schemas.microsoft.com/office/word/2012/wordml" xmlns:wpg="http://schemas.microsoft.com/office/word/2010/wordprocessingGroup" xmlns:wpi="http://schemas.microsoft.com/office/word/2010/wordprocessingInk" xmlns:wne="http://schemas.microsoft.com/office/word/2006/wordml" xmlns:wps="http://schemas.microsoft.com/office/word/2010/wordprocessingShape" xmlns:wpsCustomData="http://www.wps.cn/officeDocument/2013/wpsCustomData" mc:Ignorable="w14 w15 wp14">
   <w:tbl>
     <w:tblPr>
-      <w:tblStyle w:val="30"/>
+      <w:tblStyle w:val="12"/>
       <w:tblW w:w="9639" w:type="dxa"/>
       <w:jc w:val="center"/>
       <w:tblInd w:w="-5" w:type="dxa"/>
@@ -20483,12 +21136,6 @@
           <w:insideV w:val="none" w:color="auto" w:sz="0" w:space="0"/>
         </w:tblBorders>
         <w:tblLayout w:type="fixed"/>
-        <w:tblCellMar>
-          <w:top w:w="0" w:type="dxa"/>
-          <w:left w:w="70" w:type="dxa"/>
-          <w:bottom w:w="0" w:type="dxa"/>
-          <w:right w:w="70" w:type="dxa"/>
-        </w:tblCellMar>
       </w:tblPrEx>
       <w:trPr>
         <w:trHeight w:val="475" w:hRule="exact"/>
@@ -20513,7 +21160,7 @@
         </w:tcPr>
         <w:p>
           <w:pPr>
-            <w:pStyle w:val="17"/>
+            <w:pStyle w:val="20"/>
             <w:jc w:val="center"/>
             <w:rPr>
               <w:rFonts w:cs="Arial"/>
@@ -20589,7 +21236,7 @@
         </w:tcPr>
         <w:p>
           <w:pPr>
-            <w:pStyle w:val="17"/>
+            <w:pStyle w:val="20"/>
             <w:jc w:val="center"/>
             <w:rPr>
               <w:rFonts w:cs="Arial"/>
@@ -20628,7 +21275,7 @@
         </w:tcPr>
         <w:p>
           <w:pPr>
-            <w:pStyle w:val="17"/>
+            <w:pStyle w:val="20"/>
             <w:spacing w:line="360" w:lineRule="auto"/>
             <w:jc w:val="center"/>
             <w:rPr>
@@ -20639,7 +21286,7 @@
         </w:p>
         <w:p>
           <w:pPr>
-            <w:pStyle w:val="17"/>
+            <w:pStyle w:val="20"/>
             <w:spacing w:line="240" w:lineRule="auto"/>
             <w:jc w:val="center"/>
             <w:rPr>
@@ -20701,7 +21348,7 @@
                             <w:txbxContent>
                               <w:p>
                                 <w:pPr>
-                                  <w:pStyle w:val="17"/>
+                                  <w:pStyle w:val="20"/>
                                   <w:jc w:val="center"/>
                                 </w:pPr>
                                 <w:r>
@@ -20811,7 +21458,7 @@
                       <w:txbxContent>
                         <w:p>
                           <w:pPr>
-                            <w:pStyle w:val="17"/>
+                            <w:pStyle w:val="20"/>
                             <w:jc w:val="center"/>
                           </w:pPr>
                           <w:r>
@@ -20975,7 +21622,7 @@
         </w:tcPr>
         <w:p>
           <w:pPr>
-            <w:pStyle w:val="17"/>
+            <w:pStyle w:val="20"/>
             <w:jc w:val="center"/>
             <w:rPr>
               <w:rFonts w:cs="Arial"/>
@@ -21034,7 +21681,7 @@
         </w:tcPr>
         <w:p>
           <w:pPr>
-            <w:pStyle w:val="17"/>
+            <w:pStyle w:val="20"/>
             <w:jc w:val="center"/>
             <w:rPr>
               <w:rFonts w:cs="Arial"/>
@@ -21047,7 +21694,7 @@
   </w:tbl>
   <w:p>
     <w:pPr>
-      <w:pStyle w:val="17"/>
+      <w:pStyle w:val="20"/>
       <w:rPr>
         <w:rFonts w:cs="Arial"/>
         <w:sz w:val="8"/>
@@ -21062,7 +21709,7 @@
 <w:hdr xmlns:wpc="http://schemas.microsoft.com/office/word/2010/wordprocessingCanvas" xmlns:mc="http://schemas.openxmlformats.org/markup-compatibility/2006" xmlns:o="urn:schemas-microsoft-com:office:office" xmlns:r="http://schemas.openxmlformats.org/officeDocument/2006/relationships" xmlns:m="http://schemas.openxmlformats.org/officeDocument/2006/math" xmlns:v="urn:schemas-microsoft-com:vml" xmlns:wp14="http://schemas.microsoft.com/office/word/2010/wordprocessingDrawing" xmlns:wp="http://schemas.openxmlformats.org/drawingml/2006/wordprocessingDrawing" xmlns:w10="urn:schemas-microsoft-com:office:word" xmlns:w="http://schemas.openxmlformats.org/wordprocessingml/2006/main" xmlns:w14="http://schemas.microsoft.com/office/word/2010/wordml" xmlns:w15="http://schemas.microsoft.com/office/word/2012/wordml" xmlns:wpg="http://schemas.microsoft.com/office/word/2010/wordprocessingGroup" xmlns:wpi="http://schemas.microsoft.com/office/word/2010/wordprocessingInk" xmlns:wne="http://schemas.microsoft.com/office/word/2006/wordml" xmlns:wps="http://schemas.microsoft.com/office/word/2010/wordprocessingShape" xmlns:wpsCustomData="http://www.wps.cn/officeDocument/2013/wpsCustomData" mc:Ignorable="w14 w15 wp14">
   <w:tbl>
     <w:tblPr>
-      <w:tblStyle w:val="30"/>
+      <w:tblStyle w:val="12"/>
       <w:tblW w:w="9644" w:type="dxa"/>
       <w:tblInd w:w="-5" w:type="dxa"/>
       <w:tblBorders>
@@ -21125,7 +21772,7 @@
         </w:tcPr>
         <w:p>
           <w:pPr>
-            <w:pStyle w:val="17"/>
+            <w:pStyle w:val="20"/>
             <w:jc w:val="center"/>
             <w:rPr>
               <w:rFonts w:cs="Arial"/>
@@ -21189,7 +21836,7 @@
                             <w:txbxContent>
                               <w:p>
                                 <w:pPr>
-                                  <w:pStyle w:val="17"/>
+                                  <w:pStyle w:val="20"/>
                                   <w:rPr>
                                     <w:rFonts w:hint="default"/>
                                     <w:lang w:val="en"/>
@@ -21248,7 +21895,7 @@
                       <w:txbxContent>
                         <w:p>
                           <w:pPr>
-                            <w:pStyle w:val="17"/>
+                            <w:pStyle w:val="20"/>
                             <w:rPr>
                               <w:rFonts w:hint="default"/>
                               <w:lang w:val="en"/>
@@ -21359,7 +22006,7 @@
         </w:tcPr>
         <w:p>
           <w:pPr>
-            <w:pStyle w:val="17"/>
+            <w:pStyle w:val="20"/>
             <w:jc w:val="center"/>
             <w:rPr>
               <w:rFonts w:cs="Arial"/>
@@ -21445,7 +22092,7 @@
         </w:tcPr>
         <w:p>
           <w:pPr>
-            <w:pStyle w:val="17"/>
+            <w:pStyle w:val="20"/>
             <w:jc w:val="center"/>
             <w:rPr>
               <w:rFonts w:cs="Arial"/>
@@ -21469,7 +22116,7 @@
   </w:tbl>
   <w:p>
     <w:pPr>
-      <w:pStyle w:val="17"/>
+      <w:pStyle w:val="20"/>
     </w:pPr>
   </w:p>
 </w:hdr>
@@ -22578,13 +23225,13 @@
       <w:szCs w:val="22"/>
     </w:rPr>
   </w:style>
-  <w:style w:type="character" w:default="1" w:styleId="27">
+  <w:style w:type="character" w:default="1" w:styleId="11">
     <w:name w:val="Default Paragraph Font"/>
     <w:semiHidden/>
     <w:qFormat/>
     <w:uiPriority w:val="0"/>
   </w:style>
-  <w:style w:type="table" w:default="1" w:styleId="30">
+  <w:style w:type="table" w:default="1" w:styleId="12">
     <w:name w:val="Normal Table"/>
     <w:semiHidden/>
     <w:qFormat/>
@@ -22599,7 +23246,7 @@
       </w:tblCellMar>
     </w:tblPr>
   </w:style>
-  <w:style w:type="paragraph" w:styleId="11">
+  <w:style w:type="paragraph" w:styleId="13">
     <w:name w:val="Balloon Text"/>
     <w:basedOn w:val="1"/>
     <w:semiHidden/>
@@ -22611,7 +23258,7 @@
       <w:szCs w:val="16"/>
     </w:rPr>
   </w:style>
-  <w:style w:type="paragraph" w:styleId="12">
+  <w:style w:type="paragraph" w:styleId="14">
     <w:name w:val="Body Text"/>
     <w:basedOn w:val="1"/>
     <w:link w:val="35"/>
@@ -22622,7 +23269,7 @@
       <w:spacing w:after="120"/>
     </w:pPr>
   </w:style>
-  <w:style w:type="paragraph" w:styleId="13">
+  <w:style w:type="paragraph" w:styleId="15">
     <w:name w:val="caption"/>
     <w:basedOn w:val="1"/>
     <w:next w:val="1"/>
@@ -22635,7 +23282,17 @@
       <w:sz w:val="16"/>
     </w:rPr>
   </w:style>
-  <w:style w:type="paragraph" w:styleId="14">
+  <w:style w:type="character" w:styleId="16">
+    <w:name w:val="annotation reference"/>
+    <w:unhideWhenUsed/>
+    <w:qFormat/>
+    <w:uiPriority w:val="99"/>
+    <w:rPr>
+      <w:sz w:val="16"/>
+      <w:szCs w:val="16"/>
+    </w:rPr>
+  </w:style>
+  <w:style w:type="paragraph" w:styleId="17">
     <w:name w:val="annotation text"/>
     <w:basedOn w:val="1"/>
     <w:link w:val="37"/>
@@ -22643,10 +23300,10 @@
     <w:qFormat/>
     <w:uiPriority w:val="99"/>
   </w:style>
-  <w:style w:type="paragraph" w:styleId="15">
+  <w:style w:type="paragraph" w:styleId="18">
     <w:name w:val="annotation subject"/>
-    <w:basedOn w:val="14"/>
-    <w:next w:val="14"/>
+    <w:basedOn w:val="17"/>
+    <w:next w:val="17"/>
     <w:link w:val="36"/>
     <w:unhideWhenUsed/>
     <w:qFormat/>
@@ -22656,7 +23313,7 @@
       <w:bCs/>
     </w:rPr>
   </w:style>
-  <w:style w:type="paragraph" w:styleId="16">
+  <w:style w:type="paragraph" w:styleId="19">
     <w:name w:val="footer"/>
     <w:basedOn w:val="1"/>
     <w:qFormat/>
@@ -22674,7 +23331,7 @@
       <w:sz w:val="16"/>
     </w:rPr>
   </w:style>
-  <w:style w:type="paragraph" w:styleId="17">
+  <w:style w:type="paragraph" w:styleId="20">
     <w:name w:val="header"/>
     <w:basedOn w:val="1"/>
     <w:qFormat/>
@@ -22686,110 +23343,7 @@
       </w:tabs>
     </w:pPr>
   </w:style>
-  <w:style w:type="paragraph" w:styleId="18">
-    <w:name w:val="toc 1"/>
-    <w:basedOn w:val="1"/>
-    <w:next w:val="1"/>
-    <w:qFormat/>
-    <w:uiPriority w:val="39"/>
-  </w:style>
-  <w:style w:type="paragraph" w:styleId="19">
-    <w:name w:val="toc 2"/>
-    <w:basedOn w:val="1"/>
-    <w:next w:val="1"/>
-    <w:qFormat/>
-    <w:uiPriority w:val="39"/>
-    <w:pPr>
-      <w:ind w:left="200"/>
-    </w:pPr>
-  </w:style>
-  <w:style w:type="paragraph" w:styleId="20">
-    <w:name w:val="toc 3"/>
-    <w:basedOn w:val="1"/>
-    <w:next w:val="1"/>
-    <w:qFormat/>
-    <w:uiPriority w:val="39"/>
-    <w:pPr>
-      <w:ind w:left="400"/>
-    </w:pPr>
-  </w:style>
-  <w:style w:type="paragraph" w:styleId="21">
-    <w:name w:val="toc 4"/>
-    <w:basedOn w:val="1"/>
-    <w:next w:val="1"/>
-    <w:semiHidden/>
-    <w:qFormat/>
-    <w:uiPriority w:val="0"/>
-    <w:pPr>
-      <w:ind w:left="600"/>
-    </w:pPr>
-  </w:style>
-  <w:style w:type="paragraph" w:styleId="22">
-    <w:name w:val="toc 5"/>
-    <w:basedOn w:val="1"/>
-    <w:next w:val="1"/>
-    <w:semiHidden/>
-    <w:qFormat/>
-    <w:uiPriority w:val="0"/>
-    <w:pPr>
-      <w:ind w:left="800"/>
-    </w:pPr>
-  </w:style>
-  <w:style w:type="paragraph" w:styleId="23">
-    <w:name w:val="toc 6"/>
-    <w:basedOn w:val="1"/>
-    <w:next w:val="1"/>
-    <w:semiHidden/>
-    <w:qFormat/>
-    <w:uiPriority w:val="0"/>
-    <w:pPr>
-      <w:ind w:left="1000"/>
-    </w:pPr>
-  </w:style>
-  <w:style w:type="paragraph" w:styleId="24">
-    <w:name w:val="toc 7"/>
-    <w:basedOn w:val="1"/>
-    <w:next w:val="1"/>
-    <w:semiHidden/>
-    <w:qFormat/>
-    <w:uiPriority w:val="0"/>
-    <w:pPr>
-      <w:ind w:left="1200"/>
-    </w:pPr>
-  </w:style>
-  <w:style w:type="paragraph" w:styleId="25">
-    <w:name w:val="toc 8"/>
-    <w:basedOn w:val="1"/>
-    <w:next w:val="1"/>
-    <w:semiHidden/>
-    <w:qFormat/>
-    <w:uiPriority w:val="0"/>
-    <w:pPr>
-      <w:ind w:left="1400"/>
-    </w:pPr>
-  </w:style>
-  <w:style w:type="paragraph" w:styleId="26">
-    <w:name w:val="toc 9"/>
-    <w:basedOn w:val="1"/>
-    <w:next w:val="1"/>
-    <w:semiHidden/>
-    <w:qFormat/>
-    <w:uiPriority w:val="0"/>
-    <w:pPr>
-      <w:ind w:left="1600"/>
-    </w:pPr>
-  </w:style>
-  <w:style w:type="character" w:styleId="28">
-    <w:name w:val="annotation reference"/>
-    <w:unhideWhenUsed/>
-    <w:qFormat/>
-    <w:uiPriority w:val="99"/>
-    <w:rPr>
-      <w:sz w:val="16"/>
-      <w:szCs w:val="16"/>
-    </w:rPr>
-  </w:style>
-  <w:style w:type="character" w:styleId="29">
+  <w:style w:type="character" w:styleId="21">
     <w:name w:val="Hyperlink"/>
     <w:qFormat/>
     <w:uiPriority w:val="0"/>
@@ -22805,9 +23359,9 @@
       </w14:textFill>
     </w:rPr>
   </w:style>
-  <w:style w:type="table" w:styleId="31">
+  <w:style w:type="table" w:styleId="22">
     <w:name w:val="Table Grid"/>
-    <w:basedOn w:val="30"/>
+    <w:basedOn w:val="12"/>
     <w:qFormat/>
     <w:uiPriority w:val="0"/>
     <w:tblPr>
@@ -22822,10 +23376,103 @@
       <w:tblLayout w:type="fixed"/>
     </w:tblPr>
   </w:style>
+  <w:style w:type="paragraph" w:styleId="23">
+    <w:name w:val="toc 1"/>
+    <w:basedOn w:val="1"/>
+    <w:next w:val="1"/>
+    <w:qFormat/>
+    <w:uiPriority w:val="39"/>
+  </w:style>
+  <w:style w:type="paragraph" w:styleId="24">
+    <w:name w:val="toc 2"/>
+    <w:basedOn w:val="1"/>
+    <w:next w:val="1"/>
+    <w:qFormat/>
+    <w:uiPriority w:val="39"/>
+    <w:pPr>
+      <w:ind w:left="200"/>
+    </w:pPr>
+  </w:style>
+  <w:style w:type="paragraph" w:styleId="25">
+    <w:name w:val="toc 3"/>
+    <w:basedOn w:val="1"/>
+    <w:next w:val="1"/>
+    <w:qFormat/>
+    <w:uiPriority w:val="39"/>
+    <w:pPr>
+      <w:ind w:left="400"/>
+    </w:pPr>
+  </w:style>
+  <w:style w:type="paragraph" w:styleId="26">
+    <w:name w:val="toc 4"/>
+    <w:basedOn w:val="1"/>
+    <w:next w:val="1"/>
+    <w:semiHidden/>
+    <w:qFormat/>
+    <w:uiPriority w:val="0"/>
+    <w:pPr>
+      <w:ind w:left="600"/>
+    </w:pPr>
+  </w:style>
+  <w:style w:type="paragraph" w:styleId="27">
+    <w:name w:val="toc 5"/>
+    <w:basedOn w:val="1"/>
+    <w:next w:val="1"/>
+    <w:semiHidden/>
+    <w:qFormat/>
+    <w:uiPriority w:val="0"/>
+    <w:pPr>
+      <w:ind w:left="800"/>
+    </w:pPr>
+  </w:style>
+  <w:style w:type="paragraph" w:styleId="28">
+    <w:name w:val="toc 6"/>
+    <w:basedOn w:val="1"/>
+    <w:next w:val="1"/>
+    <w:semiHidden/>
+    <w:qFormat/>
+    <w:uiPriority w:val="0"/>
+    <w:pPr>
+      <w:ind w:left="1000"/>
+    </w:pPr>
+  </w:style>
+  <w:style w:type="paragraph" w:styleId="29">
+    <w:name w:val="toc 7"/>
+    <w:basedOn w:val="1"/>
+    <w:next w:val="1"/>
+    <w:semiHidden/>
+    <w:qFormat/>
+    <w:uiPriority w:val="0"/>
+    <w:pPr>
+      <w:ind w:left="1200"/>
+    </w:pPr>
+  </w:style>
+  <w:style w:type="paragraph" w:styleId="30">
+    <w:name w:val="toc 8"/>
+    <w:basedOn w:val="1"/>
+    <w:next w:val="1"/>
+    <w:semiHidden/>
+    <w:qFormat/>
+    <w:uiPriority w:val="0"/>
+    <w:pPr>
+      <w:ind w:left="1400"/>
+    </w:pPr>
+  </w:style>
+  <w:style w:type="paragraph" w:styleId="31">
+    <w:name w:val="toc 9"/>
+    <w:basedOn w:val="1"/>
+    <w:next w:val="1"/>
+    <w:semiHidden/>
+    <w:qFormat/>
+    <w:uiPriority w:val="0"/>
+    <w:pPr>
+      <w:ind w:left="1600"/>
+    </w:pPr>
+  </w:style>
   <w:style w:type="paragraph" w:customStyle="1" w:styleId="32">
     <w:name w:val="Body Text Char"/>
     <w:basedOn w:val="1"/>
-    <w:next w:val="12"/>
+    <w:next w:val="14"/>
     <w:link w:val="39"/>
     <w:qFormat/>
     <w:uiPriority w:val="0"/>
@@ -22869,7 +23516,7 @@
   </w:style>
   <w:style w:type="character" w:customStyle="1" w:styleId="35">
     <w:name w:val="Corpo testo Carattere"/>
-    <w:link w:val="12"/>
+    <w:link w:val="14"/>
     <w:semiHidden/>
     <w:qFormat/>
     <w:uiPriority w:val="99"/>
@@ -22880,7 +23527,7 @@
   </w:style>
   <w:style w:type="character" w:customStyle="1" w:styleId="36">
     <w:name w:val="Soggetto commento Carattere"/>
-    <w:link w:val="15"/>
+    <w:link w:val="18"/>
     <w:semiHidden/>
     <w:qFormat/>
     <w:uiPriority w:val="99"/>
@@ -22893,7 +23540,7 @@
   </w:style>
   <w:style w:type="character" w:customStyle="1" w:styleId="37">
     <w:name w:val="Testo commento Carattere"/>
-    <w:link w:val="14"/>
+    <w:link w:val="17"/>
     <w:semiHidden/>
     <w:qFormat/>
     <w:uiPriority w:val="99"/>
@@ -22917,6 +23564,18 @@
       <w:sz w:val="21"/>
       <w:szCs w:val="21"/>
       <w:lang w:val="en-GB" w:eastAsia="en-US" w:bidi="ar-SA"/>
+    </w:rPr>
+  </w:style>
+  <w:style w:type="paragraph" w:customStyle="1" w:styleId="40">
+    <w:name w:val="Code"/>
+    <w:basedOn w:val="1"/>
+    <w:uiPriority w:val="0"/>
+    <w:pPr>
+      <w:ind w:leftChars="100"/>
+    </w:pPr>
+    <w:rPr>
+      <w:rFonts w:ascii="FreeMono" w:hAnsi="FreeMono" w:eastAsia="Times New Roman"/>
+      <w:sz w:val="18"/>
     </w:rPr>
   </w:style>
 </w:styles>

</xml_diff>

<commit_message>
terminato capitolo implementazione doc
</commit_message>
<xml_diff>
--- a/documentazione/ValutazioneLPI_Documentazione.docx
+++ b/documentazione/ValutazioneLPI_Documentazione.docx
@@ -16123,7 +16123,7 @@
           <v:shape id="_x0000_i1025" type="#_x0000_t75" style="width:396.2pt;height:18.45pt" o:ole="">
             <v:imagedata r:id="rId32" o:title=""/>
           </v:shape>
-          <o:OLEObject Type="Embed" ProgID="Word.Document.12" ShapeID="_x0000_i1025" DrawAspect="Content" ObjectID="_1646833700" r:id="rId33">
+          <o:OLEObject Type="Embed" ProgID="Word.Document.12" ShapeID="_x0000_i1025" DrawAspect="Content" ObjectID="_1647064973" r:id="rId33">
             <o:FieldCodes>\s</o:FieldCodes>
           </o:OLEObject>
         </w:object>
@@ -16148,7 +16148,7 @@
           <v:shape id="_x0000_i1026" type="#_x0000_t75" style="width:451.75pt;height:10.35pt" o:ole="">
             <v:imagedata r:id="rId34" o:title=""/>
           </v:shape>
-          <o:OLEObject Type="Embed" ProgID="Word.Document.12" ShapeID="_x0000_i1026" DrawAspect="Content" ObjectID="_1646833701" r:id="rId35">
+          <o:OLEObject Type="Embed" ProgID="Word.Document.12" ShapeID="_x0000_i1026" DrawAspect="Content" ObjectID="_1647064974" r:id="rId35">
             <o:FieldCodes>\s</o:FieldCodes>
           </o:OLEObject>
         </w:object>
@@ -16563,7 +16563,7 @@
           <v:shape id="_x0000_i1027" type="#_x0000_t75" style="width:451.75pt;height:71.4pt" o:ole="">
             <v:imagedata r:id="rId38" o:title=""/>
           </v:shape>
-          <o:OLEObject Type="Embed" ProgID="Word.Document.12" ShapeID="_x0000_i1027" DrawAspect="Content" ObjectID="_1646833702" r:id="rId39">
+          <o:OLEObject Type="Embed" ProgID="Word.Document.12" ShapeID="_x0000_i1027" DrawAspect="Content" ObjectID="_1647064975" r:id="rId39">
             <o:FieldCodes>\s</o:FieldCodes>
           </o:OLEObject>
         </w:object>
@@ -16879,7 +16879,7 @@
           <v:shape id="_x0000_i1028" type="#_x0000_t75" style="width:451.75pt;height:10.35pt" o:ole="">
             <v:imagedata r:id="rId41" o:title=""/>
           </v:shape>
-          <o:OLEObject Type="Embed" ProgID="Word.Document.12" ShapeID="_x0000_i1028" DrawAspect="Content" ObjectID="_1646833703" r:id="rId42">
+          <o:OLEObject Type="Embed" ProgID="Word.Document.12" ShapeID="_x0000_i1028" DrawAspect="Content" ObjectID="_1647064976" r:id="rId42">
             <o:FieldCodes>\s</o:FieldCodes>
           </o:OLEObject>
         </w:object>
@@ -16922,7 +16922,7 @@
           <v:shape id="_x0000_i1029" type="#_x0000_t75" style="width:451.75pt;height:10.35pt" o:ole="">
             <v:imagedata r:id="rId43" o:title=""/>
           </v:shape>
-          <o:OLEObject Type="Embed" ProgID="Word.Document.12" ShapeID="_x0000_i1029" DrawAspect="Content" ObjectID="_1646833704" r:id="rId44">
+          <o:OLEObject Type="Embed" ProgID="Word.Document.12" ShapeID="_x0000_i1029" DrawAspect="Content" ObjectID="_1647064977" r:id="rId44">
             <o:FieldCodes>\s</o:FieldCodes>
           </o:OLEObject>
         </w:object>
@@ -16992,7 +16992,7 @@
           <v:shape id="_x0000_i1030" type="#_x0000_t75" style="width:451.75pt;height:40.9pt" o:ole="">
             <v:imagedata r:id="rId45" o:title=""/>
           </v:shape>
-          <o:OLEObject Type="Embed" ProgID="Word.Document.12" ShapeID="_x0000_i1030" DrawAspect="Content" ObjectID="_1646833705" r:id="rId46">
+          <o:OLEObject Type="Embed" ProgID="Word.Document.12" ShapeID="_x0000_i1030" DrawAspect="Content" ObjectID="_1647064978" r:id="rId46">
             <o:FieldCodes>\s</o:FieldCodes>
           </o:OLEObject>
         </w:object>
@@ -17033,7 +17033,7 @@
           <v:shape id="_x0000_i1031" type="#_x0000_t75" style="width:451.75pt;height:61.05pt" o:ole="">
             <v:imagedata r:id="rId47" o:title=""/>
           </v:shape>
-          <o:OLEObject Type="Embed" ProgID="Word.Document.12" ShapeID="_x0000_i1031" DrawAspect="Content" ObjectID="_1646833706" r:id="rId48">
+          <o:OLEObject Type="Embed" ProgID="Word.Document.12" ShapeID="_x0000_i1031" DrawAspect="Content" ObjectID="_1647064979" r:id="rId48">
             <o:FieldCodes>\s</o:FieldCodes>
           </o:OLEObject>
         </w:object>
@@ -17136,7 +17136,7 @@
           <v:shape id="_x0000_i1032" type="#_x0000_t75" style="width:451.75pt;height:10.35pt" o:ole="">
             <v:imagedata r:id="rId49" o:title=""/>
           </v:shape>
-          <o:OLEObject Type="Embed" ProgID="Word.Document.12" ShapeID="_x0000_i1032" DrawAspect="Content" ObjectID="_1646833707" r:id="rId50">
+          <o:OLEObject Type="Embed" ProgID="Word.Document.12" ShapeID="_x0000_i1032" DrawAspect="Content" ObjectID="_1647064980" r:id="rId50">
             <o:FieldCodes>\s</o:FieldCodes>
           </o:OLEObject>
         </w:object>
@@ -17161,7 +17161,7 @@
           <v:shape id="_x0000_i1033" type="#_x0000_t75" style="width:451.75pt;height:92.1pt" o:ole="">
             <v:imagedata r:id="rId51" o:title=""/>
           </v:shape>
-          <o:OLEObject Type="Embed" ProgID="Word.Document.12" ShapeID="_x0000_i1033" DrawAspect="Content" ObjectID="_1646833708" r:id="rId52">
+          <o:OLEObject Type="Embed" ProgID="Word.Document.12" ShapeID="_x0000_i1033" DrawAspect="Content" ObjectID="_1647064981" r:id="rId52">
             <o:FieldCodes>\s</o:FieldCodes>
           </o:OLEObject>
         </w:object>
@@ -17255,7 +17255,7 @@
           <v:shape id="_x0000_i1034" type="#_x0000_t75" style="width:451.75pt;height:142.85pt" o:ole="">
             <v:imagedata r:id="rId54" o:title=""/>
           </v:shape>
-          <o:OLEObject Type="Embed" ProgID="Word.Document.12" ShapeID="_x0000_i1034" DrawAspect="Content" ObjectID="_1646833709" r:id="rId55">
+          <o:OLEObject Type="Embed" ProgID="Word.Document.12" ShapeID="_x0000_i1034" DrawAspect="Content" ObjectID="_1647064982" r:id="rId55">
             <o:FieldCodes>\s</o:FieldCodes>
           </o:OLEObject>
         </w:object>
@@ -17337,7 +17337,7 @@
           <v:shape id="_x0000_i1035" type="#_x0000_t75" style="width:451.75pt;height:30.55pt" o:ole="">
             <v:imagedata r:id="rId56" o:title=""/>
           </v:shape>
-          <o:OLEObject Type="Embed" ProgID="Word.Document.12" ShapeID="_x0000_i1035" DrawAspect="Content" ObjectID="_1646833710" r:id="rId57">
+          <o:OLEObject Type="Embed" ProgID="Word.Document.12" ShapeID="_x0000_i1035" DrawAspect="Content" ObjectID="_1647064983" r:id="rId57">
             <o:FieldCodes>\s</o:FieldCodes>
           </o:OLEObject>
         </w:object>
@@ -17365,7 +17365,7 @@
           <v:shape id="_x0000_i1036" type="#_x0000_t75" style="width:451.75pt;height:71.4pt" o:ole="">
             <v:imagedata r:id="rId58" o:title=""/>
           </v:shape>
-          <o:OLEObject Type="Embed" ProgID="Word.Document.12" ShapeID="_x0000_i1036" DrawAspect="Content" ObjectID="_1646833711" r:id="rId59">
+          <o:OLEObject Type="Embed" ProgID="Word.Document.12" ShapeID="_x0000_i1036" DrawAspect="Content" ObjectID="_1647064984" r:id="rId59">
             <o:FieldCodes>\s</o:FieldCodes>
           </o:OLEObject>
         </w:object>
@@ -17399,7 +17399,7 @@
           <v:shape id="_x0000_i1037" type="#_x0000_t75" style="width:451.75pt;height:40.9pt" o:ole="">
             <v:imagedata r:id="rId60" o:title=""/>
           </v:shape>
-          <o:OLEObject Type="Embed" ProgID="Word.Document.12" ShapeID="_x0000_i1037" DrawAspect="Content" ObjectID="_1646833712" r:id="rId61">
+          <o:OLEObject Type="Embed" ProgID="Word.Document.12" ShapeID="_x0000_i1037" DrawAspect="Content" ObjectID="_1647064985" r:id="rId61">
             <o:FieldCodes>\s</o:FieldCodes>
           </o:OLEObject>
         </w:object>
@@ -17487,7 +17487,7 @@
           <v:shape id="_x0000_i1038" type="#_x0000_t75" style="width:451.75pt;height:122.7pt" o:ole="">
             <v:imagedata r:id="rId62" o:title=""/>
           </v:shape>
-          <o:OLEObject Type="Embed" ProgID="Word.Document.12" ShapeID="_x0000_i1038" DrawAspect="Content" ObjectID="_1646833713" r:id="rId63">
+          <o:OLEObject Type="Embed" ProgID="Word.Document.12" ShapeID="_x0000_i1038" DrawAspect="Content" ObjectID="_1647064986" r:id="rId63">
             <o:FieldCodes>\s</o:FieldCodes>
           </o:OLEObject>
         </w:object>
@@ -17707,7 +17707,7 @@
           <v:shape id="_x0000_i1039" type="#_x0000_t75" style="width:451.75pt;height:203.9pt" o:ole="">
             <v:imagedata r:id="rId65" o:title=""/>
           </v:shape>
-          <o:OLEObject Type="Embed" ProgID="Word.Document.12" ShapeID="_x0000_i1039" DrawAspect="Content" ObjectID="_1646833714" r:id="rId66">
+          <o:OLEObject Type="Embed" ProgID="Word.Document.12" ShapeID="_x0000_i1039" DrawAspect="Content" ObjectID="_1647064987" r:id="rId66">
             <o:FieldCodes>\s</o:FieldCodes>
           </o:OLEObject>
         </w:object>
@@ -17761,7 +17761,7 @@
           <v:shape id="_x0000_i1040" type="#_x0000_t75" style="width:451.75pt;height:40.9pt" o:ole="">
             <v:imagedata r:id="rId67" o:title=""/>
           </v:shape>
-          <o:OLEObject Type="Embed" ProgID="Word.Document.12" ShapeID="_x0000_i1040" DrawAspect="Content" ObjectID="_1646833715" r:id="rId68">
+          <o:OLEObject Type="Embed" ProgID="Word.Document.12" ShapeID="_x0000_i1040" DrawAspect="Content" ObjectID="_1647064988" r:id="rId68">
             <o:FieldCodes>\s</o:FieldCodes>
           </o:OLEObject>
         </w:object>
@@ -18023,7 +18023,7 @@
           <v:shape id="_x0000_i1041" type="#_x0000_t75" style="width:451.75pt;height:10.35pt" o:ole="">
             <v:imagedata r:id="rId69" o:title=""/>
           </v:shape>
-          <o:OLEObject Type="Embed" ProgID="Word.Document.12" ShapeID="_x0000_i1041" DrawAspect="Content" ObjectID="_1646833716" r:id="rId70">
+          <o:OLEObject Type="Embed" ProgID="Word.Document.12" ShapeID="_x0000_i1041" DrawAspect="Content" ObjectID="_1647064989" r:id="rId70">
             <o:FieldCodes>\s</o:FieldCodes>
           </o:OLEObject>
         </w:object>
@@ -18103,7 +18103,7 @@
           <v:shape id="_x0000_i1042" type="#_x0000_t75" style="width:451.75pt;height:10.35pt" o:ole="">
             <v:imagedata r:id="rId71" o:title=""/>
           </v:shape>
-          <o:OLEObject Type="Embed" ProgID="Word.Document.12" ShapeID="_x0000_i1042" DrawAspect="Content" ObjectID="_1646833717" r:id="rId72">
+          <o:OLEObject Type="Embed" ProgID="Word.Document.12" ShapeID="_x0000_i1042" DrawAspect="Content" ObjectID="_1647064990" r:id="rId72">
             <o:FieldCodes>\s</o:FieldCodes>
           </o:OLEObject>
         </w:object>
@@ -18198,7 +18198,7 @@
           <v:shape id="_x0000_i1043" type="#_x0000_t75" style="width:451.75pt;height:20.15pt" o:ole="">
             <v:imagedata r:id="rId73" o:title=""/>
           </v:shape>
-          <o:OLEObject Type="Embed" ProgID="Word.Document.12" ShapeID="_x0000_i1043" DrawAspect="Content" ObjectID="_1646833718" r:id="rId74">
+          <o:OLEObject Type="Embed" ProgID="Word.Document.12" ShapeID="_x0000_i1043" DrawAspect="Content" ObjectID="_1647064991" r:id="rId74">
             <o:FieldCodes>\s</o:FieldCodes>
           </o:OLEObject>
         </w:object>
@@ -18334,7 +18334,7 @@
           <v:shape id="_x0000_i1044" type="#_x0000_t75" style="width:451.75pt;height:10.35pt" o:ole="">
             <v:imagedata r:id="rId75" o:title=""/>
           </v:shape>
-          <o:OLEObject Type="Embed" ProgID="Word.Document.12" ShapeID="_x0000_i1044" DrawAspect="Content" ObjectID="_1646833719" r:id="rId76">
+          <o:OLEObject Type="Embed" ProgID="Word.Document.12" ShapeID="_x0000_i1044" DrawAspect="Content" ObjectID="_1647064992" r:id="rId76">
             <o:FieldCodes>\s</o:FieldCodes>
           </o:OLEObject>
         </w:object>
@@ -18375,7 +18375,7 @@
           <v:shape id="_x0000_i1045" type="#_x0000_t75" style="width:451.75pt;height:20.15pt" o:ole="">
             <v:imagedata r:id="rId77" o:title=""/>
           </v:shape>
-          <o:OLEObject Type="Embed" ProgID="Word.Document.12" ShapeID="_x0000_i1045" DrawAspect="Content" ObjectID="_1646833720" r:id="rId78">
+          <o:OLEObject Type="Embed" ProgID="Word.Document.12" ShapeID="_x0000_i1045" DrawAspect="Content" ObjectID="_1647064993" r:id="rId78">
             <o:FieldCodes>\s</o:FieldCodes>
           </o:OLEObject>
         </w:object>
@@ -18415,7 +18415,7 @@
           <v:shape id="_x0000_i1046" type="#_x0000_t75" style="width:451.75pt;height:112.25pt" o:ole="">
             <v:imagedata r:id="rId79" o:title=""/>
           </v:shape>
-          <o:OLEObject Type="Embed" ProgID="Word.Document.12" ShapeID="_x0000_i1046" DrawAspect="Content" ObjectID="_1646833721" r:id="rId80">
+          <o:OLEObject Type="Embed" ProgID="Word.Document.12" ShapeID="_x0000_i1046" DrawAspect="Content" ObjectID="_1647064994" r:id="rId80">
             <o:FieldCodes>\s</o:FieldCodes>
           </o:OLEObject>
         </w:object>
@@ -18578,7 +18578,7 @@
           <v:shape id="_x0000_i1047" type="#_x0000_t75" style="width:451.75pt;height:10.35pt" o:ole="">
             <v:imagedata r:id="rId81" o:title=""/>
           </v:shape>
-          <o:OLEObject Type="Embed" ProgID="Word.Document.12" ShapeID="_x0000_i1047" DrawAspect="Content" ObjectID="_1646833722" r:id="rId82">
+          <o:OLEObject Type="Embed" ProgID="Word.Document.12" ShapeID="_x0000_i1047" DrawAspect="Content" ObjectID="_1647064995" r:id="rId82">
             <o:FieldCodes>\s</o:FieldCodes>
           </o:OLEObject>
         </w:object>
@@ -18661,7 +18661,7 @@
           <v:shape id="_x0000_i1048" type="#_x0000_t75" style="width:451.75pt;height:39.15pt" o:ole="">
             <v:imagedata r:id="rId83" o:title=""/>
           </v:shape>
-          <o:OLEObject Type="Embed" ProgID="Word.Document.12" ShapeID="_x0000_i1048" DrawAspect="Content" ObjectID="_1646833723" r:id="rId84">
+          <o:OLEObject Type="Embed" ProgID="Word.Document.12" ShapeID="_x0000_i1048" DrawAspect="Content" ObjectID="_1647064996" r:id="rId84">
             <o:FieldCodes>\s</o:FieldCodes>
           </o:OLEObject>
         </w:object>
@@ -18698,7 +18698,7 @@
           <v:shape id="_x0000_i1049" type="#_x0000_t75" style="width:451.75pt;height:10.35pt" o:ole="">
             <v:imagedata r:id="rId85" o:title=""/>
           </v:shape>
-          <o:OLEObject Type="Embed" ProgID="Word.Document.12" ShapeID="_x0000_i1049" DrawAspect="Content" ObjectID="_1646833724" r:id="rId86">
+          <o:OLEObject Type="Embed" ProgID="Word.Document.12" ShapeID="_x0000_i1049" DrawAspect="Content" ObjectID="_1647064997" r:id="rId86">
             <o:FieldCodes>\s</o:FieldCodes>
           </o:OLEObject>
         </w:object>
@@ -18830,7 +18830,7 @@
           <v:shape id="_x0000_i1050" type="#_x0000_t75" style="width:451.75pt;height:10.35pt" o:ole="">
             <v:imagedata r:id="rId87" o:title=""/>
           </v:shape>
-          <o:OLEObject Type="Embed" ProgID="Word.Document.12" ShapeID="_x0000_i1050" DrawAspect="Content" ObjectID="_1646833725" r:id="rId88">
+          <o:OLEObject Type="Embed" ProgID="Word.Document.12" ShapeID="_x0000_i1050" DrawAspect="Content" ObjectID="_1647064998" r:id="rId88">
             <o:FieldCodes>\s</o:FieldCodes>
           </o:OLEObject>
         </w:object>
@@ -19093,7 +19093,7 @@
           <v:shape id="_x0000_i1051" type="#_x0000_t75" style="width:451.75pt;height:40.9pt" o:ole="">
             <v:imagedata r:id="rId89" o:title=""/>
           </v:shape>
-          <o:OLEObject Type="Embed" ProgID="Word.Document.12" ShapeID="_x0000_i1051" DrawAspect="Content" ObjectID="_1646833726" r:id="rId90">
+          <o:OLEObject Type="Embed" ProgID="Word.Document.12" ShapeID="_x0000_i1051" DrawAspect="Content" ObjectID="_1647064999" r:id="rId90">
             <o:FieldCodes>\s</o:FieldCodes>
           </o:OLEObject>
         </w:object>
@@ -19391,7 +19391,7 @@
           <v:shape id="_x0000_i1052" type="#_x0000_t75" style="width:451.75pt;height:275.25pt" o:ole="">
             <v:imagedata r:id="rId91" o:title=""/>
           </v:shape>
-          <o:OLEObject Type="Embed" ProgID="Word.Document.12" ShapeID="_x0000_i1052" DrawAspect="Content" ObjectID="_1646833727" r:id="rId92">
+          <o:OLEObject Type="Embed" ProgID="Word.Document.12" ShapeID="_x0000_i1052" DrawAspect="Content" ObjectID="_1647065000" r:id="rId92">
             <o:FieldCodes>\s</o:FieldCodes>
           </o:OLEObject>
         </w:object>
@@ -19478,10 +19478,10 @@
           <w:lang w:val="it-IT"/>
         </w:rPr>
         <w:object w:dxaOrig="9026" w:dyaOrig="816">
-          <v:shape id="_x0000_i1054" type="#_x0000_t75" style="width:451.3pt;height:40.8pt" o:ole="">
+          <v:shape id="_x0000_i1053" type="#_x0000_t75" style="width:451.3pt;height:40.8pt" o:ole="">
             <v:imagedata r:id="rId93" o:title=""/>
           </v:shape>
-          <o:OLEObject Type="Embed" ProgID="Word.Document.12" ShapeID="_x0000_i1054" DrawAspect="Content" ObjectID="_1646833728" r:id="rId94">
+          <o:OLEObject Type="Embed" ProgID="Word.Document.12" ShapeID="_x0000_i1053" DrawAspect="Content" ObjectID="_1647065001" r:id="rId94">
             <o:FieldCodes>\s</o:FieldCodes>
           </o:OLEObject>
         </w:object>
@@ -19561,10 +19561,10 @@
           <w:lang w:val="it-IT"/>
         </w:rPr>
         <w:object w:dxaOrig="9026" w:dyaOrig="1631">
-          <v:shape id="_x0000_i1059" type="#_x0000_t75" style="width:451.3pt;height:81.55pt" o:ole="">
+          <v:shape id="_x0000_i1054" type="#_x0000_t75" style="width:451.3pt;height:81.55pt" o:ole="">
             <v:imagedata r:id="rId95" o:title=""/>
           </v:shape>
-          <o:OLEObject Type="Embed" ProgID="Word.Document.12" ShapeID="_x0000_i1059" DrawAspect="Content" ObjectID="_1646833729" r:id="rId96">
+          <o:OLEObject Type="Embed" ProgID="Word.Document.12" ShapeID="_x0000_i1054" DrawAspect="Content" ObjectID="_1647065002" r:id="rId96">
             <o:FieldCodes>\s</o:FieldCodes>
           </o:OLEObject>
         </w:object>
@@ -19695,10 +19695,10 @@
           <w:lang w:val="it-IT"/>
         </w:rPr>
         <w:object w:dxaOrig="9026" w:dyaOrig="816">
-          <v:shape id="_x0000_i1062" type="#_x0000_t75" style="width:451.3pt;height:40.8pt" o:ole="">
+          <v:shape id="_x0000_i1055" type="#_x0000_t75" style="width:451.3pt;height:40.8pt" o:ole="">
             <v:imagedata r:id="rId97" o:title=""/>
           </v:shape>
-          <o:OLEObject Type="Embed" ProgID="Word.Document.12" ShapeID="_x0000_i1062" DrawAspect="Content" ObjectID="_1646833730" r:id="rId98">
+          <o:OLEObject Type="Embed" ProgID="Word.Document.12" ShapeID="_x0000_i1055" DrawAspect="Content" ObjectID="_1647065003" r:id="rId98">
             <o:FieldCodes>\s</o:FieldCodes>
           </o:OLEObject>
         </w:object>
@@ -19794,10 +19794,10 @@
           <w:lang w:val="it-IT"/>
         </w:rPr>
         <w:object w:dxaOrig="9026" w:dyaOrig="3466">
-          <v:shape id="_x0000_i1064" type="#_x0000_t75" style="width:451.3pt;height:173.3pt" o:ole="">
+          <v:shape id="_x0000_i1056" type="#_x0000_t75" style="width:451.3pt;height:173.3pt" o:ole="">
             <v:imagedata r:id="rId99" o:title=""/>
           </v:shape>
-          <o:OLEObject Type="Embed" ProgID="Word.Document.12" ShapeID="_x0000_i1064" DrawAspect="Content" ObjectID="_1646833731" r:id="rId100">
+          <o:OLEObject Type="Embed" ProgID="Word.Document.12" ShapeID="_x0000_i1056" DrawAspect="Content" ObjectID="_1647065004" r:id="rId100">
             <o:FieldCodes>\s</o:FieldCodes>
           </o:OLEObject>
         </w:object>
@@ -19856,10 +19856,10 @@
           <w:lang w:val="it-IT"/>
         </w:rPr>
         <w:object w:dxaOrig="9026" w:dyaOrig="816">
-          <v:shape id="_x0000_i1068" type="#_x0000_t75" style="width:451.3pt;height:40.8pt" o:ole="">
+          <v:shape id="_x0000_i1057" type="#_x0000_t75" style="width:451.3pt;height:40.8pt" o:ole="">
             <v:imagedata r:id="rId101" o:title=""/>
           </v:shape>
-          <o:OLEObject Type="Embed" ProgID="Word.Document.12" ShapeID="_x0000_i1068" DrawAspect="Content" ObjectID="_1646833732" r:id="rId102">
+          <o:OLEObject Type="Embed" ProgID="Word.Document.12" ShapeID="_x0000_i1057" DrawAspect="Content" ObjectID="_1647065005" r:id="rId102">
             <o:FieldCodes>\s</o:FieldCodes>
           </o:OLEObject>
         </w:object>
@@ -19897,10 +19897,10 @@
           <w:lang w:val="it-IT"/>
         </w:rPr>
         <w:object w:dxaOrig="9026" w:dyaOrig="1631">
-          <v:shape id="_x0000_i1070" type="#_x0000_t75" style="width:451.3pt;height:81.55pt" o:ole="">
+          <v:shape id="_x0000_i1058" type="#_x0000_t75" style="width:451.3pt;height:81.55pt" o:ole="">
             <v:imagedata r:id="rId103" o:title=""/>
           </v:shape>
-          <o:OLEObject Type="Embed" ProgID="Word.Document.12" ShapeID="_x0000_i1070" DrawAspect="Content" ObjectID="_1646833733" r:id="rId104">
+          <o:OLEObject Type="Embed" ProgID="Word.Document.12" ShapeID="_x0000_i1058" DrawAspect="Content" ObjectID="_1647065006" r:id="rId104">
             <o:FieldCodes>\s</o:FieldCodes>
           </o:OLEObject>
         </w:object>
@@ -20821,9 +20821,6 @@
       <w:pPr>
         <w:pStyle w:val="Didascalia"/>
         <w:jc w:val="center"/>
-        <w:rPr>
-          <w:lang w:val="it-IT"/>
-        </w:rPr>
       </w:pPr>
       <w:r>
         <w:t xml:space="preserve">Figura </w:t>
@@ -20849,8 +20846,51 @@
       <w:r>
         <w:t xml:space="preserve"> Pagina di aggiunta</w:t>
       </w:r>
-      <w:bookmarkStart w:id="125" w:name="_GoBack"/>
-      <w:bookmarkEnd w:id="125"/>
+    </w:p>
+    <w:p>
+      <w:pPr>
+        <w:jc w:val="both"/>
+      </w:pPr>
+      <w:r>
+        <w:t xml:space="preserve">La pagina di aggiunta consente ad un docente, per l’appunto, di aggiungere dei formulari di valutazione. Essa conterrà unicamente un form di inserimento dove potrà immettere tutti i dati necessari: </w:t>
+      </w:r>
+      <w:r>
+        <w:t xml:space="preserve">il titolo del lavoro e </w:t>
+      </w:r>
+      <w:r>
+        <w:t>le generalità dello studente, del docente responsabile e dei due periti. Tutti i campi relativi ai periti sono opzionali in quanto il progetto valutato potrebbe essere uno di preparazione all’esame e quindi senza periti.</w:t>
+      </w:r>
+      <w:r>
+        <w:t xml:space="preserve"> Dopo tutti i dati delle persone coinvolte vi è una sezione dedicata a scegliere i punti specifici di valutazione.</w:t>
+      </w:r>
+    </w:p>
+    <w:p>
+      <w:pPr>
+        <w:jc w:val="both"/>
+      </w:pPr>
+      <w:r>
+        <w:t>La pagina viene utilizzata in due modalità: come aggiunta di formulari o come modifica di un formulario. Infatti essa ha due routes con cui è possibile richiamarla: la prima senza nessun parametro mentre la seconda, per eseguire una modifica, con l’identificatore del formulario da caricare.</w:t>
+      </w:r>
+      <w:r>
+        <w:t xml:space="preserve"> Questo viene fatto tramite un percorso opzionale di Lumen, se si metto una parte di URL tra parentesi quadre essa diventa opzionale.</w:t>
+      </w:r>
+    </w:p>
+    <w:bookmarkStart w:id="125" w:name="_MON_1647064169"/>
+    <w:bookmarkEnd w:id="125"/>
+    <w:p>
+      <w:pPr>
+        <w:jc w:val="both"/>
+      </w:pPr>
+      <w:r>
+        <w:object w:dxaOrig="9026" w:dyaOrig="204">
+          <v:shape id="_x0000_i1060" type="#_x0000_t75" style="width:451.3pt;height:10.2pt" o:ole="">
+            <v:imagedata r:id="rId112" o:title=""/>
+          </v:shape>
+          <o:OLEObject Type="Embed" ProgID="Word.Document.12" ShapeID="_x0000_i1060" DrawAspect="Content" ObjectID="_1647065007" r:id="rId113">
+            <o:FieldCodes>\s</o:FieldCodes>
+          </o:OLEObject>
+        </w:object>
+      </w:r>
     </w:p>
     <w:p>
       <w:pPr>
@@ -20858,19 +20898,307 @@
       </w:pPr>
       <w:bookmarkStart w:id="126" w:name="_Toc36217281"/>
       <w:r>
+        <w:lastRenderedPageBreak/>
         <w:t>Pagina di aggiunta delle motivazioni</w:t>
       </w:r>
       <w:bookmarkEnd w:id="126"/>
     </w:p>
     <w:p>
       <w:pPr>
+        <w:keepNext/>
+        <w:jc w:val="center"/>
+      </w:pPr>
+      <w:r>
+        <w:rPr>
+          <w:noProof/>
+          <w:lang w:eastAsia="it-CH"/>
+        </w:rPr>
+        <w:drawing>
+          <wp:inline distT="0" distB="0" distL="0" distR="0" wp14:anchorId="075F58C1" wp14:editId="6FDC8C59">
+            <wp:extent cx="5494077" cy="3440216"/>
+            <wp:effectExtent l="0" t="0" r="0" b="8255"/>
+            <wp:docPr id="34" name="Immagine 34"/>
+            <wp:cNvGraphicFramePr>
+              <a:graphicFrameLocks xmlns:a="http://schemas.openxmlformats.org/drawingml/2006/main" noChangeAspect="1"/>
+            </wp:cNvGraphicFramePr>
+            <a:graphic xmlns:a="http://schemas.openxmlformats.org/drawingml/2006/main">
+              <a:graphicData uri="http://schemas.openxmlformats.org/drawingml/2006/picture">
+                <pic:pic xmlns:pic="http://schemas.openxmlformats.org/drawingml/2006/picture">
+                  <pic:nvPicPr>
+                    <pic:cNvPr id="34" name="Pagina_Motivazioni.png"/>
+                    <pic:cNvPicPr/>
+                  </pic:nvPicPr>
+                  <pic:blipFill>
+                    <a:blip r:embed="rId114" cstate="print">
+                      <a:extLst>
+                        <a:ext uri="{28A0092B-C50C-407E-A947-70E740481C1C}">
+                          <a14:useLocalDpi xmlns:a14="http://schemas.microsoft.com/office/drawing/2010/main" val="0"/>
+                        </a:ext>
+                      </a:extLst>
+                    </a:blip>
+                    <a:stretch>
+                      <a:fillRect/>
+                    </a:stretch>
+                  </pic:blipFill>
+                  <pic:spPr>
+                    <a:xfrm>
+                      <a:off x="0" y="0"/>
+                      <a:ext cx="5497116" cy="3442119"/>
+                    </a:xfrm>
+                    <a:prstGeom prst="rect">
+                      <a:avLst/>
+                    </a:prstGeom>
+                  </pic:spPr>
+                </pic:pic>
+              </a:graphicData>
+            </a:graphic>
+          </wp:inline>
+        </w:drawing>
+      </w:r>
+    </w:p>
+    <w:p>
+      <w:pPr>
+        <w:pStyle w:val="Didascalia"/>
+        <w:jc w:val="center"/>
+      </w:pPr>
+      <w:r>
+        <w:t xml:space="preserve">Figura </w:t>
+      </w:r>
+      <w:r>
+        <w:fldChar w:fldCharType="begin"/>
+      </w:r>
+      <w:r>
+        <w:instrText xml:space="preserve"> SEQ Figura \* ARABIC </w:instrText>
+      </w:r>
+      <w:r>
+        <w:fldChar w:fldCharType="separate"/>
+      </w:r>
+      <w:r>
+        <w:rPr>
+          <w:noProof/>
+        </w:rPr>
+        <w:t>30</w:t>
+      </w:r>
+      <w:r>
+        <w:fldChar w:fldCharType="end"/>
+      </w:r>
+      <w:r>
+        <w:t xml:space="preserve"> Pagina di aggiunta delle motivazioni</w:t>
+      </w:r>
+    </w:p>
+    <w:p>
+      <w:pPr>
+        <w:jc w:val="both"/>
+        <w:rPr>
+          <w:lang w:val="it-IT"/>
+        </w:rPr>
+      </w:pPr>
+      <w:r>
+        <w:rPr>
+          <w:lang w:val="it-IT"/>
+        </w:rPr>
+        <w:t>La pagina di aggiunta delle motivazioni ad un formulario</w:t>
+      </w:r>
+      <w:r>
+        <w:rPr>
+          <w:lang w:val="it-IT"/>
+        </w:rPr>
+        <w:t xml:space="preserve"> contiene due tabelle: la prima, sulla sinistra, dove sono presenti tutte le motivazion</w:t>
+      </w:r>
+      <w:r>
+        <w:rPr>
+          <w:lang w:val="it-IT"/>
+        </w:rPr>
+        <w:t>i</w:t>
+      </w:r>
+      <w:r>
+        <w:rPr>
+          <w:lang w:val="it-IT"/>
+        </w:rPr>
+        <w:t xml:space="preserve"> dei punti di base più quelle dei punti specifici</w:t>
+      </w:r>
+      <w:r>
+        <w:rPr>
+          <w:lang w:val="it-IT"/>
+        </w:rPr>
+        <w:t xml:space="preserve"> selezionati per il formulario e la seconda dove vi sono quelle che sono già state collegate con </w:t>
+      </w:r>
+      <w:r>
+        <w:rPr>
+          <w:lang w:val="it-IT"/>
+        </w:rPr>
+        <w:t>il formulario.</w:t>
+      </w:r>
+    </w:p>
+    <w:p>
+      <w:pPr>
+        <w:jc w:val="both"/>
+        <w:rPr>
+          <w:lang w:val="it-IT"/>
+        </w:rPr>
+      </w:pPr>
+      <w:r>
+        <w:rPr>
+          <w:lang w:val="it-IT"/>
+        </w:rPr>
+        <w:t xml:space="preserve">Nella prima tabella le motivazioni già utilizzate diventano </w:t>
+      </w:r>
+      <w:r>
+        <w:rPr>
+          <w:lang w:val="it-IT"/>
+        </w:rPr>
+        <w:t>disabilitate, come si può vedere nell’immagine, finché esse non verranno rimosse dalla tabella di destra.</w:t>
+      </w:r>
+      <w:r>
+        <w:rPr>
+          <w:lang w:val="it-IT"/>
+        </w:rPr>
+        <w:t xml:space="preserve"> Ad un formulario si potranno aggiungere al massimo tre motivazioni per ogni punto di valutazione.</w:t>
+      </w:r>
+    </w:p>
+    <w:p>
+      <w:pPr>
         <w:pStyle w:val="Titolo3"/>
       </w:pPr>
       <w:bookmarkStart w:id="127" w:name="_Toc36217282"/>
       <w:r>
+        <w:lastRenderedPageBreak/>
         <w:t>Pagina dei risultati</w:t>
       </w:r>
       <w:bookmarkEnd w:id="127"/>
+    </w:p>
+    <w:p>
+      <w:pPr>
+        <w:keepNext/>
+        <w:jc w:val="center"/>
+      </w:pPr>
+      <w:r>
+        <w:rPr>
+          <w:noProof/>
+          <w:lang w:eastAsia="it-CH"/>
+        </w:rPr>
+        <w:drawing>
+          <wp:inline distT="0" distB="0" distL="0" distR="0" wp14:anchorId="6EC3F126" wp14:editId="6E074347">
+            <wp:extent cx="5698793" cy="2979587"/>
+            <wp:effectExtent l="0" t="0" r="0" b="0"/>
+            <wp:docPr id="35" name="Immagine 35"/>
+            <wp:cNvGraphicFramePr>
+              <a:graphicFrameLocks xmlns:a="http://schemas.openxmlformats.org/drawingml/2006/main" noChangeAspect="1"/>
+            </wp:cNvGraphicFramePr>
+            <a:graphic xmlns:a="http://schemas.openxmlformats.org/drawingml/2006/main">
+              <a:graphicData uri="http://schemas.openxmlformats.org/drawingml/2006/picture">
+                <pic:pic xmlns:pic="http://schemas.openxmlformats.org/drawingml/2006/picture">
+                  <pic:nvPicPr>
+                    <pic:cNvPr id="35" name="Pagina_Risultati.png"/>
+                    <pic:cNvPicPr/>
+                  </pic:nvPicPr>
+                  <pic:blipFill>
+                    <a:blip r:embed="rId115" cstate="print">
+                      <a:extLst>
+                        <a:ext uri="{28A0092B-C50C-407E-A947-70E740481C1C}">
+                          <a14:useLocalDpi xmlns:a14="http://schemas.microsoft.com/office/drawing/2010/main" val="0"/>
+                        </a:ext>
+                      </a:extLst>
+                    </a:blip>
+                    <a:stretch>
+                      <a:fillRect/>
+                    </a:stretch>
+                  </pic:blipFill>
+                  <pic:spPr>
+                    <a:xfrm>
+                      <a:off x="0" y="0"/>
+                      <a:ext cx="5706740" cy="2983742"/>
+                    </a:xfrm>
+                    <a:prstGeom prst="rect">
+                      <a:avLst/>
+                    </a:prstGeom>
+                  </pic:spPr>
+                </pic:pic>
+              </a:graphicData>
+            </a:graphic>
+          </wp:inline>
+        </w:drawing>
+      </w:r>
+    </w:p>
+    <w:p>
+      <w:pPr>
+        <w:pStyle w:val="Didascalia"/>
+        <w:jc w:val="center"/>
+      </w:pPr>
+      <w:r>
+        <w:t xml:space="preserve">Figura </w:t>
+      </w:r>
+      <w:r>
+        <w:fldChar w:fldCharType="begin"/>
+      </w:r>
+      <w:r>
+        <w:instrText xml:space="preserve"> SEQ Figura \* ARABIC </w:instrText>
+      </w:r>
+      <w:r>
+        <w:fldChar w:fldCharType="separate"/>
+      </w:r>
+      <w:r>
+        <w:rPr>
+          <w:noProof/>
+        </w:rPr>
+        <w:t>31</w:t>
+      </w:r>
+      <w:r>
+        <w:fldChar w:fldCharType="end"/>
+      </w:r>
+      <w:r>
+        <w:t xml:space="preserve"> Pagina dei risultati</w:t>
+      </w:r>
+    </w:p>
+    <w:p>
+      <w:pPr>
+        <w:jc w:val="both"/>
+        <w:rPr>
+          <w:lang w:val="it-IT"/>
+        </w:rPr>
+      </w:pPr>
+      <w:r>
+        <w:rPr>
+          <w:lang w:val="it-IT"/>
+        </w:rPr>
+        <w:t>La pagina dei risultati mostra quattro note differenti</w:t>
+      </w:r>
+      <w:r>
+        <w:rPr>
+          <w:lang w:val="it-IT"/>
+        </w:rPr>
+        <w:t xml:space="preserve">: le tre valutazioni delle sezioni </w:t>
+      </w:r>
+      <w:r>
+        <w:rPr>
+          <w:lang w:val="it-IT"/>
+        </w:rPr>
+        <w:t>e quella globale.</w:t>
+      </w:r>
+      <w:r>
+        <w:rPr>
+          <w:lang w:val="it-IT"/>
+        </w:rPr>
+        <w:t xml:space="preserve"> Per ogni sezione si potranno visualizzare le motivazioni collegate</w:t>
+      </w:r>
+      <w:r>
+        <w:rPr>
+          <w:lang w:val="it-IT"/>
+        </w:rPr>
+        <w:t xml:space="preserve"> grazie ad un tasto apposito posto sotto i risultati.</w:t>
+      </w:r>
+      <w:r>
+        <w:rPr>
+          <w:lang w:val="it-IT"/>
+        </w:rPr>
+        <w:t xml:space="preserve"> Al centro della pagina vi è un bottone che consente di aprire, in un’altra pagina, il PDF</w:t>
+      </w:r>
+      <w:r>
+        <w:rPr>
+          <w:lang w:val="it-IT"/>
+        </w:rPr>
+        <w:t xml:space="preserve"> compilato e pronto per essere stampato o scaricato, la gestione del file online è lasciata al viewer utilizzato dal browser.</w:t>
+      </w:r>
     </w:p>
     <w:p>
       <w:pPr>
@@ -20902,12 +21230,6 @@
       <w:bookmarkEnd w:id="130"/>
       <w:bookmarkEnd w:id="131"/>
     </w:p>
-    <w:p>
-      <w:r>
-        <w:t>Definire in modo accurato tutti i test che devono essere realizzati per garantire l’adempimento delle richieste formulate nei requisiti. I test fungono da garanzia di qualità del prodotto. Ogni test deve essere ripetibile alle stesse condizioni.</w:t>
-      </w:r>
-    </w:p>
-    <w:p/>
     <w:tbl>
       <w:tblPr>
         <w:tblW w:w="9713" w:type="dxa"/>
@@ -21026,7 +21348,14 @@
                 <w:sz w:val="18"/>
                 <w:szCs w:val="18"/>
               </w:rPr>
-              <w:t>REQ-012</w:t>
+              <w:t>REQ-0</w:t>
+            </w:r>
+            <w:r>
+              <w:rPr>
+                <w:sz w:val="18"/>
+                <w:szCs w:val="18"/>
+              </w:rPr>
+              <w:t>1</w:t>
             </w:r>
           </w:p>
         </w:tc>
@@ -21084,7 +21413,23 @@
                 <w:szCs w:val="18"/>
                 <w:lang w:val="it-CH"/>
               </w:rPr>
-              <w:t>Import a card with KIC, KID and KIK keys, but not shown with the GUI</w:t>
+              <w:t>V</w:t>
+            </w:r>
+            <w:r>
+              <w:rPr>
+                <w:sz w:val="18"/>
+                <w:szCs w:val="18"/>
+                <w:lang w:val="it-CH"/>
+              </w:rPr>
+              <w:t xml:space="preserve">erifica del funzionamento della connessione con il </w:t>
+            </w:r>
+            <w:r>
+              <w:rPr>
+                <w:sz w:val="18"/>
+                <w:szCs w:val="18"/>
+                <w:lang w:val="it-CH"/>
+              </w:rPr>
+              <w:t>database</w:t>
             </w:r>
           </w:p>
         </w:tc>
@@ -21142,7 +21487,7 @@
                 <w:szCs w:val="18"/>
                 <w:lang w:val="it-CH"/>
               </w:rPr>
-              <w:t>Import a card with KIC, KID and KIK keys with no obfuscation, but not shown with the GUI</w:t>
+              <w:t>Controllare che il sito riesca a collegarsi al database creato e che non ritorni errori</w:t>
             </w:r>
           </w:p>
         </w:tc>
@@ -21188,6 +21533,11 @@
           <w:p>
             <w:pPr>
               <w:pStyle w:val="BodyTextChar"/>
+              <w:numPr>
+                <w:ilvl w:val="0"/>
+                <w:numId w:val="16"/>
+              </w:numPr>
+              <w:spacing w:after="80" w:line="240" w:lineRule="auto"/>
               <w:rPr>
                 <w:sz w:val="18"/>
                 <w:szCs w:val="18"/>
@@ -21200,59 +21550,30 @@
                 <w:szCs w:val="18"/>
                 <w:lang w:val="it-CH"/>
               </w:rPr>
-              <w:t xml:space="preserve">Store on local PC: Profile_1.2.001.xml (appendix </w:t>
-            </w:r>
-            <w:r>
+              <w:t>Aver creato il database in MySQL</w:t>
+            </w:r>
+          </w:p>
+          <w:p>
+            <w:pPr>
+              <w:pStyle w:val="Corpotesto"/>
+              <w:numPr>
+                <w:ilvl w:val="0"/>
+                <w:numId w:val="16"/>
+              </w:numPr>
+              <w:spacing w:after="80" w:line="240" w:lineRule="auto"/>
               <w:rPr>
                 <w:sz w:val="18"/>
                 <w:szCs w:val="18"/>
-                <w:highlight w:val="red"/>
-                <w:lang w:val="it-CH"/>
-              </w:rPr>
-              <w:t>n_n</w:t>
-            </w:r>
+                <w:lang w:eastAsia="en-US"/>
+              </w:rPr>
+            </w:pPr>
             <w:r>
               <w:rPr>
                 <w:sz w:val="18"/>
                 <w:szCs w:val="18"/>
-                <w:lang w:val="it-CH"/>
-              </w:rPr>
-              <w:t xml:space="preserve">) and Cards_1.2.001.txt (appendix </w:t>
-            </w:r>
-            <w:r>
-              <w:rPr>
-                <w:sz w:val="18"/>
-                <w:szCs w:val="18"/>
-                <w:highlight w:val="red"/>
-                <w:lang w:val="it-CH"/>
-              </w:rPr>
-              <w:t>n_n</w:t>
-            </w:r>
-            <w:r>
-              <w:rPr>
-                <w:sz w:val="18"/>
-                <w:szCs w:val="18"/>
-                <w:lang w:val="it-CH"/>
-              </w:rPr>
-              <w:t>).</w:t>
-            </w:r>
-          </w:p>
-          <w:p>
-            <w:pPr>
-              <w:pStyle w:val="BodyTextChar"/>
-              <w:rPr>
-                <w:sz w:val="18"/>
-                <w:szCs w:val="18"/>
-                <w:lang w:val="it-CH"/>
-              </w:rPr>
-            </w:pPr>
-            <w:r>
-              <w:rPr>
-                <w:sz w:val="18"/>
-                <w:szCs w:val="18"/>
-                <w:lang w:val="it-CH"/>
-              </w:rPr>
-              <w:t>PIN (OTA_VIEW_PIN_PUK_KEY) and ADM (OTA_VIEW_ADM_KEY) user right not set.</w:t>
+                <w:lang w:eastAsia="en-US"/>
+              </w:rPr>
+              <w:t>Aver scritto i dati di connessione corretti nel file .env</w:t>
             </w:r>
           </w:p>
         </w:tc>
@@ -21300,9 +21621,12 @@
               <w:pStyle w:val="BodyTextChar"/>
               <w:numPr>
                 <w:ilvl w:val="0"/>
-                <w:numId w:val="5"/>
+                <w:numId w:val="17"/>
               </w:numPr>
-              <w:ind w:left="357" w:hanging="357"/>
+              <w:tabs>
+                <w:tab w:val="left" w:pos="360"/>
+              </w:tabs>
+              <w:ind w:left="590" w:hanging="302"/>
               <w:rPr>
                 <w:sz w:val="18"/>
                 <w:szCs w:val="18"/>
@@ -21315,209 +21639,31 @@
                 <w:szCs w:val="18"/>
                 <w:lang w:val="it-CH"/>
               </w:rPr>
-              <w:t xml:space="preserve">Go to “Cards manager” menu, </w:t>
-            </w:r>
-            <w:r>
+              <w:t>Aprire un browser alla pagina principale del sito</w:t>
+            </w:r>
+          </w:p>
+          <w:p>
+            <w:pPr>
+              <w:pStyle w:val="Corpotesto"/>
+              <w:numPr>
+                <w:ilvl w:val="0"/>
+                <w:numId w:val="17"/>
+              </w:numPr>
+              <w:spacing w:after="80"/>
+              <w:ind w:left="576" w:hanging="288"/>
               <w:rPr>
                 <w:sz w:val="18"/>
                 <w:szCs w:val="18"/>
-                <w:lang w:val="it-CH"/>
-              </w:rPr>
-              <w:br/>
-              <w:t>in main page click “Import Profiles” link,</w:t>
-            </w:r>
+                <w:lang w:eastAsia="en-US"/>
+              </w:rPr>
+            </w:pPr>
             <w:r>
               <w:rPr>
                 <w:sz w:val="18"/>
                 <w:szCs w:val="18"/>
-                <w:lang w:val="it-CH"/>
-              </w:rPr>
-              <w:br/>
-              <w:t>Select the “1.2.001.xml” file,</w:t>
-            </w:r>
-            <w:r>
-              <w:rPr>
-                <w:sz w:val="18"/>
-                <w:szCs w:val="18"/>
-                <w:lang w:val="it-CH"/>
-              </w:rPr>
-              <w:br/>
-              <w:t>Import the Profile</w:t>
-            </w:r>
-          </w:p>
-          <w:p>
-            <w:pPr>
-              <w:pStyle w:val="BodyTextChar"/>
-              <w:numPr>
-                <w:ilvl w:val="0"/>
-                <w:numId w:val="5"/>
-              </w:numPr>
-              <w:ind w:left="357" w:hanging="357"/>
-              <w:rPr>
-                <w:sz w:val="18"/>
-                <w:szCs w:val="18"/>
-                <w:lang w:val="it-CH"/>
-              </w:rPr>
-            </w:pPr>
-            <w:r>
-              <w:rPr>
-                <w:sz w:val="18"/>
-                <w:szCs w:val="18"/>
-                <w:lang w:val="it-CH"/>
-              </w:rPr>
-              <w:t xml:space="preserve">Go to “Cards manager” menu, </w:t>
-            </w:r>
-            <w:r>
-              <w:rPr>
-                <w:sz w:val="18"/>
-                <w:szCs w:val="18"/>
-                <w:lang w:val="it-CH"/>
-              </w:rPr>
-              <w:br/>
-            </w:r>
-            <w:r>
-              <w:rPr>
-                <w:sz w:val="18"/>
-                <w:szCs w:val="18"/>
-                <w:lang w:val="it-CH"/>
-              </w:rPr>
-              <w:lastRenderedPageBreak/>
-              <w:t>in main page click “Import Cards” link,</w:t>
-            </w:r>
-            <w:r>
-              <w:rPr>
-                <w:sz w:val="18"/>
-                <w:szCs w:val="18"/>
-                <w:lang w:val="it-CH"/>
-              </w:rPr>
-              <w:br/>
-              <w:t>Select the “1.2.001.txt” file,</w:t>
-            </w:r>
-            <w:r>
-              <w:rPr>
-                <w:sz w:val="18"/>
-                <w:szCs w:val="18"/>
-                <w:lang w:val="it-CH"/>
-              </w:rPr>
-              <w:br/>
-              <w:t xml:space="preserve">Delete the cards, </w:t>
-            </w:r>
-            <w:r>
-              <w:rPr>
-                <w:sz w:val="18"/>
-                <w:szCs w:val="18"/>
-                <w:lang w:val="it-CH"/>
-              </w:rPr>
-              <w:br/>
-              <w:t>Select the “1.2.001.txt” file,</w:t>
-            </w:r>
-            <w:r>
-              <w:rPr>
-                <w:sz w:val="18"/>
-                <w:szCs w:val="18"/>
-                <w:lang w:val="it-CH"/>
-              </w:rPr>
-              <w:br/>
-              <w:t>Import the cards</w:t>
-            </w:r>
-          </w:p>
-          <w:p>
-            <w:pPr>
-              <w:pStyle w:val="BodyTextChar"/>
-              <w:numPr>
-                <w:ilvl w:val="0"/>
-                <w:numId w:val="5"/>
-              </w:numPr>
-              <w:rPr>
-                <w:sz w:val="18"/>
-                <w:szCs w:val="18"/>
-                <w:lang w:val="it-CH"/>
-              </w:rPr>
-            </w:pPr>
-            <w:r>
-              <w:rPr>
-                <w:sz w:val="18"/>
-                <w:szCs w:val="18"/>
-                <w:lang w:val="it-CH"/>
-              </w:rPr>
-              <w:t>Research the “</w:t>
-            </w:r>
-            <w:r>
-              <w:rPr>
-                <w:rFonts w:eastAsia="MS Mincho" w:cs="Arial"/>
-                <w:color w:val="000000"/>
-                <w:sz w:val="18"/>
-                <w:szCs w:val="18"/>
-                <w:lang w:val="it-CH" w:eastAsia="ja-JP"/>
-              </w:rPr>
-              <w:t>41795924770</w:t>
-            </w:r>
-            <w:r>
-              <w:rPr>
-                <w:sz w:val="18"/>
-                <w:szCs w:val="18"/>
-                <w:lang w:val="it-CH"/>
-              </w:rPr>
-              <w:t>” Card,</w:t>
-            </w:r>
-            <w:r>
-              <w:rPr>
-                <w:sz w:val="18"/>
-                <w:szCs w:val="18"/>
-                <w:lang w:val="it-CH"/>
-              </w:rPr>
-              <w:br/>
-              <w:t>Click the imsi card link</w:t>
-            </w:r>
-            <w:r>
-              <w:rPr>
-                <w:sz w:val="18"/>
-                <w:szCs w:val="18"/>
-                <w:lang w:val="it-CH"/>
-              </w:rPr>
-              <w:br/>
-              <w:t>Check the card details</w:t>
-            </w:r>
-          </w:p>
-          <w:p>
-            <w:pPr>
-              <w:pStyle w:val="BodyTextChar"/>
-              <w:numPr>
-                <w:ilvl w:val="0"/>
-                <w:numId w:val="5"/>
-              </w:numPr>
-              <w:rPr>
-                <w:sz w:val="18"/>
-                <w:szCs w:val="18"/>
-                <w:lang w:val="it-CH"/>
-              </w:rPr>
-            </w:pPr>
-            <w:r>
-              <w:rPr>
-                <w:rFonts w:eastAsia="MS Mincho" w:cs="Arial"/>
-                <w:sz w:val="18"/>
-                <w:szCs w:val="18"/>
-                <w:lang w:val="it-CH" w:eastAsia="ja-JP"/>
-              </w:rPr>
-              <w:t>Execute the SQL:</w:t>
-            </w:r>
-            <w:r>
-              <w:rPr>
-                <w:rFonts w:eastAsia="MS Mincho" w:cs="Arial"/>
-                <w:sz w:val="18"/>
-                <w:szCs w:val="18"/>
-                <w:lang w:val="it-CH" w:eastAsia="ja-JP"/>
-              </w:rPr>
-              <w:br/>
-            </w:r>
-            <w:r>
-              <w:rPr>
-                <w:rFonts w:ascii="Courier New" w:eastAsia="MS Mincho" w:hAnsi="Courier New" w:cs="Courier New"/>
-                <w:sz w:val="16"/>
-                <w:szCs w:val="16"/>
-                <w:lang w:val="it-CH" w:eastAsia="ja-JP"/>
-              </w:rPr>
-              <w:t>SELECT imsi, dir, keyset, cntr, rawtohex(kickey), rawtohex(kidkey), rawtohex(kikkey), rawtohex(chv), rawtohex(dap)FROM otacardkey a where imsi='340041795924770' ORDER BY keyset;</w:t>
+                <w:lang w:eastAsia="en-US"/>
+              </w:rPr>
+              <w:t>Verificare che la pagina si apra senza mostrare messaggi di errore</w:t>
             </w:r>
           </w:p>
         </w:tc>
@@ -21548,7 +21694,6 @@
                 <w:szCs w:val="18"/>
                 <w:lang w:val="it-CH"/>
               </w:rPr>
-              <w:lastRenderedPageBreak/>
               <w:t>Risultati attesi:</w:t>
             </w:r>
           </w:p>
@@ -21576,6 +21721,424 @@
                 <w:szCs w:val="18"/>
                 <w:lang w:val="it-CH"/>
               </w:rPr>
+              <w:t>Dovrebbe aprirsi la pagina di login senza che vengano mostrati messaggi di errore a schermo</w:t>
+            </w:r>
+            <w:r>
+              <w:rPr>
+                <w:sz w:val="18"/>
+                <w:szCs w:val="18"/>
+                <w:lang w:val="it-CH"/>
+              </w:rPr>
+              <w:t>.</w:t>
+            </w:r>
+          </w:p>
+        </w:tc>
+      </w:tr>
+    </w:tbl>
+    <w:p>
+      <w:bookmarkStart w:id="132" w:name="_GoBack"/>
+      <w:bookmarkEnd w:id="132"/>
+    </w:p>
+    <w:tbl>
+      <w:tblPr>
+        <w:tblW w:w="9713" w:type="dxa"/>
+        <w:tblInd w:w="113" w:type="dxa"/>
+        <w:tblBorders>
+          <w:top w:val="single" w:sz="4" w:space="0" w:color="auto"/>
+          <w:left w:val="single" w:sz="4" w:space="0" w:color="auto"/>
+          <w:bottom w:val="single" w:sz="4" w:space="0" w:color="auto"/>
+          <w:right w:val="single" w:sz="4" w:space="0" w:color="auto"/>
+          <w:insideH w:val="single" w:sz="4" w:space="0" w:color="auto"/>
+          <w:insideV w:val="single" w:sz="4" w:space="0" w:color="auto"/>
+        </w:tblBorders>
+        <w:tblLayout w:type="fixed"/>
+        <w:tblLook w:val="04A0" w:firstRow="1" w:lastRow="0" w:firstColumn="1" w:lastColumn="0" w:noHBand="0" w:noVBand="1"/>
+      </w:tblPr>
+      <w:tblGrid>
+        <w:gridCol w:w="2050"/>
+        <w:gridCol w:w="1562"/>
+        <w:gridCol w:w="1267"/>
+        <w:gridCol w:w="4834"/>
+      </w:tblGrid>
+      <w:tr>
+        <w:tc>
+          <w:tcPr>
+            <w:tcW w:w="2050" w:type="dxa"/>
+            <w:tcBorders>
+              <w:bottom w:val="single" w:sz="4" w:space="0" w:color="auto"/>
+              <w:right w:val="single" w:sz="4" w:space="0" w:color="auto"/>
+            </w:tcBorders>
+            <w:shd w:val="pct25" w:color="auto" w:fill="auto"/>
+          </w:tcPr>
+          <w:p>
+            <w:pPr>
+              <w:pStyle w:val="BodyTextChar"/>
+              <w:rPr>
+                <w:b/>
+                <w:sz w:val="18"/>
+                <w:szCs w:val="18"/>
+                <w:lang w:val="it-CH"/>
+              </w:rPr>
+            </w:pPr>
+            <w:r>
+              <w:rPr>
+                <w:b/>
+                <w:sz w:val="18"/>
+                <w:szCs w:val="18"/>
+                <w:lang w:val="it-CH"/>
+              </w:rPr>
+              <w:t>Test Case:</w:t>
+            </w:r>
+          </w:p>
+          <w:p>
+            <w:pPr>
+              <w:pStyle w:val="Corpotesto"/>
+              <w:rPr>
+                <w:sz w:val="18"/>
+                <w:szCs w:val="18"/>
+                <w:lang w:eastAsia="en-US"/>
+              </w:rPr>
+            </w:pPr>
+            <w:r>
+              <w:rPr>
+                <w:b/>
+                <w:sz w:val="18"/>
+                <w:szCs w:val="18"/>
+                <w:lang w:eastAsia="en-US"/>
+              </w:rPr>
+              <w:t>Riferimento</w:t>
+            </w:r>
+            <w:r>
+              <w:rPr>
+                <w:sz w:val="18"/>
+                <w:szCs w:val="18"/>
+                <w:lang w:eastAsia="en-US"/>
+              </w:rPr>
+              <w:t xml:space="preserve">: </w:t>
+            </w:r>
+          </w:p>
+        </w:tc>
+        <w:tc>
+          <w:tcPr>
+            <w:tcW w:w="1562" w:type="dxa"/>
+            <w:tcBorders>
+              <w:left w:val="single" w:sz="4" w:space="0" w:color="auto"/>
+              <w:bottom w:val="single" w:sz="4" w:space="0" w:color="auto"/>
+              <w:right w:val="single" w:sz="4" w:space="0" w:color="auto"/>
+            </w:tcBorders>
+            <w:shd w:val="clear" w:color="auto" w:fill="auto"/>
+          </w:tcPr>
+          <w:p>
+            <w:pPr>
+              <w:pStyle w:val="BodyTextChar"/>
+              <w:rPr>
+                <w:sz w:val="18"/>
+                <w:szCs w:val="18"/>
+                <w:lang w:val="it-CH"/>
+              </w:rPr>
+            </w:pPr>
+            <w:r>
+              <w:rPr>
+                <w:sz w:val="18"/>
+                <w:szCs w:val="18"/>
+                <w:lang w:val="it-CH"/>
+              </w:rPr>
+              <w:t>TC-002</w:t>
+            </w:r>
+          </w:p>
+          <w:p>
+            <w:pPr>
+              <w:rPr>
+                <w:lang w:eastAsia="en-US"/>
+              </w:rPr>
+            </w:pPr>
+            <w:r>
+              <w:rPr>
+                <w:sz w:val="18"/>
+                <w:szCs w:val="18"/>
+              </w:rPr>
+              <w:t>REQ-0</w:t>
+            </w:r>
+            <w:r>
+              <w:rPr>
+                <w:sz w:val="18"/>
+                <w:szCs w:val="18"/>
+              </w:rPr>
+              <w:t>2</w:t>
+            </w:r>
+          </w:p>
+        </w:tc>
+        <w:tc>
+          <w:tcPr>
+            <w:tcW w:w="1267" w:type="dxa"/>
+            <w:tcBorders>
+              <w:left w:val="single" w:sz="4" w:space="0" w:color="auto"/>
+              <w:bottom w:val="single" w:sz="4" w:space="0" w:color="auto"/>
+              <w:right w:val="single" w:sz="4" w:space="0" w:color="auto"/>
+            </w:tcBorders>
+            <w:shd w:val="pct25" w:color="auto" w:fill="auto"/>
+          </w:tcPr>
+          <w:p>
+            <w:pPr>
+              <w:pStyle w:val="BodyTextChar"/>
+              <w:rPr>
+                <w:b/>
+                <w:sz w:val="18"/>
+                <w:szCs w:val="18"/>
+                <w:lang w:val="it-CH"/>
+              </w:rPr>
+            </w:pPr>
+            <w:r>
+              <w:rPr>
+                <w:b/>
+                <w:sz w:val="18"/>
+                <w:szCs w:val="18"/>
+                <w:lang w:val="it-CH"/>
+              </w:rPr>
+              <w:t>Nome:</w:t>
+            </w:r>
+          </w:p>
+        </w:tc>
+        <w:tc>
+          <w:tcPr>
+            <w:tcW w:w="4834" w:type="dxa"/>
+            <w:tcBorders>
+              <w:left w:val="single" w:sz="4" w:space="0" w:color="auto"/>
+              <w:bottom w:val="single" w:sz="4" w:space="0" w:color="auto"/>
+            </w:tcBorders>
+          </w:tcPr>
+          <w:p>
+            <w:pPr>
+              <w:pStyle w:val="BodyTextChar"/>
+              <w:rPr>
+                <w:sz w:val="18"/>
+                <w:szCs w:val="18"/>
+                <w:lang w:val="it-CH"/>
+              </w:rPr>
+            </w:pPr>
+            <w:r>
+              <w:rPr>
+                <w:sz w:val="18"/>
+                <w:szCs w:val="18"/>
+                <w:lang w:val="it-CH"/>
+              </w:rPr>
+              <w:t>Verifica del funzionamento del form di registrazione e dell’invio dell’email di conferma</w:t>
+            </w:r>
+          </w:p>
+        </w:tc>
+      </w:tr>
+      <w:tr>
+        <w:tc>
+          <w:tcPr>
+            <w:tcW w:w="2050" w:type="dxa"/>
+            <w:tcBorders>
+              <w:right w:val="single" w:sz="4" w:space="0" w:color="auto"/>
+            </w:tcBorders>
+            <w:shd w:val="pct25" w:color="auto" w:fill="auto"/>
+          </w:tcPr>
+          <w:p>
+            <w:pPr>
+              <w:pStyle w:val="BodyTextChar"/>
+              <w:rPr>
+                <w:b/>
+                <w:sz w:val="18"/>
+                <w:szCs w:val="18"/>
+                <w:lang w:val="it-CH"/>
+              </w:rPr>
+            </w:pPr>
+            <w:r>
+              <w:rPr>
+                <w:b/>
+                <w:sz w:val="18"/>
+                <w:szCs w:val="18"/>
+                <w:lang w:val="it-CH"/>
+              </w:rPr>
+              <w:t>Descrizione:</w:t>
+            </w:r>
+          </w:p>
+        </w:tc>
+        <w:tc>
+          <w:tcPr>
+            <w:tcW w:w="7663" w:type="dxa"/>
+            <w:gridSpan w:val="3"/>
+            <w:tcBorders>
+              <w:left w:val="single" w:sz="4" w:space="0" w:color="auto"/>
+            </w:tcBorders>
+          </w:tcPr>
+          <w:p>
+            <w:pPr>
+              <w:pStyle w:val="BodyTextChar"/>
+              <w:rPr>
+                <w:sz w:val="18"/>
+                <w:szCs w:val="18"/>
+                <w:lang w:val="it-CH"/>
+              </w:rPr>
+            </w:pPr>
+            <w:r>
+              <w:rPr>
+                <w:sz w:val="18"/>
+                <w:szCs w:val="18"/>
+                <w:lang w:val="it-CH"/>
+              </w:rPr>
+              <w:t>Controllare che la registrazione di un utente vada a buon fine e che venga inviata l’email di conferma</w:t>
+            </w:r>
+          </w:p>
+        </w:tc>
+      </w:tr>
+      <w:tr>
+        <w:tc>
+          <w:tcPr>
+            <w:tcW w:w="2050" w:type="dxa"/>
+            <w:tcBorders>
+              <w:right w:val="single" w:sz="4" w:space="0" w:color="auto"/>
+            </w:tcBorders>
+            <w:shd w:val="pct25" w:color="auto" w:fill="auto"/>
+          </w:tcPr>
+          <w:p>
+            <w:pPr>
+              <w:pStyle w:val="BodyTextChar"/>
+              <w:rPr>
+                <w:b/>
+                <w:sz w:val="18"/>
+                <w:szCs w:val="18"/>
+                <w:lang w:val="it-CH"/>
+              </w:rPr>
+            </w:pPr>
+            <w:r>
+              <w:rPr>
+                <w:b/>
+                <w:sz w:val="18"/>
+                <w:szCs w:val="18"/>
+                <w:lang w:val="it-CH"/>
+              </w:rPr>
+              <w:t>Prerequisiti:</w:t>
+            </w:r>
+          </w:p>
+        </w:tc>
+        <w:tc>
+          <w:tcPr>
+            <w:tcW w:w="7663" w:type="dxa"/>
+            <w:gridSpan w:val="3"/>
+            <w:tcBorders>
+              <w:left w:val="single" w:sz="4" w:space="0" w:color="auto"/>
+            </w:tcBorders>
+          </w:tcPr>
+          <w:p>
+            <w:pPr>
+              <w:pStyle w:val="BodyTextChar"/>
+              <w:rPr>
+                <w:sz w:val="18"/>
+                <w:szCs w:val="18"/>
+                <w:lang w:val="it-CH"/>
+              </w:rPr>
+            </w:pPr>
+          </w:p>
+        </w:tc>
+      </w:tr>
+      <w:tr>
+        <w:tc>
+          <w:tcPr>
+            <w:tcW w:w="2050" w:type="dxa"/>
+            <w:tcBorders>
+              <w:right w:val="single" w:sz="4" w:space="0" w:color="auto"/>
+            </w:tcBorders>
+            <w:shd w:val="pct25" w:color="auto" w:fill="auto"/>
+          </w:tcPr>
+          <w:p>
+            <w:pPr>
+              <w:pStyle w:val="BodyTextChar"/>
+              <w:rPr>
+                <w:b/>
+                <w:sz w:val="18"/>
+                <w:szCs w:val="18"/>
+                <w:lang w:val="it-CH"/>
+              </w:rPr>
+            </w:pPr>
+            <w:r>
+              <w:rPr>
+                <w:b/>
+                <w:sz w:val="18"/>
+                <w:szCs w:val="18"/>
+                <w:lang w:val="it-CH"/>
+              </w:rPr>
+              <w:t>Procedura:</w:t>
+            </w:r>
+          </w:p>
+        </w:tc>
+        <w:tc>
+          <w:tcPr>
+            <w:tcW w:w="7663" w:type="dxa"/>
+            <w:gridSpan w:val="3"/>
+            <w:tcBorders>
+              <w:left w:val="single" w:sz="4" w:space="0" w:color="auto"/>
+            </w:tcBorders>
+          </w:tcPr>
+          <w:p>
+            <w:pPr>
+              <w:pStyle w:val="BodyTextChar"/>
+              <w:rPr>
+                <w:sz w:val="18"/>
+                <w:szCs w:val="18"/>
+                <w:lang w:val="it-CH"/>
+              </w:rPr>
+            </w:pPr>
+          </w:p>
+        </w:tc>
+      </w:tr>
+      <w:tr>
+        <w:tc>
+          <w:tcPr>
+            <w:tcW w:w="2050" w:type="dxa"/>
+            <w:tcBorders>
+              <w:right w:val="single" w:sz="4" w:space="0" w:color="auto"/>
+            </w:tcBorders>
+            <w:shd w:val="pct25" w:color="auto" w:fill="auto"/>
+          </w:tcPr>
+          <w:p>
+            <w:pPr>
+              <w:pStyle w:val="BodyTextChar"/>
+              <w:rPr>
+                <w:b/>
+                <w:sz w:val="18"/>
+                <w:szCs w:val="18"/>
+                <w:lang w:val="it-CH"/>
+              </w:rPr>
+            </w:pPr>
+            <w:r>
+              <w:rPr>
+                <w:b/>
+                <w:sz w:val="18"/>
+                <w:szCs w:val="18"/>
+                <w:lang w:val="it-CH"/>
+              </w:rPr>
+              <w:lastRenderedPageBreak/>
+              <w:t>Risultati attesi:</w:t>
+            </w:r>
+          </w:p>
+        </w:tc>
+        <w:tc>
+          <w:tcPr>
+            <w:tcW w:w="7663" w:type="dxa"/>
+            <w:gridSpan w:val="3"/>
+            <w:tcBorders>
+              <w:left w:val="single" w:sz="4" w:space="0" w:color="auto"/>
+            </w:tcBorders>
+          </w:tcPr>
+          <w:p>
+            <w:pPr>
+              <w:pStyle w:val="BodyTextChar"/>
+              <w:rPr>
+                <w:sz w:val="18"/>
+                <w:szCs w:val="18"/>
+                <w:lang w:val="it-CH"/>
+              </w:rPr>
+            </w:pPr>
+            <w:r>
+              <w:rPr>
+                <w:sz w:val="18"/>
+                <w:szCs w:val="18"/>
+                <w:lang w:val="it-CH"/>
+              </w:rPr>
               <w:t>Keys visible in the DB (OtaCardKey) but not visible in the GUI (Card details)</w:t>
             </w:r>
           </w:p>
@@ -21590,16 +22153,16 @@
           <w:lang w:val="it-CH"/>
         </w:rPr>
       </w:pPr>
-      <w:bookmarkStart w:id="132" w:name="_Toc461179225"/>
-      <w:bookmarkStart w:id="133" w:name="_Toc36217285"/>
+      <w:bookmarkStart w:id="133" w:name="_Toc461179225"/>
+      <w:bookmarkStart w:id="134" w:name="_Toc36217285"/>
       <w:r>
         <w:rPr>
           <w:lang w:val="it-CH"/>
         </w:rPr>
         <w:t>Risultati test</w:t>
       </w:r>
-      <w:bookmarkEnd w:id="132"/>
       <w:bookmarkEnd w:id="133"/>
+      <w:bookmarkEnd w:id="134"/>
     </w:p>
     <w:p>
       <w:r>
@@ -21613,16 +22176,16 @@
           <w:lang w:val="it-CH"/>
         </w:rPr>
       </w:pPr>
-      <w:bookmarkStart w:id="134" w:name="_Toc461179226"/>
-      <w:bookmarkStart w:id="135" w:name="_Toc36217286"/>
+      <w:bookmarkStart w:id="135" w:name="_Toc461179226"/>
+      <w:bookmarkStart w:id="136" w:name="_Toc36217286"/>
       <w:r>
         <w:rPr>
           <w:lang w:val="it-CH"/>
         </w:rPr>
         <w:t>Mancanze/limitazioni conosciute</w:t>
       </w:r>
-      <w:bookmarkEnd w:id="134"/>
       <w:bookmarkEnd w:id="135"/>
+      <w:bookmarkEnd w:id="136"/>
     </w:p>
     <w:p>
       <w:r>
@@ -21633,13 +22196,13 @@
       <w:pPr>
         <w:pStyle w:val="Titolo1"/>
       </w:pPr>
-      <w:bookmarkStart w:id="136" w:name="_Toc461179227"/>
-      <w:bookmarkStart w:id="137" w:name="_Toc36217287"/>
+      <w:bookmarkStart w:id="137" w:name="_Toc461179227"/>
+      <w:bookmarkStart w:id="138" w:name="_Toc36217287"/>
       <w:r>
         <w:t>Consuntivo</w:t>
       </w:r>
-      <w:bookmarkEnd w:id="136"/>
       <w:bookmarkEnd w:id="137"/>
+      <w:bookmarkEnd w:id="138"/>
     </w:p>
     <w:p>
       <w:r>
@@ -21650,13 +22213,13 @@
       <w:pPr>
         <w:pStyle w:val="Titolo1"/>
       </w:pPr>
-      <w:bookmarkStart w:id="138" w:name="_Toc461179228"/>
-      <w:bookmarkStart w:id="139" w:name="_Toc36217288"/>
+      <w:bookmarkStart w:id="139" w:name="_Toc461179228"/>
+      <w:bookmarkStart w:id="140" w:name="_Toc36217288"/>
       <w:r>
         <w:t>Conclusioni</w:t>
       </w:r>
-      <w:bookmarkEnd w:id="138"/>
       <w:bookmarkEnd w:id="139"/>
+      <w:bookmarkEnd w:id="140"/>
     </w:p>
     <w:p>
       <w:r>
@@ -21670,16 +22233,16 @@
           <w:lang w:val="it-CH"/>
         </w:rPr>
       </w:pPr>
-      <w:bookmarkStart w:id="140" w:name="_Toc461179229"/>
-      <w:bookmarkStart w:id="141" w:name="_Toc36217289"/>
+      <w:bookmarkStart w:id="141" w:name="_Toc461179229"/>
+      <w:bookmarkStart w:id="142" w:name="_Toc36217289"/>
       <w:r>
         <w:rPr>
           <w:lang w:val="it-CH"/>
         </w:rPr>
         <w:t>Sviluppi futuri</w:t>
       </w:r>
-      <w:bookmarkEnd w:id="140"/>
       <w:bookmarkEnd w:id="141"/>
+      <w:bookmarkEnd w:id="142"/>
     </w:p>
     <w:p>
       <w:r>
@@ -21693,16 +22256,16 @@
           <w:lang w:val="it-CH"/>
         </w:rPr>
       </w:pPr>
-      <w:bookmarkStart w:id="142" w:name="_Toc461179230"/>
-      <w:bookmarkStart w:id="143" w:name="_Toc36217290"/>
+      <w:bookmarkStart w:id="143" w:name="_Toc461179230"/>
+      <w:bookmarkStart w:id="144" w:name="_Toc36217290"/>
       <w:r>
         <w:rPr>
           <w:lang w:val="it-CH"/>
         </w:rPr>
         <w:t>Considerazioni personali</w:t>
       </w:r>
-      <w:bookmarkEnd w:id="142"/>
       <w:bookmarkEnd w:id="143"/>
+      <w:bookmarkEnd w:id="144"/>
     </w:p>
     <w:p>
       <w:r>
@@ -21713,13 +22276,13 @@
       <w:pPr>
         <w:pStyle w:val="Titolo1"/>
       </w:pPr>
-      <w:bookmarkStart w:id="144" w:name="_Toc461179231"/>
-      <w:bookmarkStart w:id="145" w:name="_Toc36217291"/>
+      <w:bookmarkStart w:id="145" w:name="_Toc461179231"/>
+      <w:bookmarkStart w:id="146" w:name="_Toc36217291"/>
       <w:r>
         <w:t>Bibliografia</w:t>
       </w:r>
-      <w:bookmarkEnd w:id="144"/>
       <w:bookmarkEnd w:id="145"/>
+      <w:bookmarkEnd w:id="146"/>
     </w:p>
     <w:p>
       <w:pPr>
@@ -21728,16 +22291,16 @@
           <w:lang w:val="it-CH"/>
         </w:rPr>
       </w:pPr>
-      <w:bookmarkStart w:id="146" w:name="_Toc461179234"/>
-      <w:bookmarkStart w:id="147" w:name="_Toc36217292"/>
+      <w:bookmarkStart w:id="147" w:name="_Toc461179234"/>
+      <w:bookmarkStart w:id="148" w:name="_Toc36217292"/>
       <w:r>
         <w:rPr>
           <w:lang w:val="it-CH"/>
         </w:rPr>
         <w:t>Sitografia</w:t>
       </w:r>
-      <w:bookmarkEnd w:id="146"/>
       <w:bookmarkEnd w:id="147"/>
+      <w:bookmarkEnd w:id="148"/>
     </w:p>
     <w:p>
       <w:pPr>
@@ -21751,7 +22314,7 @@
           <w:tab w:val="left" w:pos="420"/>
         </w:tabs>
       </w:pPr>
-      <w:hyperlink r:id="rId112" w:history="1">
+      <w:hyperlink r:id="rId116" w:history="1">
         <w:r>
           <w:rPr>
             <w:rStyle w:val="Collegamentoipertestuale"/>
@@ -21785,7 +22348,7 @@
           <w:tab w:val="left" w:pos="420"/>
         </w:tabs>
       </w:pPr>
-      <w:hyperlink r:id="rId113" w:history="1">
+      <w:hyperlink r:id="rId117" w:history="1">
         <w:r>
           <w:rPr>
             <w:rStyle w:val="Collegamentoipertestuale"/>
@@ -21830,7 +22393,7 @@
           <w:tab w:val="left" w:pos="420"/>
         </w:tabs>
       </w:pPr>
-      <w:hyperlink r:id="rId114" w:history="1">
+      <w:hyperlink r:id="rId118" w:history="1">
         <w:r>
           <w:rPr>
             <w:rStyle w:val="Collegamentoipertestuale"/>
@@ -21878,7 +22441,7 @@
           <w:rFonts w:ascii="Times New Roman" w:hAnsi="Times New Roman"/>
         </w:rPr>
       </w:pPr>
-      <w:hyperlink r:id="rId115" w:history="1">
+      <w:hyperlink r:id="rId119" w:history="1">
         <w:r>
           <w:rPr>
             <w:rStyle w:val="Collegamentoipertestuale"/>
@@ -21926,7 +22489,7 @@
           <w:rFonts w:ascii="Times New Roman" w:hAnsi="Times New Roman"/>
         </w:rPr>
       </w:pPr>
-      <w:hyperlink r:id="rId116" w:history="1">
+      <w:hyperlink r:id="rId120" w:history="1">
         <w:r>
           <w:rPr>
             <w:rStyle w:val="Collegamentoipertestuale"/>
@@ -21970,7 +22533,7 @@
           <w:rFonts w:ascii="Times New Roman" w:hAnsi="Times New Roman"/>
         </w:rPr>
       </w:pPr>
-      <w:hyperlink r:id="rId117" w:history="1">
+      <w:hyperlink r:id="rId121" w:history="1">
         <w:r>
           <w:rPr>
             <w:rStyle w:val="Collegamentoipertestuale"/>
@@ -21998,11 +22561,11 @@
       <w:pPr>
         <w:pStyle w:val="Titolo1"/>
       </w:pPr>
-      <w:bookmarkStart w:id="148" w:name="_Toc36217293"/>
+      <w:bookmarkStart w:id="149" w:name="_Toc36217293"/>
       <w:r>
         <w:t>Glossario</w:t>
       </w:r>
-      <w:bookmarkEnd w:id="148"/>
+      <w:bookmarkEnd w:id="149"/>
     </w:p>
     <w:tbl>
       <w:tblPr>
@@ -22311,6 +22874,7 @@
               <w:rPr>
                 <w:sz w:val="18"/>
               </w:rPr>
+              <w:lastRenderedPageBreak/>
               <w:t>Header</w:t>
             </w:r>
           </w:p>
@@ -22879,11 +23443,11 @@
       <w:pPr>
         <w:pStyle w:val="Titolo1"/>
       </w:pPr>
-      <w:bookmarkStart w:id="149" w:name="_Toc36217294"/>
+      <w:bookmarkStart w:id="150" w:name="_Toc36217294"/>
       <w:r>
         <w:t>Indice delle figure</w:t>
       </w:r>
-      <w:bookmarkEnd w:id="149"/>
+      <w:bookmarkEnd w:id="150"/>
     </w:p>
     <w:p>
       <w:pPr>
@@ -24901,13 +25465,13 @@
       <w:pPr>
         <w:pStyle w:val="Titolo1"/>
       </w:pPr>
-      <w:bookmarkStart w:id="150" w:name="_Toc461179235"/>
-      <w:bookmarkStart w:id="151" w:name="_Toc36217295"/>
+      <w:bookmarkStart w:id="151" w:name="_Toc461179235"/>
+      <w:bookmarkStart w:id="152" w:name="_Toc36217295"/>
       <w:r>
         <w:t>Allegati</w:t>
       </w:r>
-      <w:bookmarkEnd w:id="150"/>
       <w:bookmarkEnd w:id="151"/>
+      <w:bookmarkEnd w:id="152"/>
     </w:p>
     <w:p>
       <w:r>
@@ -24944,6 +25508,7 @@
         </w:numPr>
       </w:pPr>
       <w:r>
+        <w:lastRenderedPageBreak/>
         <w:t>Istruzioni di installazione del prodotto (con credenziali di accesso) e/o di eventuali prodotti terzi</w:t>
       </w:r>
     </w:p>
@@ -25639,7 +26204,7 @@
                                     <w:noProof/>
                                     <w:snapToGrid w:val="0"/>
                                   </w:rPr>
-                                  <w:t>41</w:t>
+                                  <w:t>44</w:t>
                                 </w:r>
                                 <w:r>
                                   <w:rPr>
@@ -25682,7 +26247,7 @@
                                     <w:noProof/>
                                     <w:snapToGrid w:val="0"/>
                                   </w:rPr>
-                                  <w:t>44</w:t>
+                                  <w:t>46</w:t>
                                 </w:r>
                                 <w:r>
                                   <w:rPr>
@@ -25751,7 +26316,7 @@
                               <w:noProof/>
                               <w:snapToGrid w:val="0"/>
                             </w:rPr>
-                            <w:t>41</w:t>
+                            <w:t>44</w:t>
                           </w:r>
                           <w:r>
                             <w:rPr>
@@ -25794,7 +26359,7 @@
                               <w:noProof/>
                               <w:snapToGrid w:val="0"/>
                             </w:rPr>
-                            <w:t>44</w:t>
+                            <w:t>46</w:t>
                           </w:r>
                           <w:r>
                             <w:rPr>
@@ -26510,6 +27075,95 @@
     </w:lvl>
   </w:abstractNum>
   <w:abstractNum w:abstractNumId="4" w15:restartNumberingAfterBreak="0">
+    <w:nsid w:val="053871D0"/>
+    <w:multiLevelType w:val="hybridMultilevel"/>
+    <w:tmpl w:val="D228C99C"/>
+    <w:lvl w:ilvl="0" w:tplc="D8A4BC44">
+      <w:start w:val="1"/>
+      <w:numFmt w:val="decimal"/>
+      <w:lvlText w:val="%1."/>
+      <w:lvlJc w:val="left"/>
+      <w:pPr>
+        <w:ind w:left="1008" w:hanging="300"/>
+      </w:pPr>
+      <w:rPr>
+        <w:rFonts w:hint="default"/>
+      </w:rPr>
+    </w:lvl>
+    <w:lvl w:ilvl="1" w:tplc="08100019" w:tentative="1">
+      <w:start w:val="1"/>
+      <w:numFmt w:val="lowerLetter"/>
+      <w:lvlText w:val="%2."/>
+      <w:lvlJc w:val="left"/>
+      <w:pPr>
+        <w:ind w:left="1788" w:hanging="360"/>
+      </w:pPr>
+    </w:lvl>
+    <w:lvl w:ilvl="2" w:tplc="0810001B" w:tentative="1">
+      <w:start w:val="1"/>
+      <w:numFmt w:val="lowerRoman"/>
+      <w:lvlText w:val="%3."/>
+      <w:lvlJc w:val="right"/>
+      <w:pPr>
+        <w:ind w:left="2508" w:hanging="180"/>
+      </w:pPr>
+    </w:lvl>
+    <w:lvl w:ilvl="3" w:tplc="0810000F" w:tentative="1">
+      <w:start w:val="1"/>
+      <w:numFmt w:val="decimal"/>
+      <w:lvlText w:val="%4."/>
+      <w:lvlJc w:val="left"/>
+      <w:pPr>
+        <w:ind w:left="3228" w:hanging="360"/>
+      </w:pPr>
+    </w:lvl>
+    <w:lvl w:ilvl="4" w:tplc="08100019" w:tentative="1">
+      <w:start w:val="1"/>
+      <w:numFmt w:val="lowerLetter"/>
+      <w:lvlText w:val="%5."/>
+      <w:lvlJc w:val="left"/>
+      <w:pPr>
+        <w:ind w:left="3948" w:hanging="360"/>
+      </w:pPr>
+    </w:lvl>
+    <w:lvl w:ilvl="5" w:tplc="0810001B" w:tentative="1">
+      <w:start w:val="1"/>
+      <w:numFmt w:val="lowerRoman"/>
+      <w:lvlText w:val="%6."/>
+      <w:lvlJc w:val="right"/>
+      <w:pPr>
+        <w:ind w:left="4668" w:hanging="180"/>
+      </w:pPr>
+    </w:lvl>
+    <w:lvl w:ilvl="6" w:tplc="0810000F" w:tentative="1">
+      <w:start w:val="1"/>
+      <w:numFmt w:val="decimal"/>
+      <w:lvlText w:val="%7."/>
+      <w:lvlJc w:val="left"/>
+      <w:pPr>
+        <w:ind w:left="5388" w:hanging="360"/>
+      </w:pPr>
+    </w:lvl>
+    <w:lvl w:ilvl="7" w:tplc="08100019" w:tentative="1">
+      <w:start w:val="1"/>
+      <w:numFmt w:val="lowerLetter"/>
+      <w:lvlText w:val="%8."/>
+      <w:lvlJc w:val="left"/>
+      <w:pPr>
+        <w:ind w:left="6108" w:hanging="360"/>
+      </w:pPr>
+    </w:lvl>
+    <w:lvl w:ilvl="8" w:tplc="0810001B" w:tentative="1">
+      <w:start w:val="1"/>
+      <w:numFmt w:val="lowerRoman"/>
+      <w:lvlText w:val="%9."/>
+      <w:lvlJc w:val="right"/>
+      <w:pPr>
+        <w:ind w:left="6828" w:hanging="180"/>
+      </w:pPr>
+    </w:lvl>
+  </w:abstractNum>
+  <w:abstractNum w:abstractNumId="5" w15:restartNumberingAfterBreak="0">
     <w:nsid w:val="08E01CD8"/>
     <w:multiLevelType w:val="hybridMultilevel"/>
     <w:tmpl w:val="A3100B84"/>
@@ -26622,7 +27276,7 @@
       </w:rPr>
     </w:lvl>
   </w:abstractNum>
-  <w:abstractNum w:abstractNumId="5" w15:restartNumberingAfterBreak="0">
+  <w:abstractNum w:abstractNumId="6" w15:restartNumberingAfterBreak="0">
     <w:nsid w:val="12C843D7"/>
     <w:multiLevelType w:val="multilevel"/>
     <w:tmpl w:val="12C843D7"/>
@@ -26762,7 +27416,7 @@
       </w:rPr>
     </w:lvl>
   </w:abstractNum>
-  <w:abstractNum w:abstractNumId="6" w15:restartNumberingAfterBreak="0">
+  <w:abstractNum w:abstractNumId="7" w15:restartNumberingAfterBreak="0">
     <w:nsid w:val="1C5D4155"/>
     <w:multiLevelType w:val="hybridMultilevel"/>
     <w:tmpl w:val="E4869850"/>
@@ -26875,10 +27529,10 @@
       </w:rPr>
     </w:lvl>
   </w:abstractNum>
-  <w:abstractNum w:abstractNumId="7" w15:restartNumberingAfterBreak="0">
-    <w:nsid w:val="26B52374"/>
+  <w:abstractNum w:abstractNumId="8" w15:restartNumberingAfterBreak="0">
+    <w:nsid w:val="1D237D58"/>
     <w:multiLevelType w:val="hybridMultilevel"/>
-    <w:tmpl w:val="EA324002"/>
+    <w:tmpl w:val="A0A083BC"/>
     <w:lvl w:ilvl="0" w:tplc="08100001">
       <w:start w:val="1"/>
       <w:numFmt w:val="bullet"/>
@@ -26988,7 +27642,210 @@
       </w:rPr>
     </w:lvl>
   </w:abstractNum>
-  <w:abstractNum w:abstractNumId="8" w15:restartNumberingAfterBreak="0">
+  <w:abstractNum w:abstractNumId="9" w15:restartNumberingAfterBreak="0">
+    <w:nsid w:val="26B52374"/>
+    <w:multiLevelType w:val="hybridMultilevel"/>
+    <w:tmpl w:val="EA324002"/>
+    <w:lvl w:ilvl="0" w:tplc="08100001">
+      <w:start w:val="1"/>
+      <w:numFmt w:val="bullet"/>
+      <w:lvlText w:val=""/>
+      <w:lvlJc w:val="left"/>
+      <w:pPr>
+        <w:ind w:left="720" w:hanging="360"/>
+      </w:pPr>
+      <w:rPr>
+        <w:rFonts w:ascii="Symbol" w:hAnsi="Symbol" w:hint="default"/>
+      </w:rPr>
+    </w:lvl>
+    <w:lvl w:ilvl="1" w:tplc="08100003" w:tentative="1">
+      <w:start w:val="1"/>
+      <w:numFmt w:val="bullet"/>
+      <w:lvlText w:val="o"/>
+      <w:lvlJc w:val="left"/>
+      <w:pPr>
+        <w:ind w:left="1440" w:hanging="360"/>
+      </w:pPr>
+      <w:rPr>
+        <w:rFonts w:ascii="Courier New" w:hAnsi="Courier New" w:cs="Courier New" w:hint="default"/>
+      </w:rPr>
+    </w:lvl>
+    <w:lvl w:ilvl="2" w:tplc="08100005" w:tentative="1">
+      <w:start w:val="1"/>
+      <w:numFmt w:val="bullet"/>
+      <w:lvlText w:val=""/>
+      <w:lvlJc w:val="left"/>
+      <w:pPr>
+        <w:ind w:left="2160" w:hanging="360"/>
+      </w:pPr>
+      <w:rPr>
+        <w:rFonts w:ascii="Wingdings" w:hAnsi="Wingdings" w:hint="default"/>
+      </w:rPr>
+    </w:lvl>
+    <w:lvl w:ilvl="3" w:tplc="08100001" w:tentative="1">
+      <w:start w:val="1"/>
+      <w:numFmt w:val="bullet"/>
+      <w:lvlText w:val=""/>
+      <w:lvlJc w:val="left"/>
+      <w:pPr>
+        <w:ind w:left="2880" w:hanging="360"/>
+      </w:pPr>
+      <w:rPr>
+        <w:rFonts w:ascii="Symbol" w:hAnsi="Symbol" w:hint="default"/>
+      </w:rPr>
+    </w:lvl>
+    <w:lvl w:ilvl="4" w:tplc="08100003" w:tentative="1">
+      <w:start w:val="1"/>
+      <w:numFmt w:val="bullet"/>
+      <w:lvlText w:val="o"/>
+      <w:lvlJc w:val="left"/>
+      <w:pPr>
+        <w:ind w:left="3600" w:hanging="360"/>
+      </w:pPr>
+      <w:rPr>
+        <w:rFonts w:ascii="Courier New" w:hAnsi="Courier New" w:cs="Courier New" w:hint="default"/>
+      </w:rPr>
+    </w:lvl>
+    <w:lvl w:ilvl="5" w:tplc="08100005" w:tentative="1">
+      <w:start w:val="1"/>
+      <w:numFmt w:val="bullet"/>
+      <w:lvlText w:val=""/>
+      <w:lvlJc w:val="left"/>
+      <w:pPr>
+        <w:ind w:left="4320" w:hanging="360"/>
+      </w:pPr>
+      <w:rPr>
+        <w:rFonts w:ascii="Wingdings" w:hAnsi="Wingdings" w:hint="default"/>
+      </w:rPr>
+    </w:lvl>
+    <w:lvl w:ilvl="6" w:tplc="08100001" w:tentative="1">
+      <w:start w:val="1"/>
+      <w:numFmt w:val="bullet"/>
+      <w:lvlText w:val=""/>
+      <w:lvlJc w:val="left"/>
+      <w:pPr>
+        <w:ind w:left="5040" w:hanging="360"/>
+      </w:pPr>
+      <w:rPr>
+        <w:rFonts w:ascii="Symbol" w:hAnsi="Symbol" w:hint="default"/>
+      </w:rPr>
+    </w:lvl>
+    <w:lvl w:ilvl="7" w:tplc="08100003" w:tentative="1">
+      <w:start w:val="1"/>
+      <w:numFmt w:val="bullet"/>
+      <w:lvlText w:val="o"/>
+      <w:lvlJc w:val="left"/>
+      <w:pPr>
+        <w:ind w:left="5760" w:hanging="360"/>
+      </w:pPr>
+      <w:rPr>
+        <w:rFonts w:ascii="Courier New" w:hAnsi="Courier New" w:cs="Courier New" w:hint="default"/>
+      </w:rPr>
+    </w:lvl>
+    <w:lvl w:ilvl="8" w:tplc="08100005" w:tentative="1">
+      <w:start w:val="1"/>
+      <w:numFmt w:val="bullet"/>
+      <w:lvlText w:val=""/>
+      <w:lvlJc w:val="left"/>
+      <w:pPr>
+        <w:ind w:left="6480" w:hanging="360"/>
+      </w:pPr>
+      <w:rPr>
+        <w:rFonts w:ascii="Wingdings" w:hAnsi="Wingdings" w:hint="default"/>
+      </w:rPr>
+    </w:lvl>
+  </w:abstractNum>
+  <w:abstractNum w:abstractNumId="10" w15:restartNumberingAfterBreak="0">
+    <w:nsid w:val="2CC405EE"/>
+    <w:multiLevelType w:val="hybridMultilevel"/>
+    <w:tmpl w:val="16D6665E"/>
+    <w:lvl w:ilvl="0" w:tplc="917E3250">
+      <w:start w:val="1"/>
+      <w:numFmt w:val="decimal"/>
+      <w:lvlText w:val="%1."/>
+      <w:lvlJc w:val="left"/>
+      <w:pPr>
+        <w:ind w:left="792" w:hanging="504"/>
+      </w:pPr>
+      <w:rPr>
+        <w:rFonts w:hint="default"/>
+        <w:sz w:val="18"/>
+      </w:rPr>
+    </w:lvl>
+    <w:lvl w:ilvl="1" w:tplc="08100019" w:tentative="1">
+      <w:start w:val="1"/>
+      <w:numFmt w:val="lowerLetter"/>
+      <w:lvlText w:val="%2."/>
+      <w:lvlJc w:val="left"/>
+      <w:pPr>
+        <w:ind w:left="1788" w:hanging="360"/>
+      </w:pPr>
+    </w:lvl>
+    <w:lvl w:ilvl="2" w:tplc="0810001B" w:tentative="1">
+      <w:start w:val="1"/>
+      <w:numFmt w:val="lowerRoman"/>
+      <w:lvlText w:val="%3."/>
+      <w:lvlJc w:val="right"/>
+      <w:pPr>
+        <w:ind w:left="2508" w:hanging="180"/>
+      </w:pPr>
+    </w:lvl>
+    <w:lvl w:ilvl="3" w:tplc="0810000F" w:tentative="1">
+      <w:start w:val="1"/>
+      <w:numFmt w:val="decimal"/>
+      <w:lvlText w:val="%4."/>
+      <w:lvlJc w:val="left"/>
+      <w:pPr>
+        <w:ind w:left="3228" w:hanging="360"/>
+      </w:pPr>
+    </w:lvl>
+    <w:lvl w:ilvl="4" w:tplc="08100019" w:tentative="1">
+      <w:start w:val="1"/>
+      <w:numFmt w:val="lowerLetter"/>
+      <w:lvlText w:val="%5."/>
+      <w:lvlJc w:val="left"/>
+      <w:pPr>
+        <w:ind w:left="3948" w:hanging="360"/>
+      </w:pPr>
+    </w:lvl>
+    <w:lvl w:ilvl="5" w:tplc="0810001B" w:tentative="1">
+      <w:start w:val="1"/>
+      <w:numFmt w:val="lowerRoman"/>
+      <w:lvlText w:val="%6."/>
+      <w:lvlJc w:val="right"/>
+      <w:pPr>
+        <w:ind w:left="4668" w:hanging="180"/>
+      </w:pPr>
+    </w:lvl>
+    <w:lvl w:ilvl="6" w:tplc="0810000F" w:tentative="1">
+      <w:start w:val="1"/>
+      <w:numFmt w:val="decimal"/>
+      <w:lvlText w:val="%7."/>
+      <w:lvlJc w:val="left"/>
+      <w:pPr>
+        <w:ind w:left="5388" w:hanging="360"/>
+      </w:pPr>
+    </w:lvl>
+    <w:lvl w:ilvl="7" w:tplc="08100019" w:tentative="1">
+      <w:start w:val="1"/>
+      <w:numFmt w:val="lowerLetter"/>
+      <w:lvlText w:val="%8."/>
+      <w:lvlJc w:val="left"/>
+      <w:pPr>
+        <w:ind w:left="6108" w:hanging="360"/>
+      </w:pPr>
+    </w:lvl>
+    <w:lvl w:ilvl="8" w:tplc="0810001B" w:tentative="1">
+      <w:start w:val="1"/>
+      <w:numFmt w:val="lowerRoman"/>
+      <w:lvlText w:val="%9."/>
+      <w:lvlJc w:val="right"/>
+      <w:pPr>
+        <w:ind w:left="6828" w:hanging="180"/>
+      </w:pPr>
+    </w:lvl>
+  </w:abstractNum>
+  <w:abstractNum w:abstractNumId="11" w15:restartNumberingAfterBreak="0">
     <w:nsid w:val="57C86EE7"/>
     <w:multiLevelType w:val="multilevel"/>
     <w:tmpl w:val="57C86EE7"/>
@@ -27137,7 +27994,7 @@
       </w:rPr>
     </w:lvl>
   </w:abstractNum>
-  <w:abstractNum w:abstractNumId="9" w15:restartNumberingAfterBreak="0">
+  <w:abstractNum w:abstractNumId="12" w15:restartNumberingAfterBreak="0">
     <w:nsid w:val="628C5A21"/>
     <w:multiLevelType w:val="hybridMultilevel"/>
     <w:tmpl w:val="D36200A8"/>
@@ -27250,7 +28107,7 @@
       </w:rPr>
     </w:lvl>
   </w:abstractNum>
-  <w:abstractNum w:abstractNumId="10" w15:restartNumberingAfterBreak="0">
+  <w:abstractNum w:abstractNumId="13" w15:restartNumberingAfterBreak="0">
     <w:nsid w:val="65663DA4"/>
     <w:multiLevelType w:val="hybridMultilevel"/>
     <w:tmpl w:val="7F2E9E80"/>
@@ -27363,7 +28220,7 @@
       </w:rPr>
     </w:lvl>
   </w:abstractNum>
-  <w:abstractNum w:abstractNumId="11" w15:restartNumberingAfterBreak="0">
+  <w:abstractNum w:abstractNumId="14" w15:restartNumberingAfterBreak="0">
     <w:nsid w:val="67DA6B7C"/>
     <w:multiLevelType w:val="hybridMultilevel"/>
     <w:tmpl w:val="777A1890"/>
@@ -27476,7 +28333,7 @@
       </w:rPr>
     </w:lvl>
   </w:abstractNum>
-  <w:abstractNum w:abstractNumId="12" w15:restartNumberingAfterBreak="0">
+  <w:abstractNum w:abstractNumId="15" w15:restartNumberingAfterBreak="0">
     <w:nsid w:val="6C1D7334"/>
     <w:multiLevelType w:val="multilevel"/>
     <w:tmpl w:val="6C1D7334"/>
@@ -27592,7 +28449,7 @@
       </w:pPr>
     </w:lvl>
   </w:abstractNum>
-  <w:abstractNum w:abstractNumId="13" w15:restartNumberingAfterBreak="0">
+  <w:abstractNum w:abstractNumId="16" w15:restartNumberingAfterBreak="0">
     <w:nsid w:val="6D826819"/>
     <w:multiLevelType w:val="hybridMultilevel"/>
     <w:tmpl w:val="0E10BB5E"/>
@@ -27705,7 +28562,7 @@
       </w:rPr>
     </w:lvl>
   </w:abstractNum>
-  <w:abstractNum w:abstractNumId="14" w15:restartNumberingAfterBreak="0">
+  <w:abstractNum w:abstractNumId="17" w15:restartNumberingAfterBreak="0">
     <w:nsid w:val="722D6EBA"/>
     <w:multiLevelType w:val="hybridMultilevel"/>
     <w:tmpl w:val="64046AFE"/>
@@ -27819,7 +28676,7 @@
     </w:lvl>
   </w:abstractNum>
   <w:num w:numId="1">
-    <w:abstractNumId w:val="8"/>
+    <w:abstractNumId w:val="11"/>
   </w:num>
   <w:num w:numId="2">
     <w:abstractNumId w:val="0"/>
@@ -27831,37 +28688,46 @@
     <w:abstractNumId w:val="3"/>
   </w:num>
   <w:num w:numId="5">
-    <w:abstractNumId w:val="12"/>
+    <w:abstractNumId w:val="15"/>
   </w:num>
   <w:num w:numId="6">
     <w:abstractNumId w:val="2"/>
   </w:num>
   <w:num w:numId="7">
+    <w:abstractNumId w:val="6"/>
+  </w:num>
+  <w:num w:numId="8">
+    <w:abstractNumId w:val="14"/>
+  </w:num>
+  <w:num w:numId="9">
+    <w:abstractNumId w:val="7"/>
+  </w:num>
+  <w:num w:numId="10">
+    <w:abstractNumId w:val="16"/>
+  </w:num>
+  <w:num w:numId="11">
+    <w:abstractNumId w:val="17"/>
+  </w:num>
+  <w:num w:numId="12">
     <w:abstractNumId w:val="5"/>
   </w:num>
-  <w:num w:numId="8">
-    <w:abstractNumId w:val="11"/>
+  <w:num w:numId="13">
+    <w:abstractNumId w:val="12"/>
   </w:num>
-  <w:num w:numId="9">
-    <w:abstractNumId w:val="6"/>
-  </w:num>
-  <w:num w:numId="10">
+  <w:num w:numId="14">
     <w:abstractNumId w:val="13"/>
   </w:num>
-  <w:num w:numId="11">
-    <w:abstractNumId w:val="14"/>
-  </w:num>
-  <w:num w:numId="12">
-    <w:abstractNumId w:val="4"/>
-  </w:num>
-  <w:num w:numId="13">
+  <w:num w:numId="15">
     <w:abstractNumId w:val="9"/>
   </w:num>
-  <w:num w:numId="14">
+  <w:num w:numId="16">
+    <w:abstractNumId w:val="8"/>
+  </w:num>
+  <w:num w:numId="17">
     <w:abstractNumId w:val="10"/>
   </w:num>
-  <w:num w:numId="15">
-    <w:abstractNumId w:val="7"/>
+  <w:num w:numId="18">
+    <w:abstractNumId w:val="4"/>
   </w:num>
 </w:numbering>
 </file>
@@ -29454,7 +30320,7 @@
 </file>
 
 <file path=customXml/itemProps2.xml><?xml version="1.0" encoding="utf-8"?>
-<ds:datastoreItem xmlns:ds="http://schemas.openxmlformats.org/officeDocument/2006/customXml" ds:itemID="{40E8CC0F-766D-4836-8DAF-050B3A2DADDE}">
+<ds:datastoreItem xmlns:ds="http://schemas.openxmlformats.org/officeDocument/2006/customXml" ds:itemID="{6918D576-45F4-423B-85E6-FFF89E297390}">
   <ds:schemaRefs>
     <ds:schemaRef ds:uri="http://schemas.openxmlformats.org/officeDocument/2006/bibliography"/>
   </ds:schemaRefs>

</xml_diff>